<commit_message>
Alterando RAs dos integrantes
</commit_message>
<xml_diff>
--- a/sprint_grupo7/TI/Documentação.docx
+++ b/sprint_grupo7/TI/Documentação.docx
@@ -1023,7 +1023,15 @@
           <w:sz w:val="20"/>
           <w:szCs w:val="20"/>
         </w:rPr>
-        <w:t>065</w:t>
+        <w:t>0</w:t>
+      </w:r>
+      <w:r>
+        <w:rPr>
+          <w:rFonts w:ascii="Times New Roman" w:hAnsi="Times New Roman" w:cs="Times New Roman"/>
+          <w:sz w:val="20"/>
+          <w:szCs w:val="20"/>
+        </w:rPr>
+        <w:t>33</w:t>
       </w:r>
     </w:p>
     <w:p>
@@ -1095,7 +1103,15 @@
           <w:sz w:val="20"/>
           <w:szCs w:val="20"/>
         </w:rPr>
-        <w:t>033</w:t>
+        <w:t>0</w:t>
+      </w:r>
+      <w:r>
+        <w:rPr>
+          <w:rFonts w:ascii="Times New Roman" w:hAnsi="Times New Roman" w:cs="Times New Roman"/>
+          <w:sz w:val="20"/>
+          <w:szCs w:val="20"/>
+        </w:rPr>
+        <w:t>52</w:t>
       </w:r>
     </w:p>
     <w:p>

</xml_diff>

<commit_message>
Atualizando tabelas banco de dados
</commit_message>
<xml_diff>
--- a/sprint_grupo7/TI/Documentação.docx
+++ b/sprint_grupo7/TI/Documentação.docx
@@ -1,6 +1,6 @@
 
 <file path=word/document.xml><?xml version="1.0" encoding="utf-8"?>
-<w:document xmlns:wpc="http://schemas.microsoft.com/office/word/2010/wordprocessingCanvas" xmlns:cx="http://schemas.microsoft.com/office/drawing/2014/chartex" xmlns:cx1="http://schemas.microsoft.com/office/drawing/2015/9/8/chartex" xmlns:cx2="http://schemas.microsoft.com/office/drawing/2015/10/21/chartex" xmlns:cx3="http://schemas.microsoft.com/office/drawing/2016/5/9/chartex" xmlns:cx4="http://schemas.microsoft.com/office/drawing/2016/5/10/chartex" xmlns:cx5="http://schemas.microsoft.com/office/drawing/2016/5/11/chartex" xmlns:cx6="http://schemas.microsoft.com/office/drawing/2016/5/12/chartex" xmlns:cx7="http://schemas.microsoft.com/office/drawing/2016/5/13/chartex" xmlns:cx8="http://schemas.microsoft.com/office/drawing/2016/5/14/chartex" xmlns:mc="http://schemas.openxmlformats.org/markup-compatibility/2006" xmlns:aink="http://schemas.microsoft.com/office/drawing/2016/ink" xmlns:am3d="http://schemas.microsoft.com/office/drawing/2017/model3d" xmlns:o="urn:schemas-microsoft-com:office:office" xmlns:oel="http://schemas.microsoft.com/office/2019/extlst" xmlns:r="http://schemas.openxmlformats.org/officeDocument/2006/relationships" xmlns:m="http://schemas.openxmlformats.org/officeDocument/2006/math" xmlns:v="urn:schemas-microsoft-com:vml" xmlns:wp14="http://schemas.microsoft.com/office/word/2010/wordprocessingDrawing" xmlns:wp="http://schemas.openxmlformats.org/drawingml/2006/wordprocessingDrawing" xmlns:w10="urn:schemas-microsoft-com:office:word" xmlns:w="http://schemas.openxmlformats.org/wordprocessingml/2006/main" xmlns:w14="http://schemas.microsoft.com/office/word/2010/wordml" xmlns:w15="http://schemas.microsoft.com/office/word/2012/wordml" xmlns:w16cex="http://schemas.microsoft.com/office/word/2018/wordml/cex" xmlns:w16cid="http://schemas.microsoft.com/office/word/2016/wordml/cid" xmlns:w16="http://schemas.microsoft.com/office/word/2018/wordml" xmlns:w16sdtdh="http://schemas.microsoft.com/office/word/2020/wordml/sdtdatahash" xmlns:w16se="http://schemas.microsoft.com/office/word/2015/wordml/symex" xmlns:wpg="http://schemas.microsoft.com/office/word/2010/wordprocessingGroup" xmlns:wpi="http://schemas.microsoft.com/office/word/2010/wordprocessingInk" xmlns:wne="http://schemas.microsoft.com/office/word/2006/wordml" xmlns:wps="http://schemas.microsoft.com/office/word/2010/wordprocessingShape" mc:Ignorable="w14 w15 w16se w16cid w16 w16cex w16sdtdh wp14">
+<w:document xmlns:wpc="http://schemas.microsoft.com/office/word/2010/wordprocessingCanvas" xmlns:mc="http://schemas.openxmlformats.org/markup-compatibility/2006" xmlns:o="urn:schemas-microsoft-com:office:office" xmlns:r="http://schemas.openxmlformats.org/officeDocument/2006/relationships" xmlns:m="http://schemas.openxmlformats.org/officeDocument/2006/math" xmlns:v="urn:schemas-microsoft-com:vml" xmlns:wp14="http://schemas.microsoft.com/office/word/2010/wordprocessingDrawing" xmlns:wp="http://schemas.openxmlformats.org/drawingml/2006/wordprocessingDrawing" xmlns:w10="urn:schemas-microsoft-com:office:word" xmlns:w="http://schemas.openxmlformats.org/wordprocessingml/2006/main" xmlns:w14="http://schemas.microsoft.com/office/word/2010/wordml" xmlns:wpg="http://schemas.microsoft.com/office/word/2010/wordprocessingGroup" xmlns:wpi="http://schemas.microsoft.com/office/word/2010/wordprocessingInk" xmlns:wne="http://schemas.microsoft.com/office/word/2006/wordml" xmlns:wps="http://schemas.microsoft.com/office/word/2010/wordprocessingShape" mc:Ignorable="w14 wp14">
   <w:body>
     <w:p>
       <w:pPr>
@@ -890,20 +890,8 @@
           <w:sz w:val="24"/>
           <w:szCs w:val="24"/>
         </w:rPr>
-        <w:t xml:space="preserve">Cauê Mendonça </w:t>
-      </w:r>
-      <w:proofErr w:type="spellStart"/>
-      <w:r>
-        <w:rPr>
-          <w:rFonts w:ascii="Times New Roman" w:hAnsi="Times New Roman" w:cs="Times New Roman"/>
-          <w:b/>
-          <w:bCs/>
-          <w:sz w:val="24"/>
-          <w:szCs w:val="24"/>
-        </w:rPr>
-        <w:t>Ghelfi</w:t>
-      </w:r>
-      <w:proofErr w:type="spellEnd"/>
+        <w:t>Cauê Mendonça Ghelfi</w:t>
+      </w:r>
     </w:p>
     <w:p>
       <w:pPr>
@@ -976,20 +964,8 @@
           <w:sz w:val="24"/>
           <w:szCs w:val="24"/>
         </w:rPr>
-        <w:t xml:space="preserve">Eduardo Castrillo </w:t>
-      </w:r>
-      <w:proofErr w:type="spellStart"/>
-      <w:r>
-        <w:rPr>
-          <w:rFonts w:ascii="Times New Roman" w:hAnsi="Times New Roman" w:cs="Times New Roman"/>
-          <w:b/>
-          <w:bCs/>
-          <w:sz w:val="24"/>
-          <w:szCs w:val="24"/>
-        </w:rPr>
-        <w:t>Pulcino</w:t>
-      </w:r>
-      <w:proofErr w:type="spellEnd"/>
+        <w:t>Eduardo Castrillo Pulcino</w:t>
+      </w:r>
     </w:p>
     <w:p>
       <w:pPr>
@@ -2085,6 +2061,7 @@
       <w:r>
         <w:rPr>
           <w:noProof/>
+          <w:lang w:eastAsia="pt-BR"/>
         </w:rPr>
         <w:drawing>
           <wp:inline distT="0" distB="0" distL="0" distR="0" wp14:anchorId="6ABAE9F3" wp14:editId="41C7A575">
@@ -2102,7 +2079,7 @@
                     <pic:cNvPicPr/>
                   </pic:nvPicPr>
                   <pic:blipFill>
-                    <a:blip r:embed="rId8">
+                    <a:blip r:embed="rId9">
                       <a:extLst>
                         <a:ext uri="{28A0092B-C50C-407E-A947-70E740481C1C}">
                           <a14:useLocalDpi xmlns:a14="http://schemas.microsoft.com/office/drawing/2010/main" val="0"/>
@@ -2325,52 +2302,34 @@
           <w:sz w:val="24"/>
           <w:szCs w:val="24"/>
         </w:rPr>
-        <w:t xml:space="preserve"> (</w:t>
-      </w:r>
-      <w:proofErr w:type="spellStart"/>
-      <w:r>
-        <w:rPr>
-          <w:rFonts w:ascii="Times New Roman" w:eastAsia="Times New Roman" w:hAnsi="Times New Roman" w:cs="Times New Roman"/>
-          <w:sz w:val="24"/>
-          <w:szCs w:val="24"/>
-        </w:rPr>
-        <w:t>Solanum</w:t>
-      </w:r>
-      <w:proofErr w:type="spellEnd"/>
-      <w:r>
-        <w:rPr>
-          <w:rFonts w:ascii="Times New Roman" w:eastAsia="Times New Roman" w:hAnsi="Times New Roman" w:cs="Times New Roman"/>
+        <w:t xml:space="preserve"> (Solanum lycopersicum)</w:t>
+      </w:r>
+      <w:r>
+        <w:rPr>
+          <w:rFonts w:ascii="Times New Roman" w:eastAsia="Times New Roman" w:hAnsi="Times New Roman" w:cs="Times New Roman"/>
+          <w:sz w:val="24"/>
+          <w:szCs w:val="24"/>
+        </w:rPr>
+        <w:t>. O</w:t>
+      </w:r>
+      <w:r>
+        <w:rPr>
+          <w:rFonts w:ascii="Times New Roman" w:eastAsia="Times New Roman" w:hAnsi="Times New Roman" w:cs="Times New Roman"/>
+          <w:color w:val="000000" w:themeColor="text1"/>
+          <w:sz w:val="24"/>
+          <w:szCs w:val="24"/>
+        </w:rPr>
+        <w:t xml:space="preserve"> Brasil</w:t>
+      </w:r>
+      <w:r>
+        <w:rPr>
+          <w:rFonts w:ascii="Times New Roman" w:eastAsia="Times New Roman" w:hAnsi="Times New Roman" w:cs="Times New Roman"/>
+          <w:color w:val="000000" w:themeColor="text1"/>
           <w:sz w:val="24"/>
           <w:szCs w:val="24"/>
         </w:rPr>
         <w:t xml:space="preserve"> </w:t>
       </w:r>
-      <w:proofErr w:type="spellStart"/>
-      <w:r>
-        <w:rPr>
-          <w:rFonts w:ascii="Times New Roman" w:eastAsia="Times New Roman" w:hAnsi="Times New Roman" w:cs="Times New Roman"/>
-          <w:sz w:val="24"/>
-          <w:szCs w:val="24"/>
-        </w:rPr>
-        <w:t>lycopersicum</w:t>
-      </w:r>
-      <w:proofErr w:type="spellEnd"/>
-      <w:r>
-        <w:rPr>
-          <w:rFonts w:ascii="Times New Roman" w:eastAsia="Times New Roman" w:hAnsi="Times New Roman" w:cs="Times New Roman"/>
-          <w:sz w:val="24"/>
-          <w:szCs w:val="24"/>
-        </w:rPr>
-        <w:t>)</w:t>
-      </w:r>
-      <w:r>
-        <w:rPr>
-          <w:rFonts w:ascii="Times New Roman" w:eastAsia="Times New Roman" w:hAnsi="Times New Roman" w:cs="Times New Roman"/>
-          <w:sz w:val="24"/>
-          <w:szCs w:val="24"/>
-        </w:rPr>
-        <w:t>. O</w:t>
-      </w:r>
       <w:r>
         <w:rPr>
           <w:rFonts w:ascii="Times New Roman" w:eastAsia="Times New Roman" w:hAnsi="Times New Roman" w:cs="Times New Roman"/>
@@ -2378,7 +2337,7 @@
           <w:sz w:val="24"/>
           <w:szCs w:val="24"/>
         </w:rPr>
-        <w:t xml:space="preserve"> Brasil</w:t>
+        <w:t>se destaca</w:t>
       </w:r>
       <w:r>
         <w:rPr>
@@ -2387,6 +2346,33 @@
           <w:sz w:val="24"/>
           <w:szCs w:val="24"/>
         </w:rPr>
+        <w:t xml:space="preserve"> não</w:t>
+      </w:r>
+      <w:r>
+        <w:rPr>
+          <w:rFonts w:ascii="Times New Roman" w:eastAsia="Times New Roman" w:hAnsi="Times New Roman" w:cs="Times New Roman"/>
+          <w:color w:val="000000" w:themeColor="text1"/>
+          <w:sz w:val="24"/>
+          <w:szCs w:val="24"/>
+        </w:rPr>
+        <w:t xml:space="preserve"> apenas como um importante consumidor de tomate, mas também como um eficaz produtor desse vegetal, sendo o quinto maior produtor global da fruta, o país possui uma presença significativa na produção dess</w:t>
+      </w:r>
+      <w:r>
+        <w:rPr>
+          <w:rFonts w:ascii="Times New Roman" w:eastAsia="Times New Roman" w:hAnsi="Times New Roman" w:cs="Times New Roman"/>
+          <w:color w:val="000000" w:themeColor="text1"/>
+          <w:sz w:val="24"/>
+          <w:szCs w:val="24"/>
+        </w:rPr>
+        <w:t>a</w:t>
+      </w:r>
+      <w:r>
+        <w:rPr>
+          <w:rFonts w:ascii="Times New Roman" w:eastAsia="Times New Roman" w:hAnsi="Times New Roman" w:cs="Times New Roman"/>
+          <w:color w:val="000000" w:themeColor="text1"/>
+          <w:sz w:val="24"/>
+          <w:szCs w:val="24"/>
+        </w:rPr>
         <w:t xml:space="preserve"> </w:t>
       </w:r>
       <w:r>
@@ -2396,51 +2382,6 @@
           <w:sz w:val="24"/>
           <w:szCs w:val="24"/>
         </w:rPr>
-        <w:t>se destaca</w:t>
-      </w:r>
-      <w:r>
-        <w:rPr>
-          <w:rFonts w:ascii="Times New Roman" w:eastAsia="Times New Roman" w:hAnsi="Times New Roman" w:cs="Times New Roman"/>
-          <w:color w:val="000000" w:themeColor="text1"/>
-          <w:sz w:val="24"/>
-          <w:szCs w:val="24"/>
-        </w:rPr>
-        <w:t xml:space="preserve"> não</w:t>
-      </w:r>
-      <w:r>
-        <w:rPr>
-          <w:rFonts w:ascii="Times New Roman" w:eastAsia="Times New Roman" w:hAnsi="Times New Roman" w:cs="Times New Roman"/>
-          <w:color w:val="000000" w:themeColor="text1"/>
-          <w:sz w:val="24"/>
-          <w:szCs w:val="24"/>
-        </w:rPr>
-        <w:t xml:space="preserve"> apenas como um importante consumidor de tomate, mas também como um eficaz produtor desse vegetal, sendo o quinto maior produtor global da fruta, o país possui uma presença significativa na produção dess</w:t>
-      </w:r>
-      <w:r>
-        <w:rPr>
-          <w:rFonts w:ascii="Times New Roman" w:eastAsia="Times New Roman" w:hAnsi="Times New Roman" w:cs="Times New Roman"/>
-          <w:color w:val="000000" w:themeColor="text1"/>
-          <w:sz w:val="24"/>
-          <w:szCs w:val="24"/>
-        </w:rPr>
-        <w:t>a</w:t>
-      </w:r>
-      <w:r>
-        <w:rPr>
-          <w:rFonts w:ascii="Times New Roman" w:eastAsia="Times New Roman" w:hAnsi="Times New Roman" w:cs="Times New Roman"/>
-          <w:color w:val="000000" w:themeColor="text1"/>
-          <w:sz w:val="24"/>
-          <w:szCs w:val="24"/>
-        </w:rPr>
-        <w:t xml:space="preserve"> </w:t>
-      </w:r>
-      <w:r>
-        <w:rPr>
-          <w:rFonts w:ascii="Times New Roman" w:eastAsia="Times New Roman" w:hAnsi="Times New Roman" w:cs="Times New Roman"/>
-          <w:color w:val="000000" w:themeColor="text1"/>
-          <w:sz w:val="24"/>
-          <w:szCs w:val="24"/>
-        </w:rPr>
         <w:t xml:space="preserve">hortícola; o cultivo do tomate é amplamente distribuído por diversas regiões, com ênfase especial nos estados de Minas Gerais, São Paulo e Goiás. Essas localidades concentram mais da metade da área e produção nacional de tomates, além de abrigarem importantes instalações industriais. </w:t>
       </w:r>
     </w:p>
@@ -2510,71 +2451,13 @@
       <w:r>
         <w:rPr>
           <w:noProof/>
+          <w:lang w:eastAsia="pt-BR"/>
         </w:rPr>
         <w:drawing>
           <wp:inline distT="0" distB="0" distL="0" distR="0" wp14:anchorId="10F4BAE7" wp14:editId="43F00D8E">
             <wp:extent cx="3829463" cy="3677880"/>
             <wp:effectExtent l="0" t="0" r="0" b="0"/>
             <wp:docPr id="1240633571" name="Imagem 1240633571"/>
-            <wp:cNvGraphicFramePr>
-              <a:graphicFrameLocks xmlns:a="http://schemas.openxmlformats.org/drawingml/2006/main" noChangeAspect="1"/>
-            </wp:cNvGraphicFramePr>
-            <a:graphic xmlns:a="http://schemas.openxmlformats.org/drawingml/2006/main">
-              <a:graphicData uri="http://schemas.openxmlformats.org/drawingml/2006/picture">
-                <pic:pic xmlns:pic="http://schemas.openxmlformats.org/drawingml/2006/picture">
-                  <pic:nvPicPr>
-                    <pic:cNvPr id="0" name=""/>
-                    <pic:cNvPicPr/>
-                  </pic:nvPicPr>
-                  <pic:blipFill>
-                    <a:blip r:embed="rId9">
-                      <a:extLst>
-                        <a:ext uri="{28A0092B-C50C-407E-A947-70E740481C1C}">
-                          <a14:useLocalDpi xmlns:a14="http://schemas.microsoft.com/office/drawing/2010/main" val="0"/>
-                        </a:ext>
-                      </a:extLst>
-                    </a:blip>
-                    <a:stretch>
-                      <a:fillRect/>
-                    </a:stretch>
-                  </pic:blipFill>
-                  <pic:spPr>
-                    <a:xfrm>
-                      <a:off x="0" y="0"/>
-                      <a:ext cx="3829463" cy="3677880"/>
-                    </a:xfrm>
-                    <a:prstGeom prst="rect">
-                      <a:avLst/>
-                    </a:prstGeom>
-                  </pic:spPr>
-                </pic:pic>
-              </a:graphicData>
-            </a:graphic>
-          </wp:inline>
-        </w:drawing>
-      </w:r>
-    </w:p>
-    <w:p>
-      <w:pPr>
-        <w:ind w:firstLine="708"/>
-        <w:jc w:val="both"/>
-        <w:rPr>
-          <w:rFonts w:ascii="Times New Roman" w:eastAsia="Times New Roman" w:hAnsi="Times New Roman" w:cs="Times New Roman"/>
-          <w:color w:val="5F5F62"/>
-          <w:sz w:val="24"/>
-          <w:szCs w:val="24"/>
-        </w:rPr>
-      </w:pPr>
-      <w:r>
-        <w:rPr>
-          <w:noProof/>
-        </w:rPr>
-        <w:lastRenderedPageBreak/>
-        <w:drawing>
-          <wp:inline distT="0" distB="0" distL="0" distR="0" wp14:anchorId="1E73AF19" wp14:editId="47BAB5E6">
-            <wp:extent cx="5286375" cy="2599134"/>
-            <wp:effectExtent l="0" t="0" r="0" b="0"/>
-            <wp:docPr id="1142662489" name="Imagem 1142662489"/>
             <wp:cNvGraphicFramePr>
               <a:graphicFrameLocks xmlns:a="http://schemas.openxmlformats.org/drawingml/2006/main" noChangeAspect="1"/>
             </wp:cNvGraphicFramePr>
@@ -2600,6 +2483,66 @@
                   <pic:spPr>
                     <a:xfrm>
                       <a:off x="0" y="0"/>
+                      <a:ext cx="3829463" cy="3677880"/>
+                    </a:xfrm>
+                    <a:prstGeom prst="rect">
+                      <a:avLst/>
+                    </a:prstGeom>
+                  </pic:spPr>
+                </pic:pic>
+              </a:graphicData>
+            </a:graphic>
+          </wp:inline>
+        </w:drawing>
+      </w:r>
+    </w:p>
+    <w:p>
+      <w:pPr>
+        <w:ind w:firstLine="708"/>
+        <w:jc w:val="both"/>
+        <w:rPr>
+          <w:rFonts w:ascii="Times New Roman" w:eastAsia="Times New Roman" w:hAnsi="Times New Roman" w:cs="Times New Roman"/>
+          <w:color w:val="5F5F62"/>
+          <w:sz w:val="24"/>
+          <w:szCs w:val="24"/>
+        </w:rPr>
+      </w:pPr>
+      <w:r>
+        <w:rPr>
+          <w:noProof/>
+          <w:lang w:eastAsia="pt-BR"/>
+        </w:rPr>
+        <w:lastRenderedPageBreak/>
+        <w:drawing>
+          <wp:inline distT="0" distB="0" distL="0" distR="0" wp14:anchorId="1E73AF19" wp14:editId="47BAB5E6">
+            <wp:extent cx="5286375" cy="2599134"/>
+            <wp:effectExtent l="0" t="0" r="0" b="0"/>
+            <wp:docPr id="1142662489" name="Imagem 1142662489"/>
+            <wp:cNvGraphicFramePr>
+              <a:graphicFrameLocks xmlns:a="http://schemas.openxmlformats.org/drawingml/2006/main" noChangeAspect="1"/>
+            </wp:cNvGraphicFramePr>
+            <a:graphic xmlns:a="http://schemas.openxmlformats.org/drawingml/2006/main">
+              <a:graphicData uri="http://schemas.openxmlformats.org/drawingml/2006/picture">
+                <pic:pic xmlns:pic="http://schemas.openxmlformats.org/drawingml/2006/picture">
+                  <pic:nvPicPr>
+                    <pic:cNvPr id="0" name=""/>
+                    <pic:cNvPicPr/>
+                  </pic:nvPicPr>
+                  <pic:blipFill>
+                    <a:blip r:embed="rId11">
+                      <a:extLst>
+                        <a:ext uri="{28A0092B-C50C-407E-A947-70E740481C1C}">
+                          <a14:useLocalDpi xmlns:a14="http://schemas.microsoft.com/office/drawing/2010/main" val="0"/>
+                        </a:ext>
+                      </a:extLst>
+                    </a:blip>
+                    <a:stretch>
+                      <a:fillRect/>
+                    </a:stretch>
+                  </pic:blipFill>
+                  <pic:spPr>
+                    <a:xfrm>
+                      <a:off x="0" y="0"/>
                       <a:ext cx="5286375" cy="2599134"/>
                     </a:xfrm>
                     <a:prstGeom prst="rect">
@@ -2709,25 +2652,7 @@
           <w:sz w:val="24"/>
           <w:szCs w:val="24"/>
         </w:rPr>
-        <w:t xml:space="preserve">Segundo a Embrapa (Empresa Brasileira de Pesquisa Agropecuária) o tomateiro é uma planta muito exigente em água, seu fruto maduro possui cerca de 93 a 95% de água. Seu sistema radicular pode atingir até 1,5m de profundidade e isto acontece, em média, cerca de 60 dias após o </w:t>
-      </w:r>
-      <w:proofErr w:type="spellStart"/>
-      <w:r>
-        <w:rPr>
-          <w:rFonts w:ascii="Times New Roman" w:eastAsia="Times New Roman" w:hAnsi="Times New Roman" w:cs="Times New Roman"/>
-          <w:sz w:val="24"/>
-          <w:szCs w:val="24"/>
-        </w:rPr>
-        <w:t>transplantio</w:t>
-      </w:r>
-      <w:proofErr w:type="spellEnd"/>
-      <w:r>
-        <w:rPr>
-          <w:rFonts w:ascii="Times New Roman" w:eastAsia="Times New Roman" w:hAnsi="Times New Roman" w:cs="Times New Roman"/>
-          <w:sz w:val="24"/>
-          <w:szCs w:val="24"/>
-        </w:rPr>
-        <w:t xml:space="preserve">. </w:t>
+        <w:t xml:space="preserve">Segundo a Embrapa (Empresa Brasileira de Pesquisa Agropecuária) o tomateiro é uma planta muito exigente em água, seu fruto maduro possui cerca de 93 a 95% de água. Seu sistema radicular pode atingir até 1,5m de profundidade e isto acontece, em média, cerca de 60 dias após o transplantio. </w:t>
       </w:r>
     </w:p>
     <w:p>
@@ -2909,18 +2834,8 @@
           <w:sz w:val="24"/>
           <w:szCs w:val="24"/>
         </w:rPr>
-        <w:t xml:space="preserve">lução </w:t>
-      </w:r>
-      <w:proofErr w:type="spellStart"/>
-      <w:r>
-        <w:rPr>
-          <w:rFonts w:ascii="Times New Roman" w:eastAsia="Times New Roman" w:hAnsi="Times New Roman" w:cs="Times New Roman"/>
-          <w:sz w:val="24"/>
-          <w:szCs w:val="24"/>
-        </w:rPr>
-        <w:t>IoT</w:t>
-      </w:r>
-      <w:proofErr w:type="spellEnd"/>
+        <w:t>lução IoT</w:t>
+      </w:r>
       <w:r>
         <w:rPr>
           <w:rFonts w:ascii="Times New Roman" w:eastAsia="Times New Roman" w:hAnsi="Times New Roman" w:cs="Times New Roman"/>
@@ -3536,6 +3451,8 @@
           <w:szCs w:val="24"/>
         </w:rPr>
       </w:pPr>
+      <w:bookmarkStart w:id="0" w:name="_GoBack"/>
+      <w:bookmarkEnd w:id="0"/>
     </w:p>
     <w:p>
       <w:pPr>
@@ -3576,20 +3493,22 @@
     </w:p>
     <w:p>
       <w:pPr>
-        <w:pStyle w:val="PargrafodaLista"/>
+        <w:pStyle w:val="ListParagraph"/>
         <w:numPr>
           <w:ilvl w:val="0"/>
           <w:numId w:val="12"/>
         </w:numPr>
         <w:rPr>
           <w:rFonts w:ascii="Times New Roman" w:hAnsi="Times New Roman" w:cs="Times New Roman"/>
-          <w:sz w:val="24"/>
-          <w:szCs w:val="24"/>
-        </w:rPr>
-      </w:pPr>
-      <w:r>
-        <w:rPr>
-          <w:rFonts w:ascii="Times New Roman" w:hAnsi="Times New Roman" w:cs="Times New Roman"/>
+          <w:color w:val="000000" w:themeColor="text1"/>
+          <w:sz w:val="24"/>
+          <w:szCs w:val="24"/>
+        </w:rPr>
+      </w:pPr>
+      <w:r>
+        <w:rPr>
+          <w:rFonts w:ascii="Times New Roman" w:hAnsi="Times New Roman" w:cs="Times New Roman"/>
+          <w:color w:val="000000" w:themeColor="text1"/>
           <w:sz w:val="24"/>
           <w:szCs w:val="24"/>
         </w:rPr>
@@ -3598,6 +3517,7 @@
       <w:r>
         <w:rPr>
           <w:rFonts w:ascii="Times New Roman" w:hAnsi="Times New Roman" w:cs="Times New Roman"/>
+          <w:color w:val="000000" w:themeColor="text1"/>
           <w:sz w:val="24"/>
           <w:szCs w:val="24"/>
         </w:rPr>
@@ -3606,6 +3526,7 @@
       <w:r>
         <w:rPr>
           <w:rFonts w:ascii="Times New Roman" w:hAnsi="Times New Roman" w:cs="Times New Roman"/>
+          <w:color w:val="000000" w:themeColor="text1"/>
           <w:sz w:val="24"/>
           <w:szCs w:val="24"/>
         </w:rPr>
@@ -3614,6 +3535,7 @@
       <w:r>
         <w:rPr>
           <w:rFonts w:ascii="Times New Roman" w:hAnsi="Times New Roman" w:cs="Times New Roman"/>
+          <w:color w:val="000000" w:themeColor="text1"/>
           <w:sz w:val="24"/>
           <w:szCs w:val="24"/>
         </w:rPr>
@@ -3622,6 +3544,7 @@
       <w:r>
         <w:rPr>
           <w:rFonts w:ascii="Times New Roman" w:hAnsi="Times New Roman" w:cs="Times New Roman"/>
+          <w:color w:val="000000" w:themeColor="text1"/>
           <w:sz w:val="24"/>
           <w:szCs w:val="24"/>
         </w:rPr>
@@ -3630,6 +3553,7 @@
       <w:r>
         <w:rPr>
           <w:rFonts w:ascii="Times New Roman" w:hAnsi="Times New Roman" w:cs="Times New Roman"/>
+          <w:color w:val="000000" w:themeColor="text1"/>
           <w:sz w:val="24"/>
           <w:szCs w:val="24"/>
         </w:rPr>
@@ -3638,6 +3562,7 @@
       <w:r>
         <w:rPr>
           <w:rFonts w:ascii="Times New Roman" w:hAnsi="Times New Roman" w:cs="Times New Roman"/>
+          <w:color w:val="000000" w:themeColor="text1"/>
           <w:sz w:val="24"/>
           <w:szCs w:val="24"/>
         </w:rPr>
@@ -3646,6 +3571,7 @@
       <w:r>
         <w:rPr>
           <w:rFonts w:ascii="Times New Roman" w:hAnsi="Times New Roman" w:cs="Times New Roman"/>
+          <w:color w:val="000000" w:themeColor="text1"/>
           <w:sz w:val="24"/>
           <w:szCs w:val="24"/>
         </w:rPr>
@@ -3654,6 +3580,7 @@
       <w:r>
         <w:rPr>
           <w:rFonts w:ascii="Times New Roman" w:hAnsi="Times New Roman" w:cs="Times New Roman"/>
+          <w:color w:val="000000" w:themeColor="text1"/>
           <w:sz w:val="24"/>
           <w:szCs w:val="24"/>
         </w:rPr>
@@ -3662,6 +3589,7 @@
       <w:r>
         <w:rPr>
           <w:rFonts w:ascii="Times New Roman" w:hAnsi="Times New Roman" w:cs="Times New Roman"/>
+          <w:color w:val="000000" w:themeColor="text1"/>
           <w:sz w:val="24"/>
           <w:szCs w:val="24"/>
         </w:rPr>
@@ -3670,6 +3598,7 @@
       <w:r>
         <w:rPr>
           <w:rFonts w:ascii="Times New Roman" w:hAnsi="Times New Roman" w:cs="Times New Roman"/>
+          <w:color w:val="000000" w:themeColor="text1"/>
           <w:sz w:val="24"/>
           <w:szCs w:val="24"/>
         </w:rPr>
@@ -3678,6 +3607,7 @@
       <w:r>
         <w:rPr>
           <w:rFonts w:ascii="Times New Roman" w:hAnsi="Times New Roman" w:cs="Times New Roman"/>
+          <w:color w:val="000000" w:themeColor="text1"/>
           <w:sz w:val="24"/>
           <w:szCs w:val="24"/>
         </w:rPr>
@@ -3686,6 +3616,7 @@
       <w:r>
         <w:rPr>
           <w:rFonts w:ascii="Times New Roman" w:hAnsi="Times New Roman" w:cs="Times New Roman"/>
+          <w:color w:val="000000" w:themeColor="text1"/>
           <w:sz w:val="24"/>
           <w:szCs w:val="24"/>
         </w:rPr>
@@ -3694,6 +3625,7 @@
       <w:r>
         <w:rPr>
           <w:rFonts w:ascii="Times New Roman" w:hAnsi="Times New Roman" w:cs="Times New Roman"/>
+          <w:color w:val="000000" w:themeColor="text1"/>
           <w:sz w:val="24"/>
           <w:szCs w:val="24"/>
         </w:rPr>
@@ -3702,6 +3634,7 @@
       <w:r>
         <w:rPr>
           <w:rFonts w:ascii="Times New Roman" w:hAnsi="Times New Roman" w:cs="Times New Roman"/>
+          <w:color w:val="000000" w:themeColor="text1"/>
           <w:sz w:val="24"/>
           <w:szCs w:val="24"/>
         </w:rPr>
@@ -3710,6 +3643,16 @@
       <w:r>
         <w:rPr>
           <w:rFonts w:ascii="Times New Roman" w:hAnsi="Times New Roman" w:cs="Times New Roman"/>
+          <w:color w:val="000000" w:themeColor="text1"/>
+          <w:sz w:val="24"/>
+          <w:szCs w:val="24"/>
+        </w:rPr>
+        <w:t xml:space="preserve">, diminuindo os custos em até 15% e aumentando a produtividade em até 10% </w:t>
+      </w:r>
+      <w:r>
+        <w:rPr>
+          <w:rFonts w:ascii="Times New Roman" w:hAnsi="Times New Roman" w:cs="Times New Roman"/>
+          <w:color w:val="000000" w:themeColor="text1"/>
           <w:sz w:val="24"/>
           <w:szCs w:val="24"/>
         </w:rPr>
@@ -3718,17 +3661,18 @@
     </w:p>
     <w:p>
       <w:pPr>
-        <w:pStyle w:val="PargrafodaLista"/>
-        <w:rPr>
-          <w:rFonts w:ascii="Times New Roman" w:hAnsi="Times New Roman" w:cs="Times New Roman"/>
-          <w:sz w:val="24"/>
-          <w:szCs w:val="24"/>
-        </w:rPr>
-      </w:pPr>
-    </w:p>
-    <w:p>
-      <w:pPr>
-        <w:pStyle w:val="PargrafodaLista"/>
+        <w:pStyle w:val="ListParagraph"/>
+        <w:rPr>
+          <w:rFonts w:ascii="Times New Roman" w:hAnsi="Times New Roman" w:cs="Times New Roman"/>
+          <w:color w:val="FF0000"/>
+          <w:sz w:val="24"/>
+          <w:szCs w:val="24"/>
+        </w:rPr>
+      </w:pPr>
+    </w:p>
+    <w:p>
+      <w:pPr>
+        <w:pStyle w:val="ListParagraph"/>
         <w:numPr>
           <w:ilvl w:val="0"/>
           <w:numId w:val="1"/>
@@ -3737,13 +3681,15 @@
         <w:jc w:val="both"/>
         <w:rPr>
           <w:rFonts w:ascii="Times New Roman" w:hAnsi="Times New Roman" w:cs="Times New Roman"/>
-          <w:sz w:val="24"/>
-          <w:szCs w:val="24"/>
-        </w:rPr>
-      </w:pPr>
-      <w:r>
-        <w:rPr>
-          <w:rFonts w:ascii="Times New Roman" w:hAnsi="Times New Roman" w:cs="Times New Roman"/>
+          <w:color w:val="FF0000"/>
+          <w:sz w:val="24"/>
+          <w:szCs w:val="24"/>
+        </w:rPr>
+      </w:pPr>
+      <w:r>
+        <w:rPr>
+          <w:rFonts w:ascii="Times New Roman" w:hAnsi="Times New Roman" w:cs="Times New Roman"/>
+          <w:color w:val="FF0000"/>
           <w:sz w:val="24"/>
           <w:szCs w:val="24"/>
         </w:rPr>
@@ -3752,6 +3698,7 @@
       <w:r>
         <w:rPr>
           <w:rFonts w:ascii="Times New Roman" w:hAnsi="Times New Roman" w:cs="Times New Roman"/>
+          <w:color w:val="FF0000"/>
           <w:sz w:val="24"/>
           <w:szCs w:val="24"/>
         </w:rPr>
@@ -3760,6 +3707,7 @@
       <w:r>
         <w:rPr>
           <w:rFonts w:ascii="Times New Roman" w:hAnsi="Times New Roman" w:cs="Times New Roman"/>
+          <w:color w:val="FF0000"/>
           <w:sz w:val="24"/>
           <w:szCs w:val="24"/>
         </w:rPr>
@@ -3768,6 +3716,7 @@
       <w:r>
         <w:rPr>
           <w:rFonts w:ascii="Times New Roman" w:hAnsi="Times New Roman" w:cs="Times New Roman"/>
+          <w:color w:val="FF0000"/>
           <w:sz w:val="24"/>
           <w:szCs w:val="24"/>
         </w:rPr>
@@ -3776,6 +3725,7 @@
       <w:r>
         <w:rPr>
           <w:rFonts w:ascii="Times New Roman" w:hAnsi="Times New Roman" w:cs="Times New Roman"/>
+          <w:color w:val="FF0000"/>
           <w:sz w:val="24"/>
           <w:szCs w:val="24"/>
         </w:rPr>
@@ -3784,6 +3734,7 @@
       <w:r>
         <w:rPr>
           <w:rFonts w:ascii="Times New Roman" w:hAnsi="Times New Roman" w:cs="Times New Roman"/>
+          <w:color w:val="FF0000"/>
           <w:sz w:val="24"/>
           <w:szCs w:val="24"/>
         </w:rPr>
@@ -3792,6 +3743,7 @@
       <w:r>
         <w:rPr>
           <w:rFonts w:ascii="Times New Roman" w:hAnsi="Times New Roman" w:cs="Times New Roman"/>
+          <w:color w:val="FF0000"/>
           <w:sz w:val="24"/>
           <w:szCs w:val="24"/>
         </w:rPr>
@@ -3800,6 +3752,7 @@
       <w:r>
         <w:rPr>
           <w:rFonts w:ascii="Times New Roman" w:hAnsi="Times New Roman" w:cs="Times New Roman"/>
+          <w:color w:val="FF0000"/>
           <w:sz w:val="24"/>
           <w:szCs w:val="24"/>
         </w:rPr>
@@ -3808,6 +3761,7 @@
       <w:r>
         <w:rPr>
           <w:rFonts w:ascii="Times New Roman" w:hAnsi="Times New Roman" w:cs="Times New Roman"/>
+          <w:color w:val="FF0000"/>
           <w:sz w:val="24"/>
           <w:szCs w:val="24"/>
         </w:rPr>
@@ -3816,6 +3770,7 @@
       <w:r>
         <w:rPr>
           <w:rFonts w:ascii="Times New Roman" w:hAnsi="Times New Roman" w:cs="Times New Roman"/>
+          <w:color w:val="FF0000"/>
           <w:sz w:val="24"/>
           <w:szCs w:val="24"/>
         </w:rPr>
@@ -3824,6 +3779,7 @@
       <w:r>
         <w:rPr>
           <w:rFonts w:ascii="Times New Roman" w:hAnsi="Times New Roman" w:cs="Times New Roman"/>
+          <w:color w:val="FF0000"/>
           <w:sz w:val="24"/>
           <w:szCs w:val="24"/>
         </w:rPr>
@@ -3832,6 +3788,7 @@
       <w:r>
         <w:rPr>
           <w:rFonts w:ascii="Times New Roman" w:hAnsi="Times New Roman" w:cs="Times New Roman"/>
+          <w:color w:val="FF0000"/>
           <w:sz w:val="24"/>
           <w:szCs w:val="24"/>
         </w:rPr>
@@ -3840,6 +3797,7 @@
       <w:r>
         <w:rPr>
           <w:rFonts w:ascii="Times New Roman" w:hAnsi="Times New Roman" w:cs="Times New Roman"/>
+          <w:color w:val="FF0000"/>
           <w:sz w:val="24"/>
           <w:szCs w:val="24"/>
         </w:rPr>
@@ -3848,6 +3806,7 @@
       <w:r>
         <w:rPr>
           <w:rFonts w:ascii="Times New Roman" w:hAnsi="Times New Roman" w:cs="Times New Roman"/>
+          <w:color w:val="FF0000"/>
           <w:sz w:val="24"/>
           <w:szCs w:val="24"/>
         </w:rPr>
@@ -3856,6 +3815,7 @@
       <w:r>
         <w:rPr>
           <w:rFonts w:ascii="Times New Roman" w:hAnsi="Times New Roman" w:cs="Times New Roman"/>
+          <w:color w:val="FF0000"/>
           <w:sz w:val="24"/>
           <w:szCs w:val="24"/>
         </w:rPr>
@@ -3864,6 +3824,7 @@
       <w:r>
         <w:rPr>
           <w:rFonts w:ascii="Times New Roman" w:hAnsi="Times New Roman" w:cs="Times New Roman"/>
+          <w:color w:val="FF0000"/>
           <w:sz w:val="24"/>
           <w:szCs w:val="24"/>
         </w:rPr>
@@ -3872,6 +3833,7 @@
       <w:r>
         <w:rPr>
           <w:rFonts w:ascii="Times New Roman" w:hAnsi="Times New Roman" w:cs="Times New Roman"/>
+          <w:color w:val="FF0000"/>
           <w:sz w:val="24"/>
           <w:szCs w:val="24"/>
         </w:rPr>
@@ -3880,6 +3842,7 @@
       <w:r>
         <w:rPr>
           <w:rFonts w:ascii="Times New Roman" w:hAnsi="Times New Roman" w:cs="Times New Roman"/>
+          <w:color w:val="FF0000"/>
           <w:sz w:val="24"/>
           <w:szCs w:val="24"/>
         </w:rPr>
@@ -3888,6 +3851,7 @@
       <w:r>
         <w:rPr>
           <w:rFonts w:ascii="Times New Roman" w:hAnsi="Times New Roman" w:cs="Times New Roman"/>
+          <w:color w:val="FF0000"/>
           <w:sz w:val="24"/>
           <w:szCs w:val="24"/>
         </w:rPr>
@@ -3896,19 +3860,20 @@
     </w:p>
     <w:p>
       <w:pPr>
-        <w:pStyle w:val="PargrafodaLista"/>
+        <w:pStyle w:val="ListParagraph"/>
         <w:spacing w:line="254" w:lineRule="auto"/>
         <w:jc w:val="both"/>
         <w:rPr>
           <w:rFonts w:ascii="Times New Roman" w:hAnsi="Times New Roman" w:cs="Times New Roman"/>
-          <w:sz w:val="24"/>
-          <w:szCs w:val="24"/>
-        </w:rPr>
-      </w:pPr>
-    </w:p>
-    <w:p>
-      <w:pPr>
-        <w:pStyle w:val="PargrafodaLista"/>
+          <w:color w:val="FF0000"/>
+          <w:sz w:val="24"/>
+          <w:szCs w:val="24"/>
+        </w:rPr>
+      </w:pPr>
+    </w:p>
+    <w:p>
+      <w:pPr>
+        <w:pStyle w:val="ListParagraph"/>
         <w:numPr>
           <w:ilvl w:val="0"/>
           <w:numId w:val="1"/>
@@ -3917,13 +3882,15 @@
         <w:jc w:val="both"/>
         <w:rPr>
           <w:rFonts w:ascii="Times New Roman" w:hAnsi="Times New Roman" w:cs="Times New Roman"/>
-          <w:sz w:val="24"/>
-          <w:szCs w:val="24"/>
-        </w:rPr>
-      </w:pPr>
-      <w:r>
-        <w:rPr>
-          <w:rFonts w:ascii="Times New Roman" w:hAnsi="Times New Roman" w:cs="Times New Roman"/>
+          <w:color w:val="FF0000"/>
+          <w:sz w:val="24"/>
+          <w:szCs w:val="24"/>
+        </w:rPr>
+      </w:pPr>
+      <w:r>
+        <w:rPr>
+          <w:rFonts w:ascii="Times New Roman" w:hAnsi="Times New Roman" w:cs="Times New Roman"/>
+          <w:color w:val="FF0000"/>
           <w:sz w:val="24"/>
           <w:szCs w:val="24"/>
         </w:rPr>
@@ -3932,6 +3899,7 @@
       <w:r>
         <w:rPr>
           <w:rFonts w:ascii="Times New Roman" w:hAnsi="Times New Roman" w:cs="Times New Roman"/>
+          <w:color w:val="FF0000"/>
           <w:sz w:val="24"/>
           <w:szCs w:val="24"/>
         </w:rPr>
@@ -3940,6 +3908,7 @@
       <w:r>
         <w:rPr>
           <w:rFonts w:ascii="Times New Roman" w:hAnsi="Times New Roman" w:cs="Times New Roman"/>
+          <w:color w:val="FF0000"/>
           <w:sz w:val="24"/>
           <w:szCs w:val="24"/>
         </w:rPr>
@@ -3948,6 +3917,7 @@
       <w:r>
         <w:rPr>
           <w:rFonts w:ascii="Times New Roman" w:hAnsi="Times New Roman" w:cs="Times New Roman"/>
+          <w:color w:val="FF0000"/>
           <w:sz w:val="24"/>
           <w:szCs w:val="24"/>
         </w:rPr>
@@ -3956,6 +3926,7 @@
       <w:r>
         <w:rPr>
           <w:rFonts w:ascii="Times New Roman" w:hAnsi="Times New Roman" w:cs="Times New Roman"/>
+          <w:color w:val="FF0000"/>
           <w:sz w:val="24"/>
           <w:szCs w:val="24"/>
         </w:rPr>
@@ -3964,6 +3935,7 @@
       <w:r>
         <w:rPr>
           <w:rFonts w:ascii="Times New Roman" w:hAnsi="Times New Roman" w:cs="Times New Roman"/>
+          <w:color w:val="FF0000"/>
           <w:sz w:val="24"/>
           <w:szCs w:val="24"/>
         </w:rPr>
@@ -3972,6 +3944,7 @@
       <w:r>
         <w:rPr>
           <w:rFonts w:ascii="Times New Roman" w:hAnsi="Times New Roman" w:cs="Times New Roman"/>
+          <w:color w:val="FF0000"/>
           <w:sz w:val="24"/>
           <w:szCs w:val="24"/>
         </w:rPr>
@@ -3980,6 +3953,7 @@
       <w:r>
         <w:rPr>
           <w:rFonts w:ascii="Times New Roman" w:hAnsi="Times New Roman" w:cs="Times New Roman"/>
+          <w:color w:val="FF0000"/>
           <w:sz w:val="24"/>
           <w:szCs w:val="24"/>
         </w:rPr>
@@ -3988,6 +3962,7 @@
       <w:r>
         <w:rPr>
           <w:rFonts w:ascii="Times New Roman" w:hAnsi="Times New Roman" w:cs="Times New Roman"/>
+          <w:color w:val="FF0000"/>
           <w:sz w:val="24"/>
           <w:szCs w:val="24"/>
         </w:rPr>
@@ -3996,6 +3971,7 @@
       <w:r>
         <w:rPr>
           <w:rFonts w:ascii="Times New Roman" w:hAnsi="Times New Roman" w:cs="Times New Roman"/>
+          <w:color w:val="FF0000"/>
           <w:sz w:val="24"/>
           <w:szCs w:val="24"/>
         </w:rPr>
@@ -4007,6 +3983,7 @@
         <w:jc w:val="center"/>
         <w:rPr>
           <w:rFonts w:ascii="Times New Roman" w:hAnsi="Times New Roman" w:cs="Times New Roman"/>
+          <w:color w:val="FF0000"/>
           <w:sz w:val="24"/>
           <w:szCs w:val="24"/>
         </w:rPr>
@@ -4146,7 +4123,7 @@
     </w:p>
     <w:p>
       <w:pPr>
-        <w:pStyle w:val="PargrafodaLista"/>
+        <w:pStyle w:val="ListParagraph"/>
         <w:numPr>
           <w:ilvl w:val="0"/>
           <w:numId w:val="4"/>
@@ -4411,7 +4388,7 @@
     </w:p>
     <w:p>
       <w:pPr>
-        <w:pStyle w:val="PargrafodaLista"/>
+        <w:pStyle w:val="ListParagraph"/>
         <w:numPr>
           <w:ilvl w:val="0"/>
           <w:numId w:val="4"/>
@@ -4521,18 +4498,8 @@
           <w:sz w:val="24"/>
           <w:szCs w:val="24"/>
         </w:rPr>
-        <w:t xml:space="preserve">Cauê Mendonça </w:t>
-      </w:r>
-      <w:proofErr w:type="spellStart"/>
-      <w:r>
-        <w:rPr>
-          <w:rFonts w:ascii="Times New Roman" w:hAnsi="Times New Roman" w:cs="Times New Roman"/>
-          <w:sz w:val="24"/>
-          <w:szCs w:val="24"/>
-        </w:rPr>
-        <w:t>Ghelfi</w:t>
-      </w:r>
-      <w:proofErr w:type="spellEnd"/>
+        <w:t>Cauê Mendonça Ghelfi</w:t>
+      </w:r>
     </w:p>
     <w:p>
       <w:pPr>
@@ -4558,18 +4525,8 @@
           <w:sz w:val="24"/>
           <w:szCs w:val="24"/>
         </w:rPr>
-        <w:t xml:space="preserve">Eduardo Castrillo </w:t>
-      </w:r>
-      <w:proofErr w:type="spellStart"/>
-      <w:r>
-        <w:rPr>
-          <w:rFonts w:ascii="Times New Roman" w:hAnsi="Times New Roman" w:cs="Times New Roman"/>
-          <w:sz w:val="24"/>
-          <w:szCs w:val="24"/>
-        </w:rPr>
-        <w:t>Pulcino</w:t>
-      </w:r>
-      <w:proofErr w:type="spellEnd"/>
+        <w:t>Eduardo Castrillo Pulcino</w:t>
+      </w:r>
     </w:p>
     <w:p>
       <w:pPr>
@@ -4703,7 +4660,7 @@
     </w:p>
     <w:p>
       <w:pPr>
-        <w:pStyle w:val="PargrafodaLista"/>
+        <w:pStyle w:val="ListParagraph"/>
         <w:numPr>
           <w:ilvl w:val="0"/>
           <w:numId w:val="5"/>
@@ -4994,7 +4951,7 @@
     </w:p>
     <w:p>
       <w:pPr>
-        <w:pStyle w:val="PargrafodaLista"/>
+        <w:pStyle w:val="ListParagraph"/>
         <w:numPr>
           <w:ilvl w:val="0"/>
           <w:numId w:val="4"/>
@@ -5084,13 +5041,15 @@
           <w:rFonts w:ascii="Times New Roman" w:hAnsi="Times New Roman" w:cs="Times New Roman"/>
           <w:sz w:val="24"/>
           <w:szCs w:val="24"/>
-        </w:rPr>
-      </w:pPr>
-      <w:r>
-        <w:rPr>
-          <w:rFonts w:ascii="Times New Roman" w:hAnsi="Times New Roman" w:cs="Times New Roman"/>
-          <w:sz w:val="24"/>
-          <w:szCs w:val="24"/>
+          <w:lang w:val="en-US"/>
+        </w:rPr>
+      </w:pPr>
+      <w:r>
+        <w:rPr>
+          <w:rFonts w:ascii="Times New Roman" w:hAnsi="Times New Roman" w:cs="Times New Roman"/>
+          <w:sz w:val="24"/>
+          <w:szCs w:val="24"/>
+          <w:lang w:val="en-US"/>
         </w:rPr>
         <w:t>-</w:t>
       </w:r>
@@ -5099,27 +5058,30 @@
           <w:rFonts w:ascii="Times New Roman" w:hAnsi="Times New Roman" w:cs="Times New Roman"/>
           <w:sz w:val="24"/>
           <w:szCs w:val="24"/>
+          <w:lang w:val="en-US"/>
         </w:rPr>
         <w:t xml:space="preserve"> </w:t>
       </w:r>
-      <w:r>
-        <w:rPr>
-          <w:rFonts w:ascii="Times New Roman" w:hAnsi="Times New Roman" w:cs="Times New Roman"/>
-          <w:sz w:val="24"/>
-          <w:szCs w:val="24"/>
-        </w:rPr>
-        <w:t>Desenvolvedor front-</w:t>
-      </w:r>
       <w:proofErr w:type="spellStart"/>
       <w:r>
         <w:rPr>
           <w:rFonts w:ascii="Times New Roman" w:hAnsi="Times New Roman" w:cs="Times New Roman"/>
           <w:sz w:val="24"/>
           <w:szCs w:val="24"/>
-        </w:rPr>
-        <w:t>end</w:t>
+          <w:lang w:val="en-US"/>
+        </w:rPr>
+        <w:t>Desenvolvedor</w:t>
       </w:r>
       <w:proofErr w:type="spellEnd"/>
+      <w:r>
+        <w:rPr>
+          <w:rFonts w:ascii="Times New Roman" w:hAnsi="Times New Roman" w:cs="Times New Roman"/>
+          <w:sz w:val="24"/>
+          <w:szCs w:val="24"/>
+          <w:lang w:val="en-US"/>
+        </w:rPr>
+        <w:t xml:space="preserve"> front-end</w:t>
+      </w:r>
     </w:p>
     <w:p>
       <w:pPr>
@@ -5129,34 +5091,38 @@
           <w:rFonts w:ascii="Times New Roman" w:hAnsi="Times New Roman" w:cs="Times New Roman"/>
           <w:sz w:val="24"/>
           <w:szCs w:val="24"/>
-        </w:rPr>
-      </w:pPr>
-      <w:r>
-        <w:rPr>
-          <w:rFonts w:ascii="Times New Roman" w:hAnsi="Times New Roman" w:cs="Times New Roman"/>
-          <w:sz w:val="24"/>
-          <w:szCs w:val="24"/>
+          <w:lang w:val="en-US"/>
+        </w:rPr>
+      </w:pPr>
+      <w:r>
+        <w:rPr>
+          <w:rFonts w:ascii="Times New Roman" w:hAnsi="Times New Roman" w:cs="Times New Roman"/>
+          <w:sz w:val="24"/>
+          <w:szCs w:val="24"/>
+          <w:lang w:val="en-US"/>
         </w:rPr>
         <w:t xml:space="preserve">- </w:t>
       </w:r>
-      <w:r>
-        <w:rPr>
-          <w:rFonts w:ascii="Times New Roman" w:hAnsi="Times New Roman" w:cs="Times New Roman"/>
-          <w:sz w:val="24"/>
-          <w:szCs w:val="24"/>
-        </w:rPr>
-        <w:t xml:space="preserve">Desenvolvedor </w:t>
-      </w:r>
       <w:proofErr w:type="spellStart"/>
       <w:r>
         <w:rPr>
           <w:rFonts w:ascii="Times New Roman" w:hAnsi="Times New Roman" w:cs="Times New Roman"/>
           <w:sz w:val="24"/>
           <w:szCs w:val="24"/>
-        </w:rPr>
-        <w:t>back-end</w:t>
+          <w:lang w:val="en-US"/>
+        </w:rPr>
+        <w:t>Desenvolvedor</w:t>
       </w:r>
       <w:proofErr w:type="spellEnd"/>
+      <w:r>
+        <w:rPr>
+          <w:rFonts w:ascii="Times New Roman" w:hAnsi="Times New Roman" w:cs="Times New Roman"/>
+          <w:sz w:val="24"/>
+          <w:szCs w:val="24"/>
+          <w:lang w:val="en-US"/>
+        </w:rPr>
+        <w:t xml:space="preserve"> back-end</w:t>
+      </w:r>
     </w:p>
     <w:p>
       <w:pPr>
@@ -5270,7 +5236,7 @@
     </w:p>
     <w:p>
       <w:pPr>
-        <w:pStyle w:val="PargrafodaLista"/>
+        <w:pStyle w:val="ListParagraph"/>
         <w:numPr>
           <w:ilvl w:val="0"/>
           <w:numId w:val="4"/>
@@ -5320,7 +5286,7 @@
     </w:p>
     <w:p>
       <w:pPr>
-        <w:pStyle w:val="PargrafodaLista"/>
+        <w:pStyle w:val="ListParagraph"/>
         <w:spacing w:line="254" w:lineRule="auto"/>
         <w:jc w:val="both"/>
         <w:rPr>
@@ -5333,7 +5299,7 @@
     </w:p>
     <w:p>
       <w:pPr>
-        <w:pStyle w:val="PargrafodaLista"/>
+        <w:pStyle w:val="ListParagraph"/>
         <w:spacing w:line="257" w:lineRule="auto"/>
         <w:rPr>
           <w:rFonts w:ascii="Times New Roman" w:eastAsia="Calibri" w:hAnsi="Times New Roman" w:cs="Times New Roman"/>
@@ -5354,7 +5320,7 @@
     </w:p>
     <w:p>
       <w:pPr>
-        <w:pStyle w:val="PargrafodaLista"/>
+        <w:pStyle w:val="ListParagraph"/>
         <w:spacing w:line="257" w:lineRule="auto"/>
         <w:rPr>
           <w:rFonts w:ascii="Times New Roman" w:eastAsia="Calibri" w:hAnsi="Times New Roman" w:cs="Times New Roman"/>
@@ -5365,7 +5331,7 @@
     </w:p>
     <w:p>
       <w:pPr>
-        <w:pStyle w:val="PargrafodaLista"/>
+        <w:pStyle w:val="ListParagraph"/>
         <w:spacing w:line="257" w:lineRule="auto"/>
         <w:rPr>
           <w:rFonts w:ascii="Times New Roman" w:eastAsia="Calibri" w:hAnsi="Times New Roman" w:cs="Times New Roman"/>
@@ -5376,7 +5342,7 @@
     </w:p>
     <w:p>
       <w:pPr>
-        <w:pStyle w:val="PargrafodaLista"/>
+        <w:pStyle w:val="ListParagraph"/>
         <w:numPr>
           <w:ilvl w:val="0"/>
           <w:numId w:val="6"/>
@@ -5424,25 +5390,7 @@
           <w:sz w:val="24"/>
           <w:szCs w:val="24"/>
         </w:rPr>
-        <w:t xml:space="preserve">O projeto será feito do dia 25 de </w:t>
-      </w:r>
-      <w:proofErr w:type="gramStart"/>
-      <w:r>
-        <w:rPr>
-          <w:rFonts w:ascii="Times New Roman" w:hAnsi="Times New Roman" w:cs="Times New Roman"/>
-          <w:sz w:val="24"/>
-          <w:szCs w:val="24"/>
-        </w:rPr>
-        <w:t>Agosto</w:t>
-      </w:r>
-      <w:proofErr w:type="gramEnd"/>
-      <w:r>
-        <w:rPr>
-          <w:rFonts w:ascii="Times New Roman" w:hAnsi="Times New Roman" w:cs="Times New Roman"/>
-          <w:sz w:val="24"/>
-          <w:szCs w:val="24"/>
-        </w:rPr>
-        <w:t xml:space="preserve"> até </w:t>
+        <w:t xml:space="preserve">O projeto será feito do dia 25 de Agosto até </w:t>
       </w:r>
       <w:r>
         <w:rPr>
@@ -5730,7 +5678,7 @@
     </w:p>
     <w:p>
       <w:pPr>
-        <w:pStyle w:val="PargrafodaLista"/>
+        <w:pStyle w:val="ListParagraph"/>
         <w:spacing w:line="254" w:lineRule="auto"/>
         <w:ind w:left="0"/>
         <w:jc w:val="center"/>
@@ -5772,6 +5720,7 @@
       <w:r>
         <w:rPr>
           <w:noProof/>
+          <w:lang w:eastAsia="pt-BR"/>
         </w:rPr>
         <w:lastRenderedPageBreak/>
         <w:drawing>
@@ -5790,7 +5739,7 @@
                     <pic:cNvPicPr/>
                   </pic:nvPicPr>
                   <pic:blipFill>
-                    <a:blip r:embed="rId11"/>
+                    <a:blip r:embed="rId12"/>
                     <a:stretch>
                       <a:fillRect/>
                     </a:stretch>
@@ -5969,6 +5918,7 @@
       <w:r>
         <w:rPr>
           <w:noProof/>
+          <w:lang w:eastAsia="pt-BR"/>
         </w:rPr>
         <w:lastRenderedPageBreak/>
         <w:drawing>
@@ -5987,7 +5937,7 @@
                     <pic:cNvPicPr/>
                   </pic:nvPicPr>
                   <pic:blipFill>
-                    <a:blip r:embed="rId12"/>
+                    <a:blip r:embed="rId13"/>
                     <a:stretch>
                       <a:fillRect/>
                     </a:stretch>
@@ -6023,6 +5973,7 @@
       <w:r>
         <w:rPr>
           <w:noProof/>
+          <w:lang w:eastAsia="pt-BR"/>
         </w:rPr>
         <w:drawing>
           <wp:inline distT="0" distB="0" distL="0" distR="0" wp14:anchorId="0B9088EB" wp14:editId="5539A0BE">
@@ -6040,7 +5991,7 @@
                     <pic:cNvPicPr/>
                   </pic:nvPicPr>
                   <pic:blipFill>
-                    <a:blip r:embed="rId13"/>
+                    <a:blip r:embed="rId14"/>
                     <a:stretch>
                       <a:fillRect/>
                     </a:stretch>
@@ -6076,6 +6027,7 @@
       <w:r>
         <w:rPr>
           <w:noProof/>
+          <w:lang w:eastAsia="pt-BR"/>
         </w:rPr>
         <w:drawing>
           <wp:inline distT="0" distB="0" distL="0" distR="0" wp14:anchorId="0052F6EE" wp14:editId="6F1684C3">
@@ -6093,7 +6045,7 @@
                     <pic:cNvPicPr/>
                   </pic:nvPicPr>
                   <pic:blipFill>
-                    <a:blip r:embed="rId14"/>
+                    <a:blip r:embed="rId15"/>
                     <a:stretch>
                       <a:fillRect/>
                     </a:stretch>
@@ -6178,7 +6130,7 @@
     </w:p>
     <w:p>
       <w:pPr>
-        <w:pStyle w:val="PargrafodaLista"/>
+        <w:pStyle w:val="ListParagraph"/>
         <w:spacing w:line="254" w:lineRule="auto"/>
         <w:jc w:val="center"/>
         <w:rPr>
@@ -6190,7 +6142,7 @@
     </w:p>
     <w:p>
       <w:pPr>
-        <w:pStyle w:val="PargrafodaLista"/>
+        <w:pStyle w:val="ListParagraph"/>
         <w:spacing w:line="254" w:lineRule="auto"/>
         <w:jc w:val="center"/>
         <w:rPr>
@@ -6202,7 +6154,7 @@
     </w:p>
     <w:p>
       <w:pPr>
-        <w:pStyle w:val="PargrafodaLista"/>
+        <w:pStyle w:val="ListParagraph"/>
         <w:numPr>
           <w:ilvl w:val="0"/>
           <w:numId w:val="6"/>
@@ -6228,25 +6180,7 @@
           <w:sz w:val="24"/>
           <w:szCs w:val="24"/>
         </w:rPr>
-        <w:t xml:space="preserve">, ou cabo </w:t>
-      </w:r>
-      <w:proofErr w:type="gramStart"/>
-      <w:r>
-        <w:rPr>
-          <w:rFonts w:ascii="Times New Roman" w:hAnsi="Times New Roman" w:cs="Times New Roman"/>
-          <w:sz w:val="24"/>
-          <w:szCs w:val="24"/>
-        </w:rPr>
-        <w:t>ethernet  para</w:t>
-      </w:r>
-      <w:proofErr w:type="gramEnd"/>
-      <w:r>
-        <w:rPr>
-          <w:rFonts w:ascii="Times New Roman" w:hAnsi="Times New Roman" w:cs="Times New Roman"/>
-          <w:sz w:val="24"/>
-          <w:szCs w:val="24"/>
-        </w:rPr>
-        <w:t xml:space="preserve"> acessar o site / dashboard</w:t>
+        <w:t>, ou cabo ethernet  para acessar o site / dashboard</w:t>
       </w:r>
       <w:r>
         <w:rPr>
@@ -6259,18 +6193,18 @@
     </w:p>
     <w:p>
       <w:pPr>
-        <w:pStyle w:val="PargrafodaLista"/>
-        <w:jc w:val="both"/>
-        <w:rPr>
-          <w:rFonts w:ascii="Times New Roman" w:hAnsi="Times New Roman" w:cs="Times New Roman"/>
-          <w:sz w:val="24"/>
-          <w:szCs w:val="24"/>
-        </w:rPr>
-      </w:pPr>
-    </w:p>
-    <w:p>
-      <w:pPr>
-        <w:pStyle w:val="PargrafodaLista"/>
+        <w:pStyle w:val="ListParagraph"/>
+        <w:jc w:val="both"/>
+        <w:rPr>
+          <w:rFonts w:ascii="Times New Roman" w:hAnsi="Times New Roman" w:cs="Times New Roman"/>
+          <w:sz w:val="24"/>
+          <w:szCs w:val="24"/>
+        </w:rPr>
+      </w:pPr>
+    </w:p>
+    <w:p>
+      <w:pPr>
+        <w:pStyle w:val="ListParagraph"/>
         <w:numPr>
           <w:ilvl w:val="0"/>
           <w:numId w:val="6"/>
@@ -6301,18 +6235,18 @@
     </w:p>
     <w:p>
       <w:pPr>
-        <w:pStyle w:val="PargrafodaLista"/>
-        <w:jc w:val="both"/>
-        <w:rPr>
-          <w:rFonts w:ascii="Times New Roman" w:hAnsi="Times New Roman" w:cs="Times New Roman"/>
-          <w:sz w:val="24"/>
-          <w:szCs w:val="24"/>
-        </w:rPr>
-      </w:pPr>
-    </w:p>
-    <w:p>
-      <w:pPr>
-        <w:pStyle w:val="PargrafodaLista"/>
+        <w:pStyle w:val="ListParagraph"/>
+        <w:jc w:val="both"/>
+        <w:rPr>
+          <w:rFonts w:ascii="Times New Roman" w:hAnsi="Times New Roman" w:cs="Times New Roman"/>
+          <w:sz w:val="24"/>
+          <w:szCs w:val="24"/>
+        </w:rPr>
+      </w:pPr>
+    </w:p>
+    <w:p>
+      <w:pPr>
+        <w:pStyle w:val="ListParagraph"/>
         <w:numPr>
           <w:ilvl w:val="0"/>
           <w:numId w:val="6"/>
@@ -6386,44 +6320,7 @@
           <w:sz w:val="24"/>
           <w:szCs w:val="24"/>
         </w:rPr>
-        <w:t xml:space="preserve"> com especificações mínimas de 200gb de armazenamento e 8gb de </w:t>
-      </w:r>
-      <w:proofErr w:type="spellStart"/>
-      <w:r>
-        <w:rPr>
-          <w:rFonts w:ascii="Times New Roman" w:hAnsi="Times New Roman" w:cs="Times New Roman"/>
-          <w:sz w:val="24"/>
-          <w:szCs w:val="24"/>
-        </w:rPr>
-        <w:t>ram</w:t>
-      </w:r>
-      <w:proofErr w:type="spellEnd"/>
-      <w:r>
-        <w:rPr>
-          <w:rFonts w:ascii="Times New Roman" w:hAnsi="Times New Roman" w:cs="Times New Roman"/>
-          <w:sz w:val="24"/>
-          <w:szCs w:val="24"/>
-        </w:rPr>
-        <w:t xml:space="preserve"> e sistema operacional </w:t>
-      </w:r>
-      <w:proofErr w:type="spellStart"/>
-      <w:proofErr w:type="gramStart"/>
-      <w:r>
-        <w:rPr>
-          <w:rFonts w:ascii="Times New Roman" w:hAnsi="Times New Roman" w:cs="Times New Roman"/>
-          <w:sz w:val="24"/>
-          <w:szCs w:val="24"/>
-        </w:rPr>
-        <w:t>Windowns</w:t>
-      </w:r>
-      <w:proofErr w:type="spellEnd"/>
-      <w:r>
-        <w:rPr>
-          <w:rFonts w:ascii="Times New Roman" w:hAnsi="Times New Roman" w:cs="Times New Roman"/>
-          <w:sz w:val="24"/>
-          <w:szCs w:val="24"/>
-        </w:rPr>
-        <w:t xml:space="preserve"> </w:t>
+        <w:t xml:space="preserve"> com especificações mínimas de 200gb de armazenamento e 8gb de ram e sistema operacional Windowns </w:t>
       </w:r>
       <w:r>
         <w:rPr>
@@ -6433,22 +6330,21 @@
         </w:rPr>
         <w:t>.</w:t>
       </w:r>
-      <w:proofErr w:type="gramEnd"/>
-    </w:p>
-    <w:p>
-      <w:pPr>
-        <w:pStyle w:val="PargrafodaLista"/>
-        <w:jc w:val="both"/>
-        <w:rPr>
-          <w:rFonts w:ascii="Times New Roman" w:hAnsi="Times New Roman" w:cs="Times New Roman"/>
-          <w:sz w:val="24"/>
-          <w:szCs w:val="24"/>
-        </w:rPr>
-      </w:pPr>
-    </w:p>
-    <w:p>
-      <w:pPr>
-        <w:pStyle w:val="PargrafodaLista"/>
+    </w:p>
+    <w:p>
+      <w:pPr>
+        <w:pStyle w:val="ListParagraph"/>
+        <w:jc w:val="both"/>
+        <w:rPr>
+          <w:rFonts w:ascii="Times New Roman" w:hAnsi="Times New Roman" w:cs="Times New Roman"/>
+          <w:sz w:val="24"/>
+          <w:szCs w:val="24"/>
+        </w:rPr>
+      </w:pPr>
+    </w:p>
+    <w:p>
+      <w:pPr>
+        <w:pStyle w:val="ListParagraph"/>
         <w:numPr>
           <w:ilvl w:val="0"/>
           <w:numId w:val="6"/>
@@ -6503,18 +6399,18 @@
     </w:p>
     <w:p>
       <w:pPr>
-        <w:pStyle w:val="PargrafodaLista"/>
-        <w:jc w:val="both"/>
-        <w:rPr>
-          <w:rFonts w:ascii="Times New Roman" w:hAnsi="Times New Roman" w:cs="Times New Roman"/>
-          <w:sz w:val="24"/>
-          <w:szCs w:val="24"/>
-        </w:rPr>
-      </w:pPr>
-    </w:p>
-    <w:p>
-      <w:pPr>
-        <w:pStyle w:val="PargrafodaLista"/>
+        <w:pStyle w:val="ListParagraph"/>
+        <w:jc w:val="both"/>
+        <w:rPr>
+          <w:rFonts w:ascii="Times New Roman" w:hAnsi="Times New Roman" w:cs="Times New Roman"/>
+          <w:sz w:val="24"/>
+          <w:szCs w:val="24"/>
+        </w:rPr>
+      </w:pPr>
+    </w:p>
+    <w:p>
+      <w:pPr>
+        <w:pStyle w:val="ListParagraph"/>
         <w:numPr>
           <w:ilvl w:val="0"/>
           <w:numId w:val="6"/>
@@ -6553,18 +6449,18 @@
     </w:p>
     <w:p>
       <w:pPr>
-        <w:pStyle w:val="PargrafodaLista"/>
-        <w:jc w:val="both"/>
-        <w:rPr>
-          <w:rFonts w:ascii="Times New Roman" w:hAnsi="Times New Roman" w:cs="Times New Roman"/>
-          <w:sz w:val="24"/>
-          <w:szCs w:val="24"/>
-        </w:rPr>
-      </w:pPr>
-    </w:p>
-    <w:p>
-      <w:pPr>
-        <w:pStyle w:val="PargrafodaLista"/>
+        <w:pStyle w:val="ListParagraph"/>
+        <w:jc w:val="both"/>
+        <w:rPr>
+          <w:rFonts w:ascii="Times New Roman" w:hAnsi="Times New Roman" w:cs="Times New Roman"/>
+          <w:sz w:val="24"/>
+          <w:szCs w:val="24"/>
+        </w:rPr>
+      </w:pPr>
+    </w:p>
+    <w:p>
+      <w:pPr>
+        <w:pStyle w:val="ListParagraph"/>
         <w:numPr>
           <w:ilvl w:val="0"/>
           <w:numId w:val="6"/>
@@ -6871,7 +6767,7 @@
     </w:p>
     <w:p>
       <w:pPr>
-        <w:pStyle w:val="PargrafodaLista"/>
+        <w:pStyle w:val="ListParagraph"/>
         <w:numPr>
           <w:ilvl w:val="0"/>
           <w:numId w:val="14"/>
@@ -6902,18 +6798,18 @@
     </w:p>
     <w:p>
       <w:pPr>
-        <w:pStyle w:val="PargrafodaLista"/>
-        <w:jc w:val="both"/>
-        <w:rPr>
-          <w:rFonts w:ascii="Times New Roman" w:hAnsi="Times New Roman" w:cs="Times New Roman"/>
-          <w:sz w:val="24"/>
-          <w:szCs w:val="24"/>
-        </w:rPr>
-      </w:pPr>
-    </w:p>
-    <w:p>
-      <w:pPr>
-        <w:pStyle w:val="PargrafodaLista"/>
+        <w:pStyle w:val="ListParagraph"/>
+        <w:jc w:val="both"/>
+        <w:rPr>
+          <w:rFonts w:ascii="Times New Roman" w:hAnsi="Times New Roman" w:cs="Times New Roman"/>
+          <w:sz w:val="24"/>
+          <w:szCs w:val="24"/>
+        </w:rPr>
+      </w:pPr>
+    </w:p>
+    <w:p>
+      <w:pPr>
+        <w:pStyle w:val="ListParagraph"/>
         <w:numPr>
           <w:ilvl w:val="0"/>
           <w:numId w:val="14"/>
@@ -6968,7 +6864,7 @@
     </w:p>
     <w:p>
       <w:pPr>
-        <w:pStyle w:val="PargrafodaLista"/>
+        <w:pStyle w:val="ListParagraph"/>
         <w:spacing w:line="257" w:lineRule="auto"/>
         <w:rPr>
           <w:rFonts w:ascii="Times New Roman" w:eastAsia="Calibri" w:hAnsi="Times New Roman" w:cs="Times New Roman"/>
@@ -6979,7 +6875,7 @@
     </w:p>
     <w:p>
       <w:pPr>
-        <w:pStyle w:val="PargrafodaLista"/>
+        <w:pStyle w:val="ListParagraph"/>
         <w:numPr>
           <w:ilvl w:val="0"/>
           <w:numId w:val="14"/>
@@ -7026,7 +6922,7 @@
     </w:p>
     <w:p>
       <w:pPr>
-        <w:pStyle w:val="PargrafodaLista"/>
+        <w:pStyle w:val="ListParagraph"/>
         <w:spacing w:line="257" w:lineRule="auto"/>
         <w:rPr>
           <w:rFonts w:ascii="Times New Roman" w:eastAsia="Calibri" w:hAnsi="Times New Roman" w:cs="Times New Roman"/>
@@ -7037,7 +6933,7 @@
     </w:p>
     <w:p>
       <w:pPr>
-        <w:pStyle w:val="PargrafodaLista"/>
+        <w:pStyle w:val="ListParagraph"/>
         <w:numPr>
           <w:ilvl w:val="0"/>
           <w:numId w:val="14"/>
@@ -7200,7 +7096,7 @@
     </w:p>
     <w:p>
       <w:pPr>
-        <w:pStyle w:val="PargrafodaLista"/>
+        <w:pStyle w:val="ListParagraph"/>
         <w:numPr>
           <w:ilvl w:val="0"/>
           <w:numId w:val="14"/>
@@ -7231,18 +7127,18 @@
     </w:p>
     <w:p>
       <w:pPr>
-        <w:pStyle w:val="PargrafodaLista"/>
-        <w:jc w:val="both"/>
-        <w:rPr>
-          <w:rFonts w:ascii="Times New Roman" w:hAnsi="Times New Roman" w:cs="Times New Roman"/>
-          <w:sz w:val="24"/>
-          <w:szCs w:val="24"/>
-        </w:rPr>
-      </w:pPr>
-    </w:p>
-    <w:p>
-      <w:pPr>
-        <w:pStyle w:val="PargrafodaLista"/>
+        <w:pStyle w:val="ListParagraph"/>
+        <w:jc w:val="both"/>
+        <w:rPr>
+          <w:rFonts w:ascii="Times New Roman" w:hAnsi="Times New Roman" w:cs="Times New Roman"/>
+          <w:sz w:val="24"/>
+          <w:szCs w:val="24"/>
+        </w:rPr>
+      </w:pPr>
+    </w:p>
+    <w:p>
+      <w:pPr>
+        <w:pStyle w:val="ListParagraph"/>
         <w:numPr>
           <w:ilvl w:val="0"/>
           <w:numId w:val="14"/>
@@ -7345,18 +7241,18 @@
     </w:p>
     <w:p>
       <w:pPr>
-        <w:pStyle w:val="PargrafodaLista"/>
-        <w:jc w:val="both"/>
-        <w:rPr>
-          <w:rFonts w:ascii="Times New Roman" w:hAnsi="Times New Roman" w:cs="Times New Roman"/>
-          <w:sz w:val="24"/>
-          <w:szCs w:val="24"/>
-        </w:rPr>
-      </w:pPr>
-    </w:p>
-    <w:p>
-      <w:pPr>
-        <w:pStyle w:val="PargrafodaLista"/>
+        <w:pStyle w:val="ListParagraph"/>
+        <w:jc w:val="both"/>
+        <w:rPr>
+          <w:rFonts w:ascii="Times New Roman" w:hAnsi="Times New Roman" w:cs="Times New Roman"/>
+          <w:sz w:val="24"/>
+          <w:szCs w:val="24"/>
+        </w:rPr>
+      </w:pPr>
+    </w:p>
+    <w:p>
+      <w:pPr>
+        <w:pStyle w:val="ListParagraph"/>
         <w:numPr>
           <w:ilvl w:val="0"/>
           <w:numId w:val="14"/>
@@ -7379,18 +7275,18 @@
     </w:p>
     <w:p>
       <w:pPr>
-        <w:pStyle w:val="PargrafodaLista"/>
-        <w:jc w:val="both"/>
-        <w:rPr>
-          <w:rFonts w:ascii="Times New Roman" w:hAnsi="Times New Roman" w:cs="Times New Roman"/>
-          <w:sz w:val="24"/>
-          <w:szCs w:val="24"/>
-        </w:rPr>
-      </w:pPr>
-    </w:p>
-    <w:p>
-      <w:pPr>
-        <w:pStyle w:val="PargrafodaLista"/>
+        <w:pStyle w:val="ListParagraph"/>
+        <w:jc w:val="both"/>
+        <w:rPr>
+          <w:rFonts w:ascii="Times New Roman" w:hAnsi="Times New Roman" w:cs="Times New Roman"/>
+          <w:sz w:val="24"/>
+          <w:szCs w:val="24"/>
+        </w:rPr>
+      </w:pPr>
+    </w:p>
+    <w:p>
+      <w:pPr>
+        <w:pStyle w:val="ListParagraph"/>
         <w:numPr>
           <w:ilvl w:val="0"/>
           <w:numId w:val="14"/>
@@ -7413,7 +7309,7 @@
     </w:p>
     <w:p>
       <w:pPr>
-        <w:pStyle w:val="PargrafodaLista"/>
+        <w:pStyle w:val="ListParagraph"/>
         <w:rPr>
           <w:rFonts w:ascii="Times New Roman" w:eastAsia="Calibri" w:hAnsi="Times New Roman" w:cs="Times New Roman"/>
           <w:sz w:val="24"/>
@@ -7423,7 +7319,7 @@
     </w:p>
     <w:p>
       <w:pPr>
-        <w:pStyle w:val="PargrafodaLista"/>
+        <w:pStyle w:val="ListParagraph"/>
         <w:numPr>
           <w:ilvl w:val="0"/>
           <w:numId w:val="14"/>
@@ -7446,7 +7342,7 @@
     </w:p>
     <w:p>
       <w:pPr>
-        <w:pStyle w:val="PargrafodaLista"/>
+        <w:pStyle w:val="ListParagraph"/>
         <w:jc w:val="both"/>
         <w:rPr>
           <w:rFonts w:ascii="Times New Roman" w:eastAsia="Calibri" w:hAnsi="Times New Roman" w:cs="Times New Roman"/>
@@ -7466,7 +7362,7 @@
       </w:pPr>
     </w:p>
     <w:sectPr>
-      <w:footerReference w:type="default" r:id="rId15"/>
+      <w:footerReference w:type="default" r:id="rId16"/>
       <w:pgSz w:w="11906" w:h="16838"/>
       <w:pgMar w:top="1440" w:right="1440" w:bottom="1440" w:left="1440" w:header="720" w:footer="720" w:gutter="0"/>
       <w:cols w:space="720"/>
@@ -7477,7 +7373,7 @@
 </file>
 
 <file path=word/endnotes.xml><?xml version="1.0" encoding="utf-8"?>
-<w:endnotes xmlns:wpc="http://schemas.microsoft.com/office/word/2010/wordprocessingCanvas" xmlns:cx="http://schemas.microsoft.com/office/drawing/2014/chartex" xmlns:cx1="http://schemas.microsoft.com/office/drawing/2015/9/8/chartex" xmlns:cx2="http://schemas.microsoft.com/office/drawing/2015/10/21/chartex" xmlns:cx3="http://schemas.microsoft.com/office/drawing/2016/5/9/chartex" xmlns:cx4="http://schemas.microsoft.com/office/drawing/2016/5/10/chartex" xmlns:cx5="http://schemas.microsoft.com/office/drawing/2016/5/11/chartex" xmlns:cx6="http://schemas.microsoft.com/office/drawing/2016/5/12/chartex" xmlns:cx7="http://schemas.microsoft.com/office/drawing/2016/5/13/chartex" xmlns:cx8="http://schemas.microsoft.com/office/drawing/2016/5/14/chartex" xmlns:mc="http://schemas.openxmlformats.org/markup-compatibility/2006" xmlns:aink="http://schemas.microsoft.com/office/drawing/2016/ink" xmlns:am3d="http://schemas.microsoft.com/office/drawing/2017/model3d" xmlns:o="urn:schemas-microsoft-com:office:office" xmlns:oel="http://schemas.microsoft.com/office/2019/extlst" xmlns:r="http://schemas.openxmlformats.org/officeDocument/2006/relationships" xmlns:m="http://schemas.openxmlformats.org/officeDocument/2006/math" xmlns:v="urn:schemas-microsoft-com:vml" xmlns:wp14="http://schemas.microsoft.com/office/word/2010/wordprocessingDrawing" xmlns:wp="http://schemas.openxmlformats.org/drawingml/2006/wordprocessingDrawing" xmlns:w10="urn:schemas-microsoft-com:office:word" xmlns:w="http://schemas.openxmlformats.org/wordprocessingml/2006/main" xmlns:w14="http://schemas.microsoft.com/office/word/2010/wordml" xmlns:w15="http://schemas.microsoft.com/office/word/2012/wordml" xmlns:w16cex="http://schemas.microsoft.com/office/word/2018/wordml/cex" xmlns:w16cid="http://schemas.microsoft.com/office/word/2016/wordml/cid" xmlns:w16="http://schemas.microsoft.com/office/word/2018/wordml" xmlns:w16sdtdh="http://schemas.microsoft.com/office/word/2020/wordml/sdtdatahash" xmlns:w16se="http://schemas.microsoft.com/office/word/2015/wordml/symex" xmlns:wpg="http://schemas.microsoft.com/office/word/2010/wordprocessingGroup" xmlns:wpi="http://schemas.microsoft.com/office/word/2010/wordprocessingInk" xmlns:wne="http://schemas.microsoft.com/office/word/2006/wordml" xmlns:wps="http://schemas.microsoft.com/office/word/2010/wordprocessingShape" mc:Ignorable="w14 w15 w16se w16cid w16 w16cex w16sdtdh wp14">
+<w:endnotes xmlns:wpc="http://schemas.microsoft.com/office/word/2010/wordprocessingCanvas" xmlns:mc="http://schemas.openxmlformats.org/markup-compatibility/2006" xmlns:o="urn:schemas-microsoft-com:office:office" xmlns:r="http://schemas.openxmlformats.org/officeDocument/2006/relationships" xmlns:m="http://schemas.openxmlformats.org/officeDocument/2006/math" xmlns:v="urn:schemas-microsoft-com:vml" xmlns:wp14="http://schemas.microsoft.com/office/word/2010/wordprocessingDrawing" xmlns:wp="http://schemas.openxmlformats.org/drawingml/2006/wordprocessingDrawing" xmlns:w10="urn:schemas-microsoft-com:office:word" xmlns:w="http://schemas.openxmlformats.org/wordprocessingml/2006/main" xmlns:w14="http://schemas.microsoft.com/office/word/2010/wordml" xmlns:wpg="http://schemas.microsoft.com/office/word/2010/wordprocessingGroup" xmlns:wpi="http://schemas.microsoft.com/office/word/2010/wordprocessingInk" xmlns:wne="http://schemas.microsoft.com/office/word/2006/wordml" xmlns:wps="http://schemas.microsoft.com/office/word/2010/wordprocessingShape" mc:Ignorable="w14 wp14">
   <w:endnote w:type="separator" w:id="-1">
     <w:p>
       <w:pPr>
@@ -7509,7 +7405,7 @@
 </file>
 
 <file path=word/footer1.xml><?xml version="1.0" encoding="utf-8"?>
-<w:ftr xmlns:wpc="http://schemas.microsoft.com/office/word/2010/wordprocessingCanvas" xmlns:cx="http://schemas.microsoft.com/office/drawing/2014/chartex" xmlns:cx1="http://schemas.microsoft.com/office/drawing/2015/9/8/chartex" xmlns:cx2="http://schemas.microsoft.com/office/drawing/2015/10/21/chartex" xmlns:cx3="http://schemas.microsoft.com/office/drawing/2016/5/9/chartex" xmlns:cx4="http://schemas.microsoft.com/office/drawing/2016/5/10/chartex" xmlns:cx5="http://schemas.microsoft.com/office/drawing/2016/5/11/chartex" xmlns:cx6="http://schemas.microsoft.com/office/drawing/2016/5/12/chartex" xmlns:cx7="http://schemas.microsoft.com/office/drawing/2016/5/13/chartex" xmlns:cx8="http://schemas.microsoft.com/office/drawing/2016/5/14/chartex" xmlns:mc="http://schemas.openxmlformats.org/markup-compatibility/2006" xmlns:aink="http://schemas.microsoft.com/office/drawing/2016/ink" xmlns:am3d="http://schemas.microsoft.com/office/drawing/2017/model3d" xmlns:o="urn:schemas-microsoft-com:office:office" xmlns:oel="http://schemas.microsoft.com/office/2019/extlst" xmlns:r="http://schemas.openxmlformats.org/officeDocument/2006/relationships" xmlns:m="http://schemas.openxmlformats.org/officeDocument/2006/math" xmlns:v="urn:schemas-microsoft-com:vml" xmlns:wp14="http://schemas.microsoft.com/office/word/2010/wordprocessingDrawing" xmlns:wp="http://schemas.openxmlformats.org/drawingml/2006/wordprocessingDrawing" xmlns:w10="urn:schemas-microsoft-com:office:word" xmlns:w="http://schemas.openxmlformats.org/wordprocessingml/2006/main" xmlns:w14="http://schemas.microsoft.com/office/word/2010/wordml" xmlns:w15="http://schemas.microsoft.com/office/word/2012/wordml" xmlns:w16cex="http://schemas.microsoft.com/office/word/2018/wordml/cex" xmlns:w16cid="http://schemas.microsoft.com/office/word/2016/wordml/cid" xmlns:w16="http://schemas.microsoft.com/office/word/2018/wordml" xmlns:w16sdtdh="http://schemas.microsoft.com/office/word/2020/wordml/sdtdatahash" xmlns:w16se="http://schemas.microsoft.com/office/word/2015/wordml/symex" xmlns:wpg="http://schemas.microsoft.com/office/word/2010/wordprocessingGroup" xmlns:wpi="http://schemas.microsoft.com/office/word/2010/wordprocessingInk" xmlns:wne="http://schemas.microsoft.com/office/word/2006/wordml" xmlns:wps="http://schemas.microsoft.com/office/word/2010/wordprocessingShape" mc:Ignorable="w14 w15 w16se w16cid w16 w16cex w16sdtdh wp14">
+<w:ftr xmlns:wpc="http://schemas.microsoft.com/office/word/2010/wordprocessingCanvas" xmlns:mc="http://schemas.openxmlformats.org/markup-compatibility/2006" xmlns:o="urn:schemas-microsoft-com:office:office" xmlns:r="http://schemas.openxmlformats.org/officeDocument/2006/relationships" xmlns:m="http://schemas.openxmlformats.org/officeDocument/2006/math" xmlns:v="urn:schemas-microsoft-com:vml" xmlns:wp14="http://schemas.microsoft.com/office/word/2010/wordprocessingDrawing" xmlns:wp="http://schemas.openxmlformats.org/drawingml/2006/wordprocessingDrawing" xmlns:w10="urn:schemas-microsoft-com:office:word" xmlns:w="http://schemas.openxmlformats.org/wordprocessingml/2006/main" xmlns:w14="http://schemas.microsoft.com/office/word/2010/wordml" xmlns:wpg="http://schemas.microsoft.com/office/word/2010/wordprocessingGroup" xmlns:wpi="http://schemas.microsoft.com/office/word/2010/wordprocessingInk" xmlns:wne="http://schemas.microsoft.com/office/word/2006/wordml" xmlns:wps="http://schemas.microsoft.com/office/word/2010/wordprocessingShape" mc:Ignorable="w14 wp14">
   <w:sdt>
     <w:sdtPr>
       <w:id w:val="1562990604"/>
@@ -7518,10 +7414,11 @@
         <w:docPartUnique/>
       </w:docPartObj>
     </w:sdtPr>
+    <w:sdtEndPr/>
     <w:sdtContent>
       <w:p>
         <w:pPr>
-          <w:pStyle w:val="Rodap"/>
+          <w:pStyle w:val="Footer"/>
           <w:jc w:val="right"/>
         </w:pPr>
         <w:r>
@@ -7534,7 +7431,10 @@
           <w:fldChar w:fldCharType="separate"/>
         </w:r>
         <w:r>
-          <w:t>2</w:t>
+          <w:rPr>
+            <w:noProof/>
+          </w:rPr>
+          <w:t>7</w:t>
         </w:r>
         <w:r>
           <w:fldChar w:fldCharType="end"/>
@@ -7544,14 +7444,14 @@
   </w:sdt>
   <w:p>
     <w:pPr>
-      <w:pStyle w:val="Rodap"/>
+      <w:pStyle w:val="Footer"/>
     </w:pPr>
   </w:p>
 </w:ftr>
 </file>
 
 <file path=word/footnotes.xml><?xml version="1.0" encoding="utf-8"?>
-<w:footnotes xmlns:wpc="http://schemas.microsoft.com/office/word/2010/wordprocessingCanvas" xmlns:cx="http://schemas.microsoft.com/office/drawing/2014/chartex" xmlns:cx1="http://schemas.microsoft.com/office/drawing/2015/9/8/chartex" xmlns:cx2="http://schemas.microsoft.com/office/drawing/2015/10/21/chartex" xmlns:cx3="http://schemas.microsoft.com/office/drawing/2016/5/9/chartex" xmlns:cx4="http://schemas.microsoft.com/office/drawing/2016/5/10/chartex" xmlns:cx5="http://schemas.microsoft.com/office/drawing/2016/5/11/chartex" xmlns:cx6="http://schemas.microsoft.com/office/drawing/2016/5/12/chartex" xmlns:cx7="http://schemas.microsoft.com/office/drawing/2016/5/13/chartex" xmlns:cx8="http://schemas.microsoft.com/office/drawing/2016/5/14/chartex" xmlns:mc="http://schemas.openxmlformats.org/markup-compatibility/2006" xmlns:aink="http://schemas.microsoft.com/office/drawing/2016/ink" xmlns:am3d="http://schemas.microsoft.com/office/drawing/2017/model3d" xmlns:o="urn:schemas-microsoft-com:office:office" xmlns:oel="http://schemas.microsoft.com/office/2019/extlst" xmlns:r="http://schemas.openxmlformats.org/officeDocument/2006/relationships" xmlns:m="http://schemas.openxmlformats.org/officeDocument/2006/math" xmlns:v="urn:schemas-microsoft-com:vml" xmlns:wp14="http://schemas.microsoft.com/office/word/2010/wordprocessingDrawing" xmlns:wp="http://schemas.openxmlformats.org/drawingml/2006/wordprocessingDrawing" xmlns:w10="urn:schemas-microsoft-com:office:word" xmlns:w="http://schemas.openxmlformats.org/wordprocessingml/2006/main" xmlns:w14="http://schemas.microsoft.com/office/word/2010/wordml" xmlns:w15="http://schemas.microsoft.com/office/word/2012/wordml" xmlns:w16cex="http://schemas.microsoft.com/office/word/2018/wordml/cex" xmlns:w16cid="http://schemas.microsoft.com/office/word/2016/wordml/cid" xmlns:w16="http://schemas.microsoft.com/office/word/2018/wordml" xmlns:w16sdtdh="http://schemas.microsoft.com/office/word/2020/wordml/sdtdatahash" xmlns:w16se="http://schemas.microsoft.com/office/word/2015/wordml/symex" xmlns:wpg="http://schemas.microsoft.com/office/word/2010/wordprocessingGroup" xmlns:wpi="http://schemas.microsoft.com/office/word/2010/wordprocessingInk" xmlns:wne="http://schemas.microsoft.com/office/word/2006/wordml" xmlns:wps="http://schemas.microsoft.com/office/word/2010/wordprocessingShape" mc:Ignorable="w14 w15 w16se w16cid w16 w16cex w16sdtdh wp14">
+<w:footnotes xmlns:wpc="http://schemas.microsoft.com/office/word/2010/wordprocessingCanvas" xmlns:mc="http://schemas.openxmlformats.org/markup-compatibility/2006" xmlns:o="urn:schemas-microsoft-com:office:office" xmlns:r="http://schemas.openxmlformats.org/officeDocument/2006/relationships" xmlns:m="http://schemas.openxmlformats.org/officeDocument/2006/math" xmlns:v="urn:schemas-microsoft-com:vml" xmlns:wp14="http://schemas.microsoft.com/office/word/2010/wordprocessingDrawing" xmlns:wp="http://schemas.openxmlformats.org/drawingml/2006/wordprocessingDrawing" xmlns:w10="urn:schemas-microsoft-com:office:word" xmlns:w="http://schemas.openxmlformats.org/wordprocessingml/2006/main" xmlns:w14="http://schemas.microsoft.com/office/word/2010/wordml" xmlns:wpg="http://schemas.microsoft.com/office/word/2010/wordprocessingGroup" xmlns:wpi="http://schemas.microsoft.com/office/word/2010/wordprocessingInk" xmlns:wne="http://schemas.microsoft.com/office/word/2006/wordml" xmlns:wps="http://schemas.microsoft.com/office/word/2010/wordprocessingShape" mc:Ignorable="w14 wp14">
   <w:footnote w:type="separator" w:id="-1">
     <w:p>
       <w:pPr>
@@ -7595,8 +7495,8 @@
 </file>
 
 <file path=word/numbering.xml><?xml version="1.0" encoding="utf-8"?>
-<w:numbering xmlns:wpc="http://schemas.microsoft.com/office/word/2010/wordprocessingCanvas" xmlns:cx="http://schemas.microsoft.com/office/drawing/2014/chartex" xmlns:cx1="http://schemas.microsoft.com/office/drawing/2015/9/8/chartex" xmlns:cx2="http://schemas.microsoft.com/office/drawing/2015/10/21/chartex" xmlns:cx3="http://schemas.microsoft.com/office/drawing/2016/5/9/chartex" xmlns:cx4="http://schemas.microsoft.com/office/drawing/2016/5/10/chartex" xmlns:cx5="http://schemas.microsoft.com/office/drawing/2016/5/11/chartex" xmlns:cx6="http://schemas.microsoft.com/office/drawing/2016/5/12/chartex" xmlns:cx7="http://schemas.microsoft.com/office/drawing/2016/5/13/chartex" xmlns:cx8="http://schemas.microsoft.com/office/drawing/2016/5/14/chartex" xmlns:mc="http://schemas.openxmlformats.org/markup-compatibility/2006" xmlns:aink="http://schemas.microsoft.com/office/drawing/2016/ink" xmlns:am3d="http://schemas.microsoft.com/office/drawing/2017/model3d" xmlns:o="urn:schemas-microsoft-com:office:office" xmlns:oel="http://schemas.microsoft.com/office/2019/extlst" xmlns:r="http://schemas.openxmlformats.org/officeDocument/2006/relationships" xmlns:m="http://schemas.openxmlformats.org/officeDocument/2006/math" xmlns:v="urn:schemas-microsoft-com:vml" xmlns:wp14="http://schemas.microsoft.com/office/word/2010/wordprocessingDrawing" xmlns:wp="http://schemas.openxmlformats.org/drawingml/2006/wordprocessingDrawing" xmlns:w10="urn:schemas-microsoft-com:office:word" xmlns:w="http://schemas.openxmlformats.org/wordprocessingml/2006/main" xmlns:w14="http://schemas.microsoft.com/office/word/2010/wordml" xmlns:w15="http://schemas.microsoft.com/office/word/2012/wordml" xmlns:w16cex="http://schemas.microsoft.com/office/word/2018/wordml/cex" xmlns:w16cid="http://schemas.microsoft.com/office/word/2016/wordml/cid" xmlns:w16="http://schemas.microsoft.com/office/word/2018/wordml" xmlns:w16sdtdh="http://schemas.microsoft.com/office/word/2020/wordml/sdtdatahash" xmlns:w16se="http://schemas.microsoft.com/office/word/2015/wordml/symex" xmlns:wpg="http://schemas.microsoft.com/office/word/2010/wordprocessingGroup" xmlns:wpi="http://schemas.microsoft.com/office/word/2010/wordprocessingInk" xmlns:wne="http://schemas.microsoft.com/office/word/2006/wordml" xmlns:wps="http://schemas.microsoft.com/office/word/2010/wordprocessingShape" mc:Ignorable="w14 w15 w16se w16cid w16 w16cex w16sdtdh wp14">
-  <w:abstractNum w:abstractNumId="0" w15:restartNumberingAfterBreak="0">
+<w:numbering xmlns:wpc="http://schemas.microsoft.com/office/word/2010/wordprocessingCanvas" xmlns:mc="http://schemas.openxmlformats.org/markup-compatibility/2006" xmlns:o="urn:schemas-microsoft-com:office:office" xmlns:r="http://schemas.openxmlformats.org/officeDocument/2006/relationships" xmlns:m="http://schemas.openxmlformats.org/officeDocument/2006/math" xmlns:v="urn:schemas-microsoft-com:vml" xmlns:wp14="http://schemas.microsoft.com/office/word/2010/wordprocessingDrawing" xmlns:wp="http://schemas.openxmlformats.org/drawingml/2006/wordprocessingDrawing" xmlns:w10="urn:schemas-microsoft-com:office:word" xmlns:w="http://schemas.openxmlformats.org/wordprocessingml/2006/main" xmlns:w14="http://schemas.microsoft.com/office/word/2010/wordml" xmlns:wpg="http://schemas.microsoft.com/office/word/2010/wordprocessingGroup" xmlns:wpi="http://schemas.microsoft.com/office/word/2010/wordprocessingInk" xmlns:wne="http://schemas.microsoft.com/office/word/2006/wordml" xmlns:wps="http://schemas.microsoft.com/office/word/2010/wordprocessingShape" mc:Ignorable="w14 wp14">
+  <w:abstractNum w:abstractNumId="0">
     <w:nsid w:val="03806356"/>
     <w:multiLevelType w:val="hybridMultilevel"/>
     <w:tmpl w:val="8E0A94E8"/>
@@ -7709,7 +7609,7 @@
       </w:rPr>
     </w:lvl>
   </w:abstractNum>
-  <w:abstractNum w:abstractNumId="1" w15:restartNumberingAfterBreak="0">
+  <w:abstractNum w:abstractNumId="1">
     <w:nsid w:val="0D1519F2"/>
     <w:multiLevelType w:val="hybridMultilevel"/>
     <w:tmpl w:val="E370C234"/>
@@ -7822,7 +7722,7 @@
       </w:rPr>
     </w:lvl>
   </w:abstractNum>
-  <w:abstractNum w:abstractNumId="2" w15:restartNumberingAfterBreak="0">
+  <w:abstractNum w:abstractNumId="2">
     <w:nsid w:val="155750E6"/>
     <w:multiLevelType w:val="hybridMultilevel"/>
     <w:tmpl w:val="BC28BBE6"/>
@@ -7935,7 +7835,7 @@
       </w:rPr>
     </w:lvl>
   </w:abstractNum>
-  <w:abstractNum w:abstractNumId="3" w15:restartNumberingAfterBreak="0">
+  <w:abstractNum w:abstractNumId="3">
     <w:nsid w:val="1FE543BA"/>
     <w:multiLevelType w:val="hybridMultilevel"/>
     <w:tmpl w:val="07908456"/>
@@ -8048,7 +7948,7 @@
       </w:rPr>
     </w:lvl>
   </w:abstractNum>
-  <w:abstractNum w:abstractNumId="4" w15:restartNumberingAfterBreak="0">
+  <w:abstractNum w:abstractNumId="4">
     <w:nsid w:val="24FE613F"/>
     <w:multiLevelType w:val="hybridMultilevel"/>
     <w:tmpl w:val="0D46BC96"/>
@@ -8161,7 +8061,7 @@
       </w:rPr>
     </w:lvl>
   </w:abstractNum>
-  <w:abstractNum w:abstractNumId="5" w15:restartNumberingAfterBreak="0">
+  <w:abstractNum w:abstractNumId="5">
     <w:nsid w:val="39967C4B"/>
     <w:multiLevelType w:val="hybridMultilevel"/>
     <w:tmpl w:val="4DFAC948"/>
@@ -8274,7 +8174,7 @@
       </w:rPr>
     </w:lvl>
   </w:abstractNum>
-  <w:abstractNum w:abstractNumId="6" w15:restartNumberingAfterBreak="0">
+  <w:abstractNum w:abstractNumId="6">
     <w:nsid w:val="4D0D0556"/>
     <w:multiLevelType w:val="hybridMultilevel"/>
     <w:tmpl w:val="FFFFFFFF"/>
@@ -8387,7 +8287,7 @@
       </w:rPr>
     </w:lvl>
   </w:abstractNum>
-  <w:abstractNum w:abstractNumId="7" w15:restartNumberingAfterBreak="0">
+  <w:abstractNum w:abstractNumId="7">
     <w:nsid w:val="4F9707B2"/>
     <w:multiLevelType w:val="hybridMultilevel"/>
     <w:tmpl w:val="FFFFFFFF"/>
@@ -8500,7 +8400,7 @@
       </w:rPr>
     </w:lvl>
   </w:abstractNum>
-  <w:abstractNum w:abstractNumId="8" w15:restartNumberingAfterBreak="0">
+  <w:abstractNum w:abstractNumId="8">
     <w:nsid w:val="518B146E"/>
     <w:multiLevelType w:val="hybridMultilevel"/>
     <w:tmpl w:val="4BA44E34"/>
@@ -8613,7 +8513,7 @@
       </w:rPr>
     </w:lvl>
   </w:abstractNum>
-  <w:abstractNum w:abstractNumId="9" w15:restartNumberingAfterBreak="0">
+  <w:abstractNum w:abstractNumId="9">
     <w:nsid w:val="51B0171E"/>
     <w:multiLevelType w:val="hybridMultilevel"/>
     <w:tmpl w:val="23C003A0"/>
@@ -8726,7 +8626,7 @@
       </w:rPr>
     </w:lvl>
   </w:abstractNum>
-  <w:abstractNum w:abstractNumId="10" w15:restartNumberingAfterBreak="0">
+  <w:abstractNum w:abstractNumId="10">
     <w:nsid w:val="55ED67E0"/>
     <w:multiLevelType w:val="hybridMultilevel"/>
     <w:tmpl w:val="FFFFFFFF"/>
@@ -8839,7 +8739,7 @@
       </w:rPr>
     </w:lvl>
   </w:abstractNum>
-  <w:abstractNum w:abstractNumId="11" w15:restartNumberingAfterBreak="0">
+  <w:abstractNum w:abstractNumId="11">
     <w:nsid w:val="58EF13C2"/>
     <w:multiLevelType w:val="hybridMultilevel"/>
     <w:tmpl w:val="BBAC5404"/>
@@ -8952,7 +8852,7 @@
       </w:rPr>
     </w:lvl>
   </w:abstractNum>
-  <w:abstractNum w:abstractNumId="12" w15:restartNumberingAfterBreak="0">
+  <w:abstractNum w:abstractNumId="12">
     <w:nsid w:val="5BD53FEA"/>
     <w:multiLevelType w:val="hybridMultilevel"/>
     <w:tmpl w:val="507862B0"/>
@@ -9065,7 +8965,7 @@
       </w:rPr>
     </w:lvl>
   </w:abstractNum>
-  <w:abstractNum w:abstractNumId="13" w15:restartNumberingAfterBreak="0">
+  <w:abstractNum w:abstractNumId="13">
     <w:nsid w:val="698031A7"/>
     <w:multiLevelType w:val="hybridMultilevel"/>
     <w:tmpl w:val="46768ACC"/>
@@ -9178,53 +9078,53 @@
       </w:rPr>
     </w:lvl>
   </w:abstractNum>
-  <w:num w:numId="1" w16cid:durableId="632520616">
+  <w:num w:numId="1">
     <w:abstractNumId w:val="10"/>
   </w:num>
-  <w:num w:numId="2" w16cid:durableId="1584298175">
+  <w:num w:numId="2">
     <w:abstractNumId w:val="7"/>
   </w:num>
-  <w:num w:numId="3" w16cid:durableId="435558023">
+  <w:num w:numId="3">
     <w:abstractNumId w:val="6"/>
   </w:num>
-  <w:num w:numId="4" w16cid:durableId="985010142">
+  <w:num w:numId="4">
     <w:abstractNumId w:val="11"/>
   </w:num>
-  <w:num w:numId="5" w16cid:durableId="1473256183">
+  <w:num w:numId="5">
     <w:abstractNumId w:val="0"/>
   </w:num>
-  <w:num w:numId="6" w16cid:durableId="493688237">
+  <w:num w:numId="6">
     <w:abstractNumId w:val="1"/>
   </w:num>
-  <w:num w:numId="7" w16cid:durableId="187260177">
+  <w:num w:numId="7">
     <w:abstractNumId w:val="2"/>
   </w:num>
-  <w:num w:numId="8" w16cid:durableId="2025395158">
+  <w:num w:numId="8">
     <w:abstractNumId w:val="3"/>
   </w:num>
-  <w:num w:numId="9" w16cid:durableId="969163508">
+  <w:num w:numId="9">
     <w:abstractNumId w:val="12"/>
   </w:num>
-  <w:num w:numId="10" w16cid:durableId="992217773">
+  <w:num w:numId="10">
     <w:abstractNumId w:val="9"/>
   </w:num>
-  <w:num w:numId="11" w16cid:durableId="1191063909">
+  <w:num w:numId="11">
     <w:abstractNumId w:val="5"/>
   </w:num>
-  <w:num w:numId="12" w16cid:durableId="1414819442">
+  <w:num w:numId="12">
     <w:abstractNumId w:val="8"/>
   </w:num>
-  <w:num w:numId="13" w16cid:durableId="739063545">
+  <w:num w:numId="13">
     <w:abstractNumId w:val="4"/>
   </w:num>
-  <w:num w:numId="14" w16cid:durableId="1287589714">
+  <w:num w:numId="14">
     <w:abstractNumId w:val="13"/>
   </w:num>
 </w:numbering>
 </file>
 
 <file path=word/styles.xml><?xml version="1.0" encoding="utf-8"?>
-<w:styles xmlns:mc="http://schemas.openxmlformats.org/markup-compatibility/2006" xmlns:r="http://schemas.openxmlformats.org/officeDocument/2006/relationships" xmlns:w="http://schemas.openxmlformats.org/wordprocessingml/2006/main" xmlns:w14="http://schemas.microsoft.com/office/word/2010/wordml" xmlns:w15="http://schemas.microsoft.com/office/word/2012/wordml" xmlns:w16cex="http://schemas.microsoft.com/office/word/2018/wordml/cex" xmlns:w16cid="http://schemas.microsoft.com/office/word/2016/wordml/cid" xmlns:w16="http://schemas.microsoft.com/office/word/2018/wordml" xmlns:w16sdtdh="http://schemas.microsoft.com/office/word/2020/wordml/sdtdatahash" xmlns:w16se="http://schemas.microsoft.com/office/word/2015/wordml/symex" mc:Ignorable="w14 w15 w16se w16cid w16 w16cex w16sdtdh">
+<w:styles xmlns:mc="http://schemas.openxmlformats.org/markup-compatibility/2006" xmlns:r="http://schemas.openxmlformats.org/officeDocument/2006/relationships" xmlns:w="http://schemas.openxmlformats.org/wordprocessingml/2006/main" xmlns:w14="http://schemas.microsoft.com/office/word/2010/wordml" mc:Ignorable="w14">
   <w:docDefaults>
     <w:rPrDefault>
       <w:rPr>
@@ -9240,393 +9140,154 @@
       </w:pPr>
     </w:pPrDefault>
   </w:docDefaults>
-  <w:latentStyles w:defLockedState="0" w:defUIPriority="99" w:defSemiHidden="0" w:defUnhideWhenUsed="0" w:defQFormat="0" w:count="376">
-    <w:lsdException w:name="Normal" w:uiPriority="0" w:qFormat="1"/>
-    <w:lsdException w:name="heading 1" w:uiPriority="9" w:qFormat="1"/>
-    <w:lsdException w:name="heading 2" w:semiHidden="1" w:uiPriority="9" w:unhideWhenUsed="1" w:qFormat="1"/>
-    <w:lsdException w:name="heading 3" w:semiHidden="1" w:uiPriority="9" w:unhideWhenUsed="1" w:qFormat="1"/>
-    <w:lsdException w:name="heading 4" w:semiHidden="1" w:uiPriority="9" w:unhideWhenUsed="1" w:qFormat="1"/>
-    <w:lsdException w:name="heading 5" w:semiHidden="1" w:uiPriority="9" w:unhideWhenUsed="1" w:qFormat="1"/>
-    <w:lsdException w:name="heading 6" w:semiHidden="1" w:uiPriority="9" w:unhideWhenUsed="1" w:qFormat="1"/>
-    <w:lsdException w:name="heading 7" w:semiHidden="1" w:uiPriority="9" w:unhideWhenUsed="1" w:qFormat="1"/>
-    <w:lsdException w:name="heading 8" w:semiHidden="1" w:uiPriority="9" w:unhideWhenUsed="1" w:qFormat="1"/>
-    <w:lsdException w:name="heading 9" w:semiHidden="1" w:uiPriority="9" w:unhideWhenUsed="1" w:qFormat="1"/>
-    <w:lsdException w:name="index 1" w:semiHidden="1" w:unhideWhenUsed="1"/>
-    <w:lsdException w:name="index 2" w:semiHidden="1" w:unhideWhenUsed="1"/>
-    <w:lsdException w:name="index 3" w:semiHidden="1" w:unhideWhenUsed="1"/>
-    <w:lsdException w:name="index 4" w:semiHidden="1" w:unhideWhenUsed="1"/>
-    <w:lsdException w:name="index 5" w:semiHidden="1" w:unhideWhenUsed="1"/>
-    <w:lsdException w:name="index 6" w:semiHidden="1" w:unhideWhenUsed="1"/>
-    <w:lsdException w:name="index 7" w:semiHidden="1" w:unhideWhenUsed="1"/>
-    <w:lsdException w:name="index 8" w:semiHidden="1" w:unhideWhenUsed="1"/>
-    <w:lsdException w:name="index 9" w:semiHidden="1" w:unhideWhenUsed="1"/>
-    <w:lsdException w:name="toc 1" w:semiHidden="1" w:uiPriority="39" w:unhideWhenUsed="1"/>
-    <w:lsdException w:name="toc 2" w:semiHidden="1" w:uiPriority="39" w:unhideWhenUsed="1"/>
-    <w:lsdException w:name="toc 3" w:semiHidden="1" w:uiPriority="39" w:unhideWhenUsed="1"/>
-    <w:lsdException w:name="toc 4" w:semiHidden="1" w:uiPriority="39" w:unhideWhenUsed="1"/>
-    <w:lsdException w:name="toc 5" w:semiHidden="1" w:uiPriority="39" w:unhideWhenUsed="1"/>
-    <w:lsdException w:name="toc 6" w:semiHidden="1" w:uiPriority="39" w:unhideWhenUsed="1"/>
-    <w:lsdException w:name="toc 7" w:semiHidden="1" w:uiPriority="39" w:unhideWhenUsed="1"/>
-    <w:lsdException w:name="toc 8" w:semiHidden="1" w:uiPriority="39" w:unhideWhenUsed="1"/>
-    <w:lsdException w:name="toc 9" w:semiHidden="1" w:uiPriority="39" w:unhideWhenUsed="1"/>
-    <w:lsdException w:name="Normal Indent" w:semiHidden="1" w:unhideWhenUsed="1"/>
-    <w:lsdException w:name="footnote text" w:semiHidden="1" w:unhideWhenUsed="1"/>
-    <w:lsdException w:name="annotation text" w:semiHidden="1" w:unhideWhenUsed="1"/>
-    <w:lsdException w:name="header" w:semiHidden="1" w:unhideWhenUsed="1"/>
-    <w:lsdException w:name="footer" w:semiHidden="1" w:unhideWhenUsed="1"/>
-    <w:lsdException w:name="index heading" w:semiHidden="1" w:unhideWhenUsed="1"/>
-    <w:lsdException w:name="caption" w:semiHidden="1" w:uiPriority="35" w:unhideWhenUsed="1" w:qFormat="1"/>
-    <w:lsdException w:name="table of figures" w:semiHidden="1" w:unhideWhenUsed="1"/>
-    <w:lsdException w:name="envelope address" w:semiHidden="1" w:unhideWhenUsed="1"/>
-    <w:lsdException w:name="envelope return" w:semiHidden="1" w:unhideWhenUsed="1"/>
-    <w:lsdException w:name="footnote reference" w:semiHidden="1" w:unhideWhenUsed="1"/>
-    <w:lsdException w:name="annotation reference" w:semiHidden="1" w:unhideWhenUsed="1"/>
-    <w:lsdException w:name="line number" w:semiHidden="1" w:unhideWhenUsed="1"/>
-    <w:lsdException w:name="page number" w:semiHidden="1" w:unhideWhenUsed="1"/>
-    <w:lsdException w:name="endnote reference" w:semiHidden="1" w:unhideWhenUsed="1"/>
-    <w:lsdException w:name="endnote text" w:semiHidden="1" w:unhideWhenUsed="1"/>
-    <w:lsdException w:name="table of authorities" w:semiHidden="1" w:unhideWhenUsed="1"/>
-    <w:lsdException w:name="macro" w:semiHidden="1" w:unhideWhenUsed="1"/>
-    <w:lsdException w:name="toa heading" w:semiHidden="1" w:unhideWhenUsed="1"/>
-    <w:lsdException w:name="List" w:semiHidden="1" w:unhideWhenUsed="1"/>
-    <w:lsdException w:name="List Bullet" w:semiHidden="1" w:unhideWhenUsed="1"/>
-    <w:lsdException w:name="List Number" w:semiHidden="1" w:unhideWhenUsed="1"/>
-    <w:lsdException w:name="List 2" w:semiHidden="1" w:unhideWhenUsed="1"/>
-    <w:lsdException w:name="List 3" w:semiHidden="1" w:unhideWhenUsed="1"/>
-    <w:lsdException w:name="List 4" w:semiHidden="1" w:unhideWhenUsed="1"/>
-    <w:lsdException w:name="List 5" w:semiHidden="1" w:unhideWhenUsed="1"/>
-    <w:lsdException w:name="List Bullet 2" w:semiHidden="1" w:unhideWhenUsed="1"/>
-    <w:lsdException w:name="List Bullet 3" w:semiHidden="1" w:unhideWhenUsed="1"/>
-    <w:lsdException w:name="List Bullet 4" w:semiHidden="1" w:unhideWhenUsed="1"/>
-    <w:lsdException w:name="List Bullet 5" w:semiHidden="1" w:unhideWhenUsed="1"/>
-    <w:lsdException w:name="List Number 2" w:semiHidden="1" w:unhideWhenUsed="1"/>
-    <w:lsdException w:name="List Number 3" w:semiHidden="1" w:unhideWhenUsed="1"/>
-    <w:lsdException w:name="List Number 4" w:semiHidden="1" w:unhideWhenUsed="1"/>
-    <w:lsdException w:name="List Number 5" w:semiHidden="1" w:unhideWhenUsed="1"/>
-    <w:lsdException w:name="Title" w:uiPriority="10" w:qFormat="1"/>
-    <w:lsdException w:name="Closing" w:semiHidden="1" w:unhideWhenUsed="1"/>
-    <w:lsdException w:name="Signature" w:semiHidden="1" w:unhideWhenUsed="1"/>
-    <w:lsdException w:name="Default Paragraph Font" w:semiHidden="1" w:uiPriority="1" w:unhideWhenUsed="1"/>
-    <w:lsdException w:name="Body Text" w:semiHidden="1" w:unhideWhenUsed="1"/>
-    <w:lsdException w:name="Body Text Indent" w:semiHidden="1" w:unhideWhenUsed="1"/>
-    <w:lsdException w:name="List Continue" w:semiHidden="1" w:unhideWhenUsed="1"/>
-    <w:lsdException w:name="List Continue 2" w:semiHidden="1" w:unhideWhenUsed="1"/>
-    <w:lsdException w:name="List Continue 3" w:semiHidden="1" w:unhideWhenUsed="1"/>
-    <w:lsdException w:name="List Continue 4" w:semiHidden="1" w:unhideWhenUsed="1"/>
-    <w:lsdException w:name="List Continue 5" w:semiHidden="1" w:unhideWhenUsed="1"/>
-    <w:lsdException w:name="Message Header" w:semiHidden="1" w:unhideWhenUsed="1"/>
-    <w:lsdException w:name="Subtitle" w:uiPriority="11" w:qFormat="1"/>
-    <w:lsdException w:name="Salutation" w:semiHidden="1" w:unhideWhenUsed="1"/>
-    <w:lsdException w:name="Date" w:semiHidden="1" w:unhideWhenUsed="1"/>
-    <w:lsdException w:name="Body Text First Indent" w:semiHidden="1" w:unhideWhenUsed="1"/>
-    <w:lsdException w:name="Body Text First Indent 2" w:semiHidden="1" w:unhideWhenUsed="1"/>
-    <w:lsdException w:name="Note Heading" w:semiHidden="1" w:unhideWhenUsed="1"/>
-    <w:lsdException w:name="Body Text 2" w:semiHidden="1" w:unhideWhenUsed="1"/>
-    <w:lsdException w:name="Body Text 3" w:semiHidden="1" w:unhideWhenUsed="1"/>
-    <w:lsdException w:name="Body Text Indent 2" w:semiHidden="1" w:unhideWhenUsed="1"/>
-    <w:lsdException w:name="Body Text Indent 3" w:semiHidden="1" w:unhideWhenUsed="1"/>
-    <w:lsdException w:name="Block Text" w:semiHidden="1" w:unhideWhenUsed="1"/>
-    <w:lsdException w:name="Hyperlink" w:semiHidden="1" w:unhideWhenUsed="1"/>
-    <w:lsdException w:name="FollowedHyperlink" w:semiHidden="1" w:unhideWhenUsed="1"/>
-    <w:lsdException w:name="Strong" w:uiPriority="22" w:qFormat="1"/>
-    <w:lsdException w:name="Emphasis" w:uiPriority="20" w:qFormat="1"/>
-    <w:lsdException w:name="Document Map" w:semiHidden="1" w:unhideWhenUsed="1"/>
-    <w:lsdException w:name="Plain Text" w:semiHidden="1" w:unhideWhenUsed="1"/>
-    <w:lsdException w:name="E-mail Signature" w:semiHidden="1" w:unhideWhenUsed="1"/>
-    <w:lsdException w:name="HTML Top of Form" w:semiHidden="1" w:unhideWhenUsed="1"/>
-    <w:lsdException w:name="HTML Bottom of Form" w:semiHidden="1" w:unhideWhenUsed="1"/>
-    <w:lsdException w:name="Normal (Web)" w:semiHidden="1" w:unhideWhenUsed="1"/>
-    <w:lsdException w:name="HTML Acronym" w:semiHidden="1" w:unhideWhenUsed="1"/>
-    <w:lsdException w:name="HTML Address" w:semiHidden="1" w:unhideWhenUsed="1"/>
-    <w:lsdException w:name="HTML Cite" w:semiHidden="1" w:unhideWhenUsed="1"/>
-    <w:lsdException w:name="HTML Code" w:semiHidden="1" w:unhideWhenUsed="1"/>
-    <w:lsdException w:name="HTML Definition" w:semiHidden="1" w:unhideWhenUsed="1"/>
-    <w:lsdException w:name="HTML Keyboard" w:semiHidden="1" w:unhideWhenUsed="1"/>
-    <w:lsdException w:name="HTML Preformatted" w:semiHidden="1" w:unhideWhenUsed="1"/>
-    <w:lsdException w:name="HTML Sample" w:semiHidden="1" w:unhideWhenUsed="1"/>
-    <w:lsdException w:name="HTML Typewriter" w:semiHidden="1" w:unhideWhenUsed="1"/>
-    <w:lsdException w:name="HTML Variable" w:semiHidden="1" w:unhideWhenUsed="1"/>
-    <w:lsdException w:name="Normal Table" w:semiHidden="1" w:unhideWhenUsed="1"/>
-    <w:lsdException w:name="annotation subject" w:semiHidden="1" w:unhideWhenUsed="1"/>
-    <w:lsdException w:name="No List" w:semiHidden="1" w:unhideWhenUsed="1"/>
-    <w:lsdException w:name="Outline List 1" w:semiHidden="1" w:unhideWhenUsed="1"/>
-    <w:lsdException w:name="Outline List 2" w:semiHidden="1" w:unhideWhenUsed="1"/>
-    <w:lsdException w:name="Outline List 3" w:semiHidden="1" w:unhideWhenUsed="1"/>
-    <w:lsdException w:name="Table Simple 1" w:semiHidden="1" w:unhideWhenUsed="1"/>
-    <w:lsdException w:name="Table Simple 2" w:semiHidden="1" w:unhideWhenUsed="1"/>
-    <w:lsdException w:name="Table Simple 3" w:semiHidden="1" w:unhideWhenUsed="1"/>
-    <w:lsdException w:name="Table Classic 1" w:semiHidden="1" w:unhideWhenUsed="1"/>
-    <w:lsdException w:name="Table Classic 2" w:semiHidden="1" w:unhideWhenUsed="1"/>
-    <w:lsdException w:name="Table Classic 3" w:semiHidden="1" w:unhideWhenUsed="1"/>
-    <w:lsdException w:name="Table Classic 4" w:semiHidden="1" w:unhideWhenUsed="1"/>
-    <w:lsdException w:name="Table Colorful 1" w:semiHidden="1" w:unhideWhenUsed="1"/>
-    <w:lsdException w:name="Table Colorful 2" w:semiHidden="1" w:unhideWhenUsed="1"/>
-    <w:lsdException w:name="Table Colorful 3" w:semiHidden="1" w:unhideWhenUsed="1"/>
-    <w:lsdException w:name="Table Columns 1" w:semiHidden="1" w:unhideWhenUsed="1"/>
-    <w:lsdException w:name="Table Columns 2" w:semiHidden="1" w:unhideWhenUsed="1"/>
-    <w:lsdException w:name="Table Columns 3" w:semiHidden="1" w:unhideWhenUsed="1"/>
-    <w:lsdException w:name="Table Columns 4" w:semiHidden="1" w:unhideWhenUsed="1"/>
-    <w:lsdException w:name="Table Columns 5" w:semiHidden="1" w:unhideWhenUsed="1"/>
-    <w:lsdException w:name="Table Grid 1" w:semiHidden="1" w:unhideWhenUsed="1"/>
-    <w:lsdException w:name="Table Grid 2" w:semiHidden="1" w:unhideWhenUsed="1"/>
-    <w:lsdException w:name="Table Grid 3" w:semiHidden="1" w:unhideWhenUsed="1"/>
-    <w:lsdException w:name="Table Grid 4" w:semiHidden="1" w:unhideWhenUsed="1"/>
-    <w:lsdException w:name="Table Grid 5" w:semiHidden="1" w:unhideWhenUsed="1"/>
-    <w:lsdException w:name="Table Grid 6" w:semiHidden="1" w:unhideWhenUsed="1"/>
-    <w:lsdException w:name="Table Grid 7" w:semiHidden="1" w:unhideWhenUsed="1"/>
-    <w:lsdException w:name="Table Grid 8" w:semiHidden="1" w:unhideWhenUsed="1"/>
-    <w:lsdException w:name="Table List 1" w:semiHidden="1" w:unhideWhenUsed="1"/>
-    <w:lsdException w:name="Table List 2" w:semiHidden="1" w:unhideWhenUsed="1"/>
-    <w:lsdException w:name="Table List 3" w:semiHidden="1" w:unhideWhenUsed="1"/>
-    <w:lsdException w:name="Table List 4" w:semiHidden="1" w:unhideWhenUsed="1"/>
-    <w:lsdException w:name="Table List 5" w:semiHidden="1" w:unhideWhenUsed="1"/>
-    <w:lsdException w:name="Table List 6" w:semiHidden="1" w:unhideWhenUsed="1"/>
-    <w:lsdException w:name="Table List 7" w:semiHidden="1" w:unhideWhenUsed="1"/>
-    <w:lsdException w:name="Table List 8" w:semiHidden="1" w:unhideWhenUsed="1"/>
-    <w:lsdException w:name="Table 3D effects 1" w:semiHidden="1" w:unhideWhenUsed="1"/>
-    <w:lsdException w:name="Table 3D effects 2" w:semiHidden="1" w:unhideWhenUsed="1"/>
-    <w:lsdException w:name="Table 3D effects 3" w:semiHidden="1" w:unhideWhenUsed="1"/>
-    <w:lsdException w:name="Table Contemporary" w:semiHidden="1" w:unhideWhenUsed="1"/>
-    <w:lsdException w:name="Table Elegant" w:semiHidden="1" w:unhideWhenUsed="1"/>
-    <w:lsdException w:name="Table Professional" w:semiHidden="1" w:unhideWhenUsed="1"/>
-    <w:lsdException w:name="Table Subtle 1" w:semiHidden="1" w:unhideWhenUsed="1"/>
-    <w:lsdException w:name="Table Subtle 2" w:semiHidden="1" w:unhideWhenUsed="1"/>
-    <w:lsdException w:name="Table Web 1" w:semiHidden="1" w:unhideWhenUsed="1"/>
-    <w:lsdException w:name="Table Web 2" w:semiHidden="1" w:unhideWhenUsed="1"/>
-    <w:lsdException w:name="Table Web 3" w:semiHidden="1" w:unhideWhenUsed="1"/>
-    <w:lsdException w:name="Balloon Text" w:semiHidden="1" w:unhideWhenUsed="1"/>
-    <w:lsdException w:name="Table Grid" w:uiPriority="39"/>
-    <w:lsdException w:name="Table Theme" w:semiHidden="1" w:unhideWhenUsed="1"/>
-    <w:lsdException w:name="Placeholder Text" w:semiHidden="1"/>
-    <w:lsdException w:name="No Spacing" w:uiPriority="1" w:qFormat="1"/>
-    <w:lsdException w:name="Light Shading" w:uiPriority="60"/>
-    <w:lsdException w:name="Light List" w:uiPriority="61"/>
-    <w:lsdException w:name="Light Grid" w:uiPriority="62"/>
-    <w:lsdException w:name="Medium Shading 1" w:uiPriority="63"/>
-    <w:lsdException w:name="Medium Shading 2" w:uiPriority="64"/>
-    <w:lsdException w:name="Medium List 1" w:uiPriority="65"/>
-    <w:lsdException w:name="Medium List 2" w:uiPriority="66"/>
-    <w:lsdException w:name="Medium Grid 1" w:uiPriority="67"/>
-    <w:lsdException w:name="Medium Grid 2" w:uiPriority="68"/>
-    <w:lsdException w:name="Medium Grid 3" w:uiPriority="69"/>
-    <w:lsdException w:name="Dark List" w:uiPriority="70"/>
-    <w:lsdException w:name="Colorful Shading" w:uiPriority="71"/>
-    <w:lsdException w:name="Colorful List" w:uiPriority="72"/>
-    <w:lsdException w:name="Colorful Grid" w:uiPriority="73"/>
-    <w:lsdException w:name="Light Shading Accent 1" w:uiPriority="60"/>
-    <w:lsdException w:name="Light List Accent 1" w:uiPriority="61"/>
-    <w:lsdException w:name="Light Grid Accent 1" w:uiPriority="62"/>
-    <w:lsdException w:name="Medium Shading 1 Accent 1" w:uiPriority="63"/>
-    <w:lsdException w:name="Medium Shading 2 Accent 1" w:uiPriority="64"/>
-    <w:lsdException w:name="Medium List 1 Accent 1" w:uiPriority="65"/>
-    <w:lsdException w:name="Revision" w:semiHidden="1"/>
-    <w:lsdException w:name="List Paragraph" w:uiPriority="34" w:qFormat="1"/>
-    <w:lsdException w:name="Quote" w:uiPriority="29" w:qFormat="1"/>
-    <w:lsdException w:name="Intense Quote" w:uiPriority="30" w:qFormat="1"/>
-    <w:lsdException w:name="Medium List 2 Accent 1" w:uiPriority="66"/>
-    <w:lsdException w:name="Medium Grid 1 Accent 1" w:uiPriority="67"/>
-    <w:lsdException w:name="Medium Grid 2 Accent 1" w:uiPriority="68"/>
-    <w:lsdException w:name="Medium Grid 3 Accent 1" w:uiPriority="69"/>
-    <w:lsdException w:name="Dark List Accent 1" w:uiPriority="70"/>
-    <w:lsdException w:name="Colorful Shading Accent 1" w:uiPriority="71"/>
-    <w:lsdException w:name="Colorful List Accent 1" w:uiPriority="72"/>
-    <w:lsdException w:name="Colorful Grid Accent 1" w:uiPriority="73"/>
-    <w:lsdException w:name="Light Shading Accent 2" w:uiPriority="60"/>
-    <w:lsdException w:name="Light List Accent 2" w:uiPriority="61"/>
-    <w:lsdException w:name="Light Grid Accent 2" w:uiPriority="62"/>
-    <w:lsdException w:name="Medium Shading 1 Accent 2" w:uiPriority="63"/>
-    <w:lsdException w:name="Medium Shading 2 Accent 2" w:uiPriority="64"/>
-    <w:lsdException w:name="Medium List 1 Accent 2" w:uiPriority="65"/>
-    <w:lsdException w:name="Medium List 2 Accent 2" w:uiPriority="66"/>
-    <w:lsdException w:name="Medium Grid 1 Accent 2" w:uiPriority="67"/>
-    <w:lsdException w:name="Medium Grid 2 Accent 2" w:uiPriority="68"/>
-    <w:lsdException w:name="Medium Grid 3 Accent 2" w:uiPriority="69"/>
-    <w:lsdException w:name="Dark List Accent 2" w:uiPriority="70"/>
-    <w:lsdException w:name="Colorful Shading Accent 2" w:uiPriority="71"/>
-    <w:lsdException w:name="Colorful List Accent 2" w:uiPriority="72"/>
-    <w:lsdException w:name="Colorful Grid Accent 2" w:uiPriority="73"/>
-    <w:lsdException w:name="Light Shading Accent 3" w:uiPriority="60"/>
-    <w:lsdException w:name="Light List Accent 3" w:uiPriority="61"/>
-    <w:lsdException w:name="Light Grid Accent 3" w:uiPriority="62"/>
-    <w:lsdException w:name="Medium Shading 1 Accent 3" w:uiPriority="63"/>
-    <w:lsdException w:name="Medium Shading 2 Accent 3" w:uiPriority="64"/>
-    <w:lsdException w:name="Medium List 1 Accent 3" w:uiPriority="65"/>
-    <w:lsdException w:name="Medium List 2 Accent 3" w:uiPriority="66"/>
-    <w:lsdException w:name="Medium Grid 1 Accent 3" w:uiPriority="67"/>
-    <w:lsdException w:name="Medium Grid 2 Accent 3" w:uiPriority="68"/>
-    <w:lsdException w:name="Medium Grid 3 Accent 3" w:uiPriority="69"/>
-    <w:lsdException w:name="Dark List Accent 3" w:uiPriority="70"/>
-    <w:lsdException w:name="Colorful Shading Accent 3" w:uiPriority="71"/>
-    <w:lsdException w:name="Colorful List Accent 3" w:uiPriority="72"/>
-    <w:lsdException w:name="Colorful Grid Accent 3" w:uiPriority="73"/>
-    <w:lsdException w:name="Light Shading Accent 4" w:uiPriority="60"/>
-    <w:lsdException w:name="Light List Accent 4" w:uiPriority="61"/>
-    <w:lsdException w:name="Light Grid Accent 4" w:uiPriority="62"/>
-    <w:lsdException w:name="Medium Shading 1 Accent 4" w:uiPriority="63"/>
-    <w:lsdException w:name="Medium Shading 2 Accent 4" w:uiPriority="64"/>
-    <w:lsdException w:name="Medium List 1 Accent 4" w:uiPriority="65"/>
-    <w:lsdException w:name="Medium List 2 Accent 4" w:uiPriority="66"/>
-    <w:lsdException w:name="Medium Grid 1 Accent 4" w:uiPriority="67"/>
-    <w:lsdException w:name="Medium Grid 2 Accent 4" w:uiPriority="68"/>
-    <w:lsdException w:name="Medium Grid 3 Accent 4" w:uiPriority="69"/>
-    <w:lsdException w:name="Dark List Accent 4" w:uiPriority="70"/>
-    <w:lsdException w:name="Colorful Shading Accent 4" w:uiPriority="71"/>
-    <w:lsdException w:name="Colorful List Accent 4" w:uiPriority="72"/>
-    <w:lsdException w:name="Colorful Grid Accent 4" w:uiPriority="73"/>
-    <w:lsdException w:name="Light Shading Accent 5" w:uiPriority="60"/>
-    <w:lsdException w:name="Light List Accent 5" w:uiPriority="61"/>
-    <w:lsdException w:name="Light Grid Accent 5" w:uiPriority="62"/>
-    <w:lsdException w:name="Medium Shading 1 Accent 5" w:uiPriority="63"/>
-    <w:lsdException w:name="Medium Shading 2 Accent 5" w:uiPriority="64"/>
-    <w:lsdException w:name="Medium List 1 Accent 5" w:uiPriority="65"/>
-    <w:lsdException w:name="Medium List 2 Accent 5" w:uiPriority="66"/>
-    <w:lsdException w:name="Medium Grid 1 Accent 5" w:uiPriority="67"/>
-    <w:lsdException w:name="Medium Grid 2 Accent 5" w:uiPriority="68"/>
-    <w:lsdException w:name="Medium Grid 3 Accent 5" w:uiPriority="69"/>
-    <w:lsdException w:name="Dark List Accent 5" w:uiPriority="70"/>
-    <w:lsdException w:name="Colorful Shading Accent 5" w:uiPriority="71"/>
-    <w:lsdException w:name="Colorful List Accent 5" w:uiPriority="72"/>
-    <w:lsdException w:name="Colorful Grid Accent 5" w:uiPriority="73"/>
-    <w:lsdException w:name="Light Shading Accent 6" w:uiPriority="60"/>
-    <w:lsdException w:name="Light List Accent 6" w:uiPriority="61"/>
-    <w:lsdException w:name="Light Grid Accent 6" w:uiPriority="62"/>
-    <w:lsdException w:name="Medium Shading 1 Accent 6" w:uiPriority="63"/>
-    <w:lsdException w:name="Medium Shading 2 Accent 6" w:uiPriority="64"/>
-    <w:lsdException w:name="Medium List 1 Accent 6" w:uiPriority="65"/>
-    <w:lsdException w:name="Medium List 2 Accent 6" w:uiPriority="66"/>
-    <w:lsdException w:name="Medium Grid 1 Accent 6" w:uiPriority="67"/>
-    <w:lsdException w:name="Medium Grid 2 Accent 6" w:uiPriority="68"/>
-    <w:lsdException w:name="Medium Grid 3 Accent 6" w:uiPriority="69"/>
-    <w:lsdException w:name="Dark List Accent 6" w:uiPriority="70"/>
-    <w:lsdException w:name="Colorful Shading Accent 6" w:uiPriority="71"/>
-    <w:lsdException w:name="Colorful List Accent 6" w:uiPriority="72"/>
-    <w:lsdException w:name="Colorful Grid Accent 6" w:uiPriority="73"/>
-    <w:lsdException w:name="Subtle Emphasis" w:uiPriority="19" w:qFormat="1"/>
-    <w:lsdException w:name="Intense Emphasis" w:uiPriority="21" w:qFormat="1"/>
-    <w:lsdException w:name="Subtle Reference" w:uiPriority="31" w:qFormat="1"/>
-    <w:lsdException w:name="Intense Reference" w:uiPriority="32" w:qFormat="1"/>
-    <w:lsdException w:name="Book Title" w:uiPriority="33" w:qFormat="1"/>
-    <w:lsdException w:name="Bibliography" w:semiHidden="1" w:uiPriority="37" w:unhideWhenUsed="1"/>
-    <w:lsdException w:name="TOC Heading" w:semiHidden="1" w:uiPriority="39" w:unhideWhenUsed="1" w:qFormat="1"/>
-    <w:lsdException w:name="Plain Table 1" w:uiPriority="41"/>
-    <w:lsdException w:name="Plain Table 2" w:uiPriority="42"/>
-    <w:lsdException w:name="Plain Table 3" w:uiPriority="43"/>
-    <w:lsdException w:name="Plain Table 4" w:uiPriority="44"/>
-    <w:lsdException w:name="Plain Table 5" w:uiPriority="45"/>
-    <w:lsdException w:name="Grid Table Light" w:uiPriority="40"/>
-    <w:lsdException w:name="Grid Table 1 Light" w:uiPriority="46"/>
-    <w:lsdException w:name="Grid Table 2" w:uiPriority="47"/>
-    <w:lsdException w:name="Grid Table 3" w:uiPriority="48"/>
-    <w:lsdException w:name="Grid Table 4" w:uiPriority="49"/>
-    <w:lsdException w:name="Grid Table 5 Dark" w:uiPriority="50"/>
-    <w:lsdException w:name="Grid Table 6 Colorful" w:uiPriority="51"/>
-    <w:lsdException w:name="Grid Table 7 Colorful" w:uiPriority="52"/>
-    <w:lsdException w:name="Grid Table 1 Light Accent 1" w:uiPriority="46"/>
-    <w:lsdException w:name="Grid Table 2 Accent 1" w:uiPriority="47"/>
-    <w:lsdException w:name="Grid Table 3 Accent 1" w:uiPriority="48"/>
-    <w:lsdException w:name="Grid Table 4 Accent 1" w:uiPriority="49"/>
-    <w:lsdException w:name="Grid Table 5 Dark Accent 1" w:uiPriority="50"/>
-    <w:lsdException w:name="Grid Table 6 Colorful Accent 1" w:uiPriority="51"/>
-    <w:lsdException w:name="Grid Table 7 Colorful Accent 1" w:uiPriority="52"/>
-    <w:lsdException w:name="Grid Table 1 Light Accent 2" w:uiPriority="46"/>
-    <w:lsdException w:name="Grid Table 2 Accent 2" w:uiPriority="47"/>
-    <w:lsdException w:name="Grid Table 3 Accent 2" w:uiPriority="48"/>
-    <w:lsdException w:name="Grid Table 4 Accent 2" w:uiPriority="49"/>
-    <w:lsdException w:name="Grid Table 5 Dark Accent 2" w:uiPriority="50"/>
-    <w:lsdException w:name="Grid Table 6 Colorful Accent 2" w:uiPriority="51"/>
-    <w:lsdException w:name="Grid Table 7 Colorful Accent 2" w:uiPriority="52"/>
-    <w:lsdException w:name="Grid Table 1 Light Accent 3" w:uiPriority="46"/>
-    <w:lsdException w:name="Grid Table 2 Accent 3" w:uiPriority="47"/>
-    <w:lsdException w:name="Grid Table 3 Accent 3" w:uiPriority="48"/>
-    <w:lsdException w:name="Grid Table 4 Accent 3" w:uiPriority="49"/>
-    <w:lsdException w:name="Grid Table 5 Dark Accent 3" w:uiPriority="50"/>
-    <w:lsdException w:name="Grid Table 6 Colorful Accent 3" w:uiPriority="51"/>
-    <w:lsdException w:name="Grid Table 7 Colorful Accent 3" w:uiPriority="52"/>
-    <w:lsdException w:name="Grid Table 1 Light Accent 4" w:uiPriority="46"/>
-    <w:lsdException w:name="Grid Table 2 Accent 4" w:uiPriority="47"/>
-    <w:lsdException w:name="Grid Table 3 Accent 4" w:uiPriority="48"/>
-    <w:lsdException w:name="Grid Table 4 Accent 4" w:uiPriority="49"/>
-    <w:lsdException w:name="Grid Table 5 Dark Accent 4" w:uiPriority="50"/>
-    <w:lsdException w:name="Grid Table 6 Colorful Accent 4" w:uiPriority="51"/>
-    <w:lsdException w:name="Grid Table 7 Colorful Accent 4" w:uiPriority="52"/>
-    <w:lsdException w:name="Grid Table 1 Light Accent 5" w:uiPriority="46"/>
-    <w:lsdException w:name="Grid Table 2 Accent 5" w:uiPriority="47"/>
-    <w:lsdException w:name="Grid Table 3 Accent 5" w:uiPriority="48"/>
-    <w:lsdException w:name="Grid Table 4 Accent 5" w:uiPriority="49"/>
-    <w:lsdException w:name="Grid Table 5 Dark Accent 5" w:uiPriority="50"/>
-    <w:lsdException w:name="Grid Table 6 Colorful Accent 5" w:uiPriority="51"/>
-    <w:lsdException w:name="Grid Table 7 Colorful Accent 5" w:uiPriority="52"/>
-    <w:lsdException w:name="Grid Table 1 Light Accent 6" w:uiPriority="46"/>
-    <w:lsdException w:name="Grid Table 2 Accent 6" w:uiPriority="47"/>
-    <w:lsdException w:name="Grid Table 3 Accent 6" w:uiPriority="48"/>
-    <w:lsdException w:name="Grid Table 4 Accent 6" w:uiPriority="49"/>
-    <w:lsdException w:name="Grid Table 5 Dark Accent 6" w:uiPriority="50"/>
-    <w:lsdException w:name="Grid Table 6 Colorful Accent 6" w:uiPriority="51"/>
-    <w:lsdException w:name="Grid Table 7 Colorful Accent 6" w:uiPriority="52"/>
-    <w:lsdException w:name="List Table 1 Light" w:uiPriority="46"/>
-    <w:lsdException w:name="List Table 2" w:uiPriority="47"/>
-    <w:lsdException w:name="List Table 3" w:uiPriority="48"/>
-    <w:lsdException w:name="List Table 4" w:uiPriority="49"/>
-    <w:lsdException w:name="List Table 5 Dark" w:uiPriority="50"/>
-    <w:lsdException w:name="List Table 6 Colorful" w:uiPriority="51"/>
-    <w:lsdException w:name="List Table 7 Colorful" w:uiPriority="52"/>
-    <w:lsdException w:name="List Table 1 Light Accent 1" w:uiPriority="46"/>
-    <w:lsdException w:name="List Table 2 Accent 1" w:uiPriority="47"/>
-    <w:lsdException w:name="List Table 3 Accent 1" w:uiPriority="48"/>
-    <w:lsdException w:name="List Table 4 Accent 1" w:uiPriority="49"/>
-    <w:lsdException w:name="List Table 5 Dark Accent 1" w:uiPriority="50"/>
-    <w:lsdException w:name="List Table 6 Colorful Accent 1" w:uiPriority="51"/>
-    <w:lsdException w:name="List Table 7 Colorful Accent 1" w:uiPriority="52"/>
-    <w:lsdException w:name="List Table 1 Light Accent 2" w:uiPriority="46"/>
-    <w:lsdException w:name="List Table 2 Accent 2" w:uiPriority="47"/>
-    <w:lsdException w:name="List Table 3 Accent 2" w:uiPriority="48"/>
-    <w:lsdException w:name="List Table 4 Accent 2" w:uiPriority="49"/>
-    <w:lsdException w:name="List Table 5 Dark Accent 2" w:uiPriority="50"/>
-    <w:lsdException w:name="List Table 6 Colorful Accent 2" w:uiPriority="51"/>
-    <w:lsdException w:name="List Table 7 Colorful Accent 2" w:uiPriority="52"/>
-    <w:lsdException w:name="List Table 1 Light Accent 3" w:uiPriority="46"/>
-    <w:lsdException w:name="List Table 2 Accent 3" w:uiPriority="47"/>
-    <w:lsdException w:name="List Table 3 Accent 3" w:uiPriority="48"/>
-    <w:lsdException w:name="List Table 4 Accent 3" w:uiPriority="49"/>
-    <w:lsdException w:name="List Table 5 Dark Accent 3" w:uiPriority="50"/>
-    <w:lsdException w:name="List Table 6 Colorful Accent 3" w:uiPriority="51"/>
-    <w:lsdException w:name="List Table 7 Colorful Accent 3" w:uiPriority="52"/>
-    <w:lsdException w:name="List Table 1 Light Accent 4" w:uiPriority="46"/>
-    <w:lsdException w:name="List Table 2 Accent 4" w:uiPriority="47"/>
-    <w:lsdException w:name="List Table 3 Accent 4" w:uiPriority="48"/>
-    <w:lsdException w:name="List Table 4 Accent 4" w:uiPriority="49"/>
-    <w:lsdException w:name="List Table 5 Dark Accent 4" w:uiPriority="50"/>
-    <w:lsdException w:name="List Table 6 Colorful Accent 4" w:uiPriority="51"/>
-    <w:lsdException w:name="List Table 7 Colorful Accent 4" w:uiPriority="52"/>
-    <w:lsdException w:name="List Table 1 Light Accent 5" w:uiPriority="46"/>
-    <w:lsdException w:name="List Table 2 Accent 5" w:uiPriority="47"/>
-    <w:lsdException w:name="List Table 3 Accent 5" w:uiPriority="48"/>
-    <w:lsdException w:name="List Table 4 Accent 5" w:uiPriority="49"/>
-    <w:lsdException w:name="List Table 5 Dark Accent 5" w:uiPriority="50"/>
-    <w:lsdException w:name="List Table 6 Colorful Accent 5" w:uiPriority="51"/>
-    <w:lsdException w:name="List Table 7 Colorful Accent 5" w:uiPriority="52"/>
-    <w:lsdException w:name="List Table 1 Light Accent 6" w:uiPriority="46"/>
-    <w:lsdException w:name="List Table 2 Accent 6" w:uiPriority="47"/>
-    <w:lsdException w:name="List Table 3 Accent 6" w:uiPriority="48"/>
-    <w:lsdException w:name="List Table 4 Accent 6" w:uiPriority="49"/>
-    <w:lsdException w:name="List Table 5 Dark Accent 6" w:uiPriority="50"/>
-    <w:lsdException w:name="List Table 6 Colorful Accent 6" w:uiPriority="51"/>
-    <w:lsdException w:name="List Table 7 Colorful Accent 6" w:uiPriority="52"/>
-    <w:lsdException w:name="Mention" w:semiHidden="1" w:unhideWhenUsed="1"/>
-    <w:lsdException w:name="Smart Hyperlink" w:semiHidden="1" w:unhideWhenUsed="1"/>
-    <w:lsdException w:name="Hashtag" w:semiHidden="1" w:unhideWhenUsed="1"/>
-    <w:lsdException w:name="Unresolved Mention" w:semiHidden="1" w:unhideWhenUsed="1"/>
-    <w:lsdException w:name="Smart Link" w:semiHidden="1" w:unhideWhenUsed="1"/>
+  <w:latentStyles w:defLockedState="0" w:defUIPriority="99" w:defSemiHidden="1" w:defUnhideWhenUsed="1" w:defQFormat="0" w:count="267">
+    <w:lsdException w:name="Normal" w:semiHidden="0" w:uiPriority="0" w:unhideWhenUsed="0" w:qFormat="1"/>
+    <w:lsdException w:name="heading 1" w:semiHidden="0" w:uiPriority="9" w:unhideWhenUsed="0" w:qFormat="1"/>
+    <w:lsdException w:name="heading 2" w:uiPriority="9" w:qFormat="1"/>
+    <w:lsdException w:name="heading 3" w:uiPriority="9" w:qFormat="1"/>
+    <w:lsdException w:name="heading 4" w:uiPriority="9" w:qFormat="1"/>
+    <w:lsdException w:name="heading 5" w:uiPriority="9" w:qFormat="1"/>
+    <w:lsdException w:name="heading 6" w:uiPriority="9" w:qFormat="1"/>
+    <w:lsdException w:name="heading 7" w:uiPriority="9" w:qFormat="1"/>
+    <w:lsdException w:name="heading 8" w:uiPriority="9" w:qFormat="1"/>
+    <w:lsdException w:name="heading 9" w:uiPriority="9" w:qFormat="1"/>
+    <w:lsdException w:name="toc 1" w:uiPriority="39"/>
+    <w:lsdException w:name="toc 2" w:uiPriority="39"/>
+    <w:lsdException w:name="toc 3" w:uiPriority="39"/>
+    <w:lsdException w:name="toc 4" w:uiPriority="39"/>
+    <w:lsdException w:name="toc 5" w:uiPriority="39"/>
+    <w:lsdException w:name="toc 6" w:uiPriority="39"/>
+    <w:lsdException w:name="toc 7" w:uiPriority="39"/>
+    <w:lsdException w:name="toc 8" w:uiPriority="39"/>
+    <w:lsdException w:name="toc 9" w:uiPriority="39"/>
+    <w:lsdException w:name="caption" w:uiPriority="35" w:qFormat="1"/>
+    <w:lsdException w:name="Title" w:semiHidden="0" w:uiPriority="10" w:unhideWhenUsed="0" w:qFormat="1"/>
+    <w:lsdException w:name="Default Paragraph Font" w:uiPriority="1"/>
+    <w:lsdException w:name="Subtitle" w:semiHidden="0" w:uiPriority="11" w:unhideWhenUsed="0" w:qFormat="1"/>
+    <w:lsdException w:name="Strong" w:semiHidden="0" w:uiPriority="22" w:unhideWhenUsed="0" w:qFormat="1"/>
+    <w:lsdException w:name="Emphasis" w:semiHidden="0" w:uiPriority="20" w:unhideWhenUsed="0" w:qFormat="1"/>
+    <w:lsdException w:name="Table Grid" w:semiHidden="0" w:uiPriority="39" w:unhideWhenUsed="0"/>
+    <w:lsdException w:name="Placeholder Text" w:unhideWhenUsed="0"/>
+    <w:lsdException w:name="No Spacing" w:semiHidden="0" w:uiPriority="1" w:unhideWhenUsed="0" w:qFormat="1"/>
+    <w:lsdException w:name="Light Shading" w:semiHidden="0" w:uiPriority="60" w:unhideWhenUsed="0"/>
+    <w:lsdException w:name="Light List" w:semiHidden="0" w:uiPriority="61" w:unhideWhenUsed="0"/>
+    <w:lsdException w:name="Light Grid" w:semiHidden="0" w:uiPriority="62" w:unhideWhenUsed="0"/>
+    <w:lsdException w:name="Medium Shading 1" w:semiHidden="0" w:uiPriority="63" w:unhideWhenUsed="0"/>
+    <w:lsdException w:name="Medium Shading 2" w:semiHidden="0" w:uiPriority="64" w:unhideWhenUsed="0"/>
+    <w:lsdException w:name="Medium List 1" w:semiHidden="0" w:uiPriority="65" w:unhideWhenUsed="0"/>
+    <w:lsdException w:name="Medium List 2" w:semiHidden="0" w:uiPriority="66" w:unhideWhenUsed="0"/>
+    <w:lsdException w:name="Medium Grid 1" w:semiHidden="0" w:uiPriority="67" w:unhideWhenUsed="0"/>
+    <w:lsdException w:name="Medium Grid 2" w:semiHidden="0" w:uiPriority="68" w:unhideWhenUsed="0"/>
+    <w:lsdException w:name="Medium Grid 3" w:semiHidden="0" w:uiPriority="69" w:unhideWhenUsed="0"/>
+    <w:lsdException w:name="Dark List" w:semiHidden="0" w:uiPriority="70" w:unhideWhenUsed="0"/>
+    <w:lsdException w:name="Colorful Shading" w:semiHidden="0" w:uiPriority="71" w:unhideWhenUsed="0"/>
+    <w:lsdException w:name="Colorful List" w:semiHidden="0" w:uiPriority="72" w:unhideWhenUsed="0"/>
+    <w:lsdException w:name="Colorful Grid" w:semiHidden="0" w:uiPriority="73" w:unhideWhenUsed="0"/>
+    <w:lsdException w:name="Light Shading Accent 1" w:semiHidden="0" w:uiPriority="60" w:unhideWhenUsed="0"/>
+    <w:lsdException w:name="Light List Accent 1" w:semiHidden="0" w:uiPriority="61" w:unhideWhenUsed="0"/>
+    <w:lsdException w:name="Light Grid Accent 1" w:semiHidden="0" w:uiPriority="62" w:unhideWhenUsed="0"/>
+    <w:lsdException w:name="Medium Shading 1 Accent 1" w:semiHidden="0" w:uiPriority="63" w:unhideWhenUsed="0"/>
+    <w:lsdException w:name="Medium Shading 2 Accent 1" w:semiHidden="0" w:uiPriority="64" w:unhideWhenUsed="0"/>
+    <w:lsdException w:name="Medium List 1 Accent 1" w:semiHidden="0" w:uiPriority="65" w:unhideWhenUsed="0"/>
+    <w:lsdException w:name="Revision" w:unhideWhenUsed="0"/>
+    <w:lsdException w:name="List Paragraph" w:semiHidden="0" w:uiPriority="34" w:unhideWhenUsed="0" w:qFormat="1"/>
+    <w:lsdException w:name="Quote" w:semiHidden="0" w:uiPriority="29" w:unhideWhenUsed="0" w:qFormat="1"/>
+    <w:lsdException w:name="Intense Quote" w:semiHidden="0" w:uiPriority="30" w:unhideWhenUsed="0" w:qFormat="1"/>
+    <w:lsdException w:name="Medium List 2 Accent 1" w:semiHidden="0" w:uiPriority="66" w:unhideWhenUsed="0"/>
+    <w:lsdException w:name="Medium Grid 1 Accent 1" w:semiHidden="0" w:uiPriority="67" w:unhideWhenUsed="0"/>
+    <w:lsdException w:name="Medium Grid 2 Accent 1" w:semiHidden="0" w:uiPriority="68" w:unhideWhenUsed="0"/>
+    <w:lsdException w:name="Medium Grid 3 Accent 1" w:semiHidden="0" w:uiPriority="69" w:unhideWhenUsed="0"/>
+    <w:lsdException w:name="Dark List Accent 1" w:semiHidden="0" w:uiPriority="70" w:unhideWhenUsed="0"/>
+    <w:lsdException w:name="Colorful Shading Accent 1" w:semiHidden="0" w:uiPriority="71" w:unhideWhenUsed="0"/>
+    <w:lsdException w:name="Colorful List Accent 1" w:semiHidden="0" w:uiPriority="72" w:unhideWhenUsed="0"/>
+    <w:lsdException w:name="Colorful Grid Accent 1" w:semiHidden="0" w:uiPriority="73" w:unhideWhenUsed="0"/>
+    <w:lsdException w:name="Light Shading Accent 2" w:semiHidden="0" w:uiPriority="60" w:unhideWhenUsed="0"/>
+    <w:lsdException w:name="Light List Accent 2" w:semiHidden="0" w:uiPriority="61" w:unhideWhenUsed="0"/>
+    <w:lsdException w:name="Light Grid Accent 2" w:semiHidden="0" w:uiPriority="62" w:unhideWhenUsed="0"/>
+    <w:lsdException w:name="Medium Shading 1 Accent 2" w:semiHidden="0" w:uiPriority="63" w:unhideWhenUsed="0"/>
+    <w:lsdException w:name="Medium Shading 2 Accent 2" w:semiHidden="0" w:uiPriority="64" w:unhideWhenUsed="0"/>
+    <w:lsdException w:name="Medium List 1 Accent 2" w:semiHidden="0" w:uiPriority="65" w:unhideWhenUsed="0"/>
+    <w:lsdException w:name="Medium List 2 Accent 2" w:semiHidden="0" w:uiPriority="66" w:unhideWhenUsed="0"/>
+    <w:lsdException w:name="Medium Grid 1 Accent 2" w:semiHidden="0" w:uiPriority="67" w:unhideWhenUsed="0"/>
+    <w:lsdException w:name="Medium Grid 2 Accent 2" w:semiHidden="0" w:uiPriority="68" w:unhideWhenUsed="0"/>
+    <w:lsdException w:name="Medium Grid 3 Accent 2" w:semiHidden="0" w:uiPriority="69" w:unhideWhenUsed="0"/>
+    <w:lsdException w:name="Dark List Accent 2" w:semiHidden="0" w:uiPriority="70" w:unhideWhenUsed="0"/>
+    <w:lsdException w:name="Colorful Shading Accent 2" w:semiHidden="0" w:uiPriority="71" w:unhideWhenUsed="0"/>
+    <w:lsdException w:name="Colorful List Accent 2" w:semiHidden="0" w:uiPriority="72" w:unhideWhenUsed="0"/>
+    <w:lsdException w:name="Colorful Grid Accent 2" w:semiHidden="0" w:uiPriority="73" w:unhideWhenUsed="0"/>
+    <w:lsdException w:name="Light Shading Accent 3" w:semiHidden="0" w:uiPriority="60" w:unhideWhenUsed="0"/>
+    <w:lsdException w:name="Light List Accent 3" w:semiHidden="0" w:uiPriority="61" w:unhideWhenUsed="0"/>
+    <w:lsdException w:name="Light Grid Accent 3" w:semiHidden="0" w:uiPriority="62" w:unhideWhenUsed="0"/>
+    <w:lsdException w:name="Medium Shading 1 Accent 3" w:semiHidden="0" w:uiPriority="63" w:unhideWhenUsed="0"/>
+    <w:lsdException w:name="Medium Shading 2 Accent 3" w:semiHidden="0" w:uiPriority="64" w:unhideWhenUsed="0"/>
+    <w:lsdException w:name="Medium List 1 Accent 3" w:semiHidden="0" w:uiPriority="65" w:unhideWhenUsed="0"/>
+    <w:lsdException w:name="Medium List 2 Accent 3" w:semiHidden="0" w:uiPriority="66" w:unhideWhenUsed="0"/>
+    <w:lsdException w:name="Medium Grid 1 Accent 3" w:semiHidden="0" w:uiPriority="67" w:unhideWhenUsed="0"/>
+    <w:lsdException w:name="Medium Grid 2 Accent 3" w:semiHidden="0" w:uiPriority="68" w:unhideWhenUsed="0"/>
+    <w:lsdException w:name="Medium Grid 3 Accent 3" w:semiHidden="0" w:uiPriority="69" w:unhideWhenUsed="0"/>
+    <w:lsdException w:name="Dark List Accent 3" w:semiHidden="0" w:uiPriority="70" w:unhideWhenUsed="0"/>
+    <w:lsdException w:name="Colorful Shading Accent 3" w:semiHidden="0" w:uiPriority="71" w:unhideWhenUsed="0"/>
+    <w:lsdException w:name="Colorful List Accent 3" w:semiHidden="0" w:uiPriority="72" w:unhideWhenUsed="0"/>
+    <w:lsdException w:name="Colorful Grid Accent 3" w:semiHidden="0" w:uiPriority="73" w:unhideWhenUsed="0"/>
+    <w:lsdException w:name="Light Shading Accent 4" w:semiHidden="0" w:uiPriority="60" w:unhideWhenUsed="0"/>
+    <w:lsdException w:name="Light List Accent 4" w:semiHidden="0" w:uiPriority="61" w:unhideWhenUsed="0"/>
+    <w:lsdException w:name="Light Grid Accent 4" w:semiHidden="0" w:uiPriority="62" w:unhideWhenUsed="0"/>
+    <w:lsdException w:name="Medium Shading 1 Accent 4" w:semiHidden="0" w:uiPriority="63" w:unhideWhenUsed="0"/>
+    <w:lsdException w:name="Medium Shading 2 Accent 4" w:semiHidden="0" w:uiPriority="64" w:unhideWhenUsed="0"/>
+    <w:lsdException w:name="Medium List 1 Accent 4" w:semiHidden="0" w:uiPriority="65" w:unhideWhenUsed="0"/>
+    <w:lsdException w:name="Medium List 2 Accent 4" w:semiHidden="0" w:uiPriority="66" w:unhideWhenUsed="0"/>
+    <w:lsdException w:name="Medium Grid 1 Accent 4" w:semiHidden="0" w:uiPriority="67" w:unhideWhenUsed="0"/>
+    <w:lsdException w:name="Medium Grid 2 Accent 4" w:semiHidden="0" w:uiPriority="68" w:unhideWhenUsed="0"/>
+    <w:lsdException w:name="Medium Grid 3 Accent 4" w:semiHidden="0" w:uiPriority="69" w:unhideWhenUsed="0"/>
+    <w:lsdException w:name="Dark List Accent 4" w:semiHidden="0" w:uiPriority="70" w:unhideWhenUsed="0"/>
+    <w:lsdException w:name="Colorful Shading Accent 4" w:semiHidden="0" w:uiPriority="71" w:unhideWhenUsed="0"/>
+    <w:lsdException w:name="Colorful List Accent 4" w:semiHidden="0" w:uiPriority="72" w:unhideWhenUsed="0"/>
+    <w:lsdException w:name="Colorful Grid Accent 4" w:semiHidden="0" w:uiPriority="73" w:unhideWhenUsed="0"/>
+    <w:lsdException w:name="Light Shading Accent 5" w:semiHidden="0" w:uiPriority="60" w:unhideWhenUsed="0"/>
+    <w:lsdException w:name="Light List Accent 5" w:semiHidden="0" w:uiPriority="61" w:unhideWhenUsed="0"/>
+    <w:lsdException w:name="Light Grid Accent 5" w:semiHidden="0" w:uiPriority="62" w:unhideWhenUsed="0"/>
+    <w:lsdException w:name="Medium Shading 1 Accent 5" w:semiHidden="0" w:uiPriority="63" w:unhideWhenUsed="0"/>
+    <w:lsdException w:name="Medium Shading 2 Accent 5" w:semiHidden="0" w:uiPriority="64" w:unhideWhenUsed="0"/>
+    <w:lsdException w:name="Medium List 1 Accent 5" w:semiHidden="0" w:uiPriority="65" w:unhideWhenUsed="0"/>
+    <w:lsdException w:name="Medium List 2 Accent 5" w:semiHidden="0" w:uiPriority="66" w:unhideWhenUsed="0"/>
+    <w:lsdException w:name="Medium Grid 1 Accent 5" w:semiHidden="0" w:uiPriority="67" w:unhideWhenUsed="0"/>
+    <w:lsdException w:name="Medium Grid 2 Accent 5" w:semiHidden="0" w:uiPriority="68" w:unhideWhenUsed="0"/>
+    <w:lsdException w:name="Medium Grid 3 Accent 5" w:semiHidden="0" w:uiPriority="69" w:unhideWhenUsed="0"/>
+    <w:lsdException w:name="Dark List Accent 5" w:semiHidden="0" w:uiPriority="70" w:unhideWhenUsed="0"/>
+    <w:lsdException w:name="Colorful Shading Accent 5" w:semiHidden="0" w:uiPriority="71" w:unhideWhenUsed="0"/>
+    <w:lsdException w:name="Colorful List Accent 5" w:semiHidden="0" w:uiPriority="72" w:unhideWhenUsed="0"/>
+    <w:lsdException w:name="Colorful Grid Accent 5" w:semiHidden="0" w:uiPriority="73" w:unhideWhenUsed="0"/>
+    <w:lsdException w:name="Light Shading Accent 6" w:semiHidden="0" w:uiPriority="60" w:unhideWhenUsed="0"/>
+    <w:lsdException w:name="Light List Accent 6" w:semiHidden="0" w:uiPriority="61" w:unhideWhenUsed="0"/>
+    <w:lsdException w:name="Light Grid Accent 6" w:semiHidden="0" w:uiPriority="62" w:unhideWhenUsed="0"/>
+    <w:lsdException w:name="Medium Shading 1 Accent 6" w:semiHidden="0" w:uiPriority="63" w:unhideWhenUsed="0"/>
+    <w:lsdException w:name="Medium Shading 2 Accent 6" w:semiHidden="0" w:uiPriority="64" w:unhideWhenUsed="0"/>
+    <w:lsdException w:name="Medium List 1 Accent 6" w:semiHidden="0" w:uiPriority="65" w:unhideWhenUsed="0"/>
+    <w:lsdException w:name="Medium List 2 Accent 6" w:semiHidden="0" w:uiPriority="66" w:unhideWhenUsed="0"/>
+    <w:lsdException w:name="Medium Grid 1 Accent 6" w:semiHidden="0" w:uiPriority="67" w:unhideWhenUsed="0"/>
+    <w:lsdException w:name="Medium Grid 2 Accent 6" w:semiHidden="0" w:uiPriority="68" w:unhideWhenUsed="0"/>
+    <w:lsdException w:name="Medium Grid 3 Accent 6" w:semiHidden="0" w:uiPriority="69" w:unhideWhenUsed="0"/>
+    <w:lsdException w:name="Dark List Accent 6" w:semiHidden="0" w:uiPriority="70" w:unhideWhenUsed="0"/>
+    <w:lsdException w:name="Colorful Shading Accent 6" w:semiHidden="0" w:uiPriority="71" w:unhideWhenUsed="0"/>
+    <w:lsdException w:name="Colorful List Accent 6" w:semiHidden="0" w:uiPriority="72" w:unhideWhenUsed="0"/>
+    <w:lsdException w:name="Colorful Grid Accent 6" w:semiHidden="0" w:uiPriority="73" w:unhideWhenUsed="0"/>
+    <w:lsdException w:name="Subtle Emphasis" w:semiHidden="0" w:uiPriority="19" w:unhideWhenUsed="0" w:qFormat="1"/>
+    <w:lsdException w:name="Intense Emphasis" w:semiHidden="0" w:uiPriority="21" w:unhideWhenUsed="0" w:qFormat="1"/>
+    <w:lsdException w:name="Subtle Reference" w:semiHidden="0" w:uiPriority="31" w:unhideWhenUsed="0" w:qFormat="1"/>
+    <w:lsdException w:name="Intense Reference" w:semiHidden="0" w:uiPriority="32" w:unhideWhenUsed="0" w:qFormat="1"/>
+    <w:lsdException w:name="Book Title" w:semiHidden="0" w:uiPriority="33" w:unhideWhenUsed="0" w:qFormat="1"/>
+    <w:lsdException w:name="Bibliography" w:uiPriority="37"/>
+    <w:lsdException w:name="TOC Heading" w:uiPriority="39" w:qFormat="1"/>
   </w:latentStyles>
   <w:style w:type="paragraph" w:default="1" w:styleId="Normal">
     <w:name w:val="Normal"/>
     <w:qFormat/>
   </w:style>
-  <w:style w:type="paragraph" w:styleId="Ttulo2">
+  <w:style w:type="paragraph" w:styleId="Heading2">
     <w:name w:val="heading 2"/>
     <w:basedOn w:val="Normal"/>
     <w:next w:val="Normal"/>
-    <w:link w:val="Ttulo2Char"/>
+    <w:link w:val="Heading2Char"/>
     <w:uiPriority w:val="9"/>
     <w:unhideWhenUsed/>
     <w:qFormat/>
@@ -9643,13 +9304,13 @@
       <w:szCs w:val="26"/>
     </w:rPr>
   </w:style>
-  <w:style w:type="character" w:default="1" w:styleId="Fontepargpadro">
+  <w:style w:type="character" w:default="1" w:styleId="DefaultParagraphFont">
     <w:name w:val="Default Paragraph Font"/>
     <w:uiPriority w:val="1"/>
     <w:semiHidden/>
     <w:unhideWhenUsed/>
   </w:style>
-  <w:style w:type="table" w:default="1" w:styleId="Tabelanormal">
+  <w:style w:type="table" w:default="1" w:styleId="TableNormal">
     <w:name w:val="Normal Table"/>
     <w:uiPriority w:val="99"/>
     <w:semiHidden/>
@@ -9664,7 +9325,7 @@
       </w:tblCellMar>
     </w:tblPr>
   </w:style>
-  <w:style w:type="numbering" w:default="1" w:styleId="Semlista">
+  <w:style w:type="numbering" w:default="1" w:styleId="NoList">
     <w:name w:val="No List"/>
     <w:uiPriority w:val="99"/>
     <w:semiHidden/>
@@ -9672,7 +9333,7 @@
   </w:style>
   <w:style w:type="character" w:styleId="Hyperlink">
     <w:name w:val="Hyperlink"/>
-    <w:basedOn w:val="Fontepargpadro"/>
+    <w:basedOn w:val="DefaultParagraphFont"/>
     <w:uiPriority w:val="99"/>
     <w:unhideWhenUsed/>
     <w:rPr>
@@ -9680,10 +9341,10 @@
       <w:u w:val="single"/>
     </w:rPr>
   </w:style>
-  <w:style w:type="character" w:customStyle="1" w:styleId="Ttulo2Char">
-    <w:name w:val="Título 2 Char"/>
-    <w:basedOn w:val="Fontepargpadro"/>
-    <w:link w:val="Ttulo2"/>
+  <w:style w:type="character" w:customStyle="1" w:styleId="Heading2Char">
+    <w:name w:val="Heading 2 Char"/>
+    <w:basedOn w:val="DefaultParagraphFont"/>
+    <w:link w:val="Heading2"/>
     <w:uiPriority w:val="9"/>
     <w:rPr>
       <w:rFonts w:asciiTheme="majorHAnsi" w:eastAsiaTheme="majorEastAsia" w:hAnsiTheme="majorHAnsi" w:cstheme="majorBidi"/>
@@ -9692,7 +9353,7 @@
       <w:szCs w:val="26"/>
     </w:rPr>
   </w:style>
-  <w:style w:type="paragraph" w:styleId="PargrafodaLista">
+  <w:style w:type="paragraph" w:styleId="ListParagraph">
     <w:name w:val="List Paragraph"/>
     <w:basedOn w:val="Normal"/>
     <w:uiPriority w:val="34"/>
@@ -9702,9 +9363,9 @@
       <w:contextualSpacing/>
     </w:pPr>
   </w:style>
-  <w:style w:type="character" w:styleId="HiperlinkVisitado">
+  <w:style w:type="character" w:styleId="FollowedHyperlink">
     <w:name w:val="FollowedHyperlink"/>
-    <w:basedOn w:val="Fontepargpadro"/>
+    <w:basedOn w:val="DefaultParagraphFont"/>
     <w:uiPriority w:val="99"/>
     <w:semiHidden/>
     <w:unhideWhenUsed/>
@@ -9744,7 +9405,7 @@
   </w:style>
   <w:style w:type="character" w:customStyle="1" w:styleId="s1">
     <w:name w:val="s1"/>
-    <w:basedOn w:val="Fontepargpadro"/>
+    <w:basedOn w:val="DefaultParagraphFont"/>
     <w:rsid w:val="009303B5"/>
     <w:rPr>
       <w:rFonts w:ascii="UICTFontTextStyleBody" w:hAnsi="UICTFontTextStyleBody" w:hint="default"/>
@@ -9758,7 +9419,7 @@
   </w:style>
   <w:style w:type="character" w:customStyle="1" w:styleId="apple-converted-space">
     <w:name w:val="apple-converted-space"/>
-    <w:basedOn w:val="Fontepargpadro"/>
+    <w:basedOn w:val="DefaultParagraphFont"/>
     <w:rsid w:val="00894B0F"/>
   </w:style>
   <w:style w:type="paragraph" w:customStyle="1" w:styleId="paragraph">
@@ -9777,23 +9438,24 @@
   </w:style>
   <w:style w:type="character" w:customStyle="1" w:styleId="normaltextrun">
     <w:name w:val="normaltextrun"/>
-    <w:basedOn w:val="Fontepargpadro"/>
+    <w:basedOn w:val="DefaultParagraphFont"/>
     <w:rsid w:val="00A41B79"/>
   </w:style>
   <w:style w:type="character" w:customStyle="1" w:styleId="eop">
     <w:name w:val="eop"/>
-    <w:basedOn w:val="Fontepargpadro"/>
+    <w:basedOn w:val="DefaultParagraphFont"/>
     <w:rsid w:val="00A41B79"/>
   </w:style>
-  <w:style w:type="table" w:styleId="Tabelacomgrade">
+  <w:style w:type="table" w:styleId="TableGrid">
     <w:name w:val="Table Grid"/>
-    <w:basedOn w:val="Tabelanormal"/>
+    <w:basedOn w:val="TableNormal"/>
     <w:uiPriority w:val="39"/>
     <w:rsid w:val="0011332D"/>
     <w:pPr>
       <w:spacing w:after="0" w:line="240" w:lineRule="auto"/>
     </w:pPr>
     <w:tblPr>
+      <w:tblInd w:w="0" w:type="dxa"/>
       <w:tblBorders>
         <w:top w:val="single" w:sz="4" w:space="0" w:color="auto"/>
         <w:left w:val="single" w:sz="4" w:space="0" w:color="auto"/>
@@ -9802,11 +9464,17 @@
         <w:insideH w:val="single" w:sz="4" w:space="0" w:color="auto"/>
         <w:insideV w:val="single" w:sz="4" w:space="0" w:color="auto"/>
       </w:tblBorders>
+      <w:tblCellMar>
+        <w:top w:w="0" w:type="dxa"/>
+        <w:left w:w="108" w:type="dxa"/>
+        <w:bottom w:w="0" w:type="dxa"/>
+        <w:right w:w="108" w:type="dxa"/>
+      </w:tblCellMar>
     </w:tblPr>
   </w:style>
-  <w:style w:type="table" w:styleId="TabeladeGrade2">
+  <w:style w:type="table" w:customStyle="1" w:styleId="GridTable2">
     <w:name w:val="Grid Table 2"/>
-    <w:basedOn w:val="Tabelanormal"/>
+    <w:basedOn w:val="TableNormal"/>
     <w:uiPriority w:val="47"/>
     <w:rsid w:val="007B4762"/>
     <w:pPr>
@@ -9815,12 +9483,19 @@
     <w:tblPr>
       <w:tblStyleRowBandSize w:val="1"/>
       <w:tblStyleColBandSize w:val="1"/>
+      <w:tblInd w:w="0" w:type="dxa"/>
       <w:tblBorders>
         <w:top w:val="single" w:sz="2" w:space="0" w:color="666666" w:themeColor="text1" w:themeTint="99"/>
         <w:bottom w:val="single" w:sz="2" w:space="0" w:color="666666" w:themeColor="text1" w:themeTint="99"/>
         <w:insideH w:val="single" w:sz="2" w:space="0" w:color="666666" w:themeColor="text1" w:themeTint="99"/>
         <w:insideV w:val="single" w:sz="2" w:space="0" w:color="666666" w:themeColor="text1" w:themeTint="99"/>
       </w:tblBorders>
+      <w:tblCellMar>
+        <w:top w:w="0" w:type="dxa"/>
+        <w:left w:w="108" w:type="dxa"/>
+        <w:bottom w:w="0" w:type="dxa"/>
+        <w:right w:w="108" w:type="dxa"/>
+      </w:tblCellMar>
     </w:tblPr>
     <w:tblStylePr w:type="firstRow">
       <w:rPr>
@@ -9879,10 +9554,10 @@
       </w:tcPr>
     </w:tblStylePr>
   </w:style>
-  <w:style w:type="paragraph" w:styleId="Cabealho">
+  <w:style w:type="paragraph" w:styleId="Header">
     <w:name w:val="header"/>
     <w:basedOn w:val="Normal"/>
-    <w:link w:val="CabealhoChar"/>
+    <w:link w:val="HeaderChar"/>
     <w:uiPriority w:val="99"/>
     <w:unhideWhenUsed/>
     <w:rsid w:val="00381478"/>
@@ -9894,17 +9569,17 @@
       <w:spacing w:after="0" w:line="240" w:lineRule="auto"/>
     </w:pPr>
   </w:style>
-  <w:style w:type="character" w:customStyle="1" w:styleId="CabealhoChar">
-    <w:name w:val="Cabeçalho Char"/>
-    <w:basedOn w:val="Fontepargpadro"/>
-    <w:link w:val="Cabealho"/>
+  <w:style w:type="character" w:customStyle="1" w:styleId="HeaderChar">
+    <w:name w:val="Header Char"/>
+    <w:basedOn w:val="DefaultParagraphFont"/>
+    <w:link w:val="Header"/>
     <w:uiPriority w:val="99"/>
     <w:rsid w:val="00381478"/>
   </w:style>
-  <w:style w:type="paragraph" w:styleId="Rodap">
+  <w:style w:type="paragraph" w:styleId="Footer">
     <w:name w:val="footer"/>
     <w:basedOn w:val="Normal"/>
-    <w:link w:val="RodapChar"/>
+    <w:link w:val="FooterChar"/>
     <w:uiPriority w:val="99"/>
     <w:unhideWhenUsed/>
     <w:rsid w:val="00381478"/>
@@ -9916,12 +9591,550 @@
       <w:spacing w:after="0" w:line="240" w:lineRule="auto"/>
     </w:pPr>
   </w:style>
-  <w:style w:type="character" w:customStyle="1" w:styleId="RodapChar">
-    <w:name w:val="Rodapé Char"/>
-    <w:basedOn w:val="Fontepargpadro"/>
-    <w:link w:val="Rodap"/>
+  <w:style w:type="character" w:customStyle="1" w:styleId="FooterChar">
+    <w:name w:val="Footer Char"/>
+    <w:basedOn w:val="DefaultParagraphFont"/>
+    <w:link w:val="Footer"/>
     <w:uiPriority w:val="99"/>
     <w:rsid w:val="00381478"/>
+  </w:style>
+  <w:style w:type="paragraph" w:styleId="BalloonText">
+    <w:name w:val="Balloon Text"/>
+    <w:basedOn w:val="Normal"/>
+    <w:link w:val="BalloonTextChar"/>
+    <w:uiPriority w:val="99"/>
+    <w:semiHidden/>
+    <w:unhideWhenUsed/>
+    <w:rsid w:val="006D486D"/>
+    <w:pPr>
+      <w:spacing w:after="0" w:line="240" w:lineRule="auto"/>
+    </w:pPr>
+    <w:rPr>
+      <w:rFonts w:ascii="Tahoma" w:hAnsi="Tahoma" w:cs="Tahoma"/>
+      <w:sz w:val="16"/>
+      <w:szCs w:val="16"/>
+    </w:rPr>
+  </w:style>
+  <w:style w:type="character" w:customStyle="1" w:styleId="BalloonTextChar">
+    <w:name w:val="Balloon Text Char"/>
+    <w:basedOn w:val="DefaultParagraphFont"/>
+    <w:link w:val="BalloonText"/>
+    <w:uiPriority w:val="99"/>
+    <w:semiHidden/>
+    <w:rsid w:val="006D486D"/>
+    <w:rPr>
+      <w:rFonts w:ascii="Tahoma" w:hAnsi="Tahoma" w:cs="Tahoma"/>
+      <w:sz w:val="16"/>
+      <w:szCs w:val="16"/>
+    </w:rPr>
+  </w:style>
+</w:styles>
+</file>
+
+<file path=word/stylesWithEffects.xml><?xml version="1.0" encoding="utf-8"?>
+<w:styles xmlns:wpc="http://schemas.microsoft.com/office/word/2010/wordprocessingCanvas" xmlns:mc="http://schemas.openxmlformats.org/markup-compatibility/2006" xmlns:o="urn:schemas-microsoft-com:office:office" xmlns:r="http://schemas.openxmlformats.org/officeDocument/2006/relationships" xmlns:m="http://schemas.openxmlformats.org/officeDocument/2006/math" xmlns:v="urn:schemas-microsoft-com:vml" xmlns:wp14="http://schemas.microsoft.com/office/word/2010/wordprocessingDrawing" xmlns:wp="http://schemas.openxmlformats.org/drawingml/2006/wordprocessingDrawing" xmlns:w10="urn:schemas-microsoft-com:office:word" xmlns:w="http://schemas.openxmlformats.org/wordprocessingml/2006/main" xmlns:w14="http://schemas.microsoft.com/office/word/2010/wordml" xmlns:wpg="http://schemas.microsoft.com/office/word/2010/wordprocessingGroup" xmlns:wpi="http://schemas.microsoft.com/office/word/2010/wordprocessingInk" xmlns:wne="http://schemas.microsoft.com/office/word/2006/wordml" xmlns:wps="http://schemas.microsoft.com/office/word/2010/wordprocessingShape" mc:Ignorable="w14 wp14">
+  <w:docDefaults>
+    <w:rPrDefault>
+      <w:rPr>
+        <w:rFonts w:asciiTheme="minorHAnsi" w:eastAsiaTheme="minorHAnsi" w:hAnsiTheme="minorHAnsi" w:cstheme="minorBidi"/>
+        <w:sz w:val="22"/>
+        <w:szCs w:val="22"/>
+        <w:lang w:val="pt-BR" w:eastAsia="en-US" w:bidi="ar-SA"/>
+      </w:rPr>
+    </w:rPrDefault>
+    <w:pPrDefault>
+      <w:pPr>
+        <w:spacing w:after="160" w:line="259" w:lineRule="auto"/>
+      </w:pPr>
+    </w:pPrDefault>
+  </w:docDefaults>
+  <w:latentStyles w:defLockedState="0" w:defUIPriority="99" w:defSemiHidden="1" w:defUnhideWhenUsed="1" w:defQFormat="0" w:count="267">
+    <w:lsdException w:name="Normal" w:semiHidden="0" w:uiPriority="0" w:unhideWhenUsed="0" w:qFormat="1"/>
+    <w:lsdException w:name="heading 1" w:semiHidden="0" w:uiPriority="9" w:unhideWhenUsed="0" w:qFormat="1"/>
+    <w:lsdException w:name="heading 2" w:uiPriority="9" w:qFormat="1"/>
+    <w:lsdException w:name="heading 3" w:uiPriority="9" w:qFormat="1"/>
+    <w:lsdException w:name="heading 4" w:uiPriority="9" w:qFormat="1"/>
+    <w:lsdException w:name="heading 5" w:uiPriority="9" w:qFormat="1"/>
+    <w:lsdException w:name="heading 6" w:uiPriority="9" w:qFormat="1"/>
+    <w:lsdException w:name="heading 7" w:uiPriority="9" w:qFormat="1"/>
+    <w:lsdException w:name="heading 8" w:uiPriority="9" w:qFormat="1"/>
+    <w:lsdException w:name="heading 9" w:uiPriority="9" w:qFormat="1"/>
+    <w:lsdException w:name="toc 1" w:uiPriority="39"/>
+    <w:lsdException w:name="toc 2" w:uiPriority="39"/>
+    <w:lsdException w:name="toc 3" w:uiPriority="39"/>
+    <w:lsdException w:name="toc 4" w:uiPriority="39"/>
+    <w:lsdException w:name="toc 5" w:uiPriority="39"/>
+    <w:lsdException w:name="toc 6" w:uiPriority="39"/>
+    <w:lsdException w:name="toc 7" w:uiPriority="39"/>
+    <w:lsdException w:name="toc 8" w:uiPriority="39"/>
+    <w:lsdException w:name="toc 9" w:uiPriority="39"/>
+    <w:lsdException w:name="caption" w:uiPriority="35" w:qFormat="1"/>
+    <w:lsdException w:name="Title" w:semiHidden="0" w:uiPriority="10" w:unhideWhenUsed="0" w:qFormat="1"/>
+    <w:lsdException w:name="Default Paragraph Font" w:uiPriority="1"/>
+    <w:lsdException w:name="Subtitle" w:semiHidden="0" w:uiPriority="11" w:unhideWhenUsed="0" w:qFormat="1"/>
+    <w:lsdException w:name="Strong" w:semiHidden="0" w:uiPriority="22" w:unhideWhenUsed="0" w:qFormat="1"/>
+    <w:lsdException w:name="Emphasis" w:semiHidden="0" w:uiPriority="20" w:unhideWhenUsed="0" w:qFormat="1"/>
+    <w:lsdException w:name="Table Grid" w:semiHidden="0" w:uiPriority="39" w:unhideWhenUsed="0"/>
+    <w:lsdException w:name="Placeholder Text" w:unhideWhenUsed="0"/>
+    <w:lsdException w:name="No Spacing" w:semiHidden="0" w:uiPriority="1" w:unhideWhenUsed="0" w:qFormat="1"/>
+    <w:lsdException w:name="Light Shading" w:semiHidden="0" w:uiPriority="60" w:unhideWhenUsed="0"/>
+    <w:lsdException w:name="Light List" w:semiHidden="0" w:uiPriority="61" w:unhideWhenUsed="0"/>
+    <w:lsdException w:name="Light Grid" w:semiHidden="0" w:uiPriority="62" w:unhideWhenUsed="0"/>
+    <w:lsdException w:name="Medium Shading 1" w:semiHidden="0" w:uiPriority="63" w:unhideWhenUsed="0"/>
+    <w:lsdException w:name="Medium Shading 2" w:semiHidden="0" w:uiPriority="64" w:unhideWhenUsed="0"/>
+    <w:lsdException w:name="Medium List 1" w:semiHidden="0" w:uiPriority="65" w:unhideWhenUsed="0"/>
+    <w:lsdException w:name="Medium List 2" w:semiHidden="0" w:uiPriority="66" w:unhideWhenUsed="0"/>
+    <w:lsdException w:name="Medium Grid 1" w:semiHidden="0" w:uiPriority="67" w:unhideWhenUsed="0"/>
+    <w:lsdException w:name="Medium Grid 2" w:semiHidden="0" w:uiPriority="68" w:unhideWhenUsed="0"/>
+    <w:lsdException w:name="Medium Grid 3" w:semiHidden="0" w:uiPriority="69" w:unhideWhenUsed="0"/>
+    <w:lsdException w:name="Dark List" w:semiHidden="0" w:uiPriority="70" w:unhideWhenUsed="0"/>
+    <w:lsdException w:name="Colorful Shading" w:semiHidden="0" w:uiPriority="71" w:unhideWhenUsed="0"/>
+    <w:lsdException w:name="Colorful List" w:semiHidden="0" w:uiPriority="72" w:unhideWhenUsed="0"/>
+    <w:lsdException w:name="Colorful Grid" w:semiHidden="0" w:uiPriority="73" w:unhideWhenUsed="0"/>
+    <w:lsdException w:name="Light Shading Accent 1" w:semiHidden="0" w:uiPriority="60" w:unhideWhenUsed="0"/>
+    <w:lsdException w:name="Light List Accent 1" w:semiHidden="0" w:uiPriority="61" w:unhideWhenUsed="0"/>
+    <w:lsdException w:name="Light Grid Accent 1" w:semiHidden="0" w:uiPriority="62" w:unhideWhenUsed="0"/>
+    <w:lsdException w:name="Medium Shading 1 Accent 1" w:semiHidden="0" w:uiPriority="63" w:unhideWhenUsed="0"/>
+    <w:lsdException w:name="Medium Shading 2 Accent 1" w:semiHidden="0" w:uiPriority="64" w:unhideWhenUsed="0"/>
+    <w:lsdException w:name="Medium List 1 Accent 1" w:semiHidden="0" w:uiPriority="65" w:unhideWhenUsed="0"/>
+    <w:lsdException w:name="Revision" w:unhideWhenUsed="0"/>
+    <w:lsdException w:name="List Paragraph" w:semiHidden="0" w:uiPriority="34" w:unhideWhenUsed="0" w:qFormat="1"/>
+    <w:lsdException w:name="Quote" w:semiHidden="0" w:uiPriority="29" w:unhideWhenUsed="0" w:qFormat="1"/>
+    <w:lsdException w:name="Intense Quote" w:semiHidden="0" w:uiPriority="30" w:unhideWhenUsed="0" w:qFormat="1"/>
+    <w:lsdException w:name="Medium List 2 Accent 1" w:semiHidden="0" w:uiPriority="66" w:unhideWhenUsed="0"/>
+    <w:lsdException w:name="Medium Grid 1 Accent 1" w:semiHidden="0" w:uiPriority="67" w:unhideWhenUsed="0"/>
+    <w:lsdException w:name="Medium Grid 2 Accent 1" w:semiHidden="0" w:uiPriority="68" w:unhideWhenUsed="0"/>
+    <w:lsdException w:name="Medium Grid 3 Accent 1" w:semiHidden="0" w:uiPriority="69" w:unhideWhenUsed="0"/>
+    <w:lsdException w:name="Dark List Accent 1" w:semiHidden="0" w:uiPriority="70" w:unhideWhenUsed="0"/>
+    <w:lsdException w:name="Colorful Shading Accent 1" w:semiHidden="0" w:uiPriority="71" w:unhideWhenUsed="0"/>
+    <w:lsdException w:name="Colorful List Accent 1" w:semiHidden="0" w:uiPriority="72" w:unhideWhenUsed="0"/>
+    <w:lsdException w:name="Colorful Grid Accent 1" w:semiHidden="0" w:uiPriority="73" w:unhideWhenUsed="0"/>
+    <w:lsdException w:name="Light Shading Accent 2" w:semiHidden="0" w:uiPriority="60" w:unhideWhenUsed="0"/>
+    <w:lsdException w:name="Light List Accent 2" w:semiHidden="0" w:uiPriority="61" w:unhideWhenUsed="0"/>
+    <w:lsdException w:name="Light Grid Accent 2" w:semiHidden="0" w:uiPriority="62" w:unhideWhenUsed="0"/>
+    <w:lsdException w:name="Medium Shading 1 Accent 2" w:semiHidden="0" w:uiPriority="63" w:unhideWhenUsed="0"/>
+    <w:lsdException w:name="Medium Shading 2 Accent 2" w:semiHidden="0" w:uiPriority="64" w:unhideWhenUsed="0"/>
+    <w:lsdException w:name="Medium List 1 Accent 2" w:semiHidden="0" w:uiPriority="65" w:unhideWhenUsed="0"/>
+    <w:lsdException w:name="Medium List 2 Accent 2" w:semiHidden="0" w:uiPriority="66" w:unhideWhenUsed="0"/>
+    <w:lsdException w:name="Medium Grid 1 Accent 2" w:semiHidden="0" w:uiPriority="67" w:unhideWhenUsed="0"/>
+    <w:lsdException w:name="Medium Grid 2 Accent 2" w:semiHidden="0" w:uiPriority="68" w:unhideWhenUsed="0"/>
+    <w:lsdException w:name="Medium Grid 3 Accent 2" w:semiHidden="0" w:uiPriority="69" w:unhideWhenUsed="0"/>
+    <w:lsdException w:name="Dark List Accent 2" w:semiHidden="0" w:uiPriority="70" w:unhideWhenUsed="0"/>
+    <w:lsdException w:name="Colorful Shading Accent 2" w:semiHidden="0" w:uiPriority="71" w:unhideWhenUsed="0"/>
+    <w:lsdException w:name="Colorful List Accent 2" w:semiHidden="0" w:uiPriority="72" w:unhideWhenUsed="0"/>
+    <w:lsdException w:name="Colorful Grid Accent 2" w:semiHidden="0" w:uiPriority="73" w:unhideWhenUsed="0"/>
+    <w:lsdException w:name="Light Shading Accent 3" w:semiHidden="0" w:uiPriority="60" w:unhideWhenUsed="0"/>
+    <w:lsdException w:name="Light List Accent 3" w:semiHidden="0" w:uiPriority="61" w:unhideWhenUsed="0"/>
+    <w:lsdException w:name="Light Grid Accent 3" w:semiHidden="0" w:uiPriority="62" w:unhideWhenUsed="0"/>
+    <w:lsdException w:name="Medium Shading 1 Accent 3" w:semiHidden="0" w:uiPriority="63" w:unhideWhenUsed="0"/>
+    <w:lsdException w:name="Medium Shading 2 Accent 3" w:semiHidden="0" w:uiPriority="64" w:unhideWhenUsed="0"/>
+    <w:lsdException w:name="Medium List 1 Accent 3" w:semiHidden="0" w:uiPriority="65" w:unhideWhenUsed="0"/>
+    <w:lsdException w:name="Medium List 2 Accent 3" w:semiHidden="0" w:uiPriority="66" w:unhideWhenUsed="0"/>
+    <w:lsdException w:name="Medium Grid 1 Accent 3" w:semiHidden="0" w:uiPriority="67" w:unhideWhenUsed="0"/>
+    <w:lsdException w:name="Medium Grid 2 Accent 3" w:semiHidden="0" w:uiPriority="68" w:unhideWhenUsed="0"/>
+    <w:lsdException w:name="Medium Grid 3 Accent 3" w:semiHidden="0" w:uiPriority="69" w:unhideWhenUsed="0"/>
+    <w:lsdException w:name="Dark List Accent 3" w:semiHidden="0" w:uiPriority="70" w:unhideWhenUsed="0"/>
+    <w:lsdException w:name="Colorful Shading Accent 3" w:semiHidden="0" w:uiPriority="71" w:unhideWhenUsed="0"/>
+    <w:lsdException w:name="Colorful List Accent 3" w:semiHidden="0" w:uiPriority="72" w:unhideWhenUsed="0"/>
+    <w:lsdException w:name="Colorful Grid Accent 3" w:semiHidden="0" w:uiPriority="73" w:unhideWhenUsed="0"/>
+    <w:lsdException w:name="Light Shading Accent 4" w:semiHidden="0" w:uiPriority="60" w:unhideWhenUsed="0"/>
+    <w:lsdException w:name="Light List Accent 4" w:semiHidden="0" w:uiPriority="61" w:unhideWhenUsed="0"/>
+    <w:lsdException w:name="Light Grid Accent 4" w:semiHidden="0" w:uiPriority="62" w:unhideWhenUsed="0"/>
+    <w:lsdException w:name="Medium Shading 1 Accent 4" w:semiHidden="0" w:uiPriority="63" w:unhideWhenUsed="0"/>
+    <w:lsdException w:name="Medium Shading 2 Accent 4" w:semiHidden="0" w:uiPriority="64" w:unhideWhenUsed="0"/>
+    <w:lsdException w:name="Medium List 1 Accent 4" w:semiHidden="0" w:uiPriority="65" w:unhideWhenUsed="0"/>
+    <w:lsdException w:name="Medium List 2 Accent 4" w:semiHidden="0" w:uiPriority="66" w:unhideWhenUsed="0"/>
+    <w:lsdException w:name="Medium Grid 1 Accent 4" w:semiHidden="0" w:uiPriority="67" w:unhideWhenUsed="0"/>
+    <w:lsdException w:name="Medium Grid 2 Accent 4" w:semiHidden="0" w:uiPriority="68" w:unhideWhenUsed="0"/>
+    <w:lsdException w:name="Medium Grid 3 Accent 4" w:semiHidden="0" w:uiPriority="69" w:unhideWhenUsed="0"/>
+    <w:lsdException w:name="Dark List Accent 4" w:semiHidden="0" w:uiPriority="70" w:unhideWhenUsed="0"/>
+    <w:lsdException w:name="Colorful Shading Accent 4" w:semiHidden="0" w:uiPriority="71" w:unhideWhenUsed="0"/>
+    <w:lsdException w:name="Colorful List Accent 4" w:semiHidden="0" w:uiPriority="72" w:unhideWhenUsed="0"/>
+    <w:lsdException w:name="Colorful Grid Accent 4" w:semiHidden="0" w:uiPriority="73" w:unhideWhenUsed="0"/>
+    <w:lsdException w:name="Light Shading Accent 5" w:semiHidden="0" w:uiPriority="60" w:unhideWhenUsed="0"/>
+    <w:lsdException w:name="Light List Accent 5" w:semiHidden="0" w:uiPriority="61" w:unhideWhenUsed="0"/>
+    <w:lsdException w:name="Light Grid Accent 5" w:semiHidden="0" w:uiPriority="62" w:unhideWhenUsed="0"/>
+    <w:lsdException w:name="Medium Shading 1 Accent 5" w:semiHidden="0" w:uiPriority="63" w:unhideWhenUsed="0"/>
+    <w:lsdException w:name="Medium Shading 2 Accent 5" w:semiHidden="0" w:uiPriority="64" w:unhideWhenUsed="0"/>
+    <w:lsdException w:name="Medium List 1 Accent 5" w:semiHidden="0" w:uiPriority="65" w:unhideWhenUsed="0"/>
+    <w:lsdException w:name="Medium List 2 Accent 5" w:semiHidden="0" w:uiPriority="66" w:unhideWhenUsed="0"/>
+    <w:lsdException w:name="Medium Grid 1 Accent 5" w:semiHidden="0" w:uiPriority="67" w:unhideWhenUsed="0"/>
+    <w:lsdException w:name="Medium Grid 2 Accent 5" w:semiHidden="0" w:uiPriority="68" w:unhideWhenUsed="0"/>
+    <w:lsdException w:name="Medium Grid 3 Accent 5" w:semiHidden="0" w:uiPriority="69" w:unhideWhenUsed="0"/>
+    <w:lsdException w:name="Dark List Accent 5" w:semiHidden="0" w:uiPriority="70" w:unhideWhenUsed="0"/>
+    <w:lsdException w:name="Colorful Shading Accent 5" w:semiHidden="0" w:uiPriority="71" w:unhideWhenUsed="0"/>
+    <w:lsdException w:name="Colorful List Accent 5" w:semiHidden="0" w:uiPriority="72" w:unhideWhenUsed="0"/>
+    <w:lsdException w:name="Colorful Grid Accent 5" w:semiHidden="0" w:uiPriority="73" w:unhideWhenUsed="0"/>
+    <w:lsdException w:name="Light Shading Accent 6" w:semiHidden="0" w:uiPriority="60" w:unhideWhenUsed="0"/>
+    <w:lsdException w:name="Light List Accent 6" w:semiHidden="0" w:uiPriority="61" w:unhideWhenUsed="0"/>
+    <w:lsdException w:name="Light Grid Accent 6" w:semiHidden="0" w:uiPriority="62" w:unhideWhenUsed="0"/>
+    <w:lsdException w:name="Medium Shading 1 Accent 6" w:semiHidden="0" w:uiPriority="63" w:unhideWhenUsed="0"/>
+    <w:lsdException w:name="Medium Shading 2 Accent 6" w:semiHidden="0" w:uiPriority="64" w:unhideWhenUsed="0"/>
+    <w:lsdException w:name="Medium List 1 Accent 6" w:semiHidden="0" w:uiPriority="65" w:unhideWhenUsed="0"/>
+    <w:lsdException w:name="Medium List 2 Accent 6" w:semiHidden="0" w:uiPriority="66" w:unhideWhenUsed="0"/>
+    <w:lsdException w:name="Medium Grid 1 Accent 6" w:semiHidden="0" w:uiPriority="67" w:unhideWhenUsed="0"/>
+    <w:lsdException w:name="Medium Grid 2 Accent 6" w:semiHidden="0" w:uiPriority="68" w:unhideWhenUsed="0"/>
+    <w:lsdException w:name="Medium Grid 3 Accent 6" w:semiHidden="0" w:uiPriority="69" w:unhideWhenUsed="0"/>
+    <w:lsdException w:name="Dark List Accent 6" w:semiHidden="0" w:uiPriority="70" w:unhideWhenUsed="0"/>
+    <w:lsdException w:name="Colorful Shading Accent 6" w:semiHidden="0" w:uiPriority="71" w:unhideWhenUsed="0"/>
+    <w:lsdException w:name="Colorful List Accent 6" w:semiHidden="0" w:uiPriority="72" w:unhideWhenUsed="0"/>
+    <w:lsdException w:name="Colorful Grid Accent 6" w:semiHidden="0" w:uiPriority="73" w:unhideWhenUsed="0"/>
+    <w:lsdException w:name="Subtle Emphasis" w:semiHidden="0" w:uiPriority="19" w:unhideWhenUsed="0" w:qFormat="1"/>
+    <w:lsdException w:name="Intense Emphasis" w:semiHidden="0" w:uiPriority="21" w:unhideWhenUsed="0" w:qFormat="1"/>
+    <w:lsdException w:name="Subtle Reference" w:semiHidden="0" w:uiPriority="31" w:unhideWhenUsed="0" w:qFormat="1"/>
+    <w:lsdException w:name="Intense Reference" w:semiHidden="0" w:uiPriority="32" w:unhideWhenUsed="0" w:qFormat="1"/>
+    <w:lsdException w:name="Book Title" w:semiHidden="0" w:uiPriority="33" w:unhideWhenUsed="0" w:qFormat="1"/>
+    <w:lsdException w:name="Bibliography" w:uiPriority="37"/>
+    <w:lsdException w:name="TOC Heading" w:uiPriority="39" w:qFormat="1"/>
+  </w:latentStyles>
+  <w:style w:type="paragraph" w:default="1" w:styleId="Normal">
+    <w:name w:val="Normal"/>
+    <w:qFormat/>
+  </w:style>
+  <w:style w:type="paragraph" w:styleId="Heading2">
+    <w:name w:val="heading 2"/>
+    <w:basedOn w:val="Normal"/>
+    <w:next w:val="Normal"/>
+    <w:link w:val="Heading2Char"/>
+    <w:uiPriority w:val="9"/>
+    <w:unhideWhenUsed/>
+    <w:qFormat/>
+    <w:pPr>
+      <w:keepNext/>
+      <w:keepLines/>
+      <w:spacing w:before="40" w:after="0"/>
+      <w:outlineLvl w:val="1"/>
+    </w:pPr>
+    <w:rPr>
+      <w:rFonts w:asciiTheme="majorHAnsi" w:eastAsiaTheme="majorEastAsia" w:hAnsiTheme="majorHAnsi" w:cstheme="majorBidi"/>
+      <w:color w:val="2F5496" w:themeColor="accent1" w:themeShade="BF"/>
+      <w:sz w:val="26"/>
+      <w:szCs w:val="26"/>
+    </w:rPr>
+  </w:style>
+  <w:style w:type="character" w:default="1" w:styleId="DefaultParagraphFont">
+    <w:name w:val="Default Paragraph Font"/>
+    <w:uiPriority w:val="1"/>
+    <w:semiHidden/>
+    <w:unhideWhenUsed/>
+  </w:style>
+  <w:style w:type="table" w:default="1" w:styleId="TableNormal">
+    <w:name w:val="Normal Table"/>
+    <w:uiPriority w:val="99"/>
+    <w:semiHidden/>
+    <w:unhideWhenUsed/>
+    <w:tblPr>
+      <w:tblInd w:w="0" w:type="dxa"/>
+      <w:tblCellMar>
+        <w:top w:w="0" w:type="dxa"/>
+        <w:left w:w="108" w:type="dxa"/>
+        <w:bottom w:w="0" w:type="dxa"/>
+        <w:right w:w="108" w:type="dxa"/>
+      </w:tblCellMar>
+    </w:tblPr>
+  </w:style>
+  <w:style w:type="numbering" w:default="1" w:styleId="NoList">
+    <w:name w:val="No List"/>
+    <w:uiPriority w:val="99"/>
+    <w:semiHidden/>
+    <w:unhideWhenUsed/>
+  </w:style>
+  <w:style w:type="character" w:styleId="Hyperlink">
+    <w:name w:val="Hyperlink"/>
+    <w:basedOn w:val="DefaultParagraphFont"/>
+    <w:uiPriority w:val="99"/>
+    <w:unhideWhenUsed/>
+    <w:rPr>
+      <w:color w:val="0563C1" w:themeColor="hyperlink"/>
+      <w:u w:val="single"/>
+    </w:rPr>
+  </w:style>
+  <w:style w:type="character" w:customStyle="1" w:styleId="Heading2Char">
+    <w:name w:val="Heading 2 Char"/>
+    <w:basedOn w:val="DefaultParagraphFont"/>
+    <w:link w:val="Heading2"/>
+    <w:uiPriority w:val="9"/>
+    <w:rPr>
+      <w:rFonts w:asciiTheme="majorHAnsi" w:eastAsiaTheme="majorEastAsia" w:hAnsiTheme="majorHAnsi" w:cstheme="majorBidi"/>
+      <w:color w:val="2F5496" w:themeColor="accent1" w:themeShade="BF"/>
+      <w:sz w:val="26"/>
+      <w:szCs w:val="26"/>
+    </w:rPr>
+  </w:style>
+  <w:style w:type="paragraph" w:styleId="ListParagraph">
+    <w:name w:val="List Paragraph"/>
+    <w:basedOn w:val="Normal"/>
+    <w:uiPriority w:val="34"/>
+    <w:qFormat/>
+    <w:pPr>
+      <w:ind w:left="720"/>
+      <w:contextualSpacing/>
+    </w:pPr>
+  </w:style>
+  <w:style w:type="character" w:styleId="FollowedHyperlink">
+    <w:name w:val="FollowedHyperlink"/>
+    <w:basedOn w:val="DefaultParagraphFont"/>
+    <w:uiPriority w:val="99"/>
+    <w:semiHidden/>
+    <w:unhideWhenUsed/>
+    <w:rsid w:val="00A23F24"/>
+    <w:rPr>
+      <w:color w:val="954F72" w:themeColor="followedHyperlink"/>
+      <w:u w:val="single"/>
+    </w:rPr>
+  </w:style>
+  <w:style w:type="paragraph" w:customStyle="1" w:styleId="p1">
+    <w:name w:val="p1"/>
+    <w:basedOn w:val="Normal"/>
+    <w:rsid w:val="009303B5"/>
+    <w:pPr>
+      <w:spacing w:after="0" w:line="240" w:lineRule="auto"/>
+    </w:pPr>
+    <w:rPr>
+      <w:rFonts w:ascii=".AppleSystemUIFont" w:eastAsiaTheme="minorEastAsia" w:hAnsi=".AppleSystemUIFont" w:cs="Times New Roman"/>
+      <w:sz w:val="26"/>
+      <w:szCs w:val="26"/>
+      <w:lang w:eastAsia="pt-BR"/>
+    </w:rPr>
+  </w:style>
+  <w:style w:type="paragraph" w:customStyle="1" w:styleId="p2">
+    <w:name w:val="p2"/>
+    <w:basedOn w:val="Normal"/>
+    <w:rsid w:val="009303B5"/>
+    <w:pPr>
+      <w:spacing w:after="0" w:line="240" w:lineRule="auto"/>
+    </w:pPr>
+    <w:rPr>
+      <w:rFonts w:ascii=".AppleSystemUIFont" w:eastAsiaTheme="minorEastAsia" w:hAnsi=".AppleSystemUIFont" w:cs="Times New Roman"/>
+      <w:sz w:val="26"/>
+      <w:szCs w:val="26"/>
+      <w:lang w:eastAsia="pt-BR"/>
+    </w:rPr>
+  </w:style>
+  <w:style w:type="character" w:customStyle="1" w:styleId="s1">
+    <w:name w:val="s1"/>
+    <w:basedOn w:val="DefaultParagraphFont"/>
+    <w:rsid w:val="009303B5"/>
+    <w:rPr>
+      <w:rFonts w:ascii="UICTFontTextStyleBody" w:hAnsi="UICTFontTextStyleBody" w:hint="default"/>
+      <w:b w:val="0"/>
+      <w:bCs w:val="0"/>
+      <w:i w:val="0"/>
+      <w:iCs w:val="0"/>
+      <w:sz w:val="26"/>
+      <w:szCs w:val="26"/>
+    </w:rPr>
+  </w:style>
+  <w:style w:type="character" w:customStyle="1" w:styleId="apple-converted-space">
+    <w:name w:val="apple-converted-space"/>
+    <w:basedOn w:val="DefaultParagraphFont"/>
+    <w:rsid w:val="00894B0F"/>
+  </w:style>
+  <w:style w:type="paragraph" w:customStyle="1" w:styleId="paragraph">
+    <w:name w:val="paragraph"/>
+    <w:basedOn w:val="Normal"/>
+    <w:rsid w:val="00A41B79"/>
+    <w:pPr>
+      <w:spacing w:before="100" w:beforeAutospacing="1" w:after="100" w:afterAutospacing="1" w:line="240" w:lineRule="auto"/>
+    </w:pPr>
+    <w:rPr>
+      <w:rFonts w:ascii="Times New Roman" w:eastAsia="Times New Roman" w:hAnsi="Times New Roman" w:cs="Times New Roman"/>
+      <w:sz w:val="24"/>
+      <w:szCs w:val="24"/>
+      <w:lang w:eastAsia="pt-BR"/>
+    </w:rPr>
+  </w:style>
+  <w:style w:type="character" w:customStyle="1" w:styleId="normaltextrun">
+    <w:name w:val="normaltextrun"/>
+    <w:basedOn w:val="DefaultParagraphFont"/>
+    <w:rsid w:val="00A41B79"/>
+  </w:style>
+  <w:style w:type="character" w:customStyle="1" w:styleId="eop">
+    <w:name w:val="eop"/>
+    <w:basedOn w:val="DefaultParagraphFont"/>
+    <w:rsid w:val="00A41B79"/>
+  </w:style>
+  <w:style w:type="table" w:styleId="TableGrid">
+    <w:name w:val="Table Grid"/>
+    <w:basedOn w:val="TableNormal"/>
+    <w:uiPriority w:val="39"/>
+    <w:rsid w:val="0011332D"/>
+    <w:pPr>
+      <w:spacing w:after="0" w:line="240" w:lineRule="auto"/>
+    </w:pPr>
+    <w:tblPr>
+      <w:tblInd w:w="0" w:type="dxa"/>
+      <w:tblBorders>
+        <w:top w:val="single" w:sz="4" w:space="0" w:color="auto"/>
+        <w:left w:val="single" w:sz="4" w:space="0" w:color="auto"/>
+        <w:bottom w:val="single" w:sz="4" w:space="0" w:color="auto"/>
+        <w:right w:val="single" w:sz="4" w:space="0" w:color="auto"/>
+        <w:insideH w:val="single" w:sz="4" w:space="0" w:color="auto"/>
+        <w:insideV w:val="single" w:sz="4" w:space="0" w:color="auto"/>
+      </w:tblBorders>
+      <w:tblCellMar>
+        <w:top w:w="0" w:type="dxa"/>
+        <w:left w:w="108" w:type="dxa"/>
+        <w:bottom w:w="0" w:type="dxa"/>
+        <w:right w:w="108" w:type="dxa"/>
+      </w:tblCellMar>
+    </w:tblPr>
+  </w:style>
+  <w:style w:type="table" w:customStyle="1" w:styleId="GridTable2">
+    <w:name w:val="Grid Table 2"/>
+    <w:basedOn w:val="TableNormal"/>
+    <w:uiPriority w:val="47"/>
+    <w:rsid w:val="007B4762"/>
+    <w:pPr>
+      <w:spacing w:after="0" w:line="240" w:lineRule="auto"/>
+    </w:pPr>
+    <w:tblPr>
+      <w:tblStyleRowBandSize w:val="1"/>
+      <w:tblStyleColBandSize w:val="1"/>
+      <w:tblInd w:w="0" w:type="dxa"/>
+      <w:tblBorders>
+        <w:top w:val="single" w:sz="2" w:space="0" w:color="666666" w:themeColor="text1" w:themeTint="99"/>
+        <w:bottom w:val="single" w:sz="2" w:space="0" w:color="666666" w:themeColor="text1" w:themeTint="99"/>
+        <w:insideH w:val="single" w:sz="2" w:space="0" w:color="666666" w:themeColor="text1" w:themeTint="99"/>
+        <w:insideV w:val="single" w:sz="2" w:space="0" w:color="666666" w:themeColor="text1" w:themeTint="99"/>
+      </w:tblBorders>
+      <w:tblCellMar>
+        <w:top w:w="0" w:type="dxa"/>
+        <w:left w:w="108" w:type="dxa"/>
+        <w:bottom w:w="0" w:type="dxa"/>
+        <w:right w:w="108" w:type="dxa"/>
+      </w:tblCellMar>
+    </w:tblPr>
+    <w:tblStylePr w:type="firstRow">
+      <w:rPr>
+        <w:b/>
+        <w:bCs/>
+      </w:rPr>
+      <w:tblPr/>
+      <w:tcPr>
+        <w:tcBorders>
+          <w:top w:val="nil"/>
+          <w:bottom w:val="single" w:sz="12" w:space="0" w:color="666666" w:themeColor="text1" w:themeTint="99"/>
+          <w:insideH w:val="nil"/>
+          <w:insideV w:val="nil"/>
+        </w:tcBorders>
+        <w:shd w:val="clear" w:color="auto" w:fill="FFFFFF" w:themeFill="background1"/>
+      </w:tcPr>
+    </w:tblStylePr>
+    <w:tblStylePr w:type="lastRow">
+      <w:rPr>
+        <w:b/>
+        <w:bCs/>
+      </w:rPr>
+      <w:tblPr/>
+      <w:tcPr>
+        <w:tcBorders>
+          <w:top w:val="double" w:sz="2" w:space="0" w:color="666666" w:themeColor="text1" w:themeTint="99"/>
+          <w:bottom w:val="nil"/>
+          <w:insideH w:val="nil"/>
+          <w:insideV w:val="nil"/>
+        </w:tcBorders>
+        <w:shd w:val="clear" w:color="auto" w:fill="FFFFFF" w:themeFill="background1"/>
+      </w:tcPr>
+    </w:tblStylePr>
+    <w:tblStylePr w:type="firstCol">
+      <w:rPr>
+        <w:b/>
+        <w:bCs/>
+      </w:rPr>
+    </w:tblStylePr>
+    <w:tblStylePr w:type="lastCol">
+      <w:rPr>
+        <w:b/>
+        <w:bCs/>
+      </w:rPr>
+    </w:tblStylePr>
+    <w:tblStylePr w:type="band1Vert">
+      <w:tblPr/>
+      <w:tcPr>
+        <w:shd w:val="clear" w:color="auto" w:fill="CCCCCC" w:themeFill="text1" w:themeFillTint="33"/>
+      </w:tcPr>
+    </w:tblStylePr>
+    <w:tblStylePr w:type="band1Horz">
+      <w:tblPr/>
+      <w:tcPr>
+        <w:shd w:val="clear" w:color="auto" w:fill="CCCCCC" w:themeFill="text1" w:themeFillTint="33"/>
+      </w:tcPr>
+    </w:tblStylePr>
+  </w:style>
+  <w:style w:type="paragraph" w:styleId="Header">
+    <w:name w:val="header"/>
+    <w:basedOn w:val="Normal"/>
+    <w:link w:val="HeaderChar"/>
+    <w:uiPriority w:val="99"/>
+    <w:unhideWhenUsed/>
+    <w:rsid w:val="00381478"/>
+    <w:pPr>
+      <w:tabs>
+        <w:tab w:val="center" w:pos="4252"/>
+        <w:tab w:val="right" w:pos="8504"/>
+      </w:tabs>
+      <w:spacing w:after="0" w:line="240" w:lineRule="auto"/>
+    </w:pPr>
+  </w:style>
+  <w:style w:type="character" w:customStyle="1" w:styleId="HeaderChar">
+    <w:name w:val="Header Char"/>
+    <w:basedOn w:val="DefaultParagraphFont"/>
+    <w:link w:val="Header"/>
+    <w:uiPriority w:val="99"/>
+    <w:rsid w:val="00381478"/>
+  </w:style>
+  <w:style w:type="paragraph" w:styleId="Footer">
+    <w:name w:val="footer"/>
+    <w:basedOn w:val="Normal"/>
+    <w:link w:val="FooterChar"/>
+    <w:uiPriority w:val="99"/>
+    <w:unhideWhenUsed/>
+    <w:rsid w:val="00381478"/>
+    <w:pPr>
+      <w:tabs>
+        <w:tab w:val="center" w:pos="4252"/>
+        <w:tab w:val="right" w:pos="8504"/>
+      </w:tabs>
+      <w:spacing w:after="0" w:line="240" w:lineRule="auto"/>
+    </w:pPr>
+  </w:style>
+  <w:style w:type="character" w:customStyle="1" w:styleId="FooterChar">
+    <w:name w:val="Footer Char"/>
+    <w:basedOn w:val="DefaultParagraphFont"/>
+    <w:link w:val="Footer"/>
+    <w:uiPriority w:val="99"/>
+    <w:rsid w:val="00381478"/>
+  </w:style>
+  <w:style w:type="paragraph" w:styleId="BalloonText">
+    <w:name w:val="Balloon Text"/>
+    <w:basedOn w:val="Normal"/>
+    <w:link w:val="BalloonTextChar"/>
+    <w:uiPriority w:val="99"/>
+    <w:semiHidden/>
+    <w:unhideWhenUsed/>
+    <w:rsid w:val="006D486D"/>
+    <w:pPr>
+      <w:spacing w:after="0" w:line="240" w:lineRule="auto"/>
+    </w:pPr>
+    <w:rPr>
+      <w:rFonts w:ascii="Tahoma" w:hAnsi="Tahoma" w:cs="Tahoma"/>
+      <w:sz w:val="16"/>
+      <w:szCs w:val="16"/>
+    </w:rPr>
+  </w:style>
+  <w:style w:type="character" w:customStyle="1" w:styleId="BalloonTextChar">
+    <w:name w:val="Balloon Text Char"/>
+    <w:basedOn w:val="DefaultParagraphFont"/>
+    <w:link w:val="BalloonText"/>
+    <w:uiPriority w:val="99"/>
+    <w:semiHidden/>
+    <w:rsid w:val="006D486D"/>
+    <w:rPr>
+      <w:rFonts w:ascii="Tahoma" w:hAnsi="Tahoma" w:cs="Tahoma"/>
+      <w:sz w:val="16"/>
+      <w:szCs w:val="16"/>
+    </w:rPr>
   </w:style>
 </w:styles>
 </file>
@@ -9969,7 +10182,7 @@
     </a:clrScheme>
     <a:fontScheme name="Office">
       <a:majorFont>
-        <a:latin typeface="Calibri Light" panose="020F0302020204030204"/>
+        <a:latin typeface="Calibri Light"/>
         <a:ea typeface=""/>
         <a:cs typeface=""/>
         <a:font script="Jpan" typeface="ＭＳ ゴシック"/>
@@ -10004,7 +10217,7 @@
         <a:font script="Geor" typeface="Sylfaen"/>
       </a:majorFont>
       <a:minorFont>
-        <a:latin typeface="Calibri" panose="020F0502020204030204"/>
+        <a:latin typeface="Calibri"/>
         <a:ea typeface=""/>
         <a:cs typeface=""/>
         <a:font script="Jpan" typeface="ＭＳ 明朝"/>
@@ -10181,7 +10394,7 @@
   <a:extraClrSchemeLst/>
   <a:extLst>
     <a:ext uri="{05A4C25C-085E-4340-85A3-A5531E510DB2}">
-      <thm15:themeFamily xmlns:thm15="http://schemas.microsoft.com/office/thememl/2012/main" name="Office Theme" id="{62F939B6-93AF-4DB8-9C6B-D6C7DFDC589F}" vid="{4A3C46E8-61CC-4603-A589-7422A47A8E4A}"/>
+      <thm15:themeFamily xmlns:thm15="http://schemas.microsoft.com/office/thememl/2012/main" xmlns="" name="Office Theme" id="{62F939B6-93AF-4DB8-9C6B-D6C7DFDC589F}" vid="{4A3C46E8-61CC-4603-A589-7422A47A8E4A}"/>
     </a:ext>
   </a:extLst>
 </a:theme>
@@ -10192,7 +10405,7 @@
 </file>
 
 <file path=customXml/itemProps1.xml><?xml version="1.0" encoding="utf-8"?>
-<ds:datastoreItem xmlns:ds="http://schemas.openxmlformats.org/officeDocument/2006/customXml" ds:itemID="{6BCF58CA-90CA-1547-9562-31BE525599C4}">
+<ds:datastoreItem xmlns:ds="http://schemas.openxmlformats.org/officeDocument/2006/customXml" ds:itemID="{F24E683A-AE88-4B2D-B909-DE0F3D04082B}">
   <ds:schemaRefs>
     <ds:schemaRef ds:uri="http://schemas.openxmlformats.org/officeDocument/2006/bibliography"/>
   </ds:schemaRefs>

</xml_diff>

<commit_message>
Arrumando tela inicial, Linkando conta e perfil
</commit_message>
<xml_diff>
--- a/sprint_grupo7/TI/Documentação.docx
+++ b/sprint_grupo7/TI/Documentação.docx
@@ -1,6 +1,6 @@
 
 <file path=word/document.xml><?xml version="1.0" encoding="utf-8"?>
-<w:document xmlns:wpc="http://schemas.microsoft.com/office/word/2010/wordprocessingCanvas" xmlns:mc="http://schemas.openxmlformats.org/markup-compatibility/2006" xmlns:o="urn:schemas-microsoft-com:office:office" xmlns:r="http://schemas.openxmlformats.org/officeDocument/2006/relationships" xmlns:m="http://schemas.openxmlformats.org/officeDocument/2006/math" xmlns:v="urn:schemas-microsoft-com:vml" xmlns:wp14="http://schemas.microsoft.com/office/word/2010/wordprocessingDrawing" xmlns:wp="http://schemas.openxmlformats.org/drawingml/2006/wordprocessingDrawing" xmlns:w10="urn:schemas-microsoft-com:office:word" xmlns:w="http://schemas.openxmlformats.org/wordprocessingml/2006/main" xmlns:w14="http://schemas.microsoft.com/office/word/2010/wordml" xmlns:wpg="http://schemas.microsoft.com/office/word/2010/wordprocessingGroup" xmlns:wpi="http://schemas.microsoft.com/office/word/2010/wordprocessingInk" xmlns:wne="http://schemas.microsoft.com/office/word/2006/wordml" xmlns:wps="http://schemas.microsoft.com/office/word/2010/wordprocessingShape" mc:Ignorable="w14 wp14">
+<w:document xmlns:wpc="http://schemas.microsoft.com/office/word/2010/wordprocessingCanvas" xmlns:cx="http://schemas.microsoft.com/office/drawing/2014/chartex" xmlns:cx1="http://schemas.microsoft.com/office/drawing/2015/9/8/chartex" xmlns:cx2="http://schemas.microsoft.com/office/drawing/2015/10/21/chartex" xmlns:cx3="http://schemas.microsoft.com/office/drawing/2016/5/9/chartex" xmlns:cx4="http://schemas.microsoft.com/office/drawing/2016/5/10/chartex" xmlns:cx5="http://schemas.microsoft.com/office/drawing/2016/5/11/chartex" xmlns:cx6="http://schemas.microsoft.com/office/drawing/2016/5/12/chartex" xmlns:cx7="http://schemas.microsoft.com/office/drawing/2016/5/13/chartex" xmlns:cx8="http://schemas.microsoft.com/office/drawing/2016/5/14/chartex" xmlns:mc="http://schemas.openxmlformats.org/markup-compatibility/2006" xmlns:aink="http://schemas.microsoft.com/office/drawing/2016/ink" xmlns:am3d="http://schemas.microsoft.com/office/drawing/2017/model3d" xmlns:o="urn:schemas-microsoft-com:office:office" xmlns:oel="http://schemas.microsoft.com/office/2019/extlst" xmlns:r="http://schemas.openxmlformats.org/officeDocument/2006/relationships" xmlns:m="http://schemas.openxmlformats.org/officeDocument/2006/math" xmlns:v="urn:schemas-microsoft-com:vml" xmlns:wp14="http://schemas.microsoft.com/office/word/2010/wordprocessingDrawing" xmlns:wp="http://schemas.openxmlformats.org/drawingml/2006/wordprocessingDrawing" xmlns:w10="urn:schemas-microsoft-com:office:word" xmlns:w="http://schemas.openxmlformats.org/wordprocessingml/2006/main" xmlns:w14="http://schemas.microsoft.com/office/word/2010/wordml" xmlns:w15="http://schemas.microsoft.com/office/word/2012/wordml" xmlns:w16cex="http://schemas.microsoft.com/office/word/2018/wordml/cex" xmlns:w16cid="http://schemas.microsoft.com/office/word/2016/wordml/cid" xmlns:w16="http://schemas.microsoft.com/office/word/2018/wordml" xmlns:w16sdtdh="http://schemas.microsoft.com/office/word/2020/wordml/sdtdatahash" xmlns:w16se="http://schemas.microsoft.com/office/word/2015/wordml/symex" xmlns:wpg="http://schemas.microsoft.com/office/word/2010/wordprocessingGroup" xmlns:wpi="http://schemas.microsoft.com/office/word/2010/wordprocessingInk" xmlns:wne="http://schemas.microsoft.com/office/word/2006/wordml" xmlns:wps="http://schemas.microsoft.com/office/word/2010/wordprocessingShape" mc:Ignorable="w14 w15 w16se w16cid w16 w16cex w16sdtdh wp14">
   <w:body>
     <w:p>
       <w:pPr>
@@ -1044,7 +1044,27 @@
           <w:sz w:val="24"/>
           <w:szCs w:val="24"/>
         </w:rPr>
-        <w:t>Fernanda Silvino das Flores</w:t>
+        <w:t xml:space="preserve">Fernanda Silvino </w:t>
+      </w:r>
+      <w:r>
+        <w:rPr>
+          <w:rFonts w:ascii="Times New Roman" w:hAnsi="Times New Roman" w:cs="Times New Roman"/>
+          <w:b/>
+          <w:bCs/>
+          <w:sz w:val="24"/>
+          <w:szCs w:val="24"/>
+        </w:rPr>
+        <w:t>D</w:t>
+      </w:r>
+      <w:r>
+        <w:rPr>
+          <w:rFonts w:ascii="Times New Roman" w:hAnsi="Times New Roman" w:cs="Times New Roman"/>
+          <w:b/>
+          <w:bCs/>
+          <w:sz w:val="24"/>
+          <w:szCs w:val="24"/>
+        </w:rPr>
+        <w:t>as Flores</w:t>
       </w:r>
     </w:p>
     <w:p>
@@ -2079,7 +2099,7 @@
                     <pic:cNvPicPr/>
                   </pic:nvPicPr>
                   <pic:blipFill>
-                    <a:blip r:embed="rId9">
+                    <a:blip r:embed="rId8">
                       <a:extLst>
                         <a:ext uri="{28A0092B-C50C-407E-A947-70E740481C1C}">
                           <a14:useLocalDpi xmlns:a14="http://schemas.microsoft.com/office/drawing/2010/main" val="0"/>
@@ -2458,6 +2478,66 @@
             <wp:extent cx="3829463" cy="3677880"/>
             <wp:effectExtent l="0" t="0" r="0" b="0"/>
             <wp:docPr id="1240633571" name="Imagem 1240633571"/>
+            <wp:cNvGraphicFramePr>
+              <a:graphicFrameLocks xmlns:a="http://schemas.openxmlformats.org/drawingml/2006/main" noChangeAspect="1"/>
+            </wp:cNvGraphicFramePr>
+            <a:graphic xmlns:a="http://schemas.openxmlformats.org/drawingml/2006/main">
+              <a:graphicData uri="http://schemas.openxmlformats.org/drawingml/2006/picture">
+                <pic:pic xmlns:pic="http://schemas.openxmlformats.org/drawingml/2006/picture">
+                  <pic:nvPicPr>
+                    <pic:cNvPr id="0" name=""/>
+                    <pic:cNvPicPr/>
+                  </pic:nvPicPr>
+                  <pic:blipFill>
+                    <a:blip r:embed="rId9">
+                      <a:extLst>
+                        <a:ext uri="{28A0092B-C50C-407E-A947-70E740481C1C}">
+                          <a14:useLocalDpi xmlns:a14="http://schemas.microsoft.com/office/drawing/2010/main" val="0"/>
+                        </a:ext>
+                      </a:extLst>
+                    </a:blip>
+                    <a:stretch>
+                      <a:fillRect/>
+                    </a:stretch>
+                  </pic:blipFill>
+                  <pic:spPr>
+                    <a:xfrm>
+                      <a:off x="0" y="0"/>
+                      <a:ext cx="3829463" cy="3677880"/>
+                    </a:xfrm>
+                    <a:prstGeom prst="rect">
+                      <a:avLst/>
+                    </a:prstGeom>
+                  </pic:spPr>
+                </pic:pic>
+              </a:graphicData>
+            </a:graphic>
+          </wp:inline>
+        </w:drawing>
+      </w:r>
+    </w:p>
+    <w:p>
+      <w:pPr>
+        <w:ind w:firstLine="708"/>
+        <w:jc w:val="both"/>
+        <w:rPr>
+          <w:rFonts w:ascii="Times New Roman" w:eastAsia="Times New Roman" w:hAnsi="Times New Roman" w:cs="Times New Roman"/>
+          <w:color w:val="5F5F62"/>
+          <w:sz w:val="24"/>
+          <w:szCs w:val="24"/>
+        </w:rPr>
+      </w:pPr>
+      <w:r>
+        <w:rPr>
+          <w:noProof/>
+          <w:lang w:eastAsia="pt-BR"/>
+        </w:rPr>
+        <w:lastRenderedPageBreak/>
+        <w:drawing>
+          <wp:inline distT="0" distB="0" distL="0" distR="0" wp14:anchorId="1E73AF19" wp14:editId="47BAB5E6">
+            <wp:extent cx="5286375" cy="2599134"/>
+            <wp:effectExtent l="0" t="0" r="0" b="0"/>
+            <wp:docPr id="1142662489" name="Imagem 1142662489"/>
             <wp:cNvGraphicFramePr>
               <a:graphicFrameLocks xmlns:a="http://schemas.openxmlformats.org/drawingml/2006/main" noChangeAspect="1"/>
             </wp:cNvGraphicFramePr>
@@ -2483,66 +2563,6 @@
                   <pic:spPr>
                     <a:xfrm>
                       <a:off x="0" y="0"/>
-                      <a:ext cx="3829463" cy="3677880"/>
-                    </a:xfrm>
-                    <a:prstGeom prst="rect">
-                      <a:avLst/>
-                    </a:prstGeom>
-                  </pic:spPr>
-                </pic:pic>
-              </a:graphicData>
-            </a:graphic>
-          </wp:inline>
-        </w:drawing>
-      </w:r>
-    </w:p>
-    <w:p>
-      <w:pPr>
-        <w:ind w:firstLine="708"/>
-        <w:jc w:val="both"/>
-        <w:rPr>
-          <w:rFonts w:ascii="Times New Roman" w:eastAsia="Times New Roman" w:hAnsi="Times New Roman" w:cs="Times New Roman"/>
-          <w:color w:val="5F5F62"/>
-          <w:sz w:val="24"/>
-          <w:szCs w:val="24"/>
-        </w:rPr>
-      </w:pPr>
-      <w:r>
-        <w:rPr>
-          <w:noProof/>
-          <w:lang w:eastAsia="pt-BR"/>
-        </w:rPr>
-        <w:lastRenderedPageBreak/>
-        <w:drawing>
-          <wp:inline distT="0" distB="0" distL="0" distR="0" wp14:anchorId="1E73AF19" wp14:editId="47BAB5E6">
-            <wp:extent cx="5286375" cy="2599134"/>
-            <wp:effectExtent l="0" t="0" r="0" b="0"/>
-            <wp:docPr id="1142662489" name="Imagem 1142662489"/>
-            <wp:cNvGraphicFramePr>
-              <a:graphicFrameLocks xmlns:a="http://schemas.openxmlformats.org/drawingml/2006/main" noChangeAspect="1"/>
-            </wp:cNvGraphicFramePr>
-            <a:graphic xmlns:a="http://schemas.openxmlformats.org/drawingml/2006/main">
-              <a:graphicData uri="http://schemas.openxmlformats.org/drawingml/2006/picture">
-                <pic:pic xmlns:pic="http://schemas.openxmlformats.org/drawingml/2006/picture">
-                  <pic:nvPicPr>
-                    <pic:cNvPr id="0" name=""/>
-                    <pic:cNvPicPr/>
-                  </pic:nvPicPr>
-                  <pic:blipFill>
-                    <a:blip r:embed="rId11">
-                      <a:extLst>
-                        <a:ext uri="{28A0092B-C50C-407E-A947-70E740481C1C}">
-                          <a14:useLocalDpi xmlns:a14="http://schemas.microsoft.com/office/drawing/2010/main" val="0"/>
-                        </a:ext>
-                      </a:extLst>
-                    </a:blip>
-                    <a:stretch>
-                      <a:fillRect/>
-                    </a:stretch>
-                  </pic:blipFill>
-                  <pic:spPr>
-                    <a:xfrm>
-                      <a:off x="0" y="0"/>
                       <a:ext cx="5286375" cy="2599134"/>
                     </a:xfrm>
                     <a:prstGeom prst="rect">
@@ -3451,8 +3471,6 @@
           <w:szCs w:val="24"/>
         </w:rPr>
       </w:pPr>
-      <w:bookmarkStart w:id="0" w:name="_GoBack"/>
-      <w:bookmarkEnd w:id="0"/>
     </w:p>
     <w:p>
       <w:pPr>
@@ -3493,7 +3511,7 @@
     </w:p>
     <w:p>
       <w:pPr>
-        <w:pStyle w:val="ListParagraph"/>
+        <w:pStyle w:val="PargrafodaLista"/>
         <w:numPr>
           <w:ilvl w:val="0"/>
           <w:numId w:val="12"/>
@@ -3661,7 +3679,7 @@
     </w:p>
     <w:p>
       <w:pPr>
-        <w:pStyle w:val="ListParagraph"/>
+        <w:pStyle w:val="PargrafodaLista"/>
         <w:rPr>
           <w:rFonts w:ascii="Times New Roman" w:hAnsi="Times New Roman" w:cs="Times New Roman"/>
           <w:color w:val="FF0000"/>
@@ -3672,7 +3690,7 @@
     </w:p>
     <w:p>
       <w:pPr>
-        <w:pStyle w:val="ListParagraph"/>
+        <w:pStyle w:val="PargrafodaLista"/>
         <w:numPr>
           <w:ilvl w:val="0"/>
           <w:numId w:val="1"/>
@@ -3860,7 +3878,7 @@
     </w:p>
     <w:p>
       <w:pPr>
-        <w:pStyle w:val="ListParagraph"/>
+        <w:pStyle w:val="PargrafodaLista"/>
         <w:spacing w:line="254" w:lineRule="auto"/>
         <w:jc w:val="both"/>
         <w:rPr>
@@ -3873,7 +3891,7 @@
     </w:p>
     <w:p>
       <w:pPr>
-        <w:pStyle w:val="ListParagraph"/>
+        <w:pStyle w:val="PargrafodaLista"/>
         <w:numPr>
           <w:ilvl w:val="0"/>
           <w:numId w:val="1"/>
@@ -4123,7 +4141,7 @@
     </w:p>
     <w:p>
       <w:pPr>
-        <w:pStyle w:val="ListParagraph"/>
+        <w:pStyle w:val="PargrafodaLista"/>
         <w:numPr>
           <w:ilvl w:val="0"/>
           <w:numId w:val="4"/>
@@ -4388,7 +4406,7 @@
     </w:p>
     <w:p>
       <w:pPr>
-        <w:pStyle w:val="ListParagraph"/>
+        <w:pStyle w:val="PargrafodaLista"/>
         <w:numPr>
           <w:ilvl w:val="0"/>
           <w:numId w:val="4"/>
@@ -4660,7 +4678,7 @@
     </w:p>
     <w:p>
       <w:pPr>
-        <w:pStyle w:val="ListParagraph"/>
+        <w:pStyle w:val="PargrafodaLista"/>
         <w:numPr>
           <w:ilvl w:val="0"/>
           <w:numId w:val="5"/>
@@ -4951,7 +4969,7 @@
     </w:p>
     <w:p>
       <w:pPr>
-        <w:pStyle w:val="ListParagraph"/>
+        <w:pStyle w:val="PargrafodaLista"/>
         <w:numPr>
           <w:ilvl w:val="0"/>
           <w:numId w:val="4"/>
@@ -5062,7 +5080,6 @@
         </w:rPr>
         <w:t xml:space="preserve"> </w:t>
       </w:r>
-      <w:proofErr w:type="spellStart"/>
       <w:r>
         <w:rPr>
           <w:rFonts w:ascii="Times New Roman" w:hAnsi="Times New Roman" w:cs="Times New Roman"/>
@@ -5070,17 +5087,37 @@
           <w:szCs w:val="24"/>
           <w:lang w:val="en-US"/>
         </w:rPr>
-        <w:t>Desenvolvedor</w:t>
-      </w:r>
-      <w:proofErr w:type="spellEnd"/>
-      <w:r>
+        <w:t>Desenvolvedor front-end</w:t>
+      </w:r>
+    </w:p>
+    <w:p>
+      <w:pPr>
+        <w:ind w:left="708"/>
+        <w:jc w:val="both"/>
         <w:rPr>
           <w:rFonts w:ascii="Times New Roman" w:hAnsi="Times New Roman" w:cs="Times New Roman"/>
           <w:sz w:val="24"/>
           <w:szCs w:val="24"/>
           <w:lang w:val="en-US"/>
         </w:rPr>
-        <w:t xml:space="preserve"> front-end</w:t>
+      </w:pPr>
+      <w:r>
+        <w:rPr>
+          <w:rFonts w:ascii="Times New Roman" w:hAnsi="Times New Roman" w:cs="Times New Roman"/>
+          <w:sz w:val="24"/>
+          <w:szCs w:val="24"/>
+          <w:lang w:val="en-US"/>
+        </w:rPr>
+        <w:t xml:space="preserve">- </w:t>
+      </w:r>
+      <w:r>
+        <w:rPr>
+          <w:rFonts w:ascii="Times New Roman" w:hAnsi="Times New Roman" w:cs="Times New Roman"/>
+          <w:sz w:val="24"/>
+          <w:szCs w:val="24"/>
+          <w:lang w:val="en-US"/>
+        </w:rPr>
+        <w:t>Desenvolvedor back-end</w:t>
       </w:r>
     </w:p>
     <w:p>
@@ -5091,37 +5128,23 @@
           <w:rFonts w:ascii="Times New Roman" w:hAnsi="Times New Roman" w:cs="Times New Roman"/>
           <w:sz w:val="24"/>
           <w:szCs w:val="24"/>
-          <w:lang w:val="en-US"/>
-        </w:rPr>
-      </w:pPr>
-      <w:r>
-        <w:rPr>
-          <w:rFonts w:ascii="Times New Roman" w:hAnsi="Times New Roman" w:cs="Times New Roman"/>
-          <w:sz w:val="24"/>
-          <w:szCs w:val="24"/>
-          <w:lang w:val="en-US"/>
+        </w:rPr>
+      </w:pPr>
+      <w:r>
+        <w:rPr>
+          <w:rFonts w:ascii="Times New Roman" w:hAnsi="Times New Roman" w:cs="Times New Roman"/>
+          <w:sz w:val="24"/>
+          <w:szCs w:val="24"/>
         </w:rPr>
         <w:t xml:space="preserve">- </w:t>
       </w:r>
-      <w:proofErr w:type="spellStart"/>
-      <w:r>
-        <w:rPr>
-          <w:rFonts w:ascii="Times New Roman" w:hAnsi="Times New Roman" w:cs="Times New Roman"/>
-          <w:sz w:val="24"/>
-          <w:szCs w:val="24"/>
-          <w:lang w:val="en-US"/>
-        </w:rPr>
-        <w:t>Desenvolvedor</w:t>
-      </w:r>
-      <w:proofErr w:type="spellEnd"/>
-      <w:r>
-        <w:rPr>
-          <w:rFonts w:ascii="Times New Roman" w:hAnsi="Times New Roman" w:cs="Times New Roman"/>
-          <w:sz w:val="24"/>
-          <w:szCs w:val="24"/>
-          <w:lang w:val="en-US"/>
-        </w:rPr>
-        <w:t xml:space="preserve"> back-end</w:t>
+      <w:r>
+        <w:rPr>
+          <w:rFonts w:ascii="Times New Roman" w:hAnsi="Times New Roman" w:cs="Times New Roman"/>
+          <w:sz w:val="24"/>
+          <w:szCs w:val="24"/>
+        </w:rPr>
+        <w:t>Designer UI e UX</w:t>
       </w:r>
     </w:p>
     <w:p>
@@ -5140,33 +5163,6 @@
           <w:sz w:val="24"/>
           <w:szCs w:val="24"/>
         </w:rPr>
-        <w:t xml:space="preserve">- </w:t>
-      </w:r>
-      <w:r>
-        <w:rPr>
-          <w:rFonts w:ascii="Times New Roman" w:hAnsi="Times New Roman" w:cs="Times New Roman"/>
-          <w:sz w:val="24"/>
-          <w:szCs w:val="24"/>
-        </w:rPr>
-        <w:t>Designer UI e UX</w:t>
-      </w:r>
-    </w:p>
-    <w:p>
-      <w:pPr>
-        <w:ind w:left="708"/>
-        <w:jc w:val="both"/>
-        <w:rPr>
-          <w:rFonts w:ascii="Times New Roman" w:hAnsi="Times New Roman" w:cs="Times New Roman"/>
-          <w:sz w:val="24"/>
-          <w:szCs w:val="24"/>
-        </w:rPr>
-      </w:pPr>
-      <w:r>
-        <w:rPr>
-          <w:rFonts w:ascii="Times New Roman" w:hAnsi="Times New Roman" w:cs="Times New Roman"/>
-          <w:sz w:val="24"/>
-          <w:szCs w:val="24"/>
-        </w:rPr>
         <w:t>-</w:t>
       </w:r>
       <w:r>
@@ -5236,7 +5232,7 @@
     </w:p>
     <w:p>
       <w:pPr>
-        <w:pStyle w:val="ListParagraph"/>
+        <w:pStyle w:val="PargrafodaLista"/>
         <w:numPr>
           <w:ilvl w:val="0"/>
           <w:numId w:val="4"/>
@@ -5286,7 +5282,7 @@
     </w:p>
     <w:p>
       <w:pPr>
-        <w:pStyle w:val="ListParagraph"/>
+        <w:pStyle w:val="PargrafodaLista"/>
         <w:spacing w:line="254" w:lineRule="auto"/>
         <w:jc w:val="both"/>
         <w:rPr>
@@ -5299,7 +5295,7 @@
     </w:p>
     <w:p>
       <w:pPr>
-        <w:pStyle w:val="ListParagraph"/>
+        <w:pStyle w:val="PargrafodaLista"/>
         <w:spacing w:line="257" w:lineRule="auto"/>
         <w:rPr>
           <w:rFonts w:ascii="Times New Roman" w:eastAsia="Calibri" w:hAnsi="Times New Roman" w:cs="Times New Roman"/>
@@ -5320,7 +5316,7 @@
     </w:p>
     <w:p>
       <w:pPr>
-        <w:pStyle w:val="ListParagraph"/>
+        <w:pStyle w:val="PargrafodaLista"/>
         <w:spacing w:line="257" w:lineRule="auto"/>
         <w:rPr>
           <w:rFonts w:ascii="Times New Roman" w:eastAsia="Calibri" w:hAnsi="Times New Roman" w:cs="Times New Roman"/>
@@ -5331,7 +5327,7 @@
     </w:p>
     <w:p>
       <w:pPr>
-        <w:pStyle w:val="ListParagraph"/>
+        <w:pStyle w:val="PargrafodaLista"/>
         <w:spacing w:line="257" w:lineRule="auto"/>
         <w:rPr>
           <w:rFonts w:ascii="Times New Roman" w:eastAsia="Calibri" w:hAnsi="Times New Roman" w:cs="Times New Roman"/>
@@ -5342,7 +5338,7 @@
     </w:p>
     <w:p>
       <w:pPr>
-        <w:pStyle w:val="ListParagraph"/>
+        <w:pStyle w:val="PargrafodaLista"/>
         <w:numPr>
           <w:ilvl w:val="0"/>
           <w:numId w:val="6"/>
@@ -5678,7 +5674,7 @@
     </w:p>
     <w:p>
       <w:pPr>
-        <w:pStyle w:val="ListParagraph"/>
+        <w:pStyle w:val="PargrafodaLista"/>
         <w:spacing w:line="254" w:lineRule="auto"/>
         <w:ind w:left="0"/>
         <w:jc w:val="center"/>
@@ -5739,7 +5735,7 @@
                     <pic:cNvPicPr/>
                   </pic:nvPicPr>
                   <pic:blipFill>
-                    <a:blip r:embed="rId12"/>
+                    <a:blip r:embed="rId11"/>
                     <a:stretch>
                       <a:fillRect/>
                     </a:stretch>
@@ -5937,7 +5933,7 @@
                     <pic:cNvPicPr/>
                   </pic:nvPicPr>
                   <pic:blipFill>
-                    <a:blip r:embed="rId13"/>
+                    <a:blip r:embed="rId12"/>
                     <a:stretch>
                       <a:fillRect/>
                     </a:stretch>
@@ -5991,7 +5987,7 @@
                     <pic:cNvPicPr/>
                   </pic:nvPicPr>
                   <pic:blipFill>
-                    <a:blip r:embed="rId14"/>
+                    <a:blip r:embed="rId13"/>
                     <a:stretch>
                       <a:fillRect/>
                     </a:stretch>
@@ -6045,7 +6041,7 @@
                     <pic:cNvPicPr/>
                   </pic:nvPicPr>
                   <pic:blipFill>
-                    <a:blip r:embed="rId15"/>
+                    <a:blip r:embed="rId14"/>
                     <a:stretch>
                       <a:fillRect/>
                     </a:stretch>
@@ -6130,7 +6126,7 @@
     </w:p>
     <w:p>
       <w:pPr>
-        <w:pStyle w:val="ListParagraph"/>
+        <w:pStyle w:val="PargrafodaLista"/>
         <w:spacing w:line="254" w:lineRule="auto"/>
         <w:jc w:val="center"/>
         <w:rPr>
@@ -6142,7 +6138,7 @@
     </w:p>
     <w:p>
       <w:pPr>
-        <w:pStyle w:val="ListParagraph"/>
+        <w:pStyle w:val="PargrafodaLista"/>
         <w:spacing w:line="254" w:lineRule="auto"/>
         <w:jc w:val="center"/>
         <w:rPr>
@@ -6154,7 +6150,7 @@
     </w:p>
     <w:p>
       <w:pPr>
-        <w:pStyle w:val="ListParagraph"/>
+        <w:pStyle w:val="PargrafodaLista"/>
         <w:numPr>
           <w:ilvl w:val="0"/>
           <w:numId w:val="6"/>
@@ -6193,18 +6189,18 @@
     </w:p>
     <w:p>
       <w:pPr>
-        <w:pStyle w:val="ListParagraph"/>
-        <w:jc w:val="both"/>
-        <w:rPr>
-          <w:rFonts w:ascii="Times New Roman" w:hAnsi="Times New Roman" w:cs="Times New Roman"/>
-          <w:sz w:val="24"/>
-          <w:szCs w:val="24"/>
-        </w:rPr>
-      </w:pPr>
-    </w:p>
-    <w:p>
-      <w:pPr>
-        <w:pStyle w:val="ListParagraph"/>
+        <w:pStyle w:val="PargrafodaLista"/>
+        <w:jc w:val="both"/>
+        <w:rPr>
+          <w:rFonts w:ascii="Times New Roman" w:hAnsi="Times New Roman" w:cs="Times New Roman"/>
+          <w:sz w:val="24"/>
+          <w:szCs w:val="24"/>
+        </w:rPr>
+      </w:pPr>
+    </w:p>
+    <w:p>
+      <w:pPr>
+        <w:pStyle w:val="PargrafodaLista"/>
         <w:numPr>
           <w:ilvl w:val="0"/>
           <w:numId w:val="6"/>
@@ -6235,18 +6231,18 @@
     </w:p>
     <w:p>
       <w:pPr>
-        <w:pStyle w:val="ListParagraph"/>
-        <w:jc w:val="both"/>
-        <w:rPr>
-          <w:rFonts w:ascii="Times New Roman" w:hAnsi="Times New Roman" w:cs="Times New Roman"/>
-          <w:sz w:val="24"/>
-          <w:szCs w:val="24"/>
-        </w:rPr>
-      </w:pPr>
-    </w:p>
-    <w:p>
-      <w:pPr>
-        <w:pStyle w:val="ListParagraph"/>
+        <w:pStyle w:val="PargrafodaLista"/>
+        <w:jc w:val="both"/>
+        <w:rPr>
+          <w:rFonts w:ascii="Times New Roman" w:hAnsi="Times New Roman" w:cs="Times New Roman"/>
+          <w:sz w:val="24"/>
+          <w:szCs w:val="24"/>
+        </w:rPr>
+      </w:pPr>
+    </w:p>
+    <w:p>
+      <w:pPr>
+        <w:pStyle w:val="PargrafodaLista"/>
         <w:numPr>
           <w:ilvl w:val="0"/>
           <w:numId w:val="6"/>
@@ -6333,18 +6329,18 @@
     </w:p>
     <w:p>
       <w:pPr>
-        <w:pStyle w:val="ListParagraph"/>
-        <w:jc w:val="both"/>
-        <w:rPr>
-          <w:rFonts w:ascii="Times New Roman" w:hAnsi="Times New Roman" w:cs="Times New Roman"/>
-          <w:sz w:val="24"/>
-          <w:szCs w:val="24"/>
-        </w:rPr>
-      </w:pPr>
-    </w:p>
-    <w:p>
-      <w:pPr>
-        <w:pStyle w:val="ListParagraph"/>
+        <w:pStyle w:val="PargrafodaLista"/>
+        <w:jc w:val="both"/>
+        <w:rPr>
+          <w:rFonts w:ascii="Times New Roman" w:hAnsi="Times New Roman" w:cs="Times New Roman"/>
+          <w:sz w:val="24"/>
+          <w:szCs w:val="24"/>
+        </w:rPr>
+      </w:pPr>
+    </w:p>
+    <w:p>
+      <w:pPr>
+        <w:pStyle w:val="PargrafodaLista"/>
         <w:numPr>
           <w:ilvl w:val="0"/>
           <w:numId w:val="6"/>
@@ -6399,18 +6395,18 @@
     </w:p>
     <w:p>
       <w:pPr>
-        <w:pStyle w:val="ListParagraph"/>
-        <w:jc w:val="both"/>
-        <w:rPr>
-          <w:rFonts w:ascii="Times New Roman" w:hAnsi="Times New Roman" w:cs="Times New Roman"/>
-          <w:sz w:val="24"/>
-          <w:szCs w:val="24"/>
-        </w:rPr>
-      </w:pPr>
-    </w:p>
-    <w:p>
-      <w:pPr>
-        <w:pStyle w:val="ListParagraph"/>
+        <w:pStyle w:val="PargrafodaLista"/>
+        <w:jc w:val="both"/>
+        <w:rPr>
+          <w:rFonts w:ascii="Times New Roman" w:hAnsi="Times New Roman" w:cs="Times New Roman"/>
+          <w:sz w:val="24"/>
+          <w:szCs w:val="24"/>
+        </w:rPr>
+      </w:pPr>
+    </w:p>
+    <w:p>
+      <w:pPr>
+        <w:pStyle w:val="PargrafodaLista"/>
         <w:numPr>
           <w:ilvl w:val="0"/>
           <w:numId w:val="6"/>
@@ -6449,18 +6445,18 @@
     </w:p>
     <w:p>
       <w:pPr>
-        <w:pStyle w:val="ListParagraph"/>
-        <w:jc w:val="both"/>
-        <w:rPr>
-          <w:rFonts w:ascii="Times New Roman" w:hAnsi="Times New Roman" w:cs="Times New Roman"/>
-          <w:sz w:val="24"/>
-          <w:szCs w:val="24"/>
-        </w:rPr>
-      </w:pPr>
-    </w:p>
-    <w:p>
-      <w:pPr>
-        <w:pStyle w:val="ListParagraph"/>
+        <w:pStyle w:val="PargrafodaLista"/>
+        <w:jc w:val="both"/>
+        <w:rPr>
+          <w:rFonts w:ascii="Times New Roman" w:hAnsi="Times New Roman" w:cs="Times New Roman"/>
+          <w:sz w:val="24"/>
+          <w:szCs w:val="24"/>
+        </w:rPr>
+      </w:pPr>
+    </w:p>
+    <w:p>
+      <w:pPr>
+        <w:pStyle w:val="PargrafodaLista"/>
         <w:numPr>
           <w:ilvl w:val="0"/>
           <w:numId w:val="6"/>
@@ -6767,7 +6763,7 @@
     </w:p>
     <w:p>
       <w:pPr>
-        <w:pStyle w:val="ListParagraph"/>
+        <w:pStyle w:val="PargrafodaLista"/>
         <w:numPr>
           <w:ilvl w:val="0"/>
           <w:numId w:val="14"/>
@@ -6798,18 +6794,18 @@
     </w:p>
     <w:p>
       <w:pPr>
-        <w:pStyle w:val="ListParagraph"/>
-        <w:jc w:val="both"/>
-        <w:rPr>
-          <w:rFonts w:ascii="Times New Roman" w:hAnsi="Times New Roman" w:cs="Times New Roman"/>
-          <w:sz w:val="24"/>
-          <w:szCs w:val="24"/>
-        </w:rPr>
-      </w:pPr>
-    </w:p>
-    <w:p>
-      <w:pPr>
-        <w:pStyle w:val="ListParagraph"/>
+        <w:pStyle w:val="PargrafodaLista"/>
+        <w:jc w:val="both"/>
+        <w:rPr>
+          <w:rFonts w:ascii="Times New Roman" w:hAnsi="Times New Roman" w:cs="Times New Roman"/>
+          <w:sz w:val="24"/>
+          <w:szCs w:val="24"/>
+        </w:rPr>
+      </w:pPr>
+    </w:p>
+    <w:p>
+      <w:pPr>
+        <w:pStyle w:val="PargrafodaLista"/>
         <w:numPr>
           <w:ilvl w:val="0"/>
           <w:numId w:val="14"/>
@@ -6864,7 +6860,7 @@
     </w:p>
     <w:p>
       <w:pPr>
-        <w:pStyle w:val="ListParagraph"/>
+        <w:pStyle w:val="PargrafodaLista"/>
         <w:spacing w:line="257" w:lineRule="auto"/>
         <w:rPr>
           <w:rFonts w:ascii="Times New Roman" w:eastAsia="Calibri" w:hAnsi="Times New Roman" w:cs="Times New Roman"/>
@@ -6875,7 +6871,7 @@
     </w:p>
     <w:p>
       <w:pPr>
-        <w:pStyle w:val="ListParagraph"/>
+        <w:pStyle w:val="PargrafodaLista"/>
         <w:numPr>
           <w:ilvl w:val="0"/>
           <w:numId w:val="14"/>
@@ -6922,7 +6918,7 @@
     </w:p>
     <w:p>
       <w:pPr>
-        <w:pStyle w:val="ListParagraph"/>
+        <w:pStyle w:val="PargrafodaLista"/>
         <w:spacing w:line="257" w:lineRule="auto"/>
         <w:rPr>
           <w:rFonts w:ascii="Times New Roman" w:eastAsia="Calibri" w:hAnsi="Times New Roman" w:cs="Times New Roman"/>
@@ -6933,7 +6929,7 @@
     </w:p>
     <w:p>
       <w:pPr>
-        <w:pStyle w:val="ListParagraph"/>
+        <w:pStyle w:val="PargrafodaLista"/>
         <w:numPr>
           <w:ilvl w:val="0"/>
           <w:numId w:val="14"/>
@@ -7096,7 +7092,7 @@
     </w:p>
     <w:p>
       <w:pPr>
-        <w:pStyle w:val="ListParagraph"/>
+        <w:pStyle w:val="PargrafodaLista"/>
         <w:numPr>
           <w:ilvl w:val="0"/>
           <w:numId w:val="14"/>
@@ -7127,18 +7123,18 @@
     </w:p>
     <w:p>
       <w:pPr>
-        <w:pStyle w:val="ListParagraph"/>
-        <w:jc w:val="both"/>
-        <w:rPr>
-          <w:rFonts w:ascii="Times New Roman" w:hAnsi="Times New Roman" w:cs="Times New Roman"/>
-          <w:sz w:val="24"/>
-          <w:szCs w:val="24"/>
-        </w:rPr>
-      </w:pPr>
-    </w:p>
-    <w:p>
-      <w:pPr>
-        <w:pStyle w:val="ListParagraph"/>
+        <w:pStyle w:val="PargrafodaLista"/>
+        <w:jc w:val="both"/>
+        <w:rPr>
+          <w:rFonts w:ascii="Times New Roman" w:hAnsi="Times New Roman" w:cs="Times New Roman"/>
+          <w:sz w:val="24"/>
+          <w:szCs w:val="24"/>
+        </w:rPr>
+      </w:pPr>
+    </w:p>
+    <w:p>
+      <w:pPr>
+        <w:pStyle w:val="PargrafodaLista"/>
         <w:numPr>
           <w:ilvl w:val="0"/>
           <w:numId w:val="14"/>
@@ -7241,18 +7237,18 @@
     </w:p>
     <w:p>
       <w:pPr>
-        <w:pStyle w:val="ListParagraph"/>
-        <w:jc w:val="both"/>
-        <w:rPr>
-          <w:rFonts w:ascii="Times New Roman" w:hAnsi="Times New Roman" w:cs="Times New Roman"/>
-          <w:sz w:val="24"/>
-          <w:szCs w:val="24"/>
-        </w:rPr>
-      </w:pPr>
-    </w:p>
-    <w:p>
-      <w:pPr>
-        <w:pStyle w:val="ListParagraph"/>
+        <w:pStyle w:val="PargrafodaLista"/>
+        <w:jc w:val="both"/>
+        <w:rPr>
+          <w:rFonts w:ascii="Times New Roman" w:hAnsi="Times New Roman" w:cs="Times New Roman"/>
+          <w:sz w:val="24"/>
+          <w:szCs w:val="24"/>
+        </w:rPr>
+      </w:pPr>
+    </w:p>
+    <w:p>
+      <w:pPr>
+        <w:pStyle w:val="PargrafodaLista"/>
         <w:numPr>
           <w:ilvl w:val="0"/>
           <w:numId w:val="14"/>
@@ -7275,18 +7271,18 @@
     </w:p>
     <w:p>
       <w:pPr>
-        <w:pStyle w:val="ListParagraph"/>
-        <w:jc w:val="both"/>
-        <w:rPr>
-          <w:rFonts w:ascii="Times New Roman" w:hAnsi="Times New Roman" w:cs="Times New Roman"/>
-          <w:sz w:val="24"/>
-          <w:szCs w:val="24"/>
-        </w:rPr>
-      </w:pPr>
-    </w:p>
-    <w:p>
-      <w:pPr>
-        <w:pStyle w:val="ListParagraph"/>
+        <w:pStyle w:val="PargrafodaLista"/>
+        <w:jc w:val="both"/>
+        <w:rPr>
+          <w:rFonts w:ascii="Times New Roman" w:hAnsi="Times New Roman" w:cs="Times New Roman"/>
+          <w:sz w:val="24"/>
+          <w:szCs w:val="24"/>
+        </w:rPr>
+      </w:pPr>
+    </w:p>
+    <w:p>
+      <w:pPr>
+        <w:pStyle w:val="PargrafodaLista"/>
         <w:numPr>
           <w:ilvl w:val="0"/>
           <w:numId w:val="14"/>
@@ -7309,7 +7305,7 @@
     </w:p>
     <w:p>
       <w:pPr>
-        <w:pStyle w:val="ListParagraph"/>
+        <w:pStyle w:val="PargrafodaLista"/>
         <w:rPr>
           <w:rFonts w:ascii="Times New Roman" w:eastAsia="Calibri" w:hAnsi="Times New Roman" w:cs="Times New Roman"/>
           <w:sz w:val="24"/>
@@ -7319,7 +7315,7 @@
     </w:p>
     <w:p>
       <w:pPr>
-        <w:pStyle w:val="ListParagraph"/>
+        <w:pStyle w:val="PargrafodaLista"/>
         <w:numPr>
           <w:ilvl w:val="0"/>
           <w:numId w:val="14"/>
@@ -7342,7 +7338,7 @@
     </w:p>
     <w:p>
       <w:pPr>
-        <w:pStyle w:val="ListParagraph"/>
+        <w:pStyle w:val="PargrafodaLista"/>
         <w:jc w:val="both"/>
         <w:rPr>
           <w:rFonts w:ascii="Times New Roman" w:eastAsia="Calibri" w:hAnsi="Times New Roman" w:cs="Times New Roman"/>
@@ -7362,7 +7358,7 @@
       </w:pPr>
     </w:p>
     <w:sectPr>
-      <w:footerReference w:type="default" r:id="rId16"/>
+      <w:footerReference w:type="default" r:id="rId15"/>
       <w:pgSz w:w="11906" w:h="16838"/>
       <w:pgMar w:top="1440" w:right="1440" w:bottom="1440" w:left="1440" w:header="720" w:footer="720" w:gutter="0"/>
       <w:cols w:space="720"/>
@@ -7373,7 +7369,7 @@
 </file>
 
 <file path=word/endnotes.xml><?xml version="1.0" encoding="utf-8"?>
-<w:endnotes xmlns:wpc="http://schemas.microsoft.com/office/word/2010/wordprocessingCanvas" xmlns:mc="http://schemas.openxmlformats.org/markup-compatibility/2006" xmlns:o="urn:schemas-microsoft-com:office:office" xmlns:r="http://schemas.openxmlformats.org/officeDocument/2006/relationships" xmlns:m="http://schemas.openxmlformats.org/officeDocument/2006/math" xmlns:v="urn:schemas-microsoft-com:vml" xmlns:wp14="http://schemas.microsoft.com/office/word/2010/wordprocessingDrawing" xmlns:wp="http://schemas.openxmlformats.org/drawingml/2006/wordprocessingDrawing" xmlns:w10="urn:schemas-microsoft-com:office:word" xmlns:w="http://schemas.openxmlformats.org/wordprocessingml/2006/main" xmlns:w14="http://schemas.microsoft.com/office/word/2010/wordml" xmlns:wpg="http://schemas.microsoft.com/office/word/2010/wordprocessingGroup" xmlns:wpi="http://schemas.microsoft.com/office/word/2010/wordprocessingInk" xmlns:wne="http://schemas.microsoft.com/office/word/2006/wordml" xmlns:wps="http://schemas.microsoft.com/office/word/2010/wordprocessingShape" mc:Ignorable="w14 wp14">
+<w:endnotes xmlns:wpc="http://schemas.microsoft.com/office/word/2010/wordprocessingCanvas" xmlns:cx="http://schemas.microsoft.com/office/drawing/2014/chartex" xmlns:cx1="http://schemas.microsoft.com/office/drawing/2015/9/8/chartex" xmlns:cx2="http://schemas.microsoft.com/office/drawing/2015/10/21/chartex" xmlns:cx3="http://schemas.microsoft.com/office/drawing/2016/5/9/chartex" xmlns:cx4="http://schemas.microsoft.com/office/drawing/2016/5/10/chartex" xmlns:cx5="http://schemas.microsoft.com/office/drawing/2016/5/11/chartex" xmlns:cx6="http://schemas.microsoft.com/office/drawing/2016/5/12/chartex" xmlns:cx7="http://schemas.microsoft.com/office/drawing/2016/5/13/chartex" xmlns:cx8="http://schemas.microsoft.com/office/drawing/2016/5/14/chartex" xmlns:mc="http://schemas.openxmlformats.org/markup-compatibility/2006" xmlns:aink="http://schemas.microsoft.com/office/drawing/2016/ink" xmlns:am3d="http://schemas.microsoft.com/office/drawing/2017/model3d" xmlns:o="urn:schemas-microsoft-com:office:office" xmlns:oel="http://schemas.microsoft.com/office/2019/extlst" xmlns:r="http://schemas.openxmlformats.org/officeDocument/2006/relationships" xmlns:m="http://schemas.openxmlformats.org/officeDocument/2006/math" xmlns:v="urn:schemas-microsoft-com:vml" xmlns:wp14="http://schemas.microsoft.com/office/word/2010/wordprocessingDrawing" xmlns:wp="http://schemas.openxmlformats.org/drawingml/2006/wordprocessingDrawing" xmlns:w10="urn:schemas-microsoft-com:office:word" xmlns:w="http://schemas.openxmlformats.org/wordprocessingml/2006/main" xmlns:w14="http://schemas.microsoft.com/office/word/2010/wordml" xmlns:w15="http://schemas.microsoft.com/office/word/2012/wordml" xmlns:w16cex="http://schemas.microsoft.com/office/word/2018/wordml/cex" xmlns:w16cid="http://schemas.microsoft.com/office/word/2016/wordml/cid" xmlns:w16="http://schemas.microsoft.com/office/word/2018/wordml" xmlns:w16sdtdh="http://schemas.microsoft.com/office/word/2020/wordml/sdtdatahash" xmlns:w16se="http://schemas.microsoft.com/office/word/2015/wordml/symex" xmlns:wpg="http://schemas.microsoft.com/office/word/2010/wordprocessingGroup" xmlns:wpi="http://schemas.microsoft.com/office/word/2010/wordprocessingInk" xmlns:wne="http://schemas.microsoft.com/office/word/2006/wordml" xmlns:wps="http://schemas.microsoft.com/office/word/2010/wordprocessingShape" mc:Ignorable="w14 w15 w16se w16cid w16 w16cex w16sdtdh wp14">
   <w:endnote w:type="separator" w:id="-1">
     <w:p>
       <w:pPr>
@@ -7405,7 +7401,7 @@
 </file>
 
 <file path=word/footer1.xml><?xml version="1.0" encoding="utf-8"?>
-<w:ftr xmlns:wpc="http://schemas.microsoft.com/office/word/2010/wordprocessingCanvas" xmlns:mc="http://schemas.openxmlformats.org/markup-compatibility/2006" xmlns:o="urn:schemas-microsoft-com:office:office" xmlns:r="http://schemas.openxmlformats.org/officeDocument/2006/relationships" xmlns:m="http://schemas.openxmlformats.org/officeDocument/2006/math" xmlns:v="urn:schemas-microsoft-com:vml" xmlns:wp14="http://schemas.microsoft.com/office/word/2010/wordprocessingDrawing" xmlns:wp="http://schemas.openxmlformats.org/drawingml/2006/wordprocessingDrawing" xmlns:w10="urn:schemas-microsoft-com:office:word" xmlns:w="http://schemas.openxmlformats.org/wordprocessingml/2006/main" xmlns:w14="http://schemas.microsoft.com/office/word/2010/wordml" xmlns:wpg="http://schemas.microsoft.com/office/word/2010/wordprocessingGroup" xmlns:wpi="http://schemas.microsoft.com/office/word/2010/wordprocessingInk" xmlns:wne="http://schemas.microsoft.com/office/word/2006/wordml" xmlns:wps="http://schemas.microsoft.com/office/word/2010/wordprocessingShape" mc:Ignorable="w14 wp14">
+<w:ftr xmlns:wpc="http://schemas.microsoft.com/office/word/2010/wordprocessingCanvas" xmlns:cx="http://schemas.microsoft.com/office/drawing/2014/chartex" xmlns:cx1="http://schemas.microsoft.com/office/drawing/2015/9/8/chartex" xmlns:cx2="http://schemas.microsoft.com/office/drawing/2015/10/21/chartex" xmlns:cx3="http://schemas.microsoft.com/office/drawing/2016/5/9/chartex" xmlns:cx4="http://schemas.microsoft.com/office/drawing/2016/5/10/chartex" xmlns:cx5="http://schemas.microsoft.com/office/drawing/2016/5/11/chartex" xmlns:cx6="http://schemas.microsoft.com/office/drawing/2016/5/12/chartex" xmlns:cx7="http://schemas.microsoft.com/office/drawing/2016/5/13/chartex" xmlns:cx8="http://schemas.microsoft.com/office/drawing/2016/5/14/chartex" xmlns:mc="http://schemas.openxmlformats.org/markup-compatibility/2006" xmlns:aink="http://schemas.microsoft.com/office/drawing/2016/ink" xmlns:am3d="http://schemas.microsoft.com/office/drawing/2017/model3d" xmlns:o="urn:schemas-microsoft-com:office:office" xmlns:oel="http://schemas.microsoft.com/office/2019/extlst" xmlns:r="http://schemas.openxmlformats.org/officeDocument/2006/relationships" xmlns:m="http://schemas.openxmlformats.org/officeDocument/2006/math" xmlns:v="urn:schemas-microsoft-com:vml" xmlns:wp14="http://schemas.microsoft.com/office/word/2010/wordprocessingDrawing" xmlns:wp="http://schemas.openxmlformats.org/drawingml/2006/wordprocessingDrawing" xmlns:w10="urn:schemas-microsoft-com:office:word" xmlns:w="http://schemas.openxmlformats.org/wordprocessingml/2006/main" xmlns:w14="http://schemas.microsoft.com/office/word/2010/wordml" xmlns:w15="http://schemas.microsoft.com/office/word/2012/wordml" xmlns:w16cex="http://schemas.microsoft.com/office/word/2018/wordml/cex" xmlns:w16cid="http://schemas.microsoft.com/office/word/2016/wordml/cid" xmlns:w16="http://schemas.microsoft.com/office/word/2018/wordml" xmlns:w16sdtdh="http://schemas.microsoft.com/office/word/2020/wordml/sdtdatahash" xmlns:w16se="http://schemas.microsoft.com/office/word/2015/wordml/symex" xmlns:wpg="http://schemas.microsoft.com/office/word/2010/wordprocessingGroup" xmlns:wpi="http://schemas.microsoft.com/office/word/2010/wordprocessingInk" xmlns:wne="http://schemas.microsoft.com/office/word/2006/wordml" xmlns:wps="http://schemas.microsoft.com/office/word/2010/wordprocessingShape" mc:Ignorable="w14 w15 w16se w16cid w16 w16cex w16sdtdh wp14">
   <w:sdt>
     <w:sdtPr>
       <w:id w:val="1562990604"/>
@@ -7414,11 +7410,10 @@
         <w:docPartUnique/>
       </w:docPartObj>
     </w:sdtPr>
-    <w:sdtEndPr/>
     <w:sdtContent>
       <w:p>
         <w:pPr>
-          <w:pStyle w:val="Footer"/>
+          <w:pStyle w:val="Rodap"/>
           <w:jc w:val="right"/>
         </w:pPr>
         <w:r>
@@ -7444,14 +7439,14 @@
   </w:sdt>
   <w:p>
     <w:pPr>
-      <w:pStyle w:val="Footer"/>
+      <w:pStyle w:val="Rodap"/>
     </w:pPr>
   </w:p>
 </w:ftr>
 </file>
 
 <file path=word/footnotes.xml><?xml version="1.0" encoding="utf-8"?>
-<w:footnotes xmlns:wpc="http://schemas.microsoft.com/office/word/2010/wordprocessingCanvas" xmlns:mc="http://schemas.openxmlformats.org/markup-compatibility/2006" xmlns:o="urn:schemas-microsoft-com:office:office" xmlns:r="http://schemas.openxmlformats.org/officeDocument/2006/relationships" xmlns:m="http://schemas.openxmlformats.org/officeDocument/2006/math" xmlns:v="urn:schemas-microsoft-com:vml" xmlns:wp14="http://schemas.microsoft.com/office/word/2010/wordprocessingDrawing" xmlns:wp="http://schemas.openxmlformats.org/drawingml/2006/wordprocessingDrawing" xmlns:w10="urn:schemas-microsoft-com:office:word" xmlns:w="http://schemas.openxmlformats.org/wordprocessingml/2006/main" xmlns:w14="http://schemas.microsoft.com/office/word/2010/wordml" xmlns:wpg="http://schemas.microsoft.com/office/word/2010/wordprocessingGroup" xmlns:wpi="http://schemas.microsoft.com/office/word/2010/wordprocessingInk" xmlns:wne="http://schemas.microsoft.com/office/word/2006/wordml" xmlns:wps="http://schemas.microsoft.com/office/word/2010/wordprocessingShape" mc:Ignorable="w14 wp14">
+<w:footnotes xmlns:wpc="http://schemas.microsoft.com/office/word/2010/wordprocessingCanvas" xmlns:cx="http://schemas.microsoft.com/office/drawing/2014/chartex" xmlns:cx1="http://schemas.microsoft.com/office/drawing/2015/9/8/chartex" xmlns:cx2="http://schemas.microsoft.com/office/drawing/2015/10/21/chartex" xmlns:cx3="http://schemas.microsoft.com/office/drawing/2016/5/9/chartex" xmlns:cx4="http://schemas.microsoft.com/office/drawing/2016/5/10/chartex" xmlns:cx5="http://schemas.microsoft.com/office/drawing/2016/5/11/chartex" xmlns:cx6="http://schemas.microsoft.com/office/drawing/2016/5/12/chartex" xmlns:cx7="http://schemas.microsoft.com/office/drawing/2016/5/13/chartex" xmlns:cx8="http://schemas.microsoft.com/office/drawing/2016/5/14/chartex" xmlns:mc="http://schemas.openxmlformats.org/markup-compatibility/2006" xmlns:aink="http://schemas.microsoft.com/office/drawing/2016/ink" xmlns:am3d="http://schemas.microsoft.com/office/drawing/2017/model3d" xmlns:o="urn:schemas-microsoft-com:office:office" xmlns:oel="http://schemas.microsoft.com/office/2019/extlst" xmlns:r="http://schemas.openxmlformats.org/officeDocument/2006/relationships" xmlns:m="http://schemas.openxmlformats.org/officeDocument/2006/math" xmlns:v="urn:schemas-microsoft-com:vml" xmlns:wp14="http://schemas.microsoft.com/office/word/2010/wordprocessingDrawing" xmlns:wp="http://schemas.openxmlformats.org/drawingml/2006/wordprocessingDrawing" xmlns:w10="urn:schemas-microsoft-com:office:word" xmlns:w="http://schemas.openxmlformats.org/wordprocessingml/2006/main" xmlns:w14="http://schemas.microsoft.com/office/word/2010/wordml" xmlns:w15="http://schemas.microsoft.com/office/word/2012/wordml" xmlns:w16cex="http://schemas.microsoft.com/office/word/2018/wordml/cex" xmlns:w16cid="http://schemas.microsoft.com/office/word/2016/wordml/cid" xmlns:w16="http://schemas.microsoft.com/office/word/2018/wordml" xmlns:w16sdtdh="http://schemas.microsoft.com/office/word/2020/wordml/sdtdatahash" xmlns:w16se="http://schemas.microsoft.com/office/word/2015/wordml/symex" xmlns:wpg="http://schemas.microsoft.com/office/word/2010/wordprocessingGroup" xmlns:wpi="http://schemas.microsoft.com/office/word/2010/wordprocessingInk" xmlns:wne="http://schemas.microsoft.com/office/word/2006/wordml" xmlns:wps="http://schemas.microsoft.com/office/word/2010/wordprocessingShape" mc:Ignorable="w14 w15 w16se w16cid w16 w16cex w16sdtdh wp14">
   <w:footnote w:type="separator" w:id="-1">
     <w:p>
       <w:pPr>
@@ -7495,8 +7490,8 @@
 </file>
 
 <file path=word/numbering.xml><?xml version="1.0" encoding="utf-8"?>
-<w:numbering xmlns:wpc="http://schemas.microsoft.com/office/word/2010/wordprocessingCanvas" xmlns:mc="http://schemas.openxmlformats.org/markup-compatibility/2006" xmlns:o="urn:schemas-microsoft-com:office:office" xmlns:r="http://schemas.openxmlformats.org/officeDocument/2006/relationships" xmlns:m="http://schemas.openxmlformats.org/officeDocument/2006/math" xmlns:v="urn:schemas-microsoft-com:vml" xmlns:wp14="http://schemas.microsoft.com/office/word/2010/wordprocessingDrawing" xmlns:wp="http://schemas.openxmlformats.org/drawingml/2006/wordprocessingDrawing" xmlns:w10="urn:schemas-microsoft-com:office:word" xmlns:w="http://schemas.openxmlformats.org/wordprocessingml/2006/main" xmlns:w14="http://schemas.microsoft.com/office/word/2010/wordml" xmlns:wpg="http://schemas.microsoft.com/office/word/2010/wordprocessingGroup" xmlns:wpi="http://schemas.microsoft.com/office/word/2010/wordprocessingInk" xmlns:wne="http://schemas.microsoft.com/office/word/2006/wordml" xmlns:wps="http://schemas.microsoft.com/office/word/2010/wordprocessingShape" mc:Ignorable="w14 wp14">
-  <w:abstractNum w:abstractNumId="0">
+<w:numbering xmlns:wpc="http://schemas.microsoft.com/office/word/2010/wordprocessingCanvas" xmlns:cx="http://schemas.microsoft.com/office/drawing/2014/chartex" xmlns:cx1="http://schemas.microsoft.com/office/drawing/2015/9/8/chartex" xmlns:cx2="http://schemas.microsoft.com/office/drawing/2015/10/21/chartex" xmlns:cx3="http://schemas.microsoft.com/office/drawing/2016/5/9/chartex" xmlns:cx4="http://schemas.microsoft.com/office/drawing/2016/5/10/chartex" xmlns:cx5="http://schemas.microsoft.com/office/drawing/2016/5/11/chartex" xmlns:cx6="http://schemas.microsoft.com/office/drawing/2016/5/12/chartex" xmlns:cx7="http://schemas.microsoft.com/office/drawing/2016/5/13/chartex" xmlns:cx8="http://schemas.microsoft.com/office/drawing/2016/5/14/chartex" xmlns:mc="http://schemas.openxmlformats.org/markup-compatibility/2006" xmlns:aink="http://schemas.microsoft.com/office/drawing/2016/ink" xmlns:am3d="http://schemas.microsoft.com/office/drawing/2017/model3d" xmlns:o="urn:schemas-microsoft-com:office:office" xmlns:oel="http://schemas.microsoft.com/office/2019/extlst" xmlns:r="http://schemas.openxmlformats.org/officeDocument/2006/relationships" xmlns:m="http://schemas.openxmlformats.org/officeDocument/2006/math" xmlns:v="urn:schemas-microsoft-com:vml" xmlns:wp14="http://schemas.microsoft.com/office/word/2010/wordprocessingDrawing" xmlns:wp="http://schemas.openxmlformats.org/drawingml/2006/wordprocessingDrawing" xmlns:w10="urn:schemas-microsoft-com:office:word" xmlns:w="http://schemas.openxmlformats.org/wordprocessingml/2006/main" xmlns:w14="http://schemas.microsoft.com/office/word/2010/wordml" xmlns:w15="http://schemas.microsoft.com/office/word/2012/wordml" xmlns:w16cex="http://schemas.microsoft.com/office/word/2018/wordml/cex" xmlns:w16cid="http://schemas.microsoft.com/office/word/2016/wordml/cid" xmlns:w16="http://schemas.microsoft.com/office/word/2018/wordml" xmlns:w16sdtdh="http://schemas.microsoft.com/office/word/2020/wordml/sdtdatahash" xmlns:w16se="http://schemas.microsoft.com/office/word/2015/wordml/symex" xmlns:wpg="http://schemas.microsoft.com/office/word/2010/wordprocessingGroup" xmlns:wpi="http://schemas.microsoft.com/office/word/2010/wordprocessingInk" xmlns:wne="http://schemas.microsoft.com/office/word/2006/wordml" xmlns:wps="http://schemas.microsoft.com/office/word/2010/wordprocessingShape" mc:Ignorable="w14 w15 w16se w16cid w16 w16cex w16sdtdh wp14">
+  <w:abstractNum w:abstractNumId="0" w15:restartNumberingAfterBreak="0">
     <w:nsid w:val="03806356"/>
     <w:multiLevelType w:val="hybridMultilevel"/>
     <w:tmpl w:val="8E0A94E8"/>
@@ -7609,7 +7604,7 @@
       </w:rPr>
     </w:lvl>
   </w:abstractNum>
-  <w:abstractNum w:abstractNumId="1">
+  <w:abstractNum w:abstractNumId="1" w15:restartNumberingAfterBreak="0">
     <w:nsid w:val="0D1519F2"/>
     <w:multiLevelType w:val="hybridMultilevel"/>
     <w:tmpl w:val="E370C234"/>
@@ -7722,7 +7717,7 @@
       </w:rPr>
     </w:lvl>
   </w:abstractNum>
-  <w:abstractNum w:abstractNumId="2">
+  <w:abstractNum w:abstractNumId="2" w15:restartNumberingAfterBreak="0">
     <w:nsid w:val="155750E6"/>
     <w:multiLevelType w:val="hybridMultilevel"/>
     <w:tmpl w:val="BC28BBE6"/>
@@ -7835,7 +7830,7 @@
       </w:rPr>
     </w:lvl>
   </w:abstractNum>
-  <w:abstractNum w:abstractNumId="3">
+  <w:abstractNum w:abstractNumId="3" w15:restartNumberingAfterBreak="0">
     <w:nsid w:val="1FE543BA"/>
     <w:multiLevelType w:val="hybridMultilevel"/>
     <w:tmpl w:val="07908456"/>
@@ -7948,7 +7943,7 @@
       </w:rPr>
     </w:lvl>
   </w:abstractNum>
-  <w:abstractNum w:abstractNumId="4">
+  <w:abstractNum w:abstractNumId="4" w15:restartNumberingAfterBreak="0">
     <w:nsid w:val="24FE613F"/>
     <w:multiLevelType w:val="hybridMultilevel"/>
     <w:tmpl w:val="0D46BC96"/>
@@ -8061,7 +8056,7 @@
       </w:rPr>
     </w:lvl>
   </w:abstractNum>
-  <w:abstractNum w:abstractNumId="5">
+  <w:abstractNum w:abstractNumId="5" w15:restartNumberingAfterBreak="0">
     <w:nsid w:val="39967C4B"/>
     <w:multiLevelType w:val="hybridMultilevel"/>
     <w:tmpl w:val="4DFAC948"/>
@@ -8174,7 +8169,7 @@
       </w:rPr>
     </w:lvl>
   </w:abstractNum>
-  <w:abstractNum w:abstractNumId="6">
+  <w:abstractNum w:abstractNumId="6" w15:restartNumberingAfterBreak="0">
     <w:nsid w:val="4D0D0556"/>
     <w:multiLevelType w:val="hybridMultilevel"/>
     <w:tmpl w:val="FFFFFFFF"/>
@@ -8287,7 +8282,7 @@
       </w:rPr>
     </w:lvl>
   </w:abstractNum>
-  <w:abstractNum w:abstractNumId="7">
+  <w:abstractNum w:abstractNumId="7" w15:restartNumberingAfterBreak="0">
     <w:nsid w:val="4F9707B2"/>
     <w:multiLevelType w:val="hybridMultilevel"/>
     <w:tmpl w:val="FFFFFFFF"/>
@@ -8400,7 +8395,7 @@
       </w:rPr>
     </w:lvl>
   </w:abstractNum>
-  <w:abstractNum w:abstractNumId="8">
+  <w:abstractNum w:abstractNumId="8" w15:restartNumberingAfterBreak="0">
     <w:nsid w:val="518B146E"/>
     <w:multiLevelType w:val="hybridMultilevel"/>
     <w:tmpl w:val="4BA44E34"/>
@@ -8513,7 +8508,7 @@
       </w:rPr>
     </w:lvl>
   </w:abstractNum>
-  <w:abstractNum w:abstractNumId="9">
+  <w:abstractNum w:abstractNumId="9" w15:restartNumberingAfterBreak="0">
     <w:nsid w:val="51B0171E"/>
     <w:multiLevelType w:val="hybridMultilevel"/>
     <w:tmpl w:val="23C003A0"/>
@@ -8626,7 +8621,7 @@
       </w:rPr>
     </w:lvl>
   </w:abstractNum>
-  <w:abstractNum w:abstractNumId="10">
+  <w:abstractNum w:abstractNumId="10" w15:restartNumberingAfterBreak="0">
     <w:nsid w:val="55ED67E0"/>
     <w:multiLevelType w:val="hybridMultilevel"/>
     <w:tmpl w:val="FFFFFFFF"/>
@@ -8739,7 +8734,7 @@
       </w:rPr>
     </w:lvl>
   </w:abstractNum>
-  <w:abstractNum w:abstractNumId="11">
+  <w:abstractNum w:abstractNumId="11" w15:restartNumberingAfterBreak="0">
     <w:nsid w:val="58EF13C2"/>
     <w:multiLevelType w:val="hybridMultilevel"/>
     <w:tmpl w:val="BBAC5404"/>
@@ -8852,7 +8847,7 @@
       </w:rPr>
     </w:lvl>
   </w:abstractNum>
-  <w:abstractNum w:abstractNumId="12">
+  <w:abstractNum w:abstractNumId="12" w15:restartNumberingAfterBreak="0">
     <w:nsid w:val="5BD53FEA"/>
     <w:multiLevelType w:val="hybridMultilevel"/>
     <w:tmpl w:val="507862B0"/>
@@ -8965,7 +8960,7 @@
       </w:rPr>
     </w:lvl>
   </w:abstractNum>
-  <w:abstractNum w:abstractNumId="13">
+  <w:abstractNum w:abstractNumId="13" w15:restartNumberingAfterBreak="0">
     <w:nsid w:val="698031A7"/>
     <w:multiLevelType w:val="hybridMultilevel"/>
     <w:tmpl w:val="46768ACC"/>
@@ -9078,53 +9073,53 @@
       </w:rPr>
     </w:lvl>
   </w:abstractNum>
-  <w:num w:numId="1">
+  <w:num w:numId="1" w16cid:durableId="527063625">
     <w:abstractNumId w:val="10"/>
   </w:num>
-  <w:num w:numId="2">
+  <w:num w:numId="2" w16cid:durableId="337123194">
     <w:abstractNumId w:val="7"/>
   </w:num>
-  <w:num w:numId="3">
+  <w:num w:numId="3" w16cid:durableId="589001915">
     <w:abstractNumId w:val="6"/>
   </w:num>
-  <w:num w:numId="4">
+  <w:num w:numId="4" w16cid:durableId="900478186">
     <w:abstractNumId w:val="11"/>
   </w:num>
-  <w:num w:numId="5">
+  <w:num w:numId="5" w16cid:durableId="1598442782">
     <w:abstractNumId w:val="0"/>
   </w:num>
-  <w:num w:numId="6">
+  <w:num w:numId="6" w16cid:durableId="443772465">
     <w:abstractNumId w:val="1"/>
   </w:num>
-  <w:num w:numId="7">
+  <w:num w:numId="7" w16cid:durableId="2123261082">
     <w:abstractNumId w:val="2"/>
   </w:num>
-  <w:num w:numId="8">
+  <w:num w:numId="8" w16cid:durableId="411463798">
     <w:abstractNumId w:val="3"/>
   </w:num>
-  <w:num w:numId="9">
+  <w:num w:numId="9" w16cid:durableId="709034089">
     <w:abstractNumId w:val="12"/>
   </w:num>
-  <w:num w:numId="10">
+  <w:num w:numId="10" w16cid:durableId="488402810">
     <w:abstractNumId w:val="9"/>
   </w:num>
-  <w:num w:numId="11">
+  <w:num w:numId="11" w16cid:durableId="915744844">
     <w:abstractNumId w:val="5"/>
   </w:num>
-  <w:num w:numId="12">
+  <w:num w:numId="12" w16cid:durableId="1765031048">
     <w:abstractNumId w:val="8"/>
   </w:num>
-  <w:num w:numId="13">
+  <w:num w:numId="13" w16cid:durableId="220679629">
     <w:abstractNumId w:val="4"/>
   </w:num>
-  <w:num w:numId="14">
+  <w:num w:numId="14" w16cid:durableId="59327159">
     <w:abstractNumId w:val="13"/>
   </w:num>
 </w:numbering>
 </file>
 
 <file path=word/styles.xml><?xml version="1.0" encoding="utf-8"?>
-<w:styles xmlns:mc="http://schemas.openxmlformats.org/markup-compatibility/2006" xmlns:r="http://schemas.openxmlformats.org/officeDocument/2006/relationships" xmlns:w="http://schemas.openxmlformats.org/wordprocessingml/2006/main" xmlns:w14="http://schemas.microsoft.com/office/word/2010/wordml" mc:Ignorable="w14">
+<w:styles xmlns:mc="http://schemas.openxmlformats.org/markup-compatibility/2006" xmlns:r="http://schemas.openxmlformats.org/officeDocument/2006/relationships" xmlns:w="http://schemas.openxmlformats.org/wordprocessingml/2006/main" xmlns:w14="http://schemas.microsoft.com/office/word/2010/wordml" xmlns:w15="http://schemas.microsoft.com/office/word/2012/wordml" xmlns:w16cex="http://schemas.microsoft.com/office/word/2018/wordml/cex" xmlns:w16cid="http://schemas.microsoft.com/office/word/2016/wordml/cid" xmlns:w16="http://schemas.microsoft.com/office/word/2018/wordml" xmlns:w16sdtdh="http://schemas.microsoft.com/office/word/2020/wordml/sdtdatahash" xmlns:w16se="http://schemas.microsoft.com/office/word/2015/wordml/symex" mc:Ignorable="w14 w15 w16se w16cid w16 w16cex w16sdtdh">
   <w:docDefaults>
     <w:rPrDefault>
       <w:rPr>
@@ -9140,154 +9135,393 @@
       </w:pPr>
     </w:pPrDefault>
   </w:docDefaults>
-  <w:latentStyles w:defLockedState="0" w:defUIPriority="99" w:defSemiHidden="1" w:defUnhideWhenUsed="1" w:defQFormat="0" w:count="267">
-    <w:lsdException w:name="Normal" w:semiHidden="0" w:uiPriority="0" w:unhideWhenUsed="0" w:qFormat="1"/>
-    <w:lsdException w:name="heading 1" w:semiHidden="0" w:uiPriority="9" w:unhideWhenUsed="0" w:qFormat="1"/>
-    <w:lsdException w:name="heading 2" w:uiPriority="9" w:qFormat="1"/>
-    <w:lsdException w:name="heading 3" w:uiPriority="9" w:qFormat="1"/>
-    <w:lsdException w:name="heading 4" w:uiPriority="9" w:qFormat="1"/>
-    <w:lsdException w:name="heading 5" w:uiPriority="9" w:qFormat="1"/>
-    <w:lsdException w:name="heading 6" w:uiPriority="9" w:qFormat="1"/>
-    <w:lsdException w:name="heading 7" w:uiPriority="9" w:qFormat="1"/>
-    <w:lsdException w:name="heading 8" w:uiPriority="9" w:qFormat="1"/>
-    <w:lsdException w:name="heading 9" w:uiPriority="9" w:qFormat="1"/>
-    <w:lsdException w:name="toc 1" w:uiPriority="39"/>
-    <w:lsdException w:name="toc 2" w:uiPriority="39"/>
-    <w:lsdException w:name="toc 3" w:uiPriority="39"/>
-    <w:lsdException w:name="toc 4" w:uiPriority="39"/>
-    <w:lsdException w:name="toc 5" w:uiPriority="39"/>
-    <w:lsdException w:name="toc 6" w:uiPriority="39"/>
-    <w:lsdException w:name="toc 7" w:uiPriority="39"/>
-    <w:lsdException w:name="toc 8" w:uiPriority="39"/>
-    <w:lsdException w:name="toc 9" w:uiPriority="39"/>
-    <w:lsdException w:name="caption" w:uiPriority="35" w:qFormat="1"/>
-    <w:lsdException w:name="Title" w:semiHidden="0" w:uiPriority="10" w:unhideWhenUsed="0" w:qFormat="1"/>
-    <w:lsdException w:name="Default Paragraph Font" w:uiPriority="1"/>
-    <w:lsdException w:name="Subtitle" w:semiHidden="0" w:uiPriority="11" w:unhideWhenUsed="0" w:qFormat="1"/>
-    <w:lsdException w:name="Strong" w:semiHidden="0" w:uiPriority="22" w:unhideWhenUsed="0" w:qFormat="1"/>
-    <w:lsdException w:name="Emphasis" w:semiHidden="0" w:uiPriority="20" w:unhideWhenUsed="0" w:qFormat="1"/>
-    <w:lsdException w:name="Table Grid" w:semiHidden="0" w:uiPriority="39" w:unhideWhenUsed="0"/>
-    <w:lsdException w:name="Placeholder Text" w:unhideWhenUsed="0"/>
-    <w:lsdException w:name="No Spacing" w:semiHidden="0" w:uiPriority="1" w:unhideWhenUsed="0" w:qFormat="1"/>
-    <w:lsdException w:name="Light Shading" w:semiHidden="0" w:uiPriority="60" w:unhideWhenUsed="0"/>
-    <w:lsdException w:name="Light List" w:semiHidden="0" w:uiPriority="61" w:unhideWhenUsed="0"/>
-    <w:lsdException w:name="Light Grid" w:semiHidden="0" w:uiPriority="62" w:unhideWhenUsed="0"/>
-    <w:lsdException w:name="Medium Shading 1" w:semiHidden="0" w:uiPriority="63" w:unhideWhenUsed="0"/>
-    <w:lsdException w:name="Medium Shading 2" w:semiHidden="0" w:uiPriority="64" w:unhideWhenUsed="0"/>
-    <w:lsdException w:name="Medium List 1" w:semiHidden="0" w:uiPriority="65" w:unhideWhenUsed="0"/>
-    <w:lsdException w:name="Medium List 2" w:semiHidden="0" w:uiPriority="66" w:unhideWhenUsed="0"/>
-    <w:lsdException w:name="Medium Grid 1" w:semiHidden="0" w:uiPriority="67" w:unhideWhenUsed="0"/>
-    <w:lsdException w:name="Medium Grid 2" w:semiHidden="0" w:uiPriority="68" w:unhideWhenUsed="0"/>
-    <w:lsdException w:name="Medium Grid 3" w:semiHidden="0" w:uiPriority="69" w:unhideWhenUsed="0"/>
-    <w:lsdException w:name="Dark List" w:semiHidden="0" w:uiPriority="70" w:unhideWhenUsed="0"/>
-    <w:lsdException w:name="Colorful Shading" w:semiHidden="0" w:uiPriority="71" w:unhideWhenUsed="0"/>
-    <w:lsdException w:name="Colorful List" w:semiHidden="0" w:uiPriority="72" w:unhideWhenUsed="0"/>
-    <w:lsdException w:name="Colorful Grid" w:semiHidden="0" w:uiPriority="73" w:unhideWhenUsed="0"/>
-    <w:lsdException w:name="Light Shading Accent 1" w:semiHidden="0" w:uiPriority="60" w:unhideWhenUsed="0"/>
-    <w:lsdException w:name="Light List Accent 1" w:semiHidden="0" w:uiPriority="61" w:unhideWhenUsed="0"/>
-    <w:lsdException w:name="Light Grid Accent 1" w:semiHidden="0" w:uiPriority="62" w:unhideWhenUsed="0"/>
-    <w:lsdException w:name="Medium Shading 1 Accent 1" w:semiHidden="0" w:uiPriority="63" w:unhideWhenUsed="0"/>
-    <w:lsdException w:name="Medium Shading 2 Accent 1" w:semiHidden="0" w:uiPriority="64" w:unhideWhenUsed="0"/>
-    <w:lsdException w:name="Medium List 1 Accent 1" w:semiHidden="0" w:uiPriority="65" w:unhideWhenUsed="0"/>
-    <w:lsdException w:name="Revision" w:unhideWhenUsed="0"/>
-    <w:lsdException w:name="List Paragraph" w:semiHidden="0" w:uiPriority="34" w:unhideWhenUsed="0" w:qFormat="1"/>
-    <w:lsdException w:name="Quote" w:semiHidden="0" w:uiPriority="29" w:unhideWhenUsed="0" w:qFormat="1"/>
-    <w:lsdException w:name="Intense Quote" w:semiHidden="0" w:uiPriority="30" w:unhideWhenUsed="0" w:qFormat="1"/>
-    <w:lsdException w:name="Medium List 2 Accent 1" w:semiHidden="0" w:uiPriority="66" w:unhideWhenUsed="0"/>
-    <w:lsdException w:name="Medium Grid 1 Accent 1" w:semiHidden="0" w:uiPriority="67" w:unhideWhenUsed="0"/>
-    <w:lsdException w:name="Medium Grid 2 Accent 1" w:semiHidden="0" w:uiPriority="68" w:unhideWhenUsed="0"/>
-    <w:lsdException w:name="Medium Grid 3 Accent 1" w:semiHidden="0" w:uiPriority="69" w:unhideWhenUsed="0"/>
-    <w:lsdException w:name="Dark List Accent 1" w:semiHidden="0" w:uiPriority="70" w:unhideWhenUsed="0"/>
-    <w:lsdException w:name="Colorful Shading Accent 1" w:semiHidden="0" w:uiPriority="71" w:unhideWhenUsed="0"/>
-    <w:lsdException w:name="Colorful List Accent 1" w:semiHidden="0" w:uiPriority="72" w:unhideWhenUsed="0"/>
-    <w:lsdException w:name="Colorful Grid Accent 1" w:semiHidden="0" w:uiPriority="73" w:unhideWhenUsed="0"/>
-    <w:lsdException w:name="Light Shading Accent 2" w:semiHidden="0" w:uiPriority="60" w:unhideWhenUsed="0"/>
-    <w:lsdException w:name="Light List Accent 2" w:semiHidden="0" w:uiPriority="61" w:unhideWhenUsed="0"/>
-    <w:lsdException w:name="Light Grid Accent 2" w:semiHidden="0" w:uiPriority="62" w:unhideWhenUsed="0"/>
-    <w:lsdException w:name="Medium Shading 1 Accent 2" w:semiHidden="0" w:uiPriority="63" w:unhideWhenUsed="0"/>
-    <w:lsdException w:name="Medium Shading 2 Accent 2" w:semiHidden="0" w:uiPriority="64" w:unhideWhenUsed="0"/>
-    <w:lsdException w:name="Medium List 1 Accent 2" w:semiHidden="0" w:uiPriority="65" w:unhideWhenUsed="0"/>
-    <w:lsdException w:name="Medium List 2 Accent 2" w:semiHidden="0" w:uiPriority="66" w:unhideWhenUsed="0"/>
-    <w:lsdException w:name="Medium Grid 1 Accent 2" w:semiHidden="0" w:uiPriority="67" w:unhideWhenUsed="0"/>
-    <w:lsdException w:name="Medium Grid 2 Accent 2" w:semiHidden="0" w:uiPriority="68" w:unhideWhenUsed="0"/>
-    <w:lsdException w:name="Medium Grid 3 Accent 2" w:semiHidden="0" w:uiPriority="69" w:unhideWhenUsed="0"/>
-    <w:lsdException w:name="Dark List Accent 2" w:semiHidden="0" w:uiPriority="70" w:unhideWhenUsed="0"/>
-    <w:lsdException w:name="Colorful Shading Accent 2" w:semiHidden="0" w:uiPriority="71" w:unhideWhenUsed="0"/>
-    <w:lsdException w:name="Colorful List Accent 2" w:semiHidden="0" w:uiPriority="72" w:unhideWhenUsed="0"/>
-    <w:lsdException w:name="Colorful Grid Accent 2" w:semiHidden="0" w:uiPriority="73" w:unhideWhenUsed="0"/>
-    <w:lsdException w:name="Light Shading Accent 3" w:semiHidden="0" w:uiPriority="60" w:unhideWhenUsed="0"/>
-    <w:lsdException w:name="Light List Accent 3" w:semiHidden="0" w:uiPriority="61" w:unhideWhenUsed="0"/>
-    <w:lsdException w:name="Light Grid Accent 3" w:semiHidden="0" w:uiPriority="62" w:unhideWhenUsed="0"/>
-    <w:lsdException w:name="Medium Shading 1 Accent 3" w:semiHidden="0" w:uiPriority="63" w:unhideWhenUsed="0"/>
-    <w:lsdException w:name="Medium Shading 2 Accent 3" w:semiHidden="0" w:uiPriority="64" w:unhideWhenUsed="0"/>
-    <w:lsdException w:name="Medium List 1 Accent 3" w:semiHidden="0" w:uiPriority="65" w:unhideWhenUsed="0"/>
-    <w:lsdException w:name="Medium List 2 Accent 3" w:semiHidden="0" w:uiPriority="66" w:unhideWhenUsed="0"/>
-    <w:lsdException w:name="Medium Grid 1 Accent 3" w:semiHidden="0" w:uiPriority="67" w:unhideWhenUsed="0"/>
-    <w:lsdException w:name="Medium Grid 2 Accent 3" w:semiHidden="0" w:uiPriority="68" w:unhideWhenUsed="0"/>
-    <w:lsdException w:name="Medium Grid 3 Accent 3" w:semiHidden="0" w:uiPriority="69" w:unhideWhenUsed="0"/>
-    <w:lsdException w:name="Dark List Accent 3" w:semiHidden="0" w:uiPriority="70" w:unhideWhenUsed="0"/>
-    <w:lsdException w:name="Colorful Shading Accent 3" w:semiHidden="0" w:uiPriority="71" w:unhideWhenUsed="0"/>
-    <w:lsdException w:name="Colorful List Accent 3" w:semiHidden="0" w:uiPriority="72" w:unhideWhenUsed="0"/>
-    <w:lsdException w:name="Colorful Grid Accent 3" w:semiHidden="0" w:uiPriority="73" w:unhideWhenUsed="0"/>
-    <w:lsdException w:name="Light Shading Accent 4" w:semiHidden="0" w:uiPriority="60" w:unhideWhenUsed="0"/>
-    <w:lsdException w:name="Light List Accent 4" w:semiHidden="0" w:uiPriority="61" w:unhideWhenUsed="0"/>
-    <w:lsdException w:name="Light Grid Accent 4" w:semiHidden="0" w:uiPriority="62" w:unhideWhenUsed="0"/>
-    <w:lsdException w:name="Medium Shading 1 Accent 4" w:semiHidden="0" w:uiPriority="63" w:unhideWhenUsed="0"/>
-    <w:lsdException w:name="Medium Shading 2 Accent 4" w:semiHidden="0" w:uiPriority="64" w:unhideWhenUsed="0"/>
-    <w:lsdException w:name="Medium List 1 Accent 4" w:semiHidden="0" w:uiPriority="65" w:unhideWhenUsed="0"/>
-    <w:lsdException w:name="Medium List 2 Accent 4" w:semiHidden="0" w:uiPriority="66" w:unhideWhenUsed="0"/>
-    <w:lsdException w:name="Medium Grid 1 Accent 4" w:semiHidden="0" w:uiPriority="67" w:unhideWhenUsed="0"/>
-    <w:lsdException w:name="Medium Grid 2 Accent 4" w:semiHidden="0" w:uiPriority="68" w:unhideWhenUsed="0"/>
-    <w:lsdException w:name="Medium Grid 3 Accent 4" w:semiHidden="0" w:uiPriority="69" w:unhideWhenUsed="0"/>
-    <w:lsdException w:name="Dark List Accent 4" w:semiHidden="0" w:uiPriority="70" w:unhideWhenUsed="0"/>
-    <w:lsdException w:name="Colorful Shading Accent 4" w:semiHidden="0" w:uiPriority="71" w:unhideWhenUsed="0"/>
-    <w:lsdException w:name="Colorful List Accent 4" w:semiHidden="0" w:uiPriority="72" w:unhideWhenUsed="0"/>
-    <w:lsdException w:name="Colorful Grid Accent 4" w:semiHidden="0" w:uiPriority="73" w:unhideWhenUsed="0"/>
-    <w:lsdException w:name="Light Shading Accent 5" w:semiHidden="0" w:uiPriority="60" w:unhideWhenUsed="0"/>
-    <w:lsdException w:name="Light List Accent 5" w:semiHidden="0" w:uiPriority="61" w:unhideWhenUsed="0"/>
-    <w:lsdException w:name="Light Grid Accent 5" w:semiHidden="0" w:uiPriority="62" w:unhideWhenUsed="0"/>
-    <w:lsdException w:name="Medium Shading 1 Accent 5" w:semiHidden="0" w:uiPriority="63" w:unhideWhenUsed="0"/>
-    <w:lsdException w:name="Medium Shading 2 Accent 5" w:semiHidden="0" w:uiPriority="64" w:unhideWhenUsed="0"/>
-    <w:lsdException w:name="Medium List 1 Accent 5" w:semiHidden="0" w:uiPriority="65" w:unhideWhenUsed="0"/>
-    <w:lsdException w:name="Medium List 2 Accent 5" w:semiHidden="0" w:uiPriority="66" w:unhideWhenUsed="0"/>
-    <w:lsdException w:name="Medium Grid 1 Accent 5" w:semiHidden="0" w:uiPriority="67" w:unhideWhenUsed="0"/>
-    <w:lsdException w:name="Medium Grid 2 Accent 5" w:semiHidden="0" w:uiPriority="68" w:unhideWhenUsed="0"/>
-    <w:lsdException w:name="Medium Grid 3 Accent 5" w:semiHidden="0" w:uiPriority="69" w:unhideWhenUsed="0"/>
-    <w:lsdException w:name="Dark List Accent 5" w:semiHidden="0" w:uiPriority="70" w:unhideWhenUsed="0"/>
-    <w:lsdException w:name="Colorful Shading Accent 5" w:semiHidden="0" w:uiPriority="71" w:unhideWhenUsed="0"/>
-    <w:lsdException w:name="Colorful List Accent 5" w:semiHidden="0" w:uiPriority="72" w:unhideWhenUsed="0"/>
-    <w:lsdException w:name="Colorful Grid Accent 5" w:semiHidden="0" w:uiPriority="73" w:unhideWhenUsed="0"/>
-    <w:lsdException w:name="Light Shading Accent 6" w:semiHidden="0" w:uiPriority="60" w:unhideWhenUsed="0"/>
-    <w:lsdException w:name="Light List Accent 6" w:semiHidden="0" w:uiPriority="61" w:unhideWhenUsed="0"/>
-    <w:lsdException w:name="Light Grid Accent 6" w:semiHidden="0" w:uiPriority="62" w:unhideWhenUsed="0"/>
-    <w:lsdException w:name="Medium Shading 1 Accent 6" w:semiHidden="0" w:uiPriority="63" w:unhideWhenUsed="0"/>
-    <w:lsdException w:name="Medium Shading 2 Accent 6" w:semiHidden="0" w:uiPriority="64" w:unhideWhenUsed="0"/>
-    <w:lsdException w:name="Medium List 1 Accent 6" w:semiHidden="0" w:uiPriority="65" w:unhideWhenUsed="0"/>
-    <w:lsdException w:name="Medium List 2 Accent 6" w:semiHidden="0" w:uiPriority="66" w:unhideWhenUsed="0"/>
-    <w:lsdException w:name="Medium Grid 1 Accent 6" w:semiHidden="0" w:uiPriority="67" w:unhideWhenUsed="0"/>
-    <w:lsdException w:name="Medium Grid 2 Accent 6" w:semiHidden="0" w:uiPriority="68" w:unhideWhenUsed="0"/>
-    <w:lsdException w:name="Medium Grid 3 Accent 6" w:semiHidden="0" w:uiPriority="69" w:unhideWhenUsed="0"/>
-    <w:lsdException w:name="Dark List Accent 6" w:semiHidden="0" w:uiPriority="70" w:unhideWhenUsed="0"/>
-    <w:lsdException w:name="Colorful Shading Accent 6" w:semiHidden="0" w:uiPriority="71" w:unhideWhenUsed="0"/>
-    <w:lsdException w:name="Colorful List Accent 6" w:semiHidden="0" w:uiPriority="72" w:unhideWhenUsed="0"/>
-    <w:lsdException w:name="Colorful Grid Accent 6" w:semiHidden="0" w:uiPriority="73" w:unhideWhenUsed="0"/>
-    <w:lsdException w:name="Subtle Emphasis" w:semiHidden="0" w:uiPriority="19" w:unhideWhenUsed="0" w:qFormat="1"/>
-    <w:lsdException w:name="Intense Emphasis" w:semiHidden="0" w:uiPriority="21" w:unhideWhenUsed="0" w:qFormat="1"/>
-    <w:lsdException w:name="Subtle Reference" w:semiHidden="0" w:uiPriority="31" w:unhideWhenUsed="0" w:qFormat="1"/>
-    <w:lsdException w:name="Intense Reference" w:semiHidden="0" w:uiPriority="32" w:unhideWhenUsed="0" w:qFormat="1"/>
-    <w:lsdException w:name="Book Title" w:semiHidden="0" w:uiPriority="33" w:unhideWhenUsed="0" w:qFormat="1"/>
-    <w:lsdException w:name="Bibliography" w:uiPriority="37"/>
-    <w:lsdException w:name="TOC Heading" w:uiPriority="39" w:qFormat="1"/>
+  <w:latentStyles w:defLockedState="0" w:defUIPriority="99" w:defSemiHidden="0" w:defUnhideWhenUsed="0" w:defQFormat="0" w:count="376">
+    <w:lsdException w:name="Normal" w:uiPriority="0" w:qFormat="1"/>
+    <w:lsdException w:name="heading 1" w:uiPriority="9" w:qFormat="1"/>
+    <w:lsdException w:name="heading 2" w:semiHidden="1" w:uiPriority="9" w:unhideWhenUsed="1" w:qFormat="1"/>
+    <w:lsdException w:name="heading 3" w:semiHidden="1" w:uiPriority="9" w:unhideWhenUsed="1" w:qFormat="1"/>
+    <w:lsdException w:name="heading 4" w:semiHidden="1" w:uiPriority="9" w:unhideWhenUsed="1" w:qFormat="1"/>
+    <w:lsdException w:name="heading 5" w:semiHidden="1" w:uiPriority="9" w:unhideWhenUsed="1" w:qFormat="1"/>
+    <w:lsdException w:name="heading 6" w:semiHidden="1" w:uiPriority="9" w:unhideWhenUsed="1" w:qFormat="1"/>
+    <w:lsdException w:name="heading 7" w:semiHidden="1" w:uiPriority="9" w:unhideWhenUsed="1" w:qFormat="1"/>
+    <w:lsdException w:name="heading 8" w:semiHidden="1" w:uiPriority="9" w:unhideWhenUsed="1" w:qFormat="1"/>
+    <w:lsdException w:name="heading 9" w:semiHidden="1" w:uiPriority="9" w:unhideWhenUsed="1" w:qFormat="1"/>
+    <w:lsdException w:name="index 1" w:semiHidden="1" w:unhideWhenUsed="1"/>
+    <w:lsdException w:name="index 2" w:semiHidden="1" w:unhideWhenUsed="1"/>
+    <w:lsdException w:name="index 3" w:semiHidden="1" w:unhideWhenUsed="1"/>
+    <w:lsdException w:name="index 4" w:semiHidden="1" w:unhideWhenUsed="1"/>
+    <w:lsdException w:name="index 5" w:semiHidden="1" w:unhideWhenUsed="1"/>
+    <w:lsdException w:name="index 6" w:semiHidden="1" w:unhideWhenUsed="1"/>
+    <w:lsdException w:name="index 7" w:semiHidden="1" w:unhideWhenUsed="1"/>
+    <w:lsdException w:name="index 8" w:semiHidden="1" w:unhideWhenUsed="1"/>
+    <w:lsdException w:name="index 9" w:semiHidden="1" w:unhideWhenUsed="1"/>
+    <w:lsdException w:name="toc 1" w:semiHidden="1" w:uiPriority="39" w:unhideWhenUsed="1"/>
+    <w:lsdException w:name="toc 2" w:semiHidden="1" w:uiPriority="39" w:unhideWhenUsed="1"/>
+    <w:lsdException w:name="toc 3" w:semiHidden="1" w:uiPriority="39" w:unhideWhenUsed="1"/>
+    <w:lsdException w:name="toc 4" w:semiHidden="1" w:uiPriority="39" w:unhideWhenUsed="1"/>
+    <w:lsdException w:name="toc 5" w:semiHidden="1" w:uiPriority="39" w:unhideWhenUsed="1"/>
+    <w:lsdException w:name="toc 6" w:semiHidden="1" w:uiPriority="39" w:unhideWhenUsed="1"/>
+    <w:lsdException w:name="toc 7" w:semiHidden="1" w:uiPriority="39" w:unhideWhenUsed="1"/>
+    <w:lsdException w:name="toc 8" w:semiHidden="1" w:uiPriority="39" w:unhideWhenUsed="1"/>
+    <w:lsdException w:name="toc 9" w:semiHidden="1" w:uiPriority="39" w:unhideWhenUsed="1"/>
+    <w:lsdException w:name="Normal Indent" w:semiHidden="1" w:unhideWhenUsed="1"/>
+    <w:lsdException w:name="footnote text" w:semiHidden="1" w:unhideWhenUsed="1"/>
+    <w:lsdException w:name="annotation text" w:semiHidden="1" w:unhideWhenUsed="1"/>
+    <w:lsdException w:name="header" w:semiHidden="1" w:unhideWhenUsed="1"/>
+    <w:lsdException w:name="footer" w:semiHidden="1" w:unhideWhenUsed="1"/>
+    <w:lsdException w:name="index heading" w:semiHidden="1" w:unhideWhenUsed="1"/>
+    <w:lsdException w:name="caption" w:semiHidden="1" w:uiPriority="35" w:unhideWhenUsed="1" w:qFormat="1"/>
+    <w:lsdException w:name="table of figures" w:semiHidden="1" w:unhideWhenUsed="1"/>
+    <w:lsdException w:name="envelope address" w:semiHidden="1" w:unhideWhenUsed="1"/>
+    <w:lsdException w:name="envelope return" w:semiHidden="1" w:unhideWhenUsed="1"/>
+    <w:lsdException w:name="footnote reference" w:semiHidden="1" w:unhideWhenUsed="1"/>
+    <w:lsdException w:name="annotation reference" w:semiHidden="1" w:unhideWhenUsed="1"/>
+    <w:lsdException w:name="line number" w:semiHidden="1" w:unhideWhenUsed="1"/>
+    <w:lsdException w:name="page number" w:semiHidden="1" w:unhideWhenUsed="1"/>
+    <w:lsdException w:name="endnote reference" w:semiHidden="1" w:unhideWhenUsed="1"/>
+    <w:lsdException w:name="endnote text" w:semiHidden="1" w:unhideWhenUsed="1"/>
+    <w:lsdException w:name="table of authorities" w:semiHidden="1" w:unhideWhenUsed="1"/>
+    <w:lsdException w:name="macro" w:semiHidden="1" w:unhideWhenUsed="1"/>
+    <w:lsdException w:name="toa heading" w:semiHidden="1" w:unhideWhenUsed="1"/>
+    <w:lsdException w:name="List" w:semiHidden="1" w:unhideWhenUsed="1"/>
+    <w:lsdException w:name="List Bullet" w:semiHidden="1" w:unhideWhenUsed="1"/>
+    <w:lsdException w:name="List Number" w:semiHidden="1" w:unhideWhenUsed="1"/>
+    <w:lsdException w:name="List 2" w:semiHidden="1" w:unhideWhenUsed="1"/>
+    <w:lsdException w:name="List 3" w:semiHidden="1" w:unhideWhenUsed="1"/>
+    <w:lsdException w:name="List 4" w:semiHidden="1" w:unhideWhenUsed="1"/>
+    <w:lsdException w:name="List 5" w:semiHidden="1" w:unhideWhenUsed="1"/>
+    <w:lsdException w:name="List Bullet 2" w:semiHidden="1" w:unhideWhenUsed="1"/>
+    <w:lsdException w:name="List Bullet 3" w:semiHidden="1" w:unhideWhenUsed="1"/>
+    <w:lsdException w:name="List Bullet 4" w:semiHidden="1" w:unhideWhenUsed="1"/>
+    <w:lsdException w:name="List Bullet 5" w:semiHidden="1" w:unhideWhenUsed="1"/>
+    <w:lsdException w:name="List Number 2" w:semiHidden="1" w:unhideWhenUsed="1"/>
+    <w:lsdException w:name="List Number 3" w:semiHidden="1" w:unhideWhenUsed="1"/>
+    <w:lsdException w:name="List Number 4" w:semiHidden="1" w:unhideWhenUsed="1"/>
+    <w:lsdException w:name="List Number 5" w:semiHidden="1" w:unhideWhenUsed="1"/>
+    <w:lsdException w:name="Title" w:uiPriority="10" w:qFormat="1"/>
+    <w:lsdException w:name="Closing" w:semiHidden="1" w:unhideWhenUsed="1"/>
+    <w:lsdException w:name="Signature" w:semiHidden="1" w:unhideWhenUsed="1"/>
+    <w:lsdException w:name="Default Paragraph Font" w:semiHidden="1" w:uiPriority="1" w:unhideWhenUsed="1"/>
+    <w:lsdException w:name="Body Text" w:semiHidden="1" w:unhideWhenUsed="1"/>
+    <w:lsdException w:name="Body Text Indent" w:semiHidden="1" w:unhideWhenUsed="1"/>
+    <w:lsdException w:name="List Continue" w:semiHidden="1" w:unhideWhenUsed="1"/>
+    <w:lsdException w:name="List Continue 2" w:semiHidden="1" w:unhideWhenUsed="1"/>
+    <w:lsdException w:name="List Continue 3" w:semiHidden="1" w:unhideWhenUsed="1"/>
+    <w:lsdException w:name="List Continue 4" w:semiHidden="1" w:unhideWhenUsed="1"/>
+    <w:lsdException w:name="List Continue 5" w:semiHidden="1" w:unhideWhenUsed="1"/>
+    <w:lsdException w:name="Message Header" w:semiHidden="1" w:unhideWhenUsed="1"/>
+    <w:lsdException w:name="Subtitle" w:uiPriority="11" w:qFormat="1"/>
+    <w:lsdException w:name="Salutation" w:semiHidden="1" w:unhideWhenUsed="1"/>
+    <w:lsdException w:name="Date" w:semiHidden="1" w:unhideWhenUsed="1"/>
+    <w:lsdException w:name="Body Text First Indent" w:semiHidden="1" w:unhideWhenUsed="1"/>
+    <w:lsdException w:name="Body Text First Indent 2" w:semiHidden="1" w:unhideWhenUsed="1"/>
+    <w:lsdException w:name="Note Heading" w:semiHidden="1" w:unhideWhenUsed="1"/>
+    <w:lsdException w:name="Body Text 2" w:semiHidden="1" w:unhideWhenUsed="1"/>
+    <w:lsdException w:name="Body Text 3" w:semiHidden="1" w:unhideWhenUsed="1"/>
+    <w:lsdException w:name="Body Text Indent 2" w:semiHidden="1" w:unhideWhenUsed="1"/>
+    <w:lsdException w:name="Body Text Indent 3" w:semiHidden="1" w:unhideWhenUsed="1"/>
+    <w:lsdException w:name="Block Text" w:semiHidden="1" w:unhideWhenUsed="1"/>
+    <w:lsdException w:name="Hyperlink" w:semiHidden="1" w:unhideWhenUsed="1"/>
+    <w:lsdException w:name="FollowedHyperlink" w:semiHidden="1" w:unhideWhenUsed="1"/>
+    <w:lsdException w:name="Strong" w:uiPriority="22" w:qFormat="1"/>
+    <w:lsdException w:name="Emphasis" w:uiPriority="20" w:qFormat="1"/>
+    <w:lsdException w:name="Document Map" w:semiHidden="1" w:unhideWhenUsed="1"/>
+    <w:lsdException w:name="Plain Text" w:semiHidden="1" w:unhideWhenUsed="1"/>
+    <w:lsdException w:name="E-mail Signature" w:semiHidden="1" w:unhideWhenUsed="1"/>
+    <w:lsdException w:name="HTML Top of Form" w:semiHidden="1" w:unhideWhenUsed="1"/>
+    <w:lsdException w:name="HTML Bottom of Form" w:semiHidden="1" w:unhideWhenUsed="1"/>
+    <w:lsdException w:name="Normal (Web)" w:semiHidden="1" w:unhideWhenUsed="1"/>
+    <w:lsdException w:name="HTML Acronym" w:semiHidden="1" w:unhideWhenUsed="1"/>
+    <w:lsdException w:name="HTML Address" w:semiHidden="1" w:unhideWhenUsed="1"/>
+    <w:lsdException w:name="HTML Cite" w:semiHidden="1" w:unhideWhenUsed="1"/>
+    <w:lsdException w:name="HTML Code" w:semiHidden="1" w:unhideWhenUsed="1"/>
+    <w:lsdException w:name="HTML Definition" w:semiHidden="1" w:unhideWhenUsed="1"/>
+    <w:lsdException w:name="HTML Keyboard" w:semiHidden="1" w:unhideWhenUsed="1"/>
+    <w:lsdException w:name="HTML Preformatted" w:semiHidden="1" w:unhideWhenUsed="1"/>
+    <w:lsdException w:name="HTML Sample" w:semiHidden="1" w:unhideWhenUsed="1"/>
+    <w:lsdException w:name="HTML Typewriter" w:semiHidden="1" w:unhideWhenUsed="1"/>
+    <w:lsdException w:name="HTML Variable" w:semiHidden="1" w:unhideWhenUsed="1"/>
+    <w:lsdException w:name="Normal Table" w:semiHidden="1" w:unhideWhenUsed="1"/>
+    <w:lsdException w:name="annotation subject" w:semiHidden="1" w:unhideWhenUsed="1"/>
+    <w:lsdException w:name="No List" w:semiHidden="1" w:unhideWhenUsed="1"/>
+    <w:lsdException w:name="Outline List 1" w:semiHidden="1" w:unhideWhenUsed="1"/>
+    <w:lsdException w:name="Outline List 2" w:semiHidden="1" w:unhideWhenUsed="1"/>
+    <w:lsdException w:name="Outline List 3" w:semiHidden="1" w:unhideWhenUsed="1"/>
+    <w:lsdException w:name="Table Simple 1" w:semiHidden="1" w:unhideWhenUsed="1"/>
+    <w:lsdException w:name="Table Simple 2" w:semiHidden="1" w:unhideWhenUsed="1"/>
+    <w:lsdException w:name="Table Simple 3" w:semiHidden="1" w:unhideWhenUsed="1"/>
+    <w:lsdException w:name="Table Classic 1" w:semiHidden="1" w:unhideWhenUsed="1"/>
+    <w:lsdException w:name="Table Classic 2" w:semiHidden="1" w:unhideWhenUsed="1"/>
+    <w:lsdException w:name="Table Classic 3" w:semiHidden="1" w:unhideWhenUsed="1"/>
+    <w:lsdException w:name="Table Classic 4" w:semiHidden="1" w:unhideWhenUsed="1"/>
+    <w:lsdException w:name="Table Colorful 1" w:semiHidden="1" w:unhideWhenUsed="1"/>
+    <w:lsdException w:name="Table Colorful 2" w:semiHidden="1" w:unhideWhenUsed="1"/>
+    <w:lsdException w:name="Table Colorful 3" w:semiHidden="1" w:unhideWhenUsed="1"/>
+    <w:lsdException w:name="Table Columns 1" w:semiHidden="1" w:unhideWhenUsed="1"/>
+    <w:lsdException w:name="Table Columns 2" w:semiHidden="1" w:unhideWhenUsed="1"/>
+    <w:lsdException w:name="Table Columns 3" w:semiHidden="1" w:unhideWhenUsed="1"/>
+    <w:lsdException w:name="Table Columns 4" w:semiHidden="1" w:unhideWhenUsed="1"/>
+    <w:lsdException w:name="Table Columns 5" w:semiHidden="1" w:unhideWhenUsed="1"/>
+    <w:lsdException w:name="Table Grid 1" w:semiHidden="1" w:unhideWhenUsed="1"/>
+    <w:lsdException w:name="Table Grid 2" w:semiHidden="1" w:unhideWhenUsed="1"/>
+    <w:lsdException w:name="Table Grid 3" w:semiHidden="1" w:unhideWhenUsed="1"/>
+    <w:lsdException w:name="Table Grid 4" w:semiHidden="1" w:unhideWhenUsed="1"/>
+    <w:lsdException w:name="Table Grid 5" w:semiHidden="1" w:unhideWhenUsed="1"/>
+    <w:lsdException w:name="Table Grid 6" w:semiHidden="1" w:unhideWhenUsed="1"/>
+    <w:lsdException w:name="Table Grid 7" w:semiHidden="1" w:unhideWhenUsed="1"/>
+    <w:lsdException w:name="Table Grid 8" w:semiHidden="1" w:unhideWhenUsed="1"/>
+    <w:lsdException w:name="Table List 1" w:semiHidden="1" w:unhideWhenUsed="1"/>
+    <w:lsdException w:name="Table List 2" w:semiHidden="1" w:unhideWhenUsed="1"/>
+    <w:lsdException w:name="Table List 3" w:semiHidden="1" w:unhideWhenUsed="1"/>
+    <w:lsdException w:name="Table List 4" w:semiHidden="1" w:unhideWhenUsed="1"/>
+    <w:lsdException w:name="Table List 5" w:semiHidden="1" w:unhideWhenUsed="1"/>
+    <w:lsdException w:name="Table List 6" w:semiHidden="1" w:unhideWhenUsed="1"/>
+    <w:lsdException w:name="Table List 7" w:semiHidden="1" w:unhideWhenUsed="1"/>
+    <w:lsdException w:name="Table List 8" w:semiHidden="1" w:unhideWhenUsed="1"/>
+    <w:lsdException w:name="Table 3D effects 1" w:semiHidden="1" w:unhideWhenUsed="1"/>
+    <w:lsdException w:name="Table 3D effects 2" w:semiHidden="1" w:unhideWhenUsed="1"/>
+    <w:lsdException w:name="Table 3D effects 3" w:semiHidden="1" w:unhideWhenUsed="1"/>
+    <w:lsdException w:name="Table Contemporary" w:semiHidden="1" w:unhideWhenUsed="1"/>
+    <w:lsdException w:name="Table Elegant" w:semiHidden="1" w:unhideWhenUsed="1"/>
+    <w:lsdException w:name="Table Professional" w:semiHidden="1" w:unhideWhenUsed="1"/>
+    <w:lsdException w:name="Table Subtle 1" w:semiHidden="1" w:unhideWhenUsed="1"/>
+    <w:lsdException w:name="Table Subtle 2" w:semiHidden="1" w:unhideWhenUsed="1"/>
+    <w:lsdException w:name="Table Web 1" w:semiHidden="1" w:unhideWhenUsed="1"/>
+    <w:lsdException w:name="Table Web 2" w:semiHidden="1" w:unhideWhenUsed="1"/>
+    <w:lsdException w:name="Table Web 3" w:semiHidden="1" w:unhideWhenUsed="1"/>
+    <w:lsdException w:name="Balloon Text" w:semiHidden="1" w:unhideWhenUsed="1"/>
+    <w:lsdException w:name="Table Grid" w:uiPriority="39"/>
+    <w:lsdException w:name="Table Theme" w:semiHidden="1" w:unhideWhenUsed="1"/>
+    <w:lsdException w:name="Placeholder Text" w:semiHidden="1"/>
+    <w:lsdException w:name="No Spacing" w:uiPriority="1" w:qFormat="1"/>
+    <w:lsdException w:name="Light Shading" w:uiPriority="60"/>
+    <w:lsdException w:name="Light List" w:uiPriority="61"/>
+    <w:lsdException w:name="Light Grid" w:uiPriority="62"/>
+    <w:lsdException w:name="Medium Shading 1" w:uiPriority="63"/>
+    <w:lsdException w:name="Medium Shading 2" w:uiPriority="64"/>
+    <w:lsdException w:name="Medium List 1" w:uiPriority="65"/>
+    <w:lsdException w:name="Medium List 2" w:uiPriority="66"/>
+    <w:lsdException w:name="Medium Grid 1" w:uiPriority="67"/>
+    <w:lsdException w:name="Medium Grid 2" w:uiPriority="68"/>
+    <w:lsdException w:name="Medium Grid 3" w:uiPriority="69"/>
+    <w:lsdException w:name="Dark List" w:uiPriority="70"/>
+    <w:lsdException w:name="Colorful Shading" w:uiPriority="71"/>
+    <w:lsdException w:name="Colorful List" w:uiPriority="72"/>
+    <w:lsdException w:name="Colorful Grid" w:uiPriority="73"/>
+    <w:lsdException w:name="Light Shading Accent 1" w:uiPriority="60"/>
+    <w:lsdException w:name="Light List Accent 1" w:uiPriority="61"/>
+    <w:lsdException w:name="Light Grid Accent 1" w:uiPriority="62"/>
+    <w:lsdException w:name="Medium Shading 1 Accent 1" w:uiPriority="63"/>
+    <w:lsdException w:name="Medium Shading 2 Accent 1" w:uiPriority="64"/>
+    <w:lsdException w:name="Medium List 1 Accent 1" w:uiPriority="65"/>
+    <w:lsdException w:name="Revision" w:semiHidden="1"/>
+    <w:lsdException w:name="List Paragraph" w:uiPriority="34" w:qFormat="1"/>
+    <w:lsdException w:name="Quote" w:uiPriority="29" w:qFormat="1"/>
+    <w:lsdException w:name="Intense Quote" w:uiPriority="30" w:qFormat="1"/>
+    <w:lsdException w:name="Medium List 2 Accent 1" w:uiPriority="66"/>
+    <w:lsdException w:name="Medium Grid 1 Accent 1" w:uiPriority="67"/>
+    <w:lsdException w:name="Medium Grid 2 Accent 1" w:uiPriority="68"/>
+    <w:lsdException w:name="Medium Grid 3 Accent 1" w:uiPriority="69"/>
+    <w:lsdException w:name="Dark List Accent 1" w:uiPriority="70"/>
+    <w:lsdException w:name="Colorful Shading Accent 1" w:uiPriority="71"/>
+    <w:lsdException w:name="Colorful List Accent 1" w:uiPriority="72"/>
+    <w:lsdException w:name="Colorful Grid Accent 1" w:uiPriority="73"/>
+    <w:lsdException w:name="Light Shading Accent 2" w:uiPriority="60"/>
+    <w:lsdException w:name="Light List Accent 2" w:uiPriority="61"/>
+    <w:lsdException w:name="Light Grid Accent 2" w:uiPriority="62"/>
+    <w:lsdException w:name="Medium Shading 1 Accent 2" w:uiPriority="63"/>
+    <w:lsdException w:name="Medium Shading 2 Accent 2" w:uiPriority="64"/>
+    <w:lsdException w:name="Medium List 1 Accent 2" w:uiPriority="65"/>
+    <w:lsdException w:name="Medium List 2 Accent 2" w:uiPriority="66"/>
+    <w:lsdException w:name="Medium Grid 1 Accent 2" w:uiPriority="67"/>
+    <w:lsdException w:name="Medium Grid 2 Accent 2" w:uiPriority="68"/>
+    <w:lsdException w:name="Medium Grid 3 Accent 2" w:uiPriority="69"/>
+    <w:lsdException w:name="Dark List Accent 2" w:uiPriority="70"/>
+    <w:lsdException w:name="Colorful Shading Accent 2" w:uiPriority="71"/>
+    <w:lsdException w:name="Colorful List Accent 2" w:uiPriority="72"/>
+    <w:lsdException w:name="Colorful Grid Accent 2" w:uiPriority="73"/>
+    <w:lsdException w:name="Light Shading Accent 3" w:uiPriority="60"/>
+    <w:lsdException w:name="Light List Accent 3" w:uiPriority="61"/>
+    <w:lsdException w:name="Light Grid Accent 3" w:uiPriority="62"/>
+    <w:lsdException w:name="Medium Shading 1 Accent 3" w:uiPriority="63"/>
+    <w:lsdException w:name="Medium Shading 2 Accent 3" w:uiPriority="64"/>
+    <w:lsdException w:name="Medium List 1 Accent 3" w:uiPriority="65"/>
+    <w:lsdException w:name="Medium List 2 Accent 3" w:uiPriority="66"/>
+    <w:lsdException w:name="Medium Grid 1 Accent 3" w:uiPriority="67"/>
+    <w:lsdException w:name="Medium Grid 2 Accent 3" w:uiPriority="68"/>
+    <w:lsdException w:name="Medium Grid 3 Accent 3" w:uiPriority="69"/>
+    <w:lsdException w:name="Dark List Accent 3" w:uiPriority="70"/>
+    <w:lsdException w:name="Colorful Shading Accent 3" w:uiPriority="71"/>
+    <w:lsdException w:name="Colorful List Accent 3" w:uiPriority="72"/>
+    <w:lsdException w:name="Colorful Grid Accent 3" w:uiPriority="73"/>
+    <w:lsdException w:name="Light Shading Accent 4" w:uiPriority="60"/>
+    <w:lsdException w:name="Light List Accent 4" w:uiPriority="61"/>
+    <w:lsdException w:name="Light Grid Accent 4" w:uiPriority="62"/>
+    <w:lsdException w:name="Medium Shading 1 Accent 4" w:uiPriority="63"/>
+    <w:lsdException w:name="Medium Shading 2 Accent 4" w:uiPriority="64"/>
+    <w:lsdException w:name="Medium List 1 Accent 4" w:uiPriority="65"/>
+    <w:lsdException w:name="Medium List 2 Accent 4" w:uiPriority="66"/>
+    <w:lsdException w:name="Medium Grid 1 Accent 4" w:uiPriority="67"/>
+    <w:lsdException w:name="Medium Grid 2 Accent 4" w:uiPriority="68"/>
+    <w:lsdException w:name="Medium Grid 3 Accent 4" w:uiPriority="69"/>
+    <w:lsdException w:name="Dark List Accent 4" w:uiPriority="70"/>
+    <w:lsdException w:name="Colorful Shading Accent 4" w:uiPriority="71"/>
+    <w:lsdException w:name="Colorful List Accent 4" w:uiPriority="72"/>
+    <w:lsdException w:name="Colorful Grid Accent 4" w:uiPriority="73"/>
+    <w:lsdException w:name="Light Shading Accent 5" w:uiPriority="60"/>
+    <w:lsdException w:name="Light List Accent 5" w:uiPriority="61"/>
+    <w:lsdException w:name="Light Grid Accent 5" w:uiPriority="62"/>
+    <w:lsdException w:name="Medium Shading 1 Accent 5" w:uiPriority="63"/>
+    <w:lsdException w:name="Medium Shading 2 Accent 5" w:uiPriority="64"/>
+    <w:lsdException w:name="Medium List 1 Accent 5" w:uiPriority="65"/>
+    <w:lsdException w:name="Medium List 2 Accent 5" w:uiPriority="66"/>
+    <w:lsdException w:name="Medium Grid 1 Accent 5" w:uiPriority="67"/>
+    <w:lsdException w:name="Medium Grid 2 Accent 5" w:uiPriority="68"/>
+    <w:lsdException w:name="Medium Grid 3 Accent 5" w:uiPriority="69"/>
+    <w:lsdException w:name="Dark List Accent 5" w:uiPriority="70"/>
+    <w:lsdException w:name="Colorful Shading Accent 5" w:uiPriority="71"/>
+    <w:lsdException w:name="Colorful List Accent 5" w:uiPriority="72"/>
+    <w:lsdException w:name="Colorful Grid Accent 5" w:uiPriority="73"/>
+    <w:lsdException w:name="Light Shading Accent 6" w:uiPriority="60"/>
+    <w:lsdException w:name="Light List Accent 6" w:uiPriority="61"/>
+    <w:lsdException w:name="Light Grid Accent 6" w:uiPriority="62"/>
+    <w:lsdException w:name="Medium Shading 1 Accent 6" w:uiPriority="63"/>
+    <w:lsdException w:name="Medium Shading 2 Accent 6" w:uiPriority="64"/>
+    <w:lsdException w:name="Medium List 1 Accent 6" w:uiPriority="65"/>
+    <w:lsdException w:name="Medium List 2 Accent 6" w:uiPriority="66"/>
+    <w:lsdException w:name="Medium Grid 1 Accent 6" w:uiPriority="67"/>
+    <w:lsdException w:name="Medium Grid 2 Accent 6" w:uiPriority="68"/>
+    <w:lsdException w:name="Medium Grid 3 Accent 6" w:uiPriority="69"/>
+    <w:lsdException w:name="Dark List Accent 6" w:uiPriority="70"/>
+    <w:lsdException w:name="Colorful Shading Accent 6" w:uiPriority="71"/>
+    <w:lsdException w:name="Colorful List Accent 6" w:uiPriority="72"/>
+    <w:lsdException w:name="Colorful Grid Accent 6" w:uiPriority="73"/>
+    <w:lsdException w:name="Subtle Emphasis" w:uiPriority="19" w:qFormat="1"/>
+    <w:lsdException w:name="Intense Emphasis" w:uiPriority="21" w:qFormat="1"/>
+    <w:lsdException w:name="Subtle Reference" w:uiPriority="31" w:qFormat="1"/>
+    <w:lsdException w:name="Intense Reference" w:uiPriority="32" w:qFormat="1"/>
+    <w:lsdException w:name="Book Title" w:uiPriority="33" w:qFormat="1"/>
+    <w:lsdException w:name="Bibliography" w:semiHidden="1" w:uiPriority="37" w:unhideWhenUsed="1"/>
+    <w:lsdException w:name="TOC Heading" w:semiHidden="1" w:uiPriority="39" w:unhideWhenUsed="1" w:qFormat="1"/>
+    <w:lsdException w:name="Plain Table 1" w:uiPriority="41"/>
+    <w:lsdException w:name="Plain Table 2" w:uiPriority="42"/>
+    <w:lsdException w:name="Plain Table 3" w:uiPriority="43"/>
+    <w:lsdException w:name="Plain Table 4" w:uiPriority="44"/>
+    <w:lsdException w:name="Plain Table 5" w:uiPriority="45"/>
+    <w:lsdException w:name="Grid Table Light" w:uiPriority="40"/>
+    <w:lsdException w:name="Grid Table 1 Light" w:uiPriority="46"/>
+    <w:lsdException w:name="Grid Table 2" w:uiPriority="47"/>
+    <w:lsdException w:name="Grid Table 3" w:uiPriority="48"/>
+    <w:lsdException w:name="Grid Table 4" w:uiPriority="49"/>
+    <w:lsdException w:name="Grid Table 5 Dark" w:uiPriority="50"/>
+    <w:lsdException w:name="Grid Table 6 Colorful" w:uiPriority="51"/>
+    <w:lsdException w:name="Grid Table 7 Colorful" w:uiPriority="52"/>
+    <w:lsdException w:name="Grid Table 1 Light Accent 1" w:uiPriority="46"/>
+    <w:lsdException w:name="Grid Table 2 Accent 1" w:uiPriority="47"/>
+    <w:lsdException w:name="Grid Table 3 Accent 1" w:uiPriority="48"/>
+    <w:lsdException w:name="Grid Table 4 Accent 1" w:uiPriority="49"/>
+    <w:lsdException w:name="Grid Table 5 Dark Accent 1" w:uiPriority="50"/>
+    <w:lsdException w:name="Grid Table 6 Colorful Accent 1" w:uiPriority="51"/>
+    <w:lsdException w:name="Grid Table 7 Colorful Accent 1" w:uiPriority="52"/>
+    <w:lsdException w:name="Grid Table 1 Light Accent 2" w:uiPriority="46"/>
+    <w:lsdException w:name="Grid Table 2 Accent 2" w:uiPriority="47"/>
+    <w:lsdException w:name="Grid Table 3 Accent 2" w:uiPriority="48"/>
+    <w:lsdException w:name="Grid Table 4 Accent 2" w:uiPriority="49"/>
+    <w:lsdException w:name="Grid Table 5 Dark Accent 2" w:uiPriority="50"/>
+    <w:lsdException w:name="Grid Table 6 Colorful Accent 2" w:uiPriority="51"/>
+    <w:lsdException w:name="Grid Table 7 Colorful Accent 2" w:uiPriority="52"/>
+    <w:lsdException w:name="Grid Table 1 Light Accent 3" w:uiPriority="46"/>
+    <w:lsdException w:name="Grid Table 2 Accent 3" w:uiPriority="47"/>
+    <w:lsdException w:name="Grid Table 3 Accent 3" w:uiPriority="48"/>
+    <w:lsdException w:name="Grid Table 4 Accent 3" w:uiPriority="49"/>
+    <w:lsdException w:name="Grid Table 5 Dark Accent 3" w:uiPriority="50"/>
+    <w:lsdException w:name="Grid Table 6 Colorful Accent 3" w:uiPriority="51"/>
+    <w:lsdException w:name="Grid Table 7 Colorful Accent 3" w:uiPriority="52"/>
+    <w:lsdException w:name="Grid Table 1 Light Accent 4" w:uiPriority="46"/>
+    <w:lsdException w:name="Grid Table 2 Accent 4" w:uiPriority="47"/>
+    <w:lsdException w:name="Grid Table 3 Accent 4" w:uiPriority="48"/>
+    <w:lsdException w:name="Grid Table 4 Accent 4" w:uiPriority="49"/>
+    <w:lsdException w:name="Grid Table 5 Dark Accent 4" w:uiPriority="50"/>
+    <w:lsdException w:name="Grid Table 6 Colorful Accent 4" w:uiPriority="51"/>
+    <w:lsdException w:name="Grid Table 7 Colorful Accent 4" w:uiPriority="52"/>
+    <w:lsdException w:name="Grid Table 1 Light Accent 5" w:uiPriority="46"/>
+    <w:lsdException w:name="Grid Table 2 Accent 5" w:uiPriority="47"/>
+    <w:lsdException w:name="Grid Table 3 Accent 5" w:uiPriority="48"/>
+    <w:lsdException w:name="Grid Table 4 Accent 5" w:uiPriority="49"/>
+    <w:lsdException w:name="Grid Table 5 Dark Accent 5" w:uiPriority="50"/>
+    <w:lsdException w:name="Grid Table 6 Colorful Accent 5" w:uiPriority="51"/>
+    <w:lsdException w:name="Grid Table 7 Colorful Accent 5" w:uiPriority="52"/>
+    <w:lsdException w:name="Grid Table 1 Light Accent 6" w:uiPriority="46"/>
+    <w:lsdException w:name="Grid Table 2 Accent 6" w:uiPriority="47"/>
+    <w:lsdException w:name="Grid Table 3 Accent 6" w:uiPriority="48"/>
+    <w:lsdException w:name="Grid Table 4 Accent 6" w:uiPriority="49"/>
+    <w:lsdException w:name="Grid Table 5 Dark Accent 6" w:uiPriority="50"/>
+    <w:lsdException w:name="Grid Table 6 Colorful Accent 6" w:uiPriority="51"/>
+    <w:lsdException w:name="Grid Table 7 Colorful Accent 6" w:uiPriority="52"/>
+    <w:lsdException w:name="List Table 1 Light" w:uiPriority="46"/>
+    <w:lsdException w:name="List Table 2" w:uiPriority="47"/>
+    <w:lsdException w:name="List Table 3" w:uiPriority="48"/>
+    <w:lsdException w:name="List Table 4" w:uiPriority="49"/>
+    <w:lsdException w:name="List Table 5 Dark" w:uiPriority="50"/>
+    <w:lsdException w:name="List Table 6 Colorful" w:uiPriority="51"/>
+    <w:lsdException w:name="List Table 7 Colorful" w:uiPriority="52"/>
+    <w:lsdException w:name="List Table 1 Light Accent 1" w:uiPriority="46"/>
+    <w:lsdException w:name="List Table 2 Accent 1" w:uiPriority="47"/>
+    <w:lsdException w:name="List Table 3 Accent 1" w:uiPriority="48"/>
+    <w:lsdException w:name="List Table 4 Accent 1" w:uiPriority="49"/>
+    <w:lsdException w:name="List Table 5 Dark Accent 1" w:uiPriority="50"/>
+    <w:lsdException w:name="List Table 6 Colorful Accent 1" w:uiPriority="51"/>
+    <w:lsdException w:name="List Table 7 Colorful Accent 1" w:uiPriority="52"/>
+    <w:lsdException w:name="List Table 1 Light Accent 2" w:uiPriority="46"/>
+    <w:lsdException w:name="List Table 2 Accent 2" w:uiPriority="47"/>
+    <w:lsdException w:name="List Table 3 Accent 2" w:uiPriority="48"/>
+    <w:lsdException w:name="List Table 4 Accent 2" w:uiPriority="49"/>
+    <w:lsdException w:name="List Table 5 Dark Accent 2" w:uiPriority="50"/>
+    <w:lsdException w:name="List Table 6 Colorful Accent 2" w:uiPriority="51"/>
+    <w:lsdException w:name="List Table 7 Colorful Accent 2" w:uiPriority="52"/>
+    <w:lsdException w:name="List Table 1 Light Accent 3" w:uiPriority="46"/>
+    <w:lsdException w:name="List Table 2 Accent 3" w:uiPriority="47"/>
+    <w:lsdException w:name="List Table 3 Accent 3" w:uiPriority="48"/>
+    <w:lsdException w:name="List Table 4 Accent 3" w:uiPriority="49"/>
+    <w:lsdException w:name="List Table 5 Dark Accent 3" w:uiPriority="50"/>
+    <w:lsdException w:name="List Table 6 Colorful Accent 3" w:uiPriority="51"/>
+    <w:lsdException w:name="List Table 7 Colorful Accent 3" w:uiPriority="52"/>
+    <w:lsdException w:name="List Table 1 Light Accent 4" w:uiPriority="46"/>
+    <w:lsdException w:name="List Table 2 Accent 4" w:uiPriority="47"/>
+    <w:lsdException w:name="List Table 3 Accent 4" w:uiPriority="48"/>
+    <w:lsdException w:name="List Table 4 Accent 4" w:uiPriority="49"/>
+    <w:lsdException w:name="List Table 5 Dark Accent 4" w:uiPriority="50"/>
+    <w:lsdException w:name="List Table 6 Colorful Accent 4" w:uiPriority="51"/>
+    <w:lsdException w:name="List Table 7 Colorful Accent 4" w:uiPriority="52"/>
+    <w:lsdException w:name="List Table 1 Light Accent 5" w:uiPriority="46"/>
+    <w:lsdException w:name="List Table 2 Accent 5" w:uiPriority="47"/>
+    <w:lsdException w:name="List Table 3 Accent 5" w:uiPriority="48"/>
+    <w:lsdException w:name="List Table 4 Accent 5" w:uiPriority="49"/>
+    <w:lsdException w:name="List Table 5 Dark Accent 5" w:uiPriority="50"/>
+    <w:lsdException w:name="List Table 6 Colorful Accent 5" w:uiPriority="51"/>
+    <w:lsdException w:name="List Table 7 Colorful Accent 5" w:uiPriority="52"/>
+    <w:lsdException w:name="List Table 1 Light Accent 6" w:uiPriority="46"/>
+    <w:lsdException w:name="List Table 2 Accent 6" w:uiPriority="47"/>
+    <w:lsdException w:name="List Table 3 Accent 6" w:uiPriority="48"/>
+    <w:lsdException w:name="List Table 4 Accent 6" w:uiPriority="49"/>
+    <w:lsdException w:name="List Table 5 Dark Accent 6" w:uiPriority="50"/>
+    <w:lsdException w:name="List Table 6 Colorful Accent 6" w:uiPriority="51"/>
+    <w:lsdException w:name="List Table 7 Colorful Accent 6" w:uiPriority="52"/>
+    <w:lsdException w:name="Mention" w:semiHidden="1" w:unhideWhenUsed="1"/>
+    <w:lsdException w:name="Smart Hyperlink" w:semiHidden="1" w:unhideWhenUsed="1"/>
+    <w:lsdException w:name="Hashtag" w:semiHidden="1" w:unhideWhenUsed="1"/>
+    <w:lsdException w:name="Unresolved Mention" w:semiHidden="1" w:unhideWhenUsed="1"/>
+    <w:lsdException w:name="Smart Link" w:semiHidden="1" w:unhideWhenUsed="1"/>
   </w:latentStyles>
   <w:style w:type="paragraph" w:default="1" w:styleId="Normal">
     <w:name w:val="Normal"/>
     <w:qFormat/>
   </w:style>
-  <w:style w:type="paragraph" w:styleId="Heading2">
+  <w:style w:type="paragraph" w:styleId="Ttulo2">
     <w:name w:val="heading 2"/>
     <w:basedOn w:val="Normal"/>
     <w:next w:val="Normal"/>
-    <w:link w:val="Heading2Char"/>
+    <w:link w:val="Ttulo2Char"/>
     <w:uiPriority w:val="9"/>
     <w:unhideWhenUsed/>
     <w:qFormat/>
@@ -9304,13 +9538,13 @@
       <w:szCs w:val="26"/>
     </w:rPr>
   </w:style>
-  <w:style w:type="character" w:default="1" w:styleId="DefaultParagraphFont">
+  <w:style w:type="character" w:default="1" w:styleId="Fontepargpadro">
     <w:name w:val="Default Paragraph Font"/>
     <w:uiPriority w:val="1"/>
     <w:semiHidden/>
     <w:unhideWhenUsed/>
   </w:style>
-  <w:style w:type="table" w:default="1" w:styleId="TableNormal">
+  <w:style w:type="table" w:default="1" w:styleId="Tabelanormal">
     <w:name w:val="Normal Table"/>
     <w:uiPriority w:val="99"/>
     <w:semiHidden/>
@@ -9325,7 +9559,7 @@
       </w:tblCellMar>
     </w:tblPr>
   </w:style>
-  <w:style w:type="numbering" w:default="1" w:styleId="NoList">
+  <w:style w:type="numbering" w:default="1" w:styleId="Semlista">
     <w:name w:val="No List"/>
     <w:uiPriority w:val="99"/>
     <w:semiHidden/>
@@ -9333,7 +9567,7 @@
   </w:style>
   <w:style w:type="character" w:styleId="Hyperlink">
     <w:name w:val="Hyperlink"/>
-    <w:basedOn w:val="DefaultParagraphFont"/>
+    <w:basedOn w:val="Fontepargpadro"/>
     <w:uiPriority w:val="99"/>
     <w:unhideWhenUsed/>
     <w:rPr>
@@ -9341,10 +9575,10 @@
       <w:u w:val="single"/>
     </w:rPr>
   </w:style>
-  <w:style w:type="character" w:customStyle="1" w:styleId="Heading2Char">
-    <w:name w:val="Heading 2 Char"/>
-    <w:basedOn w:val="DefaultParagraphFont"/>
-    <w:link w:val="Heading2"/>
+  <w:style w:type="character" w:customStyle="1" w:styleId="Ttulo2Char">
+    <w:name w:val="Título 2 Char"/>
+    <w:basedOn w:val="Fontepargpadro"/>
+    <w:link w:val="Ttulo2"/>
     <w:uiPriority w:val="9"/>
     <w:rPr>
       <w:rFonts w:asciiTheme="majorHAnsi" w:eastAsiaTheme="majorEastAsia" w:hAnsiTheme="majorHAnsi" w:cstheme="majorBidi"/>
@@ -9353,7 +9587,7 @@
       <w:szCs w:val="26"/>
     </w:rPr>
   </w:style>
-  <w:style w:type="paragraph" w:styleId="ListParagraph">
+  <w:style w:type="paragraph" w:styleId="PargrafodaLista">
     <w:name w:val="List Paragraph"/>
     <w:basedOn w:val="Normal"/>
     <w:uiPriority w:val="34"/>
@@ -9363,9 +9597,9 @@
       <w:contextualSpacing/>
     </w:pPr>
   </w:style>
-  <w:style w:type="character" w:styleId="FollowedHyperlink">
+  <w:style w:type="character" w:styleId="HiperlinkVisitado">
     <w:name w:val="FollowedHyperlink"/>
-    <w:basedOn w:val="DefaultParagraphFont"/>
+    <w:basedOn w:val="Fontepargpadro"/>
     <w:uiPriority w:val="99"/>
     <w:semiHidden/>
     <w:unhideWhenUsed/>
@@ -9405,7 +9639,7 @@
   </w:style>
   <w:style w:type="character" w:customStyle="1" w:styleId="s1">
     <w:name w:val="s1"/>
-    <w:basedOn w:val="DefaultParagraphFont"/>
+    <w:basedOn w:val="Fontepargpadro"/>
     <w:rsid w:val="009303B5"/>
     <w:rPr>
       <w:rFonts w:ascii="UICTFontTextStyleBody" w:hAnsi="UICTFontTextStyleBody" w:hint="default"/>
@@ -9419,7 +9653,7 @@
   </w:style>
   <w:style w:type="character" w:customStyle="1" w:styleId="apple-converted-space">
     <w:name w:val="apple-converted-space"/>
-    <w:basedOn w:val="DefaultParagraphFont"/>
+    <w:basedOn w:val="Fontepargpadro"/>
     <w:rsid w:val="00894B0F"/>
   </w:style>
   <w:style w:type="paragraph" w:customStyle="1" w:styleId="paragraph">
@@ -9438,24 +9672,23 @@
   </w:style>
   <w:style w:type="character" w:customStyle="1" w:styleId="normaltextrun">
     <w:name w:val="normaltextrun"/>
-    <w:basedOn w:val="DefaultParagraphFont"/>
+    <w:basedOn w:val="Fontepargpadro"/>
     <w:rsid w:val="00A41B79"/>
   </w:style>
   <w:style w:type="character" w:customStyle="1" w:styleId="eop">
     <w:name w:val="eop"/>
-    <w:basedOn w:val="DefaultParagraphFont"/>
+    <w:basedOn w:val="Fontepargpadro"/>
     <w:rsid w:val="00A41B79"/>
   </w:style>
-  <w:style w:type="table" w:styleId="TableGrid">
+  <w:style w:type="table" w:styleId="Tabelacomgrade">
     <w:name w:val="Table Grid"/>
-    <w:basedOn w:val="TableNormal"/>
+    <w:basedOn w:val="Tabelanormal"/>
     <w:uiPriority w:val="39"/>
     <w:rsid w:val="0011332D"/>
     <w:pPr>
       <w:spacing w:after="0" w:line="240" w:lineRule="auto"/>
     </w:pPr>
     <w:tblPr>
-      <w:tblInd w:w="0" w:type="dxa"/>
       <w:tblBorders>
         <w:top w:val="single" w:sz="4" w:space="0" w:color="auto"/>
         <w:left w:val="single" w:sz="4" w:space="0" w:color="auto"/>
@@ -9464,17 +9697,11 @@
         <w:insideH w:val="single" w:sz="4" w:space="0" w:color="auto"/>
         <w:insideV w:val="single" w:sz="4" w:space="0" w:color="auto"/>
       </w:tblBorders>
-      <w:tblCellMar>
-        <w:top w:w="0" w:type="dxa"/>
-        <w:left w:w="108" w:type="dxa"/>
-        <w:bottom w:w="0" w:type="dxa"/>
-        <w:right w:w="108" w:type="dxa"/>
-      </w:tblCellMar>
     </w:tblPr>
   </w:style>
-  <w:style w:type="table" w:customStyle="1" w:styleId="GridTable2">
-    <w:name w:val="Grid Table 2"/>
-    <w:basedOn w:val="TableNormal"/>
+  <w:style w:type="table" w:customStyle="1" w:styleId="TabeladeGrade21">
+    <w:name w:val="Tabela de Grade 21"/>
+    <w:basedOn w:val="Tabelanormal"/>
     <w:uiPriority w:val="47"/>
     <w:rsid w:val="007B4762"/>
     <w:pPr>
@@ -9483,19 +9710,12 @@
     <w:tblPr>
       <w:tblStyleRowBandSize w:val="1"/>
       <w:tblStyleColBandSize w:val="1"/>
-      <w:tblInd w:w="0" w:type="dxa"/>
       <w:tblBorders>
         <w:top w:val="single" w:sz="2" w:space="0" w:color="666666" w:themeColor="text1" w:themeTint="99"/>
         <w:bottom w:val="single" w:sz="2" w:space="0" w:color="666666" w:themeColor="text1" w:themeTint="99"/>
         <w:insideH w:val="single" w:sz="2" w:space="0" w:color="666666" w:themeColor="text1" w:themeTint="99"/>
         <w:insideV w:val="single" w:sz="2" w:space="0" w:color="666666" w:themeColor="text1" w:themeTint="99"/>
       </w:tblBorders>
-      <w:tblCellMar>
-        <w:top w:w="0" w:type="dxa"/>
-        <w:left w:w="108" w:type="dxa"/>
-        <w:bottom w:w="0" w:type="dxa"/>
-        <w:right w:w="108" w:type="dxa"/>
-      </w:tblCellMar>
     </w:tblPr>
     <w:tblStylePr w:type="firstRow">
       <w:rPr>
@@ -9554,10 +9774,10 @@
       </w:tcPr>
     </w:tblStylePr>
   </w:style>
-  <w:style w:type="paragraph" w:styleId="Header">
+  <w:style w:type="paragraph" w:styleId="Cabealho">
     <w:name w:val="header"/>
     <w:basedOn w:val="Normal"/>
-    <w:link w:val="HeaderChar"/>
+    <w:link w:val="CabealhoChar"/>
     <w:uiPriority w:val="99"/>
     <w:unhideWhenUsed/>
     <w:rsid w:val="00381478"/>
@@ -9569,17 +9789,17 @@
       <w:spacing w:after="0" w:line="240" w:lineRule="auto"/>
     </w:pPr>
   </w:style>
-  <w:style w:type="character" w:customStyle="1" w:styleId="HeaderChar">
-    <w:name w:val="Header Char"/>
-    <w:basedOn w:val="DefaultParagraphFont"/>
-    <w:link w:val="Header"/>
+  <w:style w:type="character" w:customStyle="1" w:styleId="CabealhoChar">
+    <w:name w:val="Cabeçalho Char"/>
+    <w:basedOn w:val="Fontepargpadro"/>
+    <w:link w:val="Cabealho"/>
     <w:uiPriority w:val="99"/>
     <w:rsid w:val="00381478"/>
   </w:style>
-  <w:style w:type="paragraph" w:styleId="Footer">
+  <w:style w:type="paragraph" w:styleId="Rodap">
     <w:name w:val="footer"/>
     <w:basedOn w:val="Normal"/>
-    <w:link w:val="FooterChar"/>
+    <w:link w:val="RodapChar"/>
     <w:uiPriority w:val="99"/>
     <w:unhideWhenUsed/>
     <w:rsid w:val="00381478"/>
@@ -9591,17 +9811,17 @@
       <w:spacing w:after="0" w:line="240" w:lineRule="auto"/>
     </w:pPr>
   </w:style>
-  <w:style w:type="character" w:customStyle="1" w:styleId="FooterChar">
-    <w:name w:val="Footer Char"/>
-    <w:basedOn w:val="DefaultParagraphFont"/>
-    <w:link w:val="Footer"/>
+  <w:style w:type="character" w:customStyle="1" w:styleId="RodapChar">
+    <w:name w:val="Rodapé Char"/>
+    <w:basedOn w:val="Fontepargpadro"/>
+    <w:link w:val="Rodap"/>
     <w:uiPriority w:val="99"/>
     <w:rsid w:val="00381478"/>
   </w:style>
-  <w:style w:type="paragraph" w:styleId="BalloonText">
+  <w:style w:type="paragraph" w:styleId="Textodebalo">
     <w:name w:val="Balloon Text"/>
     <w:basedOn w:val="Normal"/>
-    <w:link w:val="BalloonTextChar"/>
+    <w:link w:val="TextodebaloChar"/>
     <w:uiPriority w:val="99"/>
     <w:semiHidden/>
     <w:unhideWhenUsed/>
@@ -9615,518 +9835,10 @@
       <w:szCs w:val="16"/>
     </w:rPr>
   </w:style>
-  <w:style w:type="character" w:customStyle="1" w:styleId="BalloonTextChar">
-    <w:name w:val="Balloon Text Char"/>
-    <w:basedOn w:val="DefaultParagraphFont"/>
-    <w:link w:val="BalloonText"/>
-    <w:uiPriority w:val="99"/>
-    <w:semiHidden/>
-    <w:rsid w:val="006D486D"/>
-    <w:rPr>
-      <w:rFonts w:ascii="Tahoma" w:hAnsi="Tahoma" w:cs="Tahoma"/>
-      <w:sz w:val="16"/>
-      <w:szCs w:val="16"/>
-    </w:rPr>
-  </w:style>
-</w:styles>
-</file>
-
-<file path=word/stylesWithEffects.xml><?xml version="1.0" encoding="utf-8"?>
-<w:styles xmlns:wpc="http://schemas.microsoft.com/office/word/2010/wordprocessingCanvas" xmlns:mc="http://schemas.openxmlformats.org/markup-compatibility/2006" xmlns:o="urn:schemas-microsoft-com:office:office" xmlns:r="http://schemas.openxmlformats.org/officeDocument/2006/relationships" xmlns:m="http://schemas.openxmlformats.org/officeDocument/2006/math" xmlns:v="urn:schemas-microsoft-com:vml" xmlns:wp14="http://schemas.microsoft.com/office/word/2010/wordprocessingDrawing" xmlns:wp="http://schemas.openxmlformats.org/drawingml/2006/wordprocessingDrawing" xmlns:w10="urn:schemas-microsoft-com:office:word" xmlns:w="http://schemas.openxmlformats.org/wordprocessingml/2006/main" xmlns:w14="http://schemas.microsoft.com/office/word/2010/wordml" xmlns:wpg="http://schemas.microsoft.com/office/word/2010/wordprocessingGroup" xmlns:wpi="http://schemas.microsoft.com/office/word/2010/wordprocessingInk" xmlns:wne="http://schemas.microsoft.com/office/word/2006/wordml" xmlns:wps="http://schemas.microsoft.com/office/word/2010/wordprocessingShape" mc:Ignorable="w14 wp14">
-  <w:docDefaults>
-    <w:rPrDefault>
-      <w:rPr>
-        <w:rFonts w:asciiTheme="minorHAnsi" w:eastAsiaTheme="minorHAnsi" w:hAnsiTheme="minorHAnsi" w:cstheme="minorBidi"/>
-        <w:sz w:val="22"/>
-        <w:szCs w:val="22"/>
-        <w:lang w:val="pt-BR" w:eastAsia="en-US" w:bidi="ar-SA"/>
-      </w:rPr>
-    </w:rPrDefault>
-    <w:pPrDefault>
-      <w:pPr>
-        <w:spacing w:after="160" w:line="259" w:lineRule="auto"/>
-      </w:pPr>
-    </w:pPrDefault>
-  </w:docDefaults>
-  <w:latentStyles w:defLockedState="0" w:defUIPriority="99" w:defSemiHidden="1" w:defUnhideWhenUsed="1" w:defQFormat="0" w:count="267">
-    <w:lsdException w:name="Normal" w:semiHidden="0" w:uiPriority="0" w:unhideWhenUsed="0" w:qFormat="1"/>
-    <w:lsdException w:name="heading 1" w:semiHidden="0" w:uiPriority="9" w:unhideWhenUsed="0" w:qFormat="1"/>
-    <w:lsdException w:name="heading 2" w:uiPriority="9" w:qFormat="1"/>
-    <w:lsdException w:name="heading 3" w:uiPriority="9" w:qFormat="1"/>
-    <w:lsdException w:name="heading 4" w:uiPriority="9" w:qFormat="1"/>
-    <w:lsdException w:name="heading 5" w:uiPriority="9" w:qFormat="1"/>
-    <w:lsdException w:name="heading 6" w:uiPriority="9" w:qFormat="1"/>
-    <w:lsdException w:name="heading 7" w:uiPriority="9" w:qFormat="1"/>
-    <w:lsdException w:name="heading 8" w:uiPriority="9" w:qFormat="1"/>
-    <w:lsdException w:name="heading 9" w:uiPriority="9" w:qFormat="1"/>
-    <w:lsdException w:name="toc 1" w:uiPriority="39"/>
-    <w:lsdException w:name="toc 2" w:uiPriority="39"/>
-    <w:lsdException w:name="toc 3" w:uiPriority="39"/>
-    <w:lsdException w:name="toc 4" w:uiPriority="39"/>
-    <w:lsdException w:name="toc 5" w:uiPriority="39"/>
-    <w:lsdException w:name="toc 6" w:uiPriority="39"/>
-    <w:lsdException w:name="toc 7" w:uiPriority="39"/>
-    <w:lsdException w:name="toc 8" w:uiPriority="39"/>
-    <w:lsdException w:name="toc 9" w:uiPriority="39"/>
-    <w:lsdException w:name="caption" w:uiPriority="35" w:qFormat="1"/>
-    <w:lsdException w:name="Title" w:semiHidden="0" w:uiPriority="10" w:unhideWhenUsed="0" w:qFormat="1"/>
-    <w:lsdException w:name="Default Paragraph Font" w:uiPriority="1"/>
-    <w:lsdException w:name="Subtitle" w:semiHidden="0" w:uiPriority="11" w:unhideWhenUsed="0" w:qFormat="1"/>
-    <w:lsdException w:name="Strong" w:semiHidden="0" w:uiPriority="22" w:unhideWhenUsed="0" w:qFormat="1"/>
-    <w:lsdException w:name="Emphasis" w:semiHidden="0" w:uiPriority="20" w:unhideWhenUsed="0" w:qFormat="1"/>
-    <w:lsdException w:name="Table Grid" w:semiHidden="0" w:uiPriority="39" w:unhideWhenUsed="0"/>
-    <w:lsdException w:name="Placeholder Text" w:unhideWhenUsed="0"/>
-    <w:lsdException w:name="No Spacing" w:semiHidden="0" w:uiPriority="1" w:unhideWhenUsed="0" w:qFormat="1"/>
-    <w:lsdException w:name="Light Shading" w:semiHidden="0" w:uiPriority="60" w:unhideWhenUsed="0"/>
-    <w:lsdException w:name="Light List" w:semiHidden="0" w:uiPriority="61" w:unhideWhenUsed="0"/>
-    <w:lsdException w:name="Light Grid" w:semiHidden="0" w:uiPriority="62" w:unhideWhenUsed="0"/>
-    <w:lsdException w:name="Medium Shading 1" w:semiHidden="0" w:uiPriority="63" w:unhideWhenUsed="0"/>
-    <w:lsdException w:name="Medium Shading 2" w:semiHidden="0" w:uiPriority="64" w:unhideWhenUsed="0"/>
-    <w:lsdException w:name="Medium List 1" w:semiHidden="0" w:uiPriority="65" w:unhideWhenUsed="0"/>
-    <w:lsdException w:name="Medium List 2" w:semiHidden="0" w:uiPriority="66" w:unhideWhenUsed="0"/>
-    <w:lsdException w:name="Medium Grid 1" w:semiHidden="0" w:uiPriority="67" w:unhideWhenUsed="0"/>
-    <w:lsdException w:name="Medium Grid 2" w:semiHidden="0" w:uiPriority="68" w:unhideWhenUsed="0"/>
-    <w:lsdException w:name="Medium Grid 3" w:semiHidden="0" w:uiPriority="69" w:unhideWhenUsed="0"/>
-    <w:lsdException w:name="Dark List" w:semiHidden="0" w:uiPriority="70" w:unhideWhenUsed="0"/>
-    <w:lsdException w:name="Colorful Shading" w:semiHidden="0" w:uiPriority="71" w:unhideWhenUsed="0"/>
-    <w:lsdException w:name="Colorful List" w:semiHidden="0" w:uiPriority="72" w:unhideWhenUsed="0"/>
-    <w:lsdException w:name="Colorful Grid" w:semiHidden="0" w:uiPriority="73" w:unhideWhenUsed="0"/>
-    <w:lsdException w:name="Light Shading Accent 1" w:semiHidden="0" w:uiPriority="60" w:unhideWhenUsed="0"/>
-    <w:lsdException w:name="Light List Accent 1" w:semiHidden="0" w:uiPriority="61" w:unhideWhenUsed="0"/>
-    <w:lsdException w:name="Light Grid Accent 1" w:semiHidden="0" w:uiPriority="62" w:unhideWhenUsed="0"/>
-    <w:lsdException w:name="Medium Shading 1 Accent 1" w:semiHidden="0" w:uiPriority="63" w:unhideWhenUsed="0"/>
-    <w:lsdException w:name="Medium Shading 2 Accent 1" w:semiHidden="0" w:uiPriority="64" w:unhideWhenUsed="0"/>
-    <w:lsdException w:name="Medium List 1 Accent 1" w:semiHidden="0" w:uiPriority="65" w:unhideWhenUsed="0"/>
-    <w:lsdException w:name="Revision" w:unhideWhenUsed="0"/>
-    <w:lsdException w:name="List Paragraph" w:semiHidden="0" w:uiPriority="34" w:unhideWhenUsed="0" w:qFormat="1"/>
-    <w:lsdException w:name="Quote" w:semiHidden="0" w:uiPriority="29" w:unhideWhenUsed="0" w:qFormat="1"/>
-    <w:lsdException w:name="Intense Quote" w:semiHidden="0" w:uiPriority="30" w:unhideWhenUsed="0" w:qFormat="1"/>
-    <w:lsdException w:name="Medium List 2 Accent 1" w:semiHidden="0" w:uiPriority="66" w:unhideWhenUsed="0"/>
-    <w:lsdException w:name="Medium Grid 1 Accent 1" w:semiHidden="0" w:uiPriority="67" w:unhideWhenUsed="0"/>
-    <w:lsdException w:name="Medium Grid 2 Accent 1" w:semiHidden="0" w:uiPriority="68" w:unhideWhenUsed="0"/>
-    <w:lsdException w:name="Medium Grid 3 Accent 1" w:semiHidden="0" w:uiPriority="69" w:unhideWhenUsed="0"/>
-    <w:lsdException w:name="Dark List Accent 1" w:semiHidden="0" w:uiPriority="70" w:unhideWhenUsed="0"/>
-    <w:lsdException w:name="Colorful Shading Accent 1" w:semiHidden="0" w:uiPriority="71" w:unhideWhenUsed="0"/>
-    <w:lsdException w:name="Colorful List Accent 1" w:semiHidden="0" w:uiPriority="72" w:unhideWhenUsed="0"/>
-    <w:lsdException w:name="Colorful Grid Accent 1" w:semiHidden="0" w:uiPriority="73" w:unhideWhenUsed="0"/>
-    <w:lsdException w:name="Light Shading Accent 2" w:semiHidden="0" w:uiPriority="60" w:unhideWhenUsed="0"/>
-    <w:lsdException w:name="Light List Accent 2" w:semiHidden="0" w:uiPriority="61" w:unhideWhenUsed="0"/>
-    <w:lsdException w:name="Light Grid Accent 2" w:semiHidden="0" w:uiPriority="62" w:unhideWhenUsed="0"/>
-    <w:lsdException w:name="Medium Shading 1 Accent 2" w:semiHidden="0" w:uiPriority="63" w:unhideWhenUsed="0"/>
-    <w:lsdException w:name="Medium Shading 2 Accent 2" w:semiHidden="0" w:uiPriority="64" w:unhideWhenUsed="0"/>
-    <w:lsdException w:name="Medium List 1 Accent 2" w:semiHidden="0" w:uiPriority="65" w:unhideWhenUsed="0"/>
-    <w:lsdException w:name="Medium List 2 Accent 2" w:semiHidden="0" w:uiPriority="66" w:unhideWhenUsed="0"/>
-    <w:lsdException w:name="Medium Grid 1 Accent 2" w:semiHidden="0" w:uiPriority="67" w:unhideWhenUsed="0"/>
-    <w:lsdException w:name="Medium Grid 2 Accent 2" w:semiHidden="0" w:uiPriority="68" w:unhideWhenUsed="0"/>
-    <w:lsdException w:name="Medium Grid 3 Accent 2" w:semiHidden="0" w:uiPriority="69" w:unhideWhenUsed="0"/>
-    <w:lsdException w:name="Dark List Accent 2" w:semiHidden="0" w:uiPriority="70" w:unhideWhenUsed="0"/>
-    <w:lsdException w:name="Colorful Shading Accent 2" w:semiHidden="0" w:uiPriority="71" w:unhideWhenUsed="0"/>
-    <w:lsdException w:name="Colorful List Accent 2" w:semiHidden="0" w:uiPriority="72" w:unhideWhenUsed="0"/>
-    <w:lsdException w:name="Colorful Grid Accent 2" w:semiHidden="0" w:uiPriority="73" w:unhideWhenUsed="0"/>
-    <w:lsdException w:name="Light Shading Accent 3" w:semiHidden="0" w:uiPriority="60" w:unhideWhenUsed="0"/>
-    <w:lsdException w:name="Light List Accent 3" w:semiHidden="0" w:uiPriority="61" w:unhideWhenUsed="0"/>
-    <w:lsdException w:name="Light Grid Accent 3" w:semiHidden="0" w:uiPriority="62" w:unhideWhenUsed="0"/>
-    <w:lsdException w:name="Medium Shading 1 Accent 3" w:semiHidden="0" w:uiPriority="63" w:unhideWhenUsed="0"/>
-    <w:lsdException w:name="Medium Shading 2 Accent 3" w:semiHidden="0" w:uiPriority="64" w:unhideWhenUsed="0"/>
-    <w:lsdException w:name="Medium List 1 Accent 3" w:semiHidden="0" w:uiPriority="65" w:unhideWhenUsed="0"/>
-    <w:lsdException w:name="Medium List 2 Accent 3" w:semiHidden="0" w:uiPriority="66" w:unhideWhenUsed="0"/>
-    <w:lsdException w:name="Medium Grid 1 Accent 3" w:semiHidden="0" w:uiPriority="67" w:unhideWhenUsed="0"/>
-    <w:lsdException w:name="Medium Grid 2 Accent 3" w:semiHidden="0" w:uiPriority="68" w:unhideWhenUsed="0"/>
-    <w:lsdException w:name="Medium Grid 3 Accent 3" w:semiHidden="0" w:uiPriority="69" w:unhideWhenUsed="0"/>
-    <w:lsdException w:name="Dark List Accent 3" w:semiHidden="0" w:uiPriority="70" w:unhideWhenUsed="0"/>
-    <w:lsdException w:name="Colorful Shading Accent 3" w:semiHidden="0" w:uiPriority="71" w:unhideWhenUsed="0"/>
-    <w:lsdException w:name="Colorful List Accent 3" w:semiHidden="0" w:uiPriority="72" w:unhideWhenUsed="0"/>
-    <w:lsdException w:name="Colorful Grid Accent 3" w:semiHidden="0" w:uiPriority="73" w:unhideWhenUsed="0"/>
-    <w:lsdException w:name="Light Shading Accent 4" w:semiHidden="0" w:uiPriority="60" w:unhideWhenUsed="0"/>
-    <w:lsdException w:name="Light List Accent 4" w:semiHidden="0" w:uiPriority="61" w:unhideWhenUsed="0"/>
-    <w:lsdException w:name="Light Grid Accent 4" w:semiHidden="0" w:uiPriority="62" w:unhideWhenUsed="0"/>
-    <w:lsdException w:name="Medium Shading 1 Accent 4" w:semiHidden="0" w:uiPriority="63" w:unhideWhenUsed="0"/>
-    <w:lsdException w:name="Medium Shading 2 Accent 4" w:semiHidden="0" w:uiPriority="64" w:unhideWhenUsed="0"/>
-    <w:lsdException w:name="Medium List 1 Accent 4" w:semiHidden="0" w:uiPriority="65" w:unhideWhenUsed="0"/>
-    <w:lsdException w:name="Medium List 2 Accent 4" w:semiHidden="0" w:uiPriority="66" w:unhideWhenUsed="0"/>
-    <w:lsdException w:name="Medium Grid 1 Accent 4" w:semiHidden="0" w:uiPriority="67" w:unhideWhenUsed="0"/>
-    <w:lsdException w:name="Medium Grid 2 Accent 4" w:semiHidden="0" w:uiPriority="68" w:unhideWhenUsed="0"/>
-    <w:lsdException w:name="Medium Grid 3 Accent 4" w:semiHidden="0" w:uiPriority="69" w:unhideWhenUsed="0"/>
-    <w:lsdException w:name="Dark List Accent 4" w:semiHidden="0" w:uiPriority="70" w:unhideWhenUsed="0"/>
-    <w:lsdException w:name="Colorful Shading Accent 4" w:semiHidden="0" w:uiPriority="71" w:unhideWhenUsed="0"/>
-    <w:lsdException w:name="Colorful List Accent 4" w:semiHidden="0" w:uiPriority="72" w:unhideWhenUsed="0"/>
-    <w:lsdException w:name="Colorful Grid Accent 4" w:semiHidden="0" w:uiPriority="73" w:unhideWhenUsed="0"/>
-    <w:lsdException w:name="Light Shading Accent 5" w:semiHidden="0" w:uiPriority="60" w:unhideWhenUsed="0"/>
-    <w:lsdException w:name="Light List Accent 5" w:semiHidden="0" w:uiPriority="61" w:unhideWhenUsed="0"/>
-    <w:lsdException w:name="Light Grid Accent 5" w:semiHidden="0" w:uiPriority="62" w:unhideWhenUsed="0"/>
-    <w:lsdException w:name="Medium Shading 1 Accent 5" w:semiHidden="0" w:uiPriority="63" w:unhideWhenUsed="0"/>
-    <w:lsdException w:name="Medium Shading 2 Accent 5" w:semiHidden="0" w:uiPriority="64" w:unhideWhenUsed="0"/>
-    <w:lsdException w:name="Medium List 1 Accent 5" w:semiHidden="0" w:uiPriority="65" w:unhideWhenUsed="0"/>
-    <w:lsdException w:name="Medium List 2 Accent 5" w:semiHidden="0" w:uiPriority="66" w:unhideWhenUsed="0"/>
-    <w:lsdException w:name="Medium Grid 1 Accent 5" w:semiHidden="0" w:uiPriority="67" w:unhideWhenUsed="0"/>
-    <w:lsdException w:name="Medium Grid 2 Accent 5" w:semiHidden="0" w:uiPriority="68" w:unhideWhenUsed="0"/>
-    <w:lsdException w:name="Medium Grid 3 Accent 5" w:semiHidden="0" w:uiPriority="69" w:unhideWhenUsed="0"/>
-    <w:lsdException w:name="Dark List Accent 5" w:semiHidden="0" w:uiPriority="70" w:unhideWhenUsed="0"/>
-    <w:lsdException w:name="Colorful Shading Accent 5" w:semiHidden="0" w:uiPriority="71" w:unhideWhenUsed="0"/>
-    <w:lsdException w:name="Colorful List Accent 5" w:semiHidden="0" w:uiPriority="72" w:unhideWhenUsed="0"/>
-    <w:lsdException w:name="Colorful Grid Accent 5" w:semiHidden="0" w:uiPriority="73" w:unhideWhenUsed="0"/>
-    <w:lsdException w:name="Light Shading Accent 6" w:semiHidden="0" w:uiPriority="60" w:unhideWhenUsed="0"/>
-    <w:lsdException w:name="Light List Accent 6" w:semiHidden="0" w:uiPriority="61" w:unhideWhenUsed="0"/>
-    <w:lsdException w:name="Light Grid Accent 6" w:semiHidden="0" w:uiPriority="62" w:unhideWhenUsed="0"/>
-    <w:lsdException w:name="Medium Shading 1 Accent 6" w:semiHidden="0" w:uiPriority="63" w:unhideWhenUsed="0"/>
-    <w:lsdException w:name="Medium Shading 2 Accent 6" w:semiHidden="0" w:uiPriority="64" w:unhideWhenUsed="0"/>
-    <w:lsdException w:name="Medium List 1 Accent 6" w:semiHidden="0" w:uiPriority="65" w:unhideWhenUsed="0"/>
-    <w:lsdException w:name="Medium List 2 Accent 6" w:semiHidden="0" w:uiPriority="66" w:unhideWhenUsed="0"/>
-    <w:lsdException w:name="Medium Grid 1 Accent 6" w:semiHidden="0" w:uiPriority="67" w:unhideWhenUsed="0"/>
-    <w:lsdException w:name="Medium Grid 2 Accent 6" w:semiHidden="0" w:uiPriority="68" w:unhideWhenUsed="0"/>
-    <w:lsdException w:name="Medium Grid 3 Accent 6" w:semiHidden="0" w:uiPriority="69" w:unhideWhenUsed="0"/>
-    <w:lsdException w:name="Dark List Accent 6" w:semiHidden="0" w:uiPriority="70" w:unhideWhenUsed="0"/>
-    <w:lsdException w:name="Colorful Shading Accent 6" w:semiHidden="0" w:uiPriority="71" w:unhideWhenUsed="0"/>
-    <w:lsdException w:name="Colorful List Accent 6" w:semiHidden="0" w:uiPriority="72" w:unhideWhenUsed="0"/>
-    <w:lsdException w:name="Colorful Grid Accent 6" w:semiHidden="0" w:uiPriority="73" w:unhideWhenUsed="0"/>
-    <w:lsdException w:name="Subtle Emphasis" w:semiHidden="0" w:uiPriority="19" w:unhideWhenUsed="0" w:qFormat="1"/>
-    <w:lsdException w:name="Intense Emphasis" w:semiHidden="0" w:uiPriority="21" w:unhideWhenUsed="0" w:qFormat="1"/>
-    <w:lsdException w:name="Subtle Reference" w:semiHidden="0" w:uiPriority="31" w:unhideWhenUsed="0" w:qFormat="1"/>
-    <w:lsdException w:name="Intense Reference" w:semiHidden="0" w:uiPriority="32" w:unhideWhenUsed="0" w:qFormat="1"/>
-    <w:lsdException w:name="Book Title" w:semiHidden="0" w:uiPriority="33" w:unhideWhenUsed="0" w:qFormat="1"/>
-    <w:lsdException w:name="Bibliography" w:uiPriority="37"/>
-    <w:lsdException w:name="TOC Heading" w:uiPriority="39" w:qFormat="1"/>
-  </w:latentStyles>
-  <w:style w:type="paragraph" w:default="1" w:styleId="Normal">
-    <w:name w:val="Normal"/>
-    <w:qFormat/>
-  </w:style>
-  <w:style w:type="paragraph" w:styleId="Heading2">
-    <w:name w:val="heading 2"/>
-    <w:basedOn w:val="Normal"/>
-    <w:next w:val="Normal"/>
-    <w:link w:val="Heading2Char"/>
-    <w:uiPriority w:val="9"/>
-    <w:unhideWhenUsed/>
-    <w:qFormat/>
-    <w:pPr>
-      <w:keepNext/>
-      <w:keepLines/>
-      <w:spacing w:before="40" w:after="0"/>
-      <w:outlineLvl w:val="1"/>
-    </w:pPr>
-    <w:rPr>
-      <w:rFonts w:asciiTheme="majorHAnsi" w:eastAsiaTheme="majorEastAsia" w:hAnsiTheme="majorHAnsi" w:cstheme="majorBidi"/>
-      <w:color w:val="2F5496" w:themeColor="accent1" w:themeShade="BF"/>
-      <w:sz w:val="26"/>
-      <w:szCs w:val="26"/>
-    </w:rPr>
-  </w:style>
-  <w:style w:type="character" w:default="1" w:styleId="DefaultParagraphFont">
-    <w:name w:val="Default Paragraph Font"/>
-    <w:uiPriority w:val="1"/>
-    <w:semiHidden/>
-    <w:unhideWhenUsed/>
-  </w:style>
-  <w:style w:type="table" w:default="1" w:styleId="TableNormal">
-    <w:name w:val="Normal Table"/>
-    <w:uiPriority w:val="99"/>
-    <w:semiHidden/>
-    <w:unhideWhenUsed/>
-    <w:tblPr>
-      <w:tblInd w:w="0" w:type="dxa"/>
-      <w:tblCellMar>
-        <w:top w:w="0" w:type="dxa"/>
-        <w:left w:w="108" w:type="dxa"/>
-        <w:bottom w:w="0" w:type="dxa"/>
-        <w:right w:w="108" w:type="dxa"/>
-      </w:tblCellMar>
-    </w:tblPr>
-  </w:style>
-  <w:style w:type="numbering" w:default="1" w:styleId="NoList">
-    <w:name w:val="No List"/>
-    <w:uiPriority w:val="99"/>
-    <w:semiHidden/>
-    <w:unhideWhenUsed/>
-  </w:style>
-  <w:style w:type="character" w:styleId="Hyperlink">
-    <w:name w:val="Hyperlink"/>
-    <w:basedOn w:val="DefaultParagraphFont"/>
-    <w:uiPriority w:val="99"/>
-    <w:unhideWhenUsed/>
-    <w:rPr>
-      <w:color w:val="0563C1" w:themeColor="hyperlink"/>
-      <w:u w:val="single"/>
-    </w:rPr>
-  </w:style>
-  <w:style w:type="character" w:customStyle="1" w:styleId="Heading2Char">
-    <w:name w:val="Heading 2 Char"/>
-    <w:basedOn w:val="DefaultParagraphFont"/>
-    <w:link w:val="Heading2"/>
-    <w:uiPriority w:val="9"/>
-    <w:rPr>
-      <w:rFonts w:asciiTheme="majorHAnsi" w:eastAsiaTheme="majorEastAsia" w:hAnsiTheme="majorHAnsi" w:cstheme="majorBidi"/>
-      <w:color w:val="2F5496" w:themeColor="accent1" w:themeShade="BF"/>
-      <w:sz w:val="26"/>
-      <w:szCs w:val="26"/>
-    </w:rPr>
-  </w:style>
-  <w:style w:type="paragraph" w:styleId="ListParagraph">
-    <w:name w:val="List Paragraph"/>
-    <w:basedOn w:val="Normal"/>
-    <w:uiPriority w:val="34"/>
-    <w:qFormat/>
-    <w:pPr>
-      <w:ind w:left="720"/>
-      <w:contextualSpacing/>
-    </w:pPr>
-  </w:style>
-  <w:style w:type="character" w:styleId="FollowedHyperlink">
-    <w:name w:val="FollowedHyperlink"/>
-    <w:basedOn w:val="DefaultParagraphFont"/>
-    <w:uiPriority w:val="99"/>
-    <w:semiHidden/>
-    <w:unhideWhenUsed/>
-    <w:rsid w:val="00A23F24"/>
-    <w:rPr>
-      <w:color w:val="954F72" w:themeColor="followedHyperlink"/>
-      <w:u w:val="single"/>
-    </w:rPr>
-  </w:style>
-  <w:style w:type="paragraph" w:customStyle="1" w:styleId="p1">
-    <w:name w:val="p1"/>
-    <w:basedOn w:val="Normal"/>
-    <w:rsid w:val="009303B5"/>
-    <w:pPr>
-      <w:spacing w:after="0" w:line="240" w:lineRule="auto"/>
-    </w:pPr>
-    <w:rPr>
-      <w:rFonts w:ascii=".AppleSystemUIFont" w:eastAsiaTheme="minorEastAsia" w:hAnsi=".AppleSystemUIFont" w:cs="Times New Roman"/>
-      <w:sz w:val="26"/>
-      <w:szCs w:val="26"/>
-      <w:lang w:eastAsia="pt-BR"/>
-    </w:rPr>
-  </w:style>
-  <w:style w:type="paragraph" w:customStyle="1" w:styleId="p2">
-    <w:name w:val="p2"/>
-    <w:basedOn w:val="Normal"/>
-    <w:rsid w:val="009303B5"/>
-    <w:pPr>
-      <w:spacing w:after="0" w:line="240" w:lineRule="auto"/>
-    </w:pPr>
-    <w:rPr>
-      <w:rFonts w:ascii=".AppleSystemUIFont" w:eastAsiaTheme="minorEastAsia" w:hAnsi=".AppleSystemUIFont" w:cs="Times New Roman"/>
-      <w:sz w:val="26"/>
-      <w:szCs w:val="26"/>
-      <w:lang w:eastAsia="pt-BR"/>
-    </w:rPr>
-  </w:style>
-  <w:style w:type="character" w:customStyle="1" w:styleId="s1">
-    <w:name w:val="s1"/>
-    <w:basedOn w:val="DefaultParagraphFont"/>
-    <w:rsid w:val="009303B5"/>
-    <w:rPr>
-      <w:rFonts w:ascii="UICTFontTextStyleBody" w:hAnsi="UICTFontTextStyleBody" w:hint="default"/>
-      <w:b w:val="0"/>
-      <w:bCs w:val="0"/>
-      <w:i w:val="0"/>
-      <w:iCs w:val="0"/>
-      <w:sz w:val="26"/>
-      <w:szCs w:val="26"/>
-    </w:rPr>
-  </w:style>
-  <w:style w:type="character" w:customStyle="1" w:styleId="apple-converted-space">
-    <w:name w:val="apple-converted-space"/>
-    <w:basedOn w:val="DefaultParagraphFont"/>
-    <w:rsid w:val="00894B0F"/>
-  </w:style>
-  <w:style w:type="paragraph" w:customStyle="1" w:styleId="paragraph">
-    <w:name w:val="paragraph"/>
-    <w:basedOn w:val="Normal"/>
-    <w:rsid w:val="00A41B79"/>
-    <w:pPr>
-      <w:spacing w:before="100" w:beforeAutospacing="1" w:after="100" w:afterAutospacing="1" w:line="240" w:lineRule="auto"/>
-    </w:pPr>
-    <w:rPr>
-      <w:rFonts w:ascii="Times New Roman" w:eastAsia="Times New Roman" w:hAnsi="Times New Roman" w:cs="Times New Roman"/>
-      <w:sz w:val="24"/>
-      <w:szCs w:val="24"/>
-      <w:lang w:eastAsia="pt-BR"/>
-    </w:rPr>
-  </w:style>
-  <w:style w:type="character" w:customStyle="1" w:styleId="normaltextrun">
-    <w:name w:val="normaltextrun"/>
-    <w:basedOn w:val="DefaultParagraphFont"/>
-    <w:rsid w:val="00A41B79"/>
-  </w:style>
-  <w:style w:type="character" w:customStyle="1" w:styleId="eop">
-    <w:name w:val="eop"/>
-    <w:basedOn w:val="DefaultParagraphFont"/>
-    <w:rsid w:val="00A41B79"/>
-  </w:style>
-  <w:style w:type="table" w:styleId="TableGrid">
-    <w:name w:val="Table Grid"/>
-    <w:basedOn w:val="TableNormal"/>
-    <w:uiPriority w:val="39"/>
-    <w:rsid w:val="0011332D"/>
-    <w:pPr>
-      <w:spacing w:after="0" w:line="240" w:lineRule="auto"/>
-    </w:pPr>
-    <w:tblPr>
-      <w:tblInd w:w="0" w:type="dxa"/>
-      <w:tblBorders>
-        <w:top w:val="single" w:sz="4" w:space="0" w:color="auto"/>
-        <w:left w:val="single" w:sz="4" w:space="0" w:color="auto"/>
-        <w:bottom w:val="single" w:sz="4" w:space="0" w:color="auto"/>
-        <w:right w:val="single" w:sz="4" w:space="0" w:color="auto"/>
-        <w:insideH w:val="single" w:sz="4" w:space="0" w:color="auto"/>
-        <w:insideV w:val="single" w:sz="4" w:space="0" w:color="auto"/>
-      </w:tblBorders>
-      <w:tblCellMar>
-        <w:top w:w="0" w:type="dxa"/>
-        <w:left w:w="108" w:type="dxa"/>
-        <w:bottom w:w="0" w:type="dxa"/>
-        <w:right w:w="108" w:type="dxa"/>
-      </w:tblCellMar>
-    </w:tblPr>
-  </w:style>
-  <w:style w:type="table" w:customStyle="1" w:styleId="GridTable2">
-    <w:name w:val="Grid Table 2"/>
-    <w:basedOn w:val="TableNormal"/>
-    <w:uiPriority w:val="47"/>
-    <w:rsid w:val="007B4762"/>
-    <w:pPr>
-      <w:spacing w:after="0" w:line="240" w:lineRule="auto"/>
-    </w:pPr>
-    <w:tblPr>
-      <w:tblStyleRowBandSize w:val="1"/>
-      <w:tblStyleColBandSize w:val="1"/>
-      <w:tblInd w:w="0" w:type="dxa"/>
-      <w:tblBorders>
-        <w:top w:val="single" w:sz="2" w:space="0" w:color="666666" w:themeColor="text1" w:themeTint="99"/>
-        <w:bottom w:val="single" w:sz="2" w:space="0" w:color="666666" w:themeColor="text1" w:themeTint="99"/>
-        <w:insideH w:val="single" w:sz="2" w:space="0" w:color="666666" w:themeColor="text1" w:themeTint="99"/>
-        <w:insideV w:val="single" w:sz="2" w:space="0" w:color="666666" w:themeColor="text1" w:themeTint="99"/>
-      </w:tblBorders>
-      <w:tblCellMar>
-        <w:top w:w="0" w:type="dxa"/>
-        <w:left w:w="108" w:type="dxa"/>
-        <w:bottom w:w="0" w:type="dxa"/>
-        <w:right w:w="108" w:type="dxa"/>
-      </w:tblCellMar>
-    </w:tblPr>
-    <w:tblStylePr w:type="firstRow">
-      <w:rPr>
-        <w:b/>
-        <w:bCs/>
-      </w:rPr>
-      <w:tblPr/>
-      <w:tcPr>
-        <w:tcBorders>
-          <w:top w:val="nil"/>
-          <w:bottom w:val="single" w:sz="12" w:space="0" w:color="666666" w:themeColor="text1" w:themeTint="99"/>
-          <w:insideH w:val="nil"/>
-          <w:insideV w:val="nil"/>
-        </w:tcBorders>
-        <w:shd w:val="clear" w:color="auto" w:fill="FFFFFF" w:themeFill="background1"/>
-      </w:tcPr>
-    </w:tblStylePr>
-    <w:tblStylePr w:type="lastRow">
-      <w:rPr>
-        <w:b/>
-        <w:bCs/>
-      </w:rPr>
-      <w:tblPr/>
-      <w:tcPr>
-        <w:tcBorders>
-          <w:top w:val="double" w:sz="2" w:space="0" w:color="666666" w:themeColor="text1" w:themeTint="99"/>
-          <w:bottom w:val="nil"/>
-          <w:insideH w:val="nil"/>
-          <w:insideV w:val="nil"/>
-        </w:tcBorders>
-        <w:shd w:val="clear" w:color="auto" w:fill="FFFFFF" w:themeFill="background1"/>
-      </w:tcPr>
-    </w:tblStylePr>
-    <w:tblStylePr w:type="firstCol">
-      <w:rPr>
-        <w:b/>
-        <w:bCs/>
-      </w:rPr>
-    </w:tblStylePr>
-    <w:tblStylePr w:type="lastCol">
-      <w:rPr>
-        <w:b/>
-        <w:bCs/>
-      </w:rPr>
-    </w:tblStylePr>
-    <w:tblStylePr w:type="band1Vert">
-      <w:tblPr/>
-      <w:tcPr>
-        <w:shd w:val="clear" w:color="auto" w:fill="CCCCCC" w:themeFill="text1" w:themeFillTint="33"/>
-      </w:tcPr>
-    </w:tblStylePr>
-    <w:tblStylePr w:type="band1Horz">
-      <w:tblPr/>
-      <w:tcPr>
-        <w:shd w:val="clear" w:color="auto" w:fill="CCCCCC" w:themeFill="text1" w:themeFillTint="33"/>
-      </w:tcPr>
-    </w:tblStylePr>
-  </w:style>
-  <w:style w:type="paragraph" w:styleId="Header">
-    <w:name w:val="header"/>
-    <w:basedOn w:val="Normal"/>
-    <w:link w:val="HeaderChar"/>
-    <w:uiPriority w:val="99"/>
-    <w:unhideWhenUsed/>
-    <w:rsid w:val="00381478"/>
-    <w:pPr>
-      <w:tabs>
-        <w:tab w:val="center" w:pos="4252"/>
-        <w:tab w:val="right" w:pos="8504"/>
-      </w:tabs>
-      <w:spacing w:after="0" w:line="240" w:lineRule="auto"/>
-    </w:pPr>
-  </w:style>
-  <w:style w:type="character" w:customStyle="1" w:styleId="HeaderChar">
-    <w:name w:val="Header Char"/>
-    <w:basedOn w:val="DefaultParagraphFont"/>
-    <w:link w:val="Header"/>
-    <w:uiPriority w:val="99"/>
-    <w:rsid w:val="00381478"/>
-  </w:style>
-  <w:style w:type="paragraph" w:styleId="Footer">
-    <w:name w:val="footer"/>
-    <w:basedOn w:val="Normal"/>
-    <w:link w:val="FooterChar"/>
-    <w:uiPriority w:val="99"/>
-    <w:unhideWhenUsed/>
-    <w:rsid w:val="00381478"/>
-    <w:pPr>
-      <w:tabs>
-        <w:tab w:val="center" w:pos="4252"/>
-        <w:tab w:val="right" w:pos="8504"/>
-      </w:tabs>
-      <w:spacing w:after="0" w:line="240" w:lineRule="auto"/>
-    </w:pPr>
-  </w:style>
-  <w:style w:type="character" w:customStyle="1" w:styleId="FooterChar">
-    <w:name w:val="Footer Char"/>
-    <w:basedOn w:val="DefaultParagraphFont"/>
-    <w:link w:val="Footer"/>
-    <w:uiPriority w:val="99"/>
-    <w:rsid w:val="00381478"/>
-  </w:style>
-  <w:style w:type="paragraph" w:styleId="BalloonText">
-    <w:name w:val="Balloon Text"/>
-    <w:basedOn w:val="Normal"/>
-    <w:link w:val="BalloonTextChar"/>
-    <w:uiPriority w:val="99"/>
-    <w:semiHidden/>
-    <w:unhideWhenUsed/>
-    <w:rsid w:val="006D486D"/>
-    <w:pPr>
-      <w:spacing w:after="0" w:line="240" w:lineRule="auto"/>
-    </w:pPr>
-    <w:rPr>
-      <w:rFonts w:ascii="Tahoma" w:hAnsi="Tahoma" w:cs="Tahoma"/>
-      <w:sz w:val="16"/>
-      <w:szCs w:val="16"/>
-    </w:rPr>
-  </w:style>
-  <w:style w:type="character" w:customStyle="1" w:styleId="BalloonTextChar">
-    <w:name w:val="Balloon Text Char"/>
-    <w:basedOn w:val="DefaultParagraphFont"/>
-    <w:link w:val="BalloonText"/>
+  <w:style w:type="character" w:customStyle="1" w:styleId="TextodebaloChar">
+    <w:name w:val="Texto de balão Char"/>
+    <w:basedOn w:val="Fontepargpadro"/>
+    <w:link w:val="Textodebalo"/>
     <w:uiPriority w:val="99"/>
     <w:semiHidden/>
     <w:rsid w:val="006D486D"/>
@@ -10394,7 +10106,7 @@
   <a:extraClrSchemeLst/>
   <a:extLst>
     <a:ext uri="{05A4C25C-085E-4340-85A3-A5531E510DB2}">
-      <thm15:themeFamily xmlns:thm15="http://schemas.microsoft.com/office/thememl/2012/main" xmlns="" name="Office Theme" id="{62F939B6-93AF-4DB8-9C6B-D6C7DFDC589F}" vid="{4A3C46E8-61CC-4603-A589-7422A47A8E4A}"/>
+      <thm15:themeFamily xmlns:thm15="http://schemas.microsoft.com/office/thememl/2012/main" name="Office Theme" id="{62F939B6-93AF-4DB8-9C6B-D6C7DFDC589F}" vid="{4A3C46E8-61CC-4603-A589-7422A47A8E4A}"/>
     </a:ext>
   </a:extLst>
 </a:theme>

</xml_diff>

<commit_message>
Atualizando banco de dados e objetivo na documentação
</commit_message>
<xml_diff>
--- a/sprint_grupo7/TI/Documentação.docx
+++ b/sprint_grupo7/TI/Documentação.docx
@@ -890,8 +890,20 @@
           <w:sz w:val="24"/>
           <w:szCs w:val="24"/>
         </w:rPr>
-        <w:t>Cauê Mendonça Ghelfi</w:t>
-      </w:r>
+        <w:t xml:space="preserve">Cauê Mendonça </w:t>
+      </w:r>
+      <w:proofErr w:type="spellStart"/>
+      <w:r>
+        <w:rPr>
+          <w:rFonts w:ascii="Times New Roman" w:hAnsi="Times New Roman" w:cs="Times New Roman"/>
+          <w:b/>
+          <w:bCs/>
+          <w:sz w:val="24"/>
+          <w:szCs w:val="24"/>
+        </w:rPr>
+        <w:t>Ghelfi</w:t>
+      </w:r>
+      <w:proofErr w:type="spellEnd"/>
     </w:p>
     <w:p>
       <w:pPr>
@@ -964,8 +976,20 @@
           <w:sz w:val="24"/>
           <w:szCs w:val="24"/>
         </w:rPr>
-        <w:t>Eduardo Castrillo Pulcino</w:t>
-      </w:r>
+        <w:t xml:space="preserve">Eduardo Castrillo </w:t>
+      </w:r>
+      <w:proofErr w:type="spellStart"/>
+      <w:r>
+        <w:rPr>
+          <w:rFonts w:ascii="Times New Roman" w:hAnsi="Times New Roman" w:cs="Times New Roman"/>
+          <w:b/>
+          <w:bCs/>
+          <w:sz w:val="24"/>
+          <w:szCs w:val="24"/>
+        </w:rPr>
+        <w:t>Pulcino</w:t>
+      </w:r>
+      <w:proofErr w:type="spellEnd"/>
     </w:p>
     <w:p>
       <w:pPr>
@@ -2322,7 +2346,43 @@
           <w:sz w:val="24"/>
           <w:szCs w:val="24"/>
         </w:rPr>
-        <w:t xml:space="preserve"> (Solanum lycopersicum)</w:t>
+        <w:t xml:space="preserve"> (</w:t>
+      </w:r>
+      <w:proofErr w:type="spellStart"/>
+      <w:r>
+        <w:rPr>
+          <w:rFonts w:ascii="Times New Roman" w:eastAsia="Times New Roman" w:hAnsi="Times New Roman" w:cs="Times New Roman"/>
+          <w:sz w:val="24"/>
+          <w:szCs w:val="24"/>
+        </w:rPr>
+        <w:t>Solanum</w:t>
+      </w:r>
+      <w:proofErr w:type="spellEnd"/>
+      <w:r>
+        <w:rPr>
+          <w:rFonts w:ascii="Times New Roman" w:eastAsia="Times New Roman" w:hAnsi="Times New Roman" w:cs="Times New Roman"/>
+          <w:sz w:val="24"/>
+          <w:szCs w:val="24"/>
+        </w:rPr>
+        <w:t xml:space="preserve"> </w:t>
+      </w:r>
+      <w:proofErr w:type="spellStart"/>
+      <w:r>
+        <w:rPr>
+          <w:rFonts w:ascii="Times New Roman" w:eastAsia="Times New Roman" w:hAnsi="Times New Roman" w:cs="Times New Roman"/>
+          <w:sz w:val="24"/>
+          <w:szCs w:val="24"/>
+        </w:rPr>
+        <w:t>lycopersicum</w:t>
+      </w:r>
+      <w:proofErr w:type="spellEnd"/>
+      <w:r>
+        <w:rPr>
+          <w:rFonts w:ascii="Times New Roman" w:eastAsia="Times New Roman" w:hAnsi="Times New Roman" w:cs="Times New Roman"/>
+          <w:sz w:val="24"/>
+          <w:szCs w:val="24"/>
+        </w:rPr>
+        <w:t>)</w:t>
       </w:r>
       <w:r>
         <w:rPr>
@@ -2672,7 +2732,25 @@
           <w:sz w:val="24"/>
           <w:szCs w:val="24"/>
         </w:rPr>
-        <w:t xml:space="preserve">Segundo a Embrapa (Empresa Brasileira de Pesquisa Agropecuária) o tomateiro é uma planta muito exigente em água, seu fruto maduro possui cerca de 93 a 95% de água. Seu sistema radicular pode atingir até 1,5m de profundidade e isto acontece, em média, cerca de 60 dias após o transplantio. </w:t>
+        <w:t xml:space="preserve">Segundo a Embrapa (Empresa Brasileira de Pesquisa Agropecuária) o tomateiro é uma planta muito exigente em água, seu fruto maduro possui cerca de 93 a 95% de água. Seu sistema radicular pode atingir até 1,5m de profundidade e isto acontece, em média, cerca de 60 dias após o </w:t>
+      </w:r>
+      <w:proofErr w:type="spellStart"/>
+      <w:r>
+        <w:rPr>
+          <w:rFonts w:ascii="Times New Roman" w:eastAsia="Times New Roman" w:hAnsi="Times New Roman" w:cs="Times New Roman"/>
+          <w:sz w:val="24"/>
+          <w:szCs w:val="24"/>
+        </w:rPr>
+        <w:t>transplantio</w:t>
+      </w:r>
+      <w:proofErr w:type="spellEnd"/>
+      <w:r>
+        <w:rPr>
+          <w:rFonts w:ascii="Times New Roman" w:eastAsia="Times New Roman" w:hAnsi="Times New Roman" w:cs="Times New Roman"/>
+          <w:sz w:val="24"/>
+          <w:szCs w:val="24"/>
+        </w:rPr>
+        <w:t xml:space="preserve">. </w:t>
       </w:r>
     </w:p>
     <w:p>
@@ -2854,8 +2932,18 @@
           <w:sz w:val="24"/>
           <w:szCs w:val="24"/>
         </w:rPr>
-        <w:t>lução IoT</w:t>
-      </w:r>
+        <w:t xml:space="preserve">lução </w:t>
+      </w:r>
+      <w:proofErr w:type="spellStart"/>
+      <w:r>
+        <w:rPr>
+          <w:rFonts w:ascii="Times New Roman" w:eastAsia="Times New Roman" w:hAnsi="Times New Roman" w:cs="Times New Roman"/>
+          <w:sz w:val="24"/>
+          <w:szCs w:val="24"/>
+        </w:rPr>
+        <w:t>IoT</w:t>
+      </w:r>
+      <w:proofErr w:type="spellEnd"/>
       <w:r>
         <w:rPr>
           <w:rFonts w:ascii="Times New Roman" w:eastAsia="Times New Roman" w:hAnsi="Times New Roman" w:cs="Times New Roman"/>
@@ -3665,7 +3753,7 @@
           <w:sz w:val="24"/>
           <w:szCs w:val="24"/>
         </w:rPr>
-        <w:t xml:space="preserve">, diminuindo os custos em até 15% e aumentando a produtividade em até 10% </w:t>
+        <w:t>, diminuindo os custos em até 15% e aumentando a produtividade em até 10%</w:t>
       </w:r>
       <w:r>
         <w:rPr>
@@ -3699,15 +3787,15 @@
         <w:jc w:val="both"/>
         <w:rPr>
           <w:rFonts w:ascii="Times New Roman" w:hAnsi="Times New Roman" w:cs="Times New Roman"/>
-          <w:color w:val="FF0000"/>
-          <w:sz w:val="24"/>
-          <w:szCs w:val="24"/>
-        </w:rPr>
-      </w:pPr>
-      <w:r>
-        <w:rPr>
-          <w:rFonts w:ascii="Times New Roman" w:hAnsi="Times New Roman" w:cs="Times New Roman"/>
-          <w:color w:val="FF0000"/>
+          <w:color w:val="000000" w:themeColor="text1"/>
+          <w:sz w:val="24"/>
+          <w:szCs w:val="24"/>
+        </w:rPr>
+      </w:pPr>
+      <w:r>
+        <w:rPr>
+          <w:rFonts w:ascii="Times New Roman" w:hAnsi="Times New Roman" w:cs="Times New Roman"/>
+          <w:color w:val="000000" w:themeColor="text1"/>
           <w:sz w:val="24"/>
           <w:szCs w:val="24"/>
         </w:rPr>
@@ -3716,7 +3804,7 @@
       <w:r>
         <w:rPr>
           <w:rFonts w:ascii="Times New Roman" w:hAnsi="Times New Roman" w:cs="Times New Roman"/>
-          <w:color w:val="FF0000"/>
+          <w:color w:val="000000" w:themeColor="text1"/>
           <w:sz w:val="24"/>
           <w:szCs w:val="24"/>
         </w:rPr>
@@ -3725,7 +3813,7 @@
       <w:r>
         <w:rPr>
           <w:rFonts w:ascii="Times New Roman" w:hAnsi="Times New Roman" w:cs="Times New Roman"/>
-          <w:color w:val="FF0000"/>
+          <w:color w:val="000000" w:themeColor="text1"/>
           <w:sz w:val="24"/>
           <w:szCs w:val="24"/>
         </w:rPr>
@@ -3734,7 +3822,7 @@
       <w:r>
         <w:rPr>
           <w:rFonts w:ascii="Times New Roman" w:hAnsi="Times New Roman" w:cs="Times New Roman"/>
-          <w:color w:val="FF0000"/>
+          <w:color w:val="000000" w:themeColor="text1"/>
           <w:sz w:val="24"/>
           <w:szCs w:val="24"/>
         </w:rPr>
@@ -3743,7 +3831,7 @@
       <w:r>
         <w:rPr>
           <w:rFonts w:ascii="Times New Roman" w:hAnsi="Times New Roman" w:cs="Times New Roman"/>
-          <w:color w:val="FF0000"/>
+          <w:color w:val="000000" w:themeColor="text1"/>
           <w:sz w:val="24"/>
           <w:szCs w:val="24"/>
         </w:rPr>
@@ -3752,7 +3840,7 @@
       <w:r>
         <w:rPr>
           <w:rFonts w:ascii="Times New Roman" w:hAnsi="Times New Roman" w:cs="Times New Roman"/>
-          <w:color w:val="FF0000"/>
+          <w:color w:val="000000" w:themeColor="text1"/>
           <w:sz w:val="24"/>
           <w:szCs w:val="24"/>
         </w:rPr>
@@ -3761,7 +3849,7 @@
       <w:r>
         <w:rPr>
           <w:rFonts w:ascii="Times New Roman" w:hAnsi="Times New Roman" w:cs="Times New Roman"/>
-          <w:color w:val="FF0000"/>
+          <w:color w:val="000000" w:themeColor="text1"/>
           <w:sz w:val="24"/>
           <w:szCs w:val="24"/>
         </w:rPr>
@@ -3770,7 +3858,7 @@
       <w:r>
         <w:rPr>
           <w:rFonts w:ascii="Times New Roman" w:hAnsi="Times New Roman" w:cs="Times New Roman"/>
-          <w:color w:val="FF0000"/>
+          <w:color w:val="000000" w:themeColor="text1"/>
           <w:sz w:val="24"/>
           <w:szCs w:val="24"/>
         </w:rPr>
@@ -3779,7 +3867,7 @@
       <w:r>
         <w:rPr>
           <w:rFonts w:ascii="Times New Roman" w:hAnsi="Times New Roman" w:cs="Times New Roman"/>
-          <w:color w:val="FF0000"/>
+          <w:color w:val="000000" w:themeColor="text1"/>
           <w:sz w:val="24"/>
           <w:szCs w:val="24"/>
         </w:rPr>
@@ -3788,7 +3876,7 @@
       <w:r>
         <w:rPr>
           <w:rFonts w:ascii="Times New Roman" w:hAnsi="Times New Roman" w:cs="Times New Roman"/>
-          <w:color w:val="FF0000"/>
+          <w:color w:val="000000" w:themeColor="text1"/>
           <w:sz w:val="24"/>
           <w:szCs w:val="24"/>
         </w:rPr>
@@ -3797,7 +3885,7 @@
       <w:r>
         <w:rPr>
           <w:rFonts w:ascii="Times New Roman" w:hAnsi="Times New Roman" w:cs="Times New Roman"/>
-          <w:color w:val="FF0000"/>
+          <w:color w:val="000000" w:themeColor="text1"/>
           <w:sz w:val="24"/>
           <w:szCs w:val="24"/>
         </w:rPr>
@@ -3806,7 +3894,7 @@
       <w:r>
         <w:rPr>
           <w:rFonts w:ascii="Times New Roman" w:hAnsi="Times New Roman" w:cs="Times New Roman"/>
-          <w:color w:val="FF0000"/>
+          <w:color w:val="000000" w:themeColor="text1"/>
           <w:sz w:val="24"/>
           <w:szCs w:val="24"/>
         </w:rPr>
@@ -3815,7 +3903,7 @@
       <w:r>
         <w:rPr>
           <w:rFonts w:ascii="Times New Roman" w:hAnsi="Times New Roman" w:cs="Times New Roman"/>
-          <w:color w:val="FF0000"/>
+          <w:color w:val="000000" w:themeColor="text1"/>
           <w:sz w:val="24"/>
           <w:szCs w:val="24"/>
         </w:rPr>
@@ -3824,7 +3912,7 @@
       <w:r>
         <w:rPr>
           <w:rFonts w:ascii="Times New Roman" w:hAnsi="Times New Roman" w:cs="Times New Roman"/>
-          <w:color w:val="FF0000"/>
+          <w:color w:val="000000" w:themeColor="text1"/>
           <w:sz w:val="24"/>
           <w:szCs w:val="24"/>
         </w:rPr>
@@ -3833,7 +3921,7 @@
       <w:r>
         <w:rPr>
           <w:rFonts w:ascii="Times New Roman" w:hAnsi="Times New Roman" w:cs="Times New Roman"/>
-          <w:color w:val="FF0000"/>
+          <w:color w:val="000000" w:themeColor="text1"/>
           <w:sz w:val="24"/>
           <w:szCs w:val="24"/>
         </w:rPr>
@@ -3842,7 +3930,7 @@
       <w:r>
         <w:rPr>
           <w:rFonts w:ascii="Times New Roman" w:hAnsi="Times New Roman" w:cs="Times New Roman"/>
-          <w:color w:val="FF0000"/>
+          <w:color w:val="000000" w:themeColor="text1"/>
           <w:sz w:val="24"/>
           <w:szCs w:val="24"/>
         </w:rPr>
@@ -3851,7 +3939,7 @@
       <w:r>
         <w:rPr>
           <w:rFonts w:ascii="Times New Roman" w:hAnsi="Times New Roman" w:cs="Times New Roman"/>
-          <w:color w:val="FF0000"/>
+          <w:color w:val="000000" w:themeColor="text1"/>
           <w:sz w:val="24"/>
           <w:szCs w:val="24"/>
         </w:rPr>
@@ -3860,7 +3948,7 @@
       <w:r>
         <w:rPr>
           <w:rFonts w:ascii="Times New Roman" w:hAnsi="Times New Roman" w:cs="Times New Roman"/>
-          <w:color w:val="FF0000"/>
+          <w:color w:val="000000" w:themeColor="text1"/>
           <w:sz w:val="24"/>
           <w:szCs w:val="24"/>
         </w:rPr>
@@ -3869,7 +3957,7 @@
       <w:r>
         <w:rPr>
           <w:rFonts w:ascii="Times New Roman" w:hAnsi="Times New Roman" w:cs="Times New Roman"/>
-          <w:color w:val="FF0000"/>
+          <w:color w:val="000000" w:themeColor="text1"/>
           <w:sz w:val="24"/>
           <w:szCs w:val="24"/>
         </w:rPr>
@@ -3883,7 +3971,7 @@
         <w:jc w:val="both"/>
         <w:rPr>
           <w:rFonts w:ascii="Times New Roman" w:hAnsi="Times New Roman" w:cs="Times New Roman"/>
-          <w:color w:val="FF0000"/>
+          <w:color w:val="000000" w:themeColor="text1"/>
           <w:sz w:val="24"/>
           <w:szCs w:val="24"/>
         </w:rPr>
@@ -3900,15 +3988,15 @@
         <w:jc w:val="both"/>
         <w:rPr>
           <w:rFonts w:ascii="Times New Roman" w:hAnsi="Times New Roman" w:cs="Times New Roman"/>
-          <w:color w:val="FF0000"/>
-          <w:sz w:val="24"/>
-          <w:szCs w:val="24"/>
-        </w:rPr>
-      </w:pPr>
-      <w:r>
-        <w:rPr>
-          <w:rFonts w:ascii="Times New Roman" w:hAnsi="Times New Roman" w:cs="Times New Roman"/>
-          <w:color w:val="FF0000"/>
+          <w:color w:val="000000" w:themeColor="text1"/>
+          <w:sz w:val="24"/>
+          <w:szCs w:val="24"/>
+        </w:rPr>
+      </w:pPr>
+      <w:r>
+        <w:rPr>
+          <w:rFonts w:ascii="Times New Roman" w:hAnsi="Times New Roman" w:cs="Times New Roman"/>
+          <w:color w:val="000000" w:themeColor="text1"/>
           <w:sz w:val="24"/>
           <w:szCs w:val="24"/>
         </w:rPr>
@@ -3917,7 +4005,7 @@
       <w:r>
         <w:rPr>
           <w:rFonts w:ascii="Times New Roman" w:hAnsi="Times New Roman" w:cs="Times New Roman"/>
-          <w:color w:val="FF0000"/>
+          <w:color w:val="000000" w:themeColor="text1"/>
           <w:sz w:val="24"/>
           <w:szCs w:val="24"/>
         </w:rPr>
@@ -3926,7 +4014,7 @@
       <w:r>
         <w:rPr>
           <w:rFonts w:ascii="Times New Roman" w:hAnsi="Times New Roman" w:cs="Times New Roman"/>
-          <w:color w:val="FF0000"/>
+          <w:color w:val="000000" w:themeColor="text1"/>
           <w:sz w:val="24"/>
           <w:szCs w:val="24"/>
         </w:rPr>
@@ -3935,7 +4023,7 @@
       <w:r>
         <w:rPr>
           <w:rFonts w:ascii="Times New Roman" w:hAnsi="Times New Roman" w:cs="Times New Roman"/>
-          <w:color w:val="FF0000"/>
+          <w:color w:val="000000" w:themeColor="text1"/>
           <w:sz w:val="24"/>
           <w:szCs w:val="24"/>
         </w:rPr>
@@ -3944,7 +4032,7 @@
       <w:r>
         <w:rPr>
           <w:rFonts w:ascii="Times New Roman" w:hAnsi="Times New Roman" w:cs="Times New Roman"/>
-          <w:color w:val="FF0000"/>
+          <w:color w:val="000000" w:themeColor="text1"/>
           <w:sz w:val="24"/>
           <w:szCs w:val="24"/>
         </w:rPr>
@@ -3953,7 +4041,7 @@
       <w:r>
         <w:rPr>
           <w:rFonts w:ascii="Times New Roman" w:hAnsi="Times New Roman" w:cs="Times New Roman"/>
-          <w:color w:val="FF0000"/>
+          <w:color w:val="000000" w:themeColor="text1"/>
           <w:sz w:val="24"/>
           <w:szCs w:val="24"/>
         </w:rPr>
@@ -3962,7 +4050,7 @@
       <w:r>
         <w:rPr>
           <w:rFonts w:ascii="Times New Roman" w:hAnsi="Times New Roman" w:cs="Times New Roman"/>
-          <w:color w:val="FF0000"/>
+          <w:color w:val="000000" w:themeColor="text1"/>
           <w:sz w:val="24"/>
           <w:szCs w:val="24"/>
         </w:rPr>
@@ -3971,7 +4059,7 @@
       <w:r>
         <w:rPr>
           <w:rFonts w:ascii="Times New Roman" w:hAnsi="Times New Roman" w:cs="Times New Roman"/>
-          <w:color w:val="FF0000"/>
+          <w:color w:val="000000" w:themeColor="text1"/>
           <w:sz w:val="24"/>
           <w:szCs w:val="24"/>
         </w:rPr>
@@ -3980,7 +4068,7 @@
       <w:r>
         <w:rPr>
           <w:rFonts w:ascii="Times New Roman" w:hAnsi="Times New Roman" w:cs="Times New Roman"/>
-          <w:color w:val="FF0000"/>
+          <w:color w:val="000000" w:themeColor="text1"/>
           <w:sz w:val="24"/>
           <w:szCs w:val="24"/>
         </w:rPr>
@@ -3989,7 +4077,7 @@
       <w:r>
         <w:rPr>
           <w:rFonts w:ascii="Times New Roman" w:hAnsi="Times New Roman" w:cs="Times New Roman"/>
-          <w:color w:val="FF0000"/>
+          <w:color w:val="000000" w:themeColor="text1"/>
           <w:sz w:val="24"/>
           <w:szCs w:val="24"/>
         </w:rPr>
@@ -4516,8 +4604,18 @@
           <w:sz w:val="24"/>
           <w:szCs w:val="24"/>
         </w:rPr>
-        <w:t>Cauê Mendonça Ghelfi</w:t>
-      </w:r>
+        <w:t xml:space="preserve">Cauê Mendonça </w:t>
+      </w:r>
+      <w:proofErr w:type="spellStart"/>
+      <w:r>
+        <w:rPr>
+          <w:rFonts w:ascii="Times New Roman" w:hAnsi="Times New Roman" w:cs="Times New Roman"/>
+          <w:sz w:val="24"/>
+          <w:szCs w:val="24"/>
+        </w:rPr>
+        <w:t>Ghelfi</w:t>
+      </w:r>
+      <w:proofErr w:type="spellEnd"/>
     </w:p>
     <w:p>
       <w:pPr>
@@ -4543,8 +4641,18 @@
           <w:sz w:val="24"/>
           <w:szCs w:val="24"/>
         </w:rPr>
-        <w:t>Eduardo Castrillo Pulcino</w:t>
-      </w:r>
+        <w:t xml:space="preserve">Eduardo Castrillo </w:t>
+      </w:r>
+      <w:proofErr w:type="spellStart"/>
+      <w:r>
+        <w:rPr>
+          <w:rFonts w:ascii="Times New Roman" w:hAnsi="Times New Roman" w:cs="Times New Roman"/>
+          <w:sz w:val="24"/>
+          <w:szCs w:val="24"/>
+        </w:rPr>
+        <w:t>Pulcino</w:t>
+      </w:r>
+      <w:proofErr w:type="spellEnd"/>
     </w:p>
     <w:p>
       <w:pPr>
@@ -5080,6 +5188,7 @@
         </w:rPr>
         <w:t xml:space="preserve"> </w:t>
       </w:r>
+      <w:proofErr w:type="spellStart"/>
       <w:r>
         <w:rPr>
           <w:rFonts w:ascii="Times New Roman" w:hAnsi="Times New Roman" w:cs="Times New Roman"/>
@@ -5087,7 +5196,17 @@
           <w:szCs w:val="24"/>
           <w:lang w:val="en-US"/>
         </w:rPr>
-        <w:t>Desenvolvedor front-end</w:t>
+        <w:t>Desenvolvedor</w:t>
+      </w:r>
+      <w:proofErr w:type="spellEnd"/>
+      <w:r>
+        <w:rPr>
+          <w:rFonts w:ascii="Times New Roman" w:hAnsi="Times New Roman" w:cs="Times New Roman"/>
+          <w:sz w:val="24"/>
+          <w:szCs w:val="24"/>
+          <w:lang w:val="en-US"/>
+        </w:rPr>
+        <w:t xml:space="preserve"> front-end</w:t>
       </w:r>
     </w:p>
     <w:p>
@@ -5110,6 +5229,7 @@
         </w:rPr>
         <w:t xml:space="preserve">- </w:t>
       </w:r>
+      <w:proofErr w:type="spellStart"/>
       <w:r>
         <w:rPr>
           <w:rFonts w:ascii="Times New Roman" w:hAnsi="Times New Roman" w:cs="Times New Roman"/>
@@ -5117,7 +5237,17 @@
           <w:szCs w:val="24"/>
           <w:lang w:val="en-US"/>
         </w:rPr>
-        <w:t>Desenvolvedor back-end</w:t>
+        <w:t>Desenvolvedor</w:t>
+      </w:r>
+      <w:proofErr w:type="spellEnd"/>
+      <w:r>
+        <w:rPr>
+          <w:rFonts w:ascii="Times New Roman" w:hAnsi="Times New Roman" w:cs="Times New Roman"/>
+          <w:sz w:val="24"/>
+          <w:szCs w:val="24"/>
+          <w:lang w:val="en-US"/>
+        </w:rPr>
+        <w:t xml:space="preserve"> back-end</w:t>
       </w:r>
     </w:p>
     <w:p>
@@ -5386,7 +5516,25 @@
           <w:sz w:val="24"/>
           <w:szCs w:val="24"/>
         </w:rPr>
-        <w:t xml:space="preserve">O projeto será feito do dia 25 de Agosto até </w:t>
+        <w:t xml:space="preserve">O projeto será feito do dia 25 de </w:t>
+      </w:r>
+      <w:proofErr w:type="gramStart"/>
+      <w:r>
+        <w:rPr>
+          <w:rFonts w:ascii="Times New Roman" w:hAnsi="Times New Roman" w:cs="Times New Roman"/>
+          <w:sz w:val="24"/>
+          <w:szCs w:val="24"/>
+        </w:rPr>
+        <w:t>Agosto</w:t>
+      </w:r>
+      <w:proofErr w:type="gramEnd"/>
+      <w:r>
+        <w:rPr>
+          <w:rFonts w:ascii="Times New Roman" w:hAnsi="Times New Roman" w:cs="Times New Roman"/>
+          <w:sz w:val="24"/>
+          <w:szCs w:val="24"/>
+        </w:rPr>
+        <w:t xml:space="preserve"> até </w:t>
       </w:r>
       <w:r>
         <w:rPr>
@@ -6176,7 +6324,25 @@
           <w:sz w:val="24"/>
           <w:szCs w:val="24"/>
         </w:rPr>
-        <w:t>, ou cabo ethernet  para acessar o site / dashboard</w:t>
+        <w:t xml:space="preserve">, ou cabo </w:t>
+      </w:r>
+      <w:proofErr w:type="gramStart"/>
+      <w:r>
+        <w:rPr>
+          <w:rFonts w:ascii="Times New Roman" w:hAnsi="Times New Roman" w:cs="Times New Roman"/>
+          <w:sz w:val="24"/>
+          <w:szCs w:val="24"/>
+        </w:rPr>
+        <w:t>ethernet  para</w:t>
+      </w:r>
+      <w:proofErr w:type="gramEnd"/>
+      <w:r>
+        <w:rPr>
+          <w:rFonts w:ascii="Times New Roman" w:hAnsi="Times New Roman" w:cs="Times New Roman"/>
+          <w:sz w:val="24"/>
+          <w:szCs w:val="24"/>
+        </w:rPr>
+        <w:t xml:space="preserve"> acessar o site / dashboard</w:t>
       </w:r>
       <w:r>
         <w:rPr>
@@ -6316,7 +6482,44 @@
           <w:sz w:val="24"/>
           <w:szCs w:val="24"/>
         </w:rPr>
-        <w:t xml:space="preserve"> com especificações mínimas de 200gb de armazenamento e 8gb de ram e sistema operacional Windowns </w:t>
+        <w:t xml:space="preserve"> com especificações mínimas de 200gb de armazenamento e 8gb de </w:t>
+      </w:r>
+      <w:proofErr w:type="spellStart"/>
+      <w:r>
+        <w:rPr>
+          <w:rFonts w:ascii="Times New Roman" w:hAnsi="Times New Roman" w:cs="Times New Roman"/>
+          <w:sz w:val="24"/>
+          <w:szCs w:val="24"/>
+        </w:rPr>
+        <w:t>ram</w:t>
+      </w:r>
+      <w:proofErr w:type="spellEnd"/>
+      <w:r>
+        <w:rPr>
+          <w:rFonts w:ascii="Times New Roman" w:hAnsi="Times New Roman" w:cs="Times New Roman"/>
+          <w:sz w:val="24"/>
+          <w:szCs w:val="24"/>
+        </w:rPr>
+        <w:t xml:space="preserve"> e sistema operacional </w:t>
+      </w:r>
+      <w:proofErr w:type="spellStart"/>
+      <w:proofErr w:type="gramStart"/>
+      <w:r>
+        <w:rPr>
+          <w:rFonts w:ascii="Times New Roman" w:hAnsi="Times New Roman" w:cs="Times New Roman"/>
+          <w:sz w:val="24"/>
+          <w:szCs w:val="24"/>
+        </w:rPr>
+        <w:t>Windowns</w:t>
+      </w:r>
+      <w:proofErr w:type="spellEnd"/>
+      <w:r>
+        <w:rPr>
+          <w:rFonts w:ascii="Times New Roman" w:hAnsi="Times New Roman" w:cs="Times New Roman"/>
+          <w:sz w:val="24"/>
+          <w:szCs w:val="24"/>
+        </w:rPr>
+        <w:t xml:space="preserve"> </w:t>
       </w:r>
       <w:r>
         <w:rPr>
@@ -6326,6 +6529,7 @@
         </w:rPr>
         <w:t>.</w:t>
       </w:r>
+      <w:proofErr w:type="gramEnd"/>
     </w:p>
     <w:p>
       <w:pPr>

</xml_diff>